<commit_message>
menambahkan contraint layout pada register_activity
</commit_message>
<xml_diff>
--- a/dokumentasi/Dokumetasi GitHub-Fatimah Lailatul A-23312241.docx
+++ b/dokumentasi/Dokumetasi GitHub-Fatimah Lailatul A-23312241.docx
@@ -4,6 +4,7 @@
   <w:body>
     <w:p>
       <w:pPr>
+        <w:jc w:val="both"/>
         <w:rPr>
           <w:rFonts w:ascii="Arial" w:hAnsi="Arial" w:cs="Arial"/>
           <w:b/>
@@ -88,6 +89,7 @@
     </w:p>
     <w:p>
       <w:pPr>
+        <w:jc w:val="both"/>
         <w:rPr>
           <w:rFonts w:ascii="Arial" w:hAnsi="Arial" w:cs="Arial"/>
           <w:b/>
@@ -150,6 +152,7 @@
     </w:p>
     <w:p>
       <w:pPr>
+        <w:jc w:val="both"/>
         <w:rPr>
           <w:rFonts w:ascii="Arial" w:hAnsi="Arial" w:cs="Arial"/>
           <w:b/>
@@ -204,6 +207,7 @@
     </w:p>
     <w:p>
       <w:pPr>
+        <w:jc w:val="both"/>
         <w:rPr>
           <w:rFonts w:ascii="Arial" w:hAnsi="Arial" w:cs="Arial"/>
           <w:b/>
@@ -283,6 +287,7 @@
         <w:pBdr>
           <w:bottom w:val="thinThickSmallGap" w:sz="24" w:space="1" w:color="auto"/>
         </w:pBdr>
+        <w:jc w:val="both"/>
         <w:rPr>
           <w:rFonts w:ascii="Arial" w:hAnsi="Arial" w:cs="Arial"/>
           <w:b/>
@@ -393,6 +398,7 @@
     </w:p>
     <w:p>
       <w:pPr>
+        <w:jc w:val="both"/>
         <w:rPr>
           <w:rFonts w:ascii="Arial" w:hAnsi="Arial" w:cs="Arial"/>
           <w:b/>
@@ -404,7 +410,7 @@
     </w:p>
     <w:p>
       <w:pPr>
-        <w:jc w:val="center"/>
+        <w:jc w:val="both"/>
         <w:rPr>
           <w:rFonts w:ascii="Arial" w:hAnsi="Arial" w:cs="Arial"/>
           <w:b/>
@@ -426,6 +432,7 @@
     </w:p>
     <w:p>
       <w:pPr>
+        <w:jc w:val="both"/>
         <w:rPr>
           <w:rFonts w:ascii="Arial" w:hAnsi="Arial" w:cs="Arial"/>
           <w:b/>
@@ -456,6 +463,7 @@
                 <w:ilvl w:val="0"/>
                 <w:numId w:val="2"/>
               </w:numPr>
+              <w:jc w:val="both"/>
               <w:rPr>
                 <w:rFonts w:ascii="Arial" w:hAnsi="Arial" w:cs="Arial"/>
                 <w:b/>
@@ -795,13 +803,14 @@
                 <w:rFonts w:ascii="Arial" w:hAnsi="Arial" w:cs="Arial"/>
                 <w:b/>
                 <w:bCs/>
+                <w:noProof/>
                 <w:sz w:val="24"/>
                 <w:szCs w:val="24"/>
               </w:rPr>
               <w:drawing>
-                <wp:inline distT="0" distB="0" distL="0" distR="0" wp14:anchorId="19CADFB0" wp14:editId="665E66D9">
-                  <wp:extent cx="1974850" cy="3580105"/>
-                  <wp:effectExtent l="19050" t="19050" r="25400" b="20955"/>
+                <wp:inline distT="0" distB="0" distL="0" distR="0" wp14:anchorId="19CADFB0" wp14:editId="772FF873">
+                  <wp:extent cx="2321541" cy="4208605"/>
+                  <wp:effectExtent l="19050" t="19050" r="22225" b="20955"/>
                   <wp:docPr id="970033513" name="Picture 1"/>
                   <wp:cNvGraphicFramePr>
                     <a:graphicFrameLocks xmlns:a="http://schemas.openxmlformats.org/drawingml/2006/main" noChangeAspect="1"/>
@@ -822,7 +831,7 @@
                         <pic:spPr>
                           <a:xfrm>
                             <a:off x="0" y="0"/>
-                            <a:ext cx="1979617" cy="3588747"/>
+                            <a:ext cx="2345963" cy="4252879"/>
                           </a:xfrm>
                           <a:prstGeom prst="rect">
                             <a:avLst/>
@@ -845,6 +854,7 @@
     </w:tbl>
     <w:p>
       <w:pPr>
+        <w:jc w:val="both"/>
         <w:rPr>
           <w:rFonts w:ascii="Arial" w:hAnsi="Arial" w:cs="Arial"/>
           <w:b/>
@@ -856,6 +866,7 @@
     </w:p>
     <w:p>
       <w:pPr>
+        <w:jc w:val="both"/>
         <w:rPr>
           <w:rFonts w:ascii="Arial" w:hAnsi="Arial" w:cs="Arial"/>
           <w:b/>
@@ -867,89 +878,7 @@
     </w:p>
     <w:p>
       <w:pPr>
-        <w:rPr>
-          <w:rFonts w:ascii="Arial" w:hAnsi="Arial" w:cs="Arial"/>
-          <w:b/>
-          <w:bCs/>
-          <w:sz w:val="24"/>
-          <w:szCs w:val="24"/>
-        </w:rPr>
-      </w:pPr>
-    </w:p>
-    <w:p>
-      <w:pPr>
-        <w:rPr>
-          <w:rFonts w:ascii="Arial" w:hAnsi="Arial" w:cs="Arial"/>
-          <w:b/>
-          <w:bCs/>
-          <w:sz w:val="24"/>
-          <w:szCs w:val="24"/>
-        </w:rPr>
-      </w:pPr>
-    </w:p>
-    <w:p>
-      <w:pPr>
-        <w:rPr>
-          <w:rFonts w:ascii="Arial" w:hAnsi="Arial" w:cs="Arial"/>
-          <w:b/>
-          <w:bCs/>
-          <w:sz w:val="24"/>
-          <w:szCs w:val="24"/>
-        </w:rPr>
-      </w:pPr>
-    </w:p>
-    <w:p>
-      <w:pPr>
-        <w:rPr>
-          <w:rFonts w:ascii="Arial" w:hAnsi="Arial" w:cs="Arial"/>
-          <w:b/>
-          <w:bCs/>
-          <w:sz w:val="24"/>
-          <w:szCs w:val="24"/>
-        </w:rPr>
-      </w:pPr>
-    </w:p>
-    <w:p>
-      <w:pPr>
-        <w:rPr>
-          <w:rFonts w:ascii="Arial" w:hAnsi="Arial" w:cs="Arial"/>
-          <w:b/>
-          <w:bCs/>
-          <w:sz w:val="24"/>
-          <w:szCs w:val="24"/>
-        </w:rPr>
-      </w:pPr>
-    </w:p>
-    <w:tbl>
-      <w:tblPr>
-        <w:tblStyle w:val="TableGrid"/>
-        <w:tblW w:w="0" w:type="auto"/>
-        <w:tblLook w:val="04A0" w:firstRow="1" w:lastRow="0" w:firstColumn="1" w:lastColumn="0" w:noHBand="0" w:noVBand="1"/>
-      </w:tblPr>
-      <w:tblGrid>
-        <w:gridCol w:w="9350"/>
-      </w:tblGrid>
-      <w:tr>
-        <w:tc>
-          <w:tcPr>
-            <w:tcW w:w="9350" w:type="dxa"/>
-          </w:tcPr>
-          <w:p>
-            <w:pPr>
-              <w:rPr>
-                <w:rFonts w:ascii="Arial" w:hAnsi="Arial" w:cs="Arial"/>
-                <w:b/>
-                <w:bCs/>
-                <w:sz w:val="24"/>
-                <w:szCs w:val="24"/>
-              </w:rPr>
-            </w:pPr>
-          </w:p>
-        </w:tc>
-      </w:tr>
-    </w:tbl>
-    <w:p>
-      <w:pPr>
+        <w:jc w:val="both"/>
         <w:rPr>
           <w:rFonts w:ascii="Arial" w:hAnsi="Arial" w:cs="Arial"/>
           <w:b/>
@@ -976,7 +905,70 @@
           <w:p>
             <w:pPr>
               <w:pStyle w:val="ListParagraph"/>
+              <w:numPr>
+                <w:ilvl w:val="0"/>
+                <w:numId w:val="2"/>
+              </w:numPr>
+              <w:jc w:val="both"/>
+              <w:rPr>
+                <w:rFonts w:ascii="Arial" w:hAnsi="Arial" w:cs="Arial"/>
+                <w:b/>
+                <w:bCs/>
+                <w:sz w:val="24"/>
+                <w:szCs w:val="24"/>
+              </w:rPr>
+            </w:pPr>
+            <w:proofErr w:type="spellStart"/>
+            <w:r>
+              <w:rPr>
+                <w:rFonts w:ascii="Arial" w:hAnsi="Arial" w:cs="Arial"/>
+                <w:b/>
+                <w:bCs/>
+                <w:sz w:val="24"/>
+                <w:szCs w:val="24"/>
+              </w:rPr>
+              <w:lastRenderedPageBreak/>
+              <w:t>Menambahkan</w:t>
+            </w:r>
+            <w:proofErr w:type="spellEnd"/>
+            <w:r>
+              <w:rPr>
+                <w:rFonts w:ascii="Arial" w:hAnsi="Arial" w:cs="Arial"/>
+                <w:b/>
+                <w:bCs/>
+                <w:sz w:val="24"/>
+                <w:szCs w:val="24"/>
+              </w:rPr>
+              <w:t xml:space="preserve"> constraint pada </w:t>
+            </w:r>
+            <w:proofErr w:type="spellStart"/>
+            <w:r>
+              <w:rPr>
+                <w:rFonts w:ascii="Arial" w:hAnsi="Arial" w:cs="Arial"/>
+                <w:b/>
+                <w:bCs/>
+                <w:sz w:val="24"/>
+                <w:szCs w:val="24"/>
+              </w:rPr>
+              <w:t>elemen-elemen</w:t>
+            </w:r>
+            <w:proofErr w:type="spellEnd"/>
+            <w:r>
+              <w:rPr>
+                <w:rFonts w:ascii="Arial" w:hAnsi="Arial" w:cs="Arial"/>
+                <w:b/>
+                <w:bCs/>
+                <w:sz w:val="24"/>
+                <w:szCs w:val="24"/>
+              </w:rPr>
+              <w:t xml:space="preserve"> layout</w:t>
+            </w:r>
+          </w:p>
+          <w:p>
+            <w:pPr>
+              <w:pStyle w:val="ListParagraph"/>
               <w:ind w:left="417"/>
+              <w:jc w:val="both"/>
               <w:rPr>
                 <w:rFonts w:ascii="Arial" w:hAnsi="Arial" w:cs="Arial"/>
                 <w:b/>
@@ -985,6 +977,586 @@
                 <w:szCs w:val="24"/>
               </w:rPr>
             </w:pPr>
+          </w:p>
+          <w:p>
+            <w:pPr>
+              <w:pStyle w:val="ListParagraph"/>
+              <w:numPr>
+                <w:ilvl w:val="0"/>
+                <w:numId w:val="4"/>
+              </w:numPr>
+              <w:ind w:left="792"/>
+              <w:jc w:val="both"/>
+              <w:rPr>
+                <w:rFonts w:ascii="Arial" w:hAnsi="Arial" w:cs="Arial"/>
+                <w:b/>
+                <w:bCs/>
+                <w:sz w:val="24"/>
+                <w:szCs w:val="24"/>
+              </w:rPr>
+            </w:pPr>
+            <w:proofErr w:type="spellStart"/>
+            <w:r>
+              <w:rPr>
+                <w:rFonts w:ascii="Arial" w:hAnsi="Arial" w:cs="Arial"/>
+                <w:b/>
+                <w:bCs/>
+                <w:sz w:val="24"/>
+                <w:szCs w:val="24"/>
+              </w:rPr>
+              <w:t>Menghapus</w:t>
+            </w:r>
+            <w:proofErr w:type="spellEnd"/>
+            <w:r>
+              <w:rPr>
+                <w:rFonts w:ascii="Arial" w:hAnsi="Arial" w:cs="Arial"/>
+                <w:b/>
+                <w:bCs/>
+                <w:sz w:val="24"/>
+                <w:szCs w:val="24"/>
+              </w:rPr>
+              <w:t xml:space="preserve"> </w:t>
+            </w:r>
+            <w:proofErr w:type="spellStart"/>
+            <w:r>
+              <w:rPr>
+                <w:rFonts w:ascii="Arial" w:hAnsi="Arial" w:cs="Arial"/>
+                <w:b/>
+                <w:bCs/>
+                <w:sz w:val="24"/>
+                <w:szCs w:val="24"/>
+              </w:rPr>
+              <w:t>posisi</w:t>
+            </w:r>
+            <w:proofErr w:type="spellEnd"/>
+            <w:r>
+              <w:rPr>
+                <w:rFonts w:ascii="Arial" w:hAnsi="Arial" w:cs="Arial"/>
+                <w:b/>
+                <w:bCs/>
+                <w:sz w:val="24"/>
+                <w:szCs w:val="24"/>
+              </w:rPr>
+              <w:t xml:space="preserve"> </w:t>
+            </w:r>
+            <w:proofErr w:type="spellStart"/>
+            <w:r>
+              <w:rPr>
+                <w:rFonts w:ascii="Arial" w:hAnsi="Arial" w:cs="Arial"/>
+                <w:b/>
+                <w:bCs/>
+                <w:sz w:val="24"/>
+                <w:szCs w:val="24"/>
+              </w:rPr>
+              <w:t>absolut</w:t>
+            </w:r>
+            <w:proofErr w:type="spellEnd"/>
+            <w:r>
+              <w:rPr>
+                <w:rFonts w:ascii="Arial" w:hAnsi="Arial" w:cs="Arial"/>
+                <w:b/>
+                <w:bCs/>
+                <w:sz w:val="24"/>
+                <w:szCs w:val="24"/>
+              </w:rPr>
+              <w:t xml:space="preserve"> (</w:t>
+            </w:r>
+            <w:proofErr w:type="spellStart"/>
+            <w:proofErr w:type="gramStart"/>
+            <w:r>
+              <w:rPr>
+                <w:rFonts w:ascii="Arial" w:hAnsi="Arial" w:cs="Arial"/>
+                <w:b/>
+                <w:bCs/>
+                <w:sz w:val="24"/>
+                <w:szCs w:val="24"/>
+              </w:rPr>
+              <w:t>tools:layout</w:t>
+            </w:r>
+            <w:proofErr w:type="gramEnd"/>
+            <w:r>
+              <w:rPr>
+                <w:rFonts w:ascii="Arial" w:hAnsi="Arial" w:cs="Arial"/>
+                <w:b/>
+                <w:bCs/>
+                <w:sz w:val="24"/>
+                <w:szCs w:val="24"/>
+              </w:rPr>
+              <w:t>_editor_absoluteX</w:t>
+            </w:r>
+            <w:proofErr w:type="spellEnd"/>
+            <w:r>
+              <w:rPr>
+                <w:rFonts w:ascii="Arial" w:hAnsi="Arial" w:cs="Arial"/>
+                <w:b/>
+                <w:bCs/>
+                <w:sz w:val="24"/>
+                <w:szCs w:val="24"/>
+              </w:rPr>
+              <w:t>/Y)</w:t>
+            </w:r>
+          </w:p>
+          <w:p>
+            <w:pPr>
+              <w:pStyle w:val="ListParagraph"/>
+              <w:numPr>
+                <w:ilvl w:val="0"/>
+                <w:numId w:val="4"/>
+              </w:numPr>
+              <w:ind w:left="792"/>
+              <w:jc w:val="both"/>
+              <w:rPr>
+                <w:rFonts w:ascii="Arial" w:hAnsi="Arial" w:cs="Arial"/>
+                <w:b/>
+                <w:bCs/>
+                <w:sz w:val="24"/>
+                <w:szCs w:val="24"/>
+              </w:rPr>
+            </w:pPr>
+            <w:proofErr w:type="spellStart"/>
+            <w:r>
+              <w:rPr>
+                <w:rFonts w:ascii="Arial" w:hAnsi="Arial" w:cs="Arial"/>
+                <w:b/>
+                <w:bCs/>
+                <w:sz w:val="24"/>
+                <w:szCs w:val="24"/>
+              </w:rPr>
+              <w:t>Menambahkan</w:t>
+            </w:r>
+            <w:proofErr w:type="spellEnd"/>
+            <w:r>
+              <w:rPr>
+                <w:rFonts w:ascii="Arial" w:hAnsi="Arial" w:cs="Arial"/>
+                <w:b/>
+                <w:bCs/>
+                <w:sz w:val="24"/>
+                <w:szCs w:val="24"/>
+              </w:rPr>
+              <w:t xml:space="preserve"> </w:t>
+            </w:r>
+            <w:proofErr w:type="spellStart"/>
+            <w:r>
+              <w:rPr>
+                <w:rFonts w:ascii="Arial" w:hAnsi="Arial" w:cs="Arial"/>
+                <w:b/>
+                <w:bCs/>
+                <w:sz w:val="24"/>
+                <w:szCs w:val="24"/>
+              </w:rPr>
+              <w:t>constraintTop</w:t>
+            </w:r>
+            <w:proofErr w:type="spellEnd"/>
+            <w:r>
+              <w:rPr>
+                <w:rFonts w:ascii="Arial" w:hAnsi="Arial" w:cs="Arial"/>
+                <w:b/>
+                <w:bCs/>
+                <w:sz w:val="24"/>
+                <w:szCs w:val="24"/>
+              </w:rPr>
+              <w:t xml:space="preserve">, </w:t>
+            </w:r>
+            <w:proofErr w:type="spellStart"/>
+            <w:r>
+              <w:rPr>
+                <w:rFonts w:ascii="Arial" w:hAnsi="Arial" w:cs="Arial"/>
+                <w:b/>
+                <w:bCs/>
+                <w:sz w:val="24"/>
+                <w:szCs w:val="24"/>
+              </w:rPr>
+              <w:t>constraintStart</w:t>
+            </w:r>
+            <w:proofErr w:type="spellEnd"/>
+            <w:r>
+              <w:rPr>
+                <w:rFonts w:ascii="Arial" w:hAnsi="Arial" w:cs="Arial"/>
+                <w:b/>
+                <w:bCs/>
+                <w:sz w:val="24"/>
+                <w:szCs w:val="24"/>
+              </w:rPr>
+              <w:t xml:space="preserve">, </w:t>
+            </w:r>
+            <w:proofErr w:type="spellStart"/>
+            <w:r>
+              <w:rPr>
+                <w:rFonts w:ascii="Arial" w:hAnsi="Arial" w:cs="Arial"/>
+                <w:b/>
+                <w:bCs/>
+                <w:sz w:val="24"/>
+                <w:szCs w:val="24"/>
+              </w:rPr>
+              <w:t>constraintEnd</w:t>
+            </w:r>
+            <w:proofErr w:type="spellEnd"/>
+            <w:r>
+              <w:rPr>
+                <w:rFonts w:ascii="Arial" w:hAnsi="Arial" w:cs="Arial"/>
+                <w:b/>
+                <w:bCs/>
+                <w:sz w:val="24"/>
+                <w:szCs w:val="24"/>
+              </w:rPr>
+              <w:t xml:space="preserve">, dan </w:t>
+            </w:r>
+            <w:proofErr w:type="spellStart"/>
+            <w:r>
+              <w:rPr>
+                <w:rFonts w:ascii="Arial" w:hAnsi="Arial" w:cs="Arial"/>
+                <w:b/>
+                <w:bCs/>
+                <w:sz w:val="24"/>
+                <w:szCs w:val="24"/>
+              </w:rPr>
+              <w:t>constraintBottom</w:t>
+            </w:r>
+            <w:proofErr w:type="spellEnd"/>
+            <w:r>
+              <w:rPr>
+                <w:rFonts w:ascii="Arial" w:hAnsi="Arial" w:cs="Arial"/>
+                <w:b/>
+                <w:bCs/>
+                <w:sz w:val="24"/>
+                <w:szCs w:val="24"/>
+              </w:rPr>
+              <w:t xml:space="preserve"> </w:t>
+            </w:r>
+            <w:proofErr w:type="spellStart"/>
+            <w:r>
+              <w:rPr>
+                <w:rFonts w:ascii="Arial" w:hAnsi="Arial" w:cs="Arial"/>
+                <w:b/>
+                <w:bCs/>
+                <w:sz w:val="24"/>
+                <w:szCs w:val="24"/>
+              </w:rPr>
+              <w:t>untuk</w:t>
+            </w:r>
+            <w:proofErr w:type="spellEnd"/>
+            <w:r>
+              <w:rPr>
+                <w:rFonts w:ascii="Arial" w:hAnsi="Arial" w:cs="Arial"/>
+                <w:b/>
+                <w:bCs/>
+                <w:sz w:val="24"/>
+                <w:szCs w:val="24"/>
+              </w:rPr>
+              <w:t xml:space="preserve"> </w:t>
+            </w:r>
+            <w:proofErr w:type="spellStart"/>
+            <w:r>
+              <w:rPr>
+                <w:rFonts w:ascii="Arial" w:hAnsi="Arial" w:cs="Arial"/>
+                <w:b/>
+                <w:bCs/>
+                <w:sz w:val="24"/>
+                <w:szCs w:val="24"/>
+              </w:rPr>
+              <w:t>semua</w:t>
+            </w:r>
+            <w:proofErr w:type="spellEnd"/>
+            <w:r>
+              <w:rPr>
+                <w:rFonts w:ascii="Arial" w:hAnsi="Arial" w:cs="Arial"/>
+                <w:b/>
+                <w:bCs/>
+                <w:sz w:val="24"/>
+                <w:szCs w:val="24"/>
+              </w:rPr>
+              <w:t xml:space="preserve"> view</w:t>
+            </w:r>
+          </w:p>
+          <w:p>
+            <w:pPr>
+              <w:pStyle w:val="ListParagraph"/>
+              <w:numPr>
+                <w:ilvl w:val="0"/>
+                <w:numId w:val="4"/>
+              </w:numPr>
+              <w:ind w:left="792"/>
+              <w:jc w:val="both"/>
+              <w:rPr>
+                <w:rFonts w:ascii="Arial" w:hAnsi="Arial" w:cs="Arial"/>
+                <w:b/>
+                <w:bCs/>
+                <w:sz w:val="24"/>
+                <w:szCs w:val="24"/>
+              </w:rPr>
+            </w:pPr>
+            <w:proofErr w:type="spellStart"/>
+            <w:r>
+              <w:rPr>
+                <w:rFonts w:ascii="Arial" w:hAnsi="Arial" w:cs="Arial"/>
+                <w:b/>
+                <w:bCs/>
+                <w:sz w:val="24"/>
+                <w:szCs w:val="24"/>
+              </w:rPr>
+              <w:t>Menjadikan</w:t>
+            </w:r>
+            <w:proofErr w:type="spellEnd"/>
+            <w:r>
+              <w:rPr>
+                <w:rFonts w:ascii="Arial" w:hAnsi="Arial" w:cs="Arial"/>
+                <w:b/>
+                <w:bCs/>
+                <w:sz w:val="24"/>
+                <w:szCs w:val="24"/>
+              </w:rPr>
+              <w:t xml:space="preserve"> layout </w:t>
+            </w:r>
+            <w:proofErr w:type="spellStart"/>
+            <w:r>
+              <w:rPr>
+                <w:rFonts w:ascii="Arial" w:hAnsi="Arial" w:cs="Arial"/>
+                <w:b/>
+                <w:bCs/>
+                <w:sz w:val="24"/>
+                <w:szCs w:val="24"/>
+              </w:rPr>
+              <w:t>lebih</w:t>
+            </w:r>
+            <w:proofErr w:type="spellEnd"/>
+            <w:r>
+              <w:rPr>
+                <w:rFonts w:ascii="Arial" w:hAnsi="Arial" w:cs="Arial"/>
+                <w:b/>
+                <w:bCs/>
+                <w:sz w:val="24"/>
+                <w:szCs w:val="24"/>
+              </w:rPr>
+              <w:t xml:space="preserve"> </w:t>
+            </w:r>
+            <w:proofErr w:type="spellStart"/>
+            <w:r>
+              <w:rPr>
+                <w:rFonts w:ascii="Arial" w:hAnsi="Arial" w:cs="Arial"/>
+                <w:b/>
+                <w:bCs/>
+                <w:sz w:val="24"/>
+                <w:szCs w:val="24"/>
+              </w:rPr>
+              <w:t>responsif</w:t>
+            </w:r>
+            <w:proofErr w:type="spellEnd"/>
+            <w:r>
+              <w:rPr>
+                <w:rFonts w:ascii="Arial" w:hAnsi="Arial" w:cs="Arial"/>
+                <w:b/>
+                <w:bCs/>
+                <w:sz w:val="24"/>
+                <w:szCs w:val="24"/>
+              </w:rPr>
+              <w:t xml:space="preserve"> </w:t>
+            </w:r>
+            <w:proofErr w:type="spellStart"/>
+            <w:r>
+              <w:rPr>
+                <w:rFonts w:ascii="Arial" w:hAnsi="Arial" w:cs="Arial"/>
+                <w:b/>
+                <w:bCs/>
+                <w:sz w:val="24"/>
+                <w:szCs w:val="24"/>
+              </w:rPr>
+              <w:t>terhadap</w:t>
+            </w:r>
+            <w:proofErr w:type="spellEnd"/>
+            <w:r>
+              <w:rPr>
+                <w:rFonts w:ascii="Arial" w:hAnsi="Arial" w:cs="Arial"/>
+                <w:b/>
+                <w:bCs/>
+                <w:sz w:val="24"/>
+                <w:szCs w:val="24"/>
+              </w:rPr>
+              <w:t xml:space="preserve"> </w:t>
+            </w:r>
+            <w:proofErr w:type="spellStart"/>
+            <w:r>
+              <w:rPr>
+                <w:rFonts w:ascii="Arial" w:hAnsi="Arial" w:cs="Arial"/>
+                <w:b/>
+                <w:bCs/>
+                <w:sz w:val="24"/>
+                <w:szCs w:val="24"/>
+              </w:rPr>
+              <w:t>rotasi</w:t>
+            </w:r>
+            <w:proofErr w:type="spellEnd"/>
+            <w:r>
+              <w:rPr>
+                <w:rFonts w:ascii="Arial" w:hAnsi="Arial" w:cs="Arial"/>
+                <w:b/>
+                <w:bCs/>
+                <w:sz w:val="24"/>
+                <w:szCs w:val="24"/>
+              </w:rPr>
+              <w:t xml:space="preserve"> </w:t>
+            </w:r>
+            <w:proofErr w:type="spellStart"/>
+            <w:r>
+              <w:rPr>
+                <w:rFonts w:ascii="Arial" w:hAnsi="Arial" w:cs="Arial"/>
+                <w:b/>
+                <w:bCs/>
+                <w:sz w:val="24"/>
+                <w:szCs w:val="24"/>
+              </w:rPr>
+              <w:t>layar</w:t>
+            </w:r>
+            <w:proofErr w:type="spellEnd"/>
+            <w:r>
+              <w:rPr>
+                <w:rFonts w:ascii="Arial" w:hAnsi="Arial" w:cs="Arial"/>
+                <w:b/>
+                <w:bCs/>
+                <w:sz w:val="24"/>
+                <w:szCs w:val="24"/>
+              </w:rPr>
+              <w:t xml:space="preserve"> (portrait &amp; landscape)</w:t>
+            </w:r>
+          </w:p>
+          <w:p>
+            <w:pPr>
+              <w:pStyle w:val="ListParagraph"/>
+              <w:numPr>
+                <w:ilvl w:val="0"/>
+                <w:numId w:val="4"/>
+              </w:numPr>
+              <w:ind w:left="792"/>
+              <w:jc w:val="both"/>
+              <w:rPr>
+                <w:rFonts w:ascii="Arial" w:hAnsi="Arial" w:cs="Arial"/>
+                <w:b/>
+                <w:bCs/>
+                <w:sz w:val="24"/>
+                <w:szCs w:val="24"/>
+              </w:rPr>
+            </w:pPr>
+            <w:proofErr w:type="spellStart"/>
+            <w:r>
+              <w:rPr>
+                <w:rFonts w:ascii="Arial" w:hAnsi="Arial" w:cs="Arial"/>
+                <w:b/>
+                <w:bCs/>
+                <w:sz w:val="24"/>
+                <w:szCs w:val="24"/>
+              </w:rPr>
+              <w:t>Memastikan</w:t>
+            </w:r>
+            <w:proofErr w:type="spellEnd"/>
+            <w:r>
+              <w:rPr>
+                <w:rFonts w:ascii="Arial" w:hAnsi="Arial" w:cs="Arial"/>
+                <w:b/>
+                <w:bCs/>
+                <w:sz w:val="24"/>
+                <w:szCs w:val="24"/>
+              </w:rPr>
+              <w:t xml:space="preserve"> </w:t>
+            </w:r>
+            <w:proofErr w:type="spellStart"/>
+            <w:r>
+              <w:rPr>
+                <w:rFonts w:ascii="Arial" w:hAnsi="Arial" w:cs="Arial"/>
+                <w:b/>
+                <w:bCs/>
+                <w:sz w:val="24"/>
+                <w:szCs w:val="24"/>
+              </w:rPr>
+              <w:t>elemen</w:t>
+            </w:r>
+            <w:proofErr w:type="spellEnd"/>
+            <w:r>
+              <w:rPr>
+                <w:rFonts w:ascii="Arial" w:hAnsi="Arial" w:cs="Arial"/>
+                <w:b/>
+                <w:bCs/>
+                <w:sz w:val="24"/>
+                <w:szCs w:val="24"/>
+              </w:rPr>
+              <w:t xml:space="preserve"> </w:t>
+            </w:r>
+            <w:proofErr w:type="spellStart"/>
+            <w:r>
+              <w:rPr>
+                <w:rFonts w:ascii="Arial" w:hAnsi="Arial" w:cs="Arial"/>
+                <w:b/>
+                <w:bCs/>
+                <w:sz w:val="24"/>
+                <w:szCs w:val="24"/>
+              </w:rPr>
+              <w:t>sejajar</w:t>
+            </w:r>
+            <w:proofErr w:type="spellEnd"/>
+            <w:r>
+              <w:rPr>
+                <w:rFonts w:ascii="Arial" w:hAnsi="Arial" w:cs="Arial"/>
+                <w:b/>
+                <w:bCs/>
+                <w:sz w:val="24"/>
+                <w:szCs w:val="24"/>
+              </w:rPr>
+              <w:t xml:space="preserve"> dan </w:t>
+            </w:r>
+            <w:proofErr w:type="spellStart"/>
+            <w:r>
+              <w:rPr>
+                <w:rFonts w:ascii="Arial" w:hAnsi="Arial" w:cs="Arial"/>
+                <w:b/>
+                <w:bCs/>
+                <w:sz w:val="24"/>
+                <w:szCs w:val="24"/>
+              </w:rPr>
+              <w:t>proporsional</w:t>
+            </w:r>
+            <w:proofErr w:type="spellEnd"/>
+            <w:r>
+              <w:rPr>
+                <w:rFonts w:ascii="Arial" w:hAnsi="Arial" w:cs="Arial"/>
+                <w:b/>
+                <w:bCs/>
+                <w:sz w:val="24"/>
+                <w:szCs w:val="24"/>
+              </w:rPr>
+              <w:t xml:space="preserve"> </w:t>
+            </w:r>
+            <w:proofErr w:type="spellStart"/>
+            <w:r>
+              <w:rPr>
+                <w:rFonts w:ascii="Arial" w:hAnsi="Arial" w:cs="Arial"/>
+                <w:b/>
+                <w:bCs/>
+                <w:sz w:val="24"/>
+                <w:szCs w:val="24"/>
+              </w:rPr>
+              <w:t>secara</w:t>
+            </w:r>
+            <w:proofErr w:type="spellEnd"/>
+            <w:r>
+              <w:rPr>
+                <w:rFonts w:ascii="Arial" w:hAnsi="Arial" w:cs="Arial"/>
+                <w:b/>
+                <w:bCs/>
+                <w:sz w:val="24"/>
+                <w:szCs w:val="24"/>
+              </w:rPr>
+              <w:t xml:space="preserve"> </w:t>
+            </w:r>
+            <w:proofErr w:type="spellStart"/>
+            <w:r>
+              <w:rPr>
+                <w:rFonts w:ascii="Arial" w:hAnsi="Arial" w:cs="Arial"/>
+                <w:b/>
+                <w:bCs/>
+                <w:sz w:val="24"/>
+                <w:szCs w:val="24"/>
+              </w:rPr>
+              <w:t>otomatis</w:t>
+            </w:r>
+            <w:proofErr w:type="spellEnd"/>
           </w:p>
         </w:tc>
       </w:tr>
@@ -995,6 +1567,7 @@
           </w:tcPr>
           <w:p>
             <w:pPr>
+              <w:jc w:val="center"/>
               <w:rPr>
                 <w:rFonts w:ascii="Arial" w:hAnsi="Arial" w:cs="Arial"/>
                 <w:b/>
@@ -1003,12 +1576,57 @@
                 <w:szCs w:val="24"/>
               </w:rPr>
             </w:pPr>
+            <w:r>
+              <w:rPr>
+                <w:rFonts w:ascii="Arial" w:hAnsi="Arial" w:cs="Arial"/>
+                <w:b/>
+                <w:bCs/>
+                <w:sz w:val="24"/>
+                <w:szCs w:val="24"/>
+              </w:rPr>
+              <w:drawing>
+                <wp:inline distT="0" distB="0" distL="0" distR="0" wp14:anchorId="73CDDC18" wp14:editId="3B81672D">
+                  <wp:extent cx="2648320" cy="4734586"/>
+                  <wp:effectExtent l="0" t="0" r="0" b="8890"/>
+                  <wp:docPr id="430914252" name="Picture 1"/>
+                  <wp:cNvGraphicFramePr>
+                    <a:graphicFrameLocks xmlns:a="http://schemas.openxmlformats.org/drawingml/2006/main" noChangeAspect="1"/>
+                  </wp:cNvGraphicFramePr>
+                  <a:graphic xmlns:a="http://schemas.openxmlformats.org/drawingml/2006/main">
+                    <a:graphicData uri="http://schemas.openxmlformats.org/drawingml/2006/picture">
+                      <pic:pic xmlns:pic="http://schemas.openxmlformats.org/drawingml/2006/picture">
+                        <pic:nvPicPr>
+                          <pic:cNvPr id="430914252" name=""/>
+                          <pic:cNvPicPr/>
+                        </pic:nvPicPr>
+                        <pic:blipFill>
+                          <a:blip r:embed="rId6"/>
+                          <a:stretch>
+                            <a:fillRect/>
+                          </a:stretch>
+                        </pic:blipFill>
+                        <pic:spPr>
+                          <a:xfrm>
+                            <a:off x="0" y="0"/>
+                            <a:ext cx="2648320" cy="4734586"/>
+                          </a:xfrm>
+                          <a:prstGeom prst="rect">
+                            <a:avLst/>
+                          </a:prstGeom>
+                        </pic:spPr>
+                      </pic:pic>
+                    </a:graphicData>
+                  </a:graphic>
+                </wp:inline>
+              </w:drawing>
+            </w:r>
           </w:p>
         </w:tc>
       </w:tr>
     </w:tbl>
     <w:p>
       <w:pPr>
+        <w:jc w:val="both"/>
         <w:rPr>
           <w:rFonts w:ascii="Arial" w:hAnsi="Arial" w:cs="Arial"/>
           <w:b/>
@@ -1034,6 +1652,7 @@
           </w:tcPr>
           <w:p>
             <w:pPr>
+              <w:jc w:val="both"/>
               <w:rPr>
                 <w:rFonts w:ascii="Arial" w:hAnsi="Arial" w:cs="Arial"/>
                 <w:b/>
@@ -1052,6 +1671,7 @@
           </w:tcPr>
           <w:p>
             <w:pPr>
+              <w:jc w:val="both"/>
               <w:rPr>
                 <w:rFonts w:ascii="Arial" w:hAnsi="Arial" w:cs="Arial"/>
                 <w:b/>
@@ -1066,6 +1686,7 @@
     </w:tbl>
     <w:p>
       <w:pPr>
+        <w:jc w:val="both"/>
         <w:rPr>
           <w:rFonts w:ascii="Arial" w:hAnsi="Arial" w:cs="Arial"/>
           <w:b/>
@@ -1091,6 +1712,7 @@
           </w:tcPr>
           <w:p>
             <w:pPr>
+              <w:jc w:val="both"/>
               <w:rPr>
                 <w:rFonts w:ascii="Arial" w:hAnsi="Arial" w:cs="Arial"/>
                 <w:b/>
@@ -1109,6 +1731,7 @@
           </w:tcPr>
           <w:p>
             <w:pPr>
+              <w:jc w:val="both"/>
               <w:rPr>
                 <w:rFonts w:ascii="Arial" w:hAnsi="Arial" w:cs="Arial"/>
                 <w:b/>
@@ -1123,6 +1746,7 @@
     </w:tbl>
     <w:p>
       <w:pPr>
+        <w:jc w:val="both"/>
         <w:rPr>
           <w:rFonts w:ascii="Arial" w:hAnsi="Arial" w:cs="Arial"/>
           <w:b/>
@@ -1148,6 +1772,7 @@
           </w:tcPr>
           <w:p>
             <w:pPr>
+              <w:jc w:val="both"/>
               <w:rPr>
                 <w:rFonts w:ascii="Arial" w:hAnsi="Arial" w:cs="Arial"/>
                 <w:b/>
@@ -1166,6 +1791,7 @@
           </w:tcPr>
           <w:p>
             <w:pPr>
+              <w:jc w:val="both"/>
               <w:rPr>
                 <w:rFonts w:ascii="Arial" w:hAnsi="Arial" w:cs="Arial"/>
                 <w:b/>
@@ -1180,6 +1806,7 @@
     </w:tbl>
     <w:p>
       <w:pPr>
+        <w:jc w:val="both"/>
         <w:rPr>
           <w:rFonts w:ascii="Arial" w:hAnsi="Arial" w:cs="Arial"/>
           <w:b/>
@@ -1205,6 +1832,7 @@
           </w:tcPr>
           <w:p>
             <w:pPr>
+              <w:jc w:val="both"/>
               <w:rPr>
                 <w:rFonts w:ascii="Arial" w:hAnsi="Arial" w:cs="Arial"/>
                 <w:b/>
@@ -1223,6 +1851,7 @@
           </w:tcPr>
           <w:p>
             <w:pPr>
+              <w:jc w:val="both"/>
               <w:rPr>
                 <w:rFonts w:ascii="Arial" w:hAnsi="Arial" w:cs="Arial"/>
                 <w:b/>
@@ -1237,6 +1866,7 @@
     </w:tbl>
     <w:p>
       <w:pPr>
+        <w:jc w:val="both"/>
         <w:rPr>
           <w:rFonts w:ascii="Arial" w:hAnsi="Arial" w:cs="Arial"/>
           <w:b/>
@@ -1262,6 +1892,7 @@
           </w:tcPr>
           <w:p>
             <w:pPr>
+              <w:jc w:val="both"/>
               <w:rPr>
                 <w:rFonts w:ascii="Arial" w:hAnsi="Arial" w:cs="Arial"/>
                 <w:b/>
@@ -1280,6 +1911,7 @@
           </w:tcPr>
           <w:p>
             <w:pPr>
+              <w:jc w:val="both"/>
               <w:rPr>
                 <w:rFonts w:ascii="Arial" w:hAnsi="Arial" w:cs="Arial"/>
                 <w:b/>
@@ -1294,6 +1926,7 @@
     </w:tbl>
     <w:p>
       <w:pPr>
+        <w:jc w:val="both"/>
         <w:rPr>
           <w:rFonts w:ascii="Arial" w:hAnsi="Arial" w:cs="Arial"/>
           <w:b/>
@@ -1319,6 +1952,7 @@
           </w:tcPr>
           <w:p>
             <w:pPr>
+              <w:jc w:val="both"/>
               <w:rPr>
                 <w:rFonts w:ascii="Arial" w:hAnsi="Arial" w:cs="Arial"/>
                 <w:b/>
@@ -1337,6 +1971,7 @@
           </w:tcPr>
           <w:p>
             <w:pPr>
+              <w:jc w:val="both"/>
               <w:rPr>
                 <w:rFonts w:ascii="Arial" w:hAnsi="Arial" w:cs="Arial"/>
                 <w:b/>
@@ -1351,6 +1986,7 @@
     </w:tbl>
     <w:p>
       <w:pPr>
+        <w:jc w:val="both"/>
         <w:rPr>
           <w:rFonts w:ascii="Arial" w:hAnsi="Arial" w:cs="Arial"/>
           <w:b/>
@@ -1373,6 +2009,181 @@
 <file path=word/numbering.xml><?xml version="1.0" encoding="utf-8"?>
 <w:numbering xmlns:wpc="http://schemas.microsoft.com/office/word/2010/wordprocessingCanvas" xmlns:cx="http://schemas.microsoft.com/office/drawing/2014/chartex" xmlns:cx1="http://schemas.microsoft.com/office/drawing/2015/9/8/chartex" xmlns:cx2="http://schemas.microsoft.com/office/drawing/2015/10/21/chartex" xmlns:cx3="http://schemas.microsoft.com/office/drawing/2016/5/9/chartex" xmlns:cx4="http://schemas.microsoft.com/office/drawing/2016/5/10/chartex" xmlns:cx5="http://schemas.microsoft.com/office/drawing/2016/5/11/chartex" xmlns:cx6="http://schemas.microsoft.com/office/drawing/2016/5/12/chartex" xmlns:cx7="http://schemas.microsoft.com/office/drawing/2016/5/13/chartex" xmlns:cx8="http://schemas.microsoft.com/office/drawing/2016/5/14/chartex" xmlns:mc="http://schemas.openxmlformats.org/markup-compatibility/2006" xmlns:aink="http://schemas.microsoft.com/office/drawing/2016/ink" xmlns:am3d="http://schemas.microsoft.com/office/drawing/2017/model3d" xmlns:o="urn:schemas-microsoft-com:office:office" xmlns:oel="http://schemas.microsoft.com/office/2019/extlst" xmlns:r="http://schemas.openxmlformats.org/officeDocument/2006/relationships" xmlns:m="http://schemas.openxmlformats.org/officeDocument/2006/math" xmlns:v="urn:schemas-microsoft-com:vml" xmlns:wp14="http://schemas.microsoft.com/office/word/2010/wordprocessingDrawing" xmlns:wp="http://schemas.openxmlformats.org/drawingml/2006/wordprocessingDrawing" xmlns:w10="urn:schemas-microsoft-com:office:word" xmlns:w="http://schemas.openxmlformats.org/wordprocessingml/2006/main" xmlns:w14="http://schemas.microsoft.com/office/word/2010/wordml" xmlns:w15="http://schemas.microsoft.com/office/word/2012/wordml" xmlns:w16cex="http://schemas.microsoft.com/office/word/2018/wordml/cex" xmlns:w16cid="http://schemas.microsoft.com/office/word/2016/wordml/cid" xmlns:w16="http://schemas.microsoft.com/office/word/2018/wordml" xmlns:w16du="http://schemas.microsoft.com/office/word/2023/wordml/word16du" xmlns:w16sdtdh="http://schemas.microsoft.com/office/word/2020/wordml/sdtdatahash" xmlns:w16sdtfl="http://schemas.microsoft.com/office/word/2024/wordml/sdtformatlock" xmlns:w16se="http://schemas.microsoft.com/office/word/2015/wordml/symex" xmlns:wpg="http://schemas.microsoft.com/office/word/2010/wordprocessingGroup" xmlns:wpi="http://schemas.microsoft.com/office/word/2010/wordprocessingInk" xmlns:wne="http://schemas.microsoft.com/office/word/2006/wordml" xmlns:wps="http://schemas.microsoft.com/office/word/2010/wordprocessingShape" mc:Ignorable="w14 w15 w16se w16cid w16 w16cex w16sdtdh w16sdtfl w16du wp14">
   <w:abstractNum w:abstractNumId="0" w15:restartNumberingAfterBreak="0">
+    <w:nsid w:val="1266068F"/>
+    <w:multiLevelType w:val="hybridMultilevel"/>
+    <w:tmpl w:val="24B238B6"/>
+    <w:lvl w:ilvl="0" w:tplc="04090001">
+      <w:start w:val="1"/>
+      <w:numFmt w:val="bullet"/>
+      <w:lvlText w:val=""/>
+      <w:lvlJc w:val="left"/>
+      <w:pPr>
+        <w:ind w:left="417" w:hanging="360"/>
+      </w:pPr>
+      <w:rPr>
+        <w:rFonts w:ascii="Symbol" w:hAnsi="Symbol" w:hint="default"/>
+      </w:rPr>
+    </w:lvl>
+    <w:lvl w:ilvl="1" w:tplc="FFFFFFFF" w:tentative="1">
+      <w:start w:val="1"/>
+      <w:numFmt w:val="lowerLetter"/>
+      <w:lvlText w:val="%2."/>
+      <w:lvlJc w:val="left"/>
+      <w:pPr>
+        <w:ind w:left="1137" w:hanging="360"/>
+      </w:pPr>
+    </w:lvl>
+    <w:lvl w:ilvl="2" w:tplc="FFFFFFFF" w:tentative="1">
+      <w:start w:val="1"/>
+      <w:numFmt w:val="lowerRoman"/>
+      <w:lvlText w:val="%3."/>
+      <w:lvlJc w:val="right"/>
+      <w:pPr>
+        <w:ind w:left="1857" w:hanging="180"/>
+      </w:pPr>
+    </w:lvl>
+    <w:lvl w:ilvl="3" w:tplc="FFFFFFFF" w:tentative="1">
+      <w:start w:val="1"/>
+      <w:numFmt w:val="decimal"/>
+      <w:lvlText w:val="%4."/>
+      <w:lvlJc w:val="left"/>
+      <w:pPr>
+        <w:ind w:left="2577" w:hanging="360"/>
+      </w:pPr>
+    </w:lvl>
+    <w:lvl w:ilvl="4" w:tplc="FFFFFFFF" w:tentative="1">
+      <w:start w:val="1"/>
+      <w:numFmt w:val="lowerLetter"/>
+      <w:lvlText w:val="%5."/>
+      <w:lvlJc w:val="left"/>
+      <w:pPr>
+        <w:ind w:left="3297" w:hanging="360"/>
+      </w:pPr>
+    </w:lvl>
+    <w:lvl w:ilvl="5" w:tplc="FFFFFFFF" w:tentative="1">
+      <w:start w:val="1"/>
+      <w:numFmt w:val="lowerRoman"/>
+      <w:lvlText w:val="%6."/>
+      <w:lvlJc w:val="right"/>
+      <w:pPr>
+        <w:ind w:left="4017" w:hanging="180"/>
+      </w:pPr>
+    </w:lvl>
+    <w:lvl w:ilvl="6" w:tplc="FFFFFFFF" w:tentative="1">
+      <w:start w:val="1"/>
+      <w:numFmt w:val="decimal"/>
+      <w:lvlText w:val="%7."/>
+      <w:lvlJc w:val="left"/>
+      <w:pPr>
+        <w:ind w:left="4737" w:hanging="360"/>
+      </w:pPr>
+    </w:lvl>
+    <w:lvl w:ilvl="7" w:tplc="FFFFFFFF" w:tentative="1">
+      <w:start w:val="1"/>
+      <w:numFmt w:val="lowerLetter"/>
+      <w:lvlText w:val="%8."/>
+      <w:lvlJc w:val="left"/>
+      <w:pPr>
+        <w:ind w:left="5457" w:hanging="360"/>
+      </w:pPr>
+    </w:lvl>
+    <w:lvl w:ilvl="8" w:tplc="FFFFFFFF" w:tentative="1">
+      <w:start w:val="1"/>
+      <w:numFmt w:val="lowerRoman"/>
+      <w:lvlText w:val="%9."/>
+      <w:lvlJc w:val="right"/>
+      <w:pPr>
+        <w:ind w:left="6177" w:hanging="180"/>
+      </w:pPr>
+    </w:lvl>
+  </w:abstractNum>
+  <w:abstractNum w:abstractNumId="1" w15:restartNumberingAfterBreak="0">
+    <w:nsid w:val="3B4A5472"/>
+    <w:multiLevelType w:val="hybridMultilevel"/>
+    <w:tmpl w:val="A844EA86"/>
+    <w:lvl w:ilvl="0" w:tplc="0409000F">
+      <w:start w:val="1"/>
+      <w:numFmt w:val="decimal"/>
+      <w:lvlText w:val="%1."/>
+      <w:lvlJc w:val="left"/>
+      <w:pPr>
+        <w:ind w:left="1137" w:hanging="360"/>
+      </w:pPr>
+    </w:lvl>
+    <w:lvl w:ilvl="1" w:tplc="04090019" w:tentative="1">
+      <w:start w:val="1"/>
+      <w:numFmt w:val="lowerLetter"/>
+      <w:lvlText w:val="%2."/>
+      <w:lvlJc w:val="left"/>
+      <w:pPr>
+        <w:ind w:left="1857" w:hanging="360"/>
+      </w:pPr>
+    </w:lvl>
+    <w:lvl w:ilvl="2" w:tplc="0409001B" w:tentative="1">
+      <w:start w:val="1"/>
+      <w:numFmt w:val="lowerRoman"/>
+      <w:lvlText w:val="%3."/>
+      <w:lvlJc w:val="right"/>
+      <w:pPr>
+        <w:ind w:left="2577" w:hanging="180"/>
+      </w:pPr>
+    </w:lvl>
+    <w:lvl w:ilvl="3" w:tplc="0409000F" w:tentative="1">
+      <w:start w:val="1"/>
+      <w:numFmt w:val="decimal"/>
+      <w:lvlText w:val="%4."/>
+      <w:lvlJc w:val="left"/>
+      <w:pPr>
+        <w:ind w:left="3297" w:hanging="360"/>
+      </w:pPr>
+    </w:lvl>
+    <w:lvl w:ilvl="4" w:tplc="04090019" w:tentative="1">
+      <w:start w:val="1"/>
+      <w:numFmt w:val="lowerLetter"/>
+      <w:lvlText w:val="%5."/>
+      <w:lvlJc w:val="left"/>
+      <w:pPr>
+        <w:ind w:left="4017" w:hanging="360"/>
+      </w:pPr>
+    </w:lvl>
+    <w:lvl w:ilvl="5" w:tplc="0409001B" w:tentative="1">
+      <w:start w:val="1"/>
+      <w:numFmt w:val="lowerRoman"/>
+      <w:lvlText w:val="%6."/>
+      <w:lvlJc w:val="right"/>
+      <w:pPr>
+        <w:ind w:left="4737" w:hanging="180"/>
+      </w:pPr>
+    </w:lvl>
+    <w:lvl w:ilvl="6" w:tplc="0409000F" w:tentative="1">
+      <w:start w:val="1"/>
+      <w:numFmt w:val="decimal"/>
+      <w:lvlText w:val="%7."/>
+      <w:lvlJc w:val="left"/>
+      <w:pPr>
+        <w:ind w:left="5457" w:hanging="360"/>
+      </w:pPr>
+    </w:lvl>
+    <w:lvl w:ilvl="7" w:tplc="04090019" w:tentative="1">
+      <w:start w:val="1"/>
+      <w:numFmt w:val="lowerLetter"/>
+      <w:lvlText w:val="%8."/>
+      <w:lvlJc w:val="left"/>
+      <w:pPr>
+        <w:ind w:left="6177" w:hanging="360"/>
+      </w:pPr>
+    </w:lvl>
+    <w:lvl w:ilvl="8" w:tplc="0409001B" w:tentative="1">
+      <w:start w:val="1"/>
+      <w:numFmt w:val="lowerRoman"/>
+      <w:lvlText w:val="%9."/>
+      <w:lvlJc w:val="right"/>
+      <w:pPr>
+        <w:ind w:left="6897" w:hanging="180"/>
+      </w:pPr>
+    </w:lvl>
+  </w:abstractNum>
+  <w:abstractNum w:abstractNumId="2" w15:restartNumberingAfterBreak="0">
     <w:nsid w:val="50C96725"/>
     <w:multiLevelType w:val="hybridMultilevel"/>
     <w:tmpl w:val="23A6FB12"/>
@@ -1458,7 +2269,7 @@
       </w:pPr>
     </w:lvl>
   </w:abstractNum>
-  <w:abstractNum w:abstractNumId="1" w15:restartNumberingAfterBreak="0">
+  <w:abstractNum w:abstractNumId="3" w15:restartNumberingAfterBreak="0">
     <w:nsid w:val="582E195C"/>
     <w:multiLevelType w:val="hybridMultilevel"/>
     <w:tmpl w:val="0ACC77BC"/>
@@ -1548,9 +2359,15 @@
     </w:lvl>
   </w:abstractNum>
   <w:num w:numId="1" w16cid:durableId="758403811">
+    <w:abstractNumId w:val="3"/>
+  </w:num>
+  <w:num w:numId="2" w16cid:durableId="1276332468">
+    <w:abstractNumId w:val="2"/>
+  </w:num>
+  <w:num w:numId="3" w16cid:durableId="1909002035">
     <w:abstractNumId w:val="1"/>
   </w:num>
-  <w:num w:numId="2" w16cid:durableId="1276332468">
+  <w:num w:numId="4" w16cid:durableId="1012295607">
     <w:abstractNumId w:val="0"/>
   </w:num>
 </w:numbering>

</xml_diff>

<commit_message>
memperbaiki tampilan pada register_activity
</commit_message>
<xml_diff>
--- a/dokumentasi/Dokumetasi GitHub-Fatimah Lailatul A-23312241.docx
+++ b/dokumentasi/Dokumetasi GitHub-Fatimah Lailatul A-23312241.docx
@@ -62,29 +62,7 @@
           <w:sz w:val="24"/>
           <w:szCs w:val="24"/>
         </w:rPr>
-        <w:t xml:space="preserve">Fatimah </w:t>
-      </w:r>
-      <w:proofErr w:type="spellStart"/>
-      <w:r>
-        <w:rPr>
-          <w:rFonts w:ascii="Arial" w:hAnsi="Arial" w:cs="Arial"/>
-          <w:b/>
-          <w:bCs/>
-          <w:sz w:val="24"/>
-          <w:szCs w:val="24"/>
-        </w:rPr>
-        <w:t>Lailatul</w:t>
-      </w:r>
-      <w:proofErr w:type="spellEnd"/>
-      <w:r>
-        <w:rPr>
-          <w:rFonts w:ascii="Arial" w:hAnsi="Arial" w:cs="Arial"/>
-          <w:b/>
-          <w:bCs/>
-          <w:sz w:val="24"/>
-          <w:szCs w:val="24"/>
-        </w:rPr>
-        <w:t xml:space="preserve"> Azzahra</w:t>
+        <w:t>Fatimah Lailatul Azzahra</w:t>
       </w:r>
     </w:p>
     <w:p>
@@ -161,7 +139,6 @@
           <w:szCs w:val="24"/>
         </w:rPr>
       </w:pPr>
-      <w:proofErr w:type="spellStart"/>
       <w:r>
         <w:rPr>
           <w:rFonts w:ascii="Arial" w:hAnsi="Arial" w:cs="Arial"/>
@@ -172,7 +149,6 @@
         </w:rPr>
         <w:t>Kelas</w:t>
       </w:r>
-      <w:proofErr w:type="spellEnd"/>
       <w:r>
         <w:rPr>
           <w:rFonts w:ascii="Arial" w:hAnsi="Arial" w:cs="Arial"/>
@@ -224,20 +200,8 @@
           <w:sz w:val="24"/>
           <w:szCs w:val="24"/>
         </w:rPr>
-        <w:t xml:space="preserve">Mata </w:t>
+        <w:t>Mata Kuliah</w:t>
       </w:r>
-      <w:proofErr w:type="spellStart"/>
-      <w:r>
-        <w:rPr>
-          <w:rFonts w:ascii="Arial" w:hAnsi="Arial" w:cs="Arial"/>
-          <w:b/>
-          <w:bCs/>
-          <w:sz w:val="24"/>
-          <w:szCs w:val="24"/>
-        </w:rPr>
-        <w:t>Kuliah</w:t>
-      </w:r>
-      <w:proofErr w:type="spellEnd"/>
       <w:r>
         <w:rPr>
           <w:rFonts w:ascii="Arial" w:hAnsi="Arial" w:cs="Arial"/>
@@ -257,29 +221,7 @@
           <w:szCs w:val="24"/>
         </w:rPr>
         <w:tab/>
-        <w:t xml:space="preserve">: </w:t>
-      </w:r>
-      <w:proofErr w:type="spellStart"/>
-      <w:r>
-        <w:rPr>
-          <w:rFonts w:ascii="Arial" w:hAnsi="Arial" w:cs="Arial"/>
-          <w:b/>
-          <w:bCs/>
-          <w:sz w:val="24"/>
-          <w:szCs w:val="24"/>
-        </w:rPr>
-        <w:t>Pemrograman</w:t>
-      </w:r>
-      <w:proofErr w:type="spellEnd"/>
-      <w:r>
-        <w:rPr>
-          <w:rFonts w:ascii="Arial" w:hAnsi="Arial" w:cs="Arial"/>
-          <w:b/>
-          <w:bCs/>
-          <w:sz w:val="24"/>
-          <w:szCs w:val="24"/>
-        </w:rPr>
-        <w:t xml:space="preserve"> Mobile 1</w:t>
+        <w:t>: Pemrograman Mobile 1</w:t>
       </w:r>
     </w:p>
     <w:p>
@@ -325,73 +267,7 @@
           <w:sz w:val="24"/>
           <w:szCs w:val="24"/>
         </w:rPr>
-        <w:t xml:space="preserve">A. </w:t>
-      </w:r>
-      <w:proofErr w:type="spellStart"/>
-      <w:r>
-        <w:rPr>
-          <w:rFonts w:ascii="Arial" w:hAnsi="Arial" w:cs="Arial"/>
-          <w:b/>
-          <w:bCs/>
-          <w:sz w:val="24"/>
-          <w:szCs w:val="24"/>
-        </w:rPr>
-        <w:t>Ferico</w:t>
-      </w:r>
-      <w:proofErr w:type="spellEnd"/>
-      <w:r>
-        <w:rPr>
-          <w:rFonts w:ascii="Arial" w:hAnsi="Arial" w:cs="Arial"/>
-          <w:b/>
-          <w:bCs/>
-          <w:sz w:val="24"/>
-          <w:szCs w:val="24"/>
-        </w:rPr>
-        <w:t xml:space="preserve"> </w:t>
-      </w:r>
-      <w:proofErr w:type="spellStart"/>
-      <w:r>
-        <w:rPr>
-          <w:rFonts w:ascii="Arial" w:hAnsi="Arial" w:cs="Arial"/>
-          <w:b/>
-          <w:bCs/>
-          <w:sz w:val="24"/>
-          <w:szCs w:val="24"/>
-        </w:rPr>
-        <w:t>Octaviansyah</w:t>
-      </w:r>
-      <w:proofErr w:type="spellEnd"/>
-      <w:r>
-        <w:rPr>
-          <w:rFonts w:ascii="Arial" w:hAnsi="Arial" w:cs="Arial"/>
-          <w:b/>
-          <w:bCs/>
-          <w:sz w:val="24"/>
-          <w:szCs w:val="24"/>
-        </w:rPr>
-        <w:t xml:space="preserve">, </w:t>
-      </w:r>
-      <w:proofErr w:type="spellStart"/>
-      <w:r>
-        <w:rPr>
-          <w:rFonts w:ascii="Arial" w:hAnsi="Arial" w:cs="Arial"/>
-          <w:b/>
-          <w:bCs/>
-          <w:sz w:val="24"/>
-          <w:szCs w:val="24"/>
-        </w:rPr>
-        <w:t>M.Kom</w:t>
-      </w:r>
-      <w:proofErr w:type="spellEnd"/>
-      <w:r>
-        <w:rPr>
-          <w:rFonts w:ascii="Arial" w:hAnsi="Arial" w:cs="Arial"/>
-          <w:b/>
-          <w:bCs/>
-          <w:sz w:val="24"/>
-          <w:szCs w:val="24"/>
-        </w:rPr>
-        <w:t>.</w:t>
+        <w:t>A. Ferico Octaviansyah, M.Kom.</w:t>
       </w:r>
     </w:p>
     <w:p>
@@ -470,7 +346,6 @@
                 <w:szCs w:val="24"/>
               </w:rPr>
             </w:pPr>
-            <w:proofErr w:type="spellStart"/>
             <w:r>
               <w:rPr>
                 <w:rFonts w:ascii="Arial" w:hAnsi="Arial" w:cs="Arial"/>
@@ -489,138 +364,7 @@
                 <w:sz w:val="24"/>
                 <w:szCs w:val="24"/>
               </w:rPr>
-              <w:t>mbuat</w:t>
-            </w:r>
-            <w:proofErr w:type="spellEnd"/>
-            <w:r>
-              <w:rPr>
-                <w:rFonts w:ascii="Arial" w:hAnsi="Arial" w:cs="Arial"/>
-                <w:b/>
-                <w:bCs/>
-                <w:sz w:val="24"/>
-                <w:szCs w:val="24"/>
-              </w:rPr>
-              <w:t xml:space="preserve"> </w:t>
-            </w:r>
-            <w:proofErr w:type="spellStart"/>
-            <w:r>
-              <w:rPr>
-                <w:rFonts w:ascii="Arial" w:hAnsi="Arial" w:cs="Arial"/>
-                <w:b/>
-                <w:bCs/>
-                <w:sz w:val="24"/>
-                <w:szCs w:val="24"/>
-              </w:rPr>
-              <w:t>tampilan</w:t>
-            </w:r>
-            <w:proofErr w:type="spellEnd"/>
-            <w:r>
-              <w:rPr>
-                <w:rFonts w:ascii="Arial" w:hAnsi="Arial" w:cs="Arial"/>
-                <w:b/>
-                <w:bCs/>
-                <w:sz w:val="24"/>
-                <w:szCs w:val="24"/>
-              </w:rPr>
-              <w:t xml:space="preserve"> layout </w:t>
-            </w:r>
-            <w:proofErr w:type="spellStart"/>
-            <w:r>
-              <w:rPr>
-                <w:rFonts w:ascii="Arial" w:hAnsi="Arial" w:cs="Arial"/>
-                <w:b/>
-                <w:bCs/>
-                <w:sz w:val="24"/>
-                <w:szCs w:val="24"/>
-              </w:rPr>
-              <w:t>register_activity</w:t>
-            </w:r>
-            <w:proofErr w:type="spellEnd"/>
-            <w:r>
-              <w:rPr>
-                <w:rFonts w:ascii="Arial" w:hAnsi="Arial" w:cs="Arial"/>
-                <w:b/>
-                <w:bCs/>
-                <w:sz w:val="24"/>
-                <w:szCs w:val="24"/>
-              </w:rPr>
-              <w:t xml:space="preserve">, Dimana di </w:t>
-            </w:r>
-            <w:proofErr w:type="spellStart"/>
-            <w:r>
-              <w:rPr>
-                <w:rFonts w:ascii="Arial" w:hAnsi="Arial" w:cs="Arial"/>
-                <w:b/>
-                <w:bCs/>
-                <w:sz w:val="24"/>
-                <w:szCs w:val="24"/>
-              </w:rPr>
-              <w:t>dalalnya</w:t>
-            </w:r>
-            <w:proofErr w:type="spellEnd"/>
-            <w:r>
-              <w:rPr>
-                <w:rFonts w:ascii="Arial" w:hAnsi="Arial" w:cs="Arial"/>
-                <w:b/>
-                <w:bCs/>
-                <w:sz w:val="24"/>
-                <w:szCs w:val="24"/>
-              </w:rPr>
-              <w:t xml:space="preserve"> </w:t>
-            </w:r>
-            <w:proofErr w:type="spellStart"/>
-            <w:r>
-              <w:rPr>
-                <w:rFonts w:ascii="Arial" w:hAnsi="Arial" w:cs="Arial"/>
-                <w:b/>
-                <w:bCs/>
-                <w:sz w:val="24"/>
-                <w:szCs w:val="24"/>
-              </w:rPr>
-              <w:t>ada</w:t>
-            </w:r>
-            <w:proofErr w:type="spellEnd"/>
-            <w:r>
-              <w:rPr>
-                <w:rFonts w:ascii="Arial" w:hAnsi="Arial" w:cs="Arial"/>
-                <w:b/>
-                <w:bCs/>
-                <w:sz w:val="24"/>
-                <w:szCs w:val="24"/>
-              </w:rPr>
-              <w:t xml:space="preserve"> logo,</w:t>
-            </w:r>
-            <w:r>
-              <w:rPr>
-                <w:rFonts w:ascii="Arial" w:hAnsi="Arial" w:cs="Arial"/>
-                <w:b/>
-                <w:bCs/>
-                <w:sz w:val="24"/>
-                <w:szCs w:val="24"/>
-              </w:rPr>
-              <w:t xml:space="preserve"> </w:t>
-            </w:r>
-            <w:proofErr w:type="spellStart"/>
-            <w:r>
-              <w:rPr>
-                <w:rFonts w:ascii="Arial" w:hAnsi="Arial" w:cs="Arial"/>
-                <w:b/>
-                <w:bCs/>
-                <w:sz w:val="24"/>
-                <w:szCs w:val="24"/>
-              </w:rPr>
-              <w:t>kemudian</w:t>
-            </w:r>
-            <w:proofErr w:type="spellEnd"/>
-            <w:r>
-              <w:rPr>
-                <w:rFonts w:ascii="Arial" w:hAnsi="Arial" w:cs="Arial"/>
-                <w:b/>
-                <w:bCs/>
-                <w:sz w:val="24"/>
-                <w:szCs w:val="24"/>
-              </w:rPr>
-              <w:t xml:space="preserve"> text daftar,</w:t>
+              <w:t>mbuat tampilan layout register_activity, Dimana di dalalnya ada logo,</w:t>
             </w:r>
             <w:r>
               <w:rPr>
@@ -640,51 +384,7 @@
                 <w:sz w:val="24"/>
                 <w:szCs w:val="24"/>
               </w:rPr>
-              <w:t xml:space="preserve">form </w:t>
-            </w:r>
-            <w:proofErr w:type="spellStart"/>
-            <w:r>
-              <w:rPr>
-                <w:rFonts w:ascii="Arial" w:hAnsi="Arial" w:cs="Arial"/>
-                <w:b/>
-                <w:bCs/>
-                <w:sz w:val="24"/>
-                <w:szCs w:val="24"/>
-              </w:rPr>
-              <w:t>email,password</w:t>
-            </w:r>
-            <w:proofErr w:type="spellEnd"/>
-            <w:r>
-              <w:rPr>
-                <w:rFonts w:ascii="Arial" w:hAnsi="Arial" w:cs="Arial"/>
-                <w:b/>
-                <w:bCs/>
-                <w:sz w:val="24"/>
-                <w:szCs w:val="24"/>
-              </w:rPr>
-              <w:t xml:space="preserve">, </w:t>
-            </w:r>
-            <w:proofErr w:type="spellStart"/>
-            <w:r>
-              <w:rPr>
-                <w:rFonts w:ascii="Arial" w:hAnsi="Arial" w:cs="Arial"/>
-                <w:b/>
-                <w:bCs/>
-                <w:sz w:val="24"/>
-                <w:szCs w:val="24"/>
-              </w:rPr>
-              <w:t>konfirmasi</w:t>
-            </w:r>
-            <w:proofErr w:type="spellEnd"/>
-            <w:r>
-              <w:rPr>
-                <w:rFonts w:ascii="Arial" w:hAnsi="Arial" w:cs="Arial"/>
-                <w:b/>
-                <w:bCs/>
-                <w:sz w:val="24"/>
-                <w:szCs w:val="24"/>
-              </w:rPr>
-              <w:t xml:space="preserve"> password, button, text</w:t>
+              <w:t>kemudian text daftar,</w:t>
             </w:r>
             <w:r>
               <w:rPr>
@@ -694,9 +394,8 @@
                 <w:sz w:val="24"/>
                 <w:szCs w:val="24"/>
               </w:rPr>
-              <w:t xml:space="preserve"> ”</w:t>
+              <w:t xml:space="preserve"> </w:t>
             </w:r>
-            <w:proofErr w:type="spellStart"/>
             <w:r>
               <w:rPr>
                 <w:rFonts w:ascii="Arial" w:hAnsi="Arial" w:cs="Arial"/>
@@ -705,9 +404,8 @@
                 <w:sz w:val="24"/>
                 <w:szCs w:val="24"/>
               </w:rPr>
-              <w:t>sudah</w:t>
+              <w:t>form email,password, konfirmasi password, button, text</w:t>
             </w:r>
-            <w:proofErr w:type="spellEnd"/>
             <w:r>
               <w:rPr>
                 <w:rFonts w:ascii="Arial" w:hAnsi="Arial" w:cs="Arial"/>
@@ -716,51 +414,7 @@
                 <w:sz w:val="24"/>
                 <w:szCs w:val="24"/>
               </w:rPr>
-              <w:t xml:space="preserve"> punya </w:t>
-            </w:r>
-            <w:proofErr w:type="spellStart"/>
-            <w:r>
-              <w:rPr>
-                <w:rFonts w:ascii="Arial" w:hAnsi="Arial" w:cs="Arial"/>
-                <w:b/>
-                <w:bCs/>
-                <w:sz w:val="24"/>
-                <w:szCs w:val="24"/>
-              </w:rPr>
-              <w:t>akun</w:t>
-            </w:r>
-            <w:proofErr w:type="spellEnd"/>
-            <w:r>
-              <w:rPr>
-                <w:rFonts w:ascii="Arial" w:hAnsi="Arial" w:cs="Arial"/>
-                <w:b/>
-                <w:bCs/>
-                <w:sz w:val="24"/>
-                <w:szCs w:val="24"/>
-              </w:rPr>
-              <w:t xml:space="preserve">? Login”, dan </w:t>
-            </w:r>
-            <w:proofErr w:type="spellStart"/>
-            <w:r>
-              <w:rPr>
-                <w:rFonts w:ascii="Arial" w:hAnsi="Arial" w:cs="Arial"/>
-                <w:b/>
-                <w:bCs/>
-                <w:sz w:val="24"/>
-                <w:szCs w:val="24"/>
-              </w:rPr>
-              <w:t>menambahkan</w:t>
-            </w:r>
-            <w:proofErr w:type="spellEnd"/>
-            <w:r>
-              <w:rPr>
-                <w:rFonts w:ascii="Arial" w:hAnsi="Arial" w:cs="Arial"/>
-                <w:b/>
-                <w:bCs/>
-                <w:sz w:val="24"/>
-                <w:szCs w:val="24"/>
-              </w:rPr>
-              <w:t xml:space="preserve"> icon social media</w:t>
+              <w:t xml:space="preserve"> ”sudah punya akun? Login”, dan menambahkan icon social media</w:t>
             </w:r>
           </w:p>
         </w:tc>
@@ -902,7 +556,6 @@
                 <w:szCs w:val="24"/>
               </w:rPr>
             </w:pPr>
-            <w:proofErr w:type="spellStart"/>
             <w:r>
               <w:rPr>
                 <w:rFonts w:ascii="Arial" w:hAnsi="Arial" w:cs="Arial"/>
@@ -912,40 +565,7 @@
                 <w:szCs w:val="24"/>
               </w:rPr>
               <w:lastRenderedPageBreak/>
-              <w:t>Menambahkan</w:t>
-            </w:r>
-            <w:proofErr w:type="spellEnd"/>
-            <w:r>
-              <w:rPr>
-                <w:rFonts w:ascii="Arial" w:hAnsi="Arial" w:cs="Arial"/>
-                <w:b/>
-                <w:bCs/>
-                <w:sz w:val="24"/>
-                <w:szCs w:val="24"/>
-              </w:rPr>
-              <w:t xml:space="preserve"> constraint pada </w:t>
-            </w:r>
-            <w:proofErr w:type="spellStart"/>
-            <w:r>
-              <w:rPr>
-                <w:rFonts w:ascii="Arial" w:hAnsi="Arial" w:cs="Arial"/>
-                <w:b/>
-                <w:bCs/>
-                <w:sz w:val="24"/>
-                <w:szCs w:val="24"/>
-              </w:rPr>
-              <w:t>elemen-elemen</w:t>
-            </w:r>
-            <w:proofErr w:type="spellEnd"/>
-            <w:r>
-              <w:rPr>
-                <w:rFonts w:ascii="Arial" w:hAnsi="Arial" w:cs="Arial"/>
-                <w:b/>
-                <w:bCs/>
-                <w:sz w:val="24"/>
-                <w:szCs w:val="24"/>
-              </w:rPr>
-              <w:t xml:space="preserve"> layout</w:t>
+              <w:t>Menambahkan constraint pada elemen-elemen layout</w:t>
             </w:r>
           </w:p>
           <w:p>
@@ -979,7 +599,6 @@
                 <w:szCs w:val="24"/>
               </w:rPr>
             </w:pPr>
-            <w:proofErr w:type="spellStart"/>
             <w:r>
               <w:rPr>
                 <w:rFonts w:ascii="Arial" w:hAnsi="Arial" w:cs="Arial"/>
@@ -988,84 +607,7 @@
                 <w:sz w:val="24"/>
                 <w:szCs w:val="24"/>
               </w:rPr>
-              <w:t>Menghapus</w:t>
-            </w:r>
-            <w:proofErr w:type="spellEnd"/>
-            <w:r>
-              <w:rPr>
-                <w:rFonts w:ascii="Arial" w:hAnsi="Arial" w:cs="Arial"/>
-                <w:b/>
-                <w:bCs/>
-                <w:sz w:val="24"/>
-                <w:szCs w:val="24"/>
-              </w:rPr>
-              <w:t xml:space="preserve"> </w:t>
-            </w:r>
-            <w:proofErr w:type="spellStart"/>
-            <w:r>
-              <w:rPr>
-                <w:rFonts w:ascii="Arial" w:hAnsi="Arial" w:cs="Arial"/>
-                <w:b/>
-                <w:bCs/>
-                <w:sz w:val="24"/>
-                <w:szCs w:val="24"/>
-              </w:rPr>
-              <w:t>posisi</w:t>
-            </w:r>
-            <w:proofErr w:type="spellEnd"/>
-            <w:r>
-              <w:rPr>
-                <w:rFonts w:ascii="Arial" w:hAnsi="Arial" w:cs="Arial"/>
-                <w:b/>
-                <w:bCs/>
-                <w:sz w:val="24"/>
-                <w:szCs w:val="24"/>
-              </w:rPr>
-              <w:t xml:space="preserve"> </w:t>
-            </w:r>
-            <w:proofErr w:type="spellStart"/>
-            <w:r>
-              <w:rPr>
-                <w:rFonts w:ascii="Arial" w:hAnsi="Arial" w:cs="Arial"/>
-                <w:b/>
-                <w:bCs/>
-                <w:sz w:val="24"/>
-                <w:szCs w:val="24"/>
-              </w:rPr>
-              <w:t>absolut</w:t>
-            </w:r>
-            <w:proofErr w:type="spellEnd"/>
-            <w:r>
-              <w:rPr>
-                <w:rFonts w:ascii="Arial" w:hAnsi="Arial" w:cs="Arial"/>
-                <w:b/>
-                <w:bCs/>
-                <w:sz w:val="24"/>
-                <w:szCs w:val="24"/>
-              </w:rPr>
-              <w:t xml:space="preserve"> (</w:t>
-            </w:r>
-            <w:proofErr w:type="spellStart"/>
-            <w:r>
-              <w:rPr>
-                <w:rFonts w:ascii="Arial" w:hAnsi="Arial" w:cs="Arial"/>
-                <w:b/>
-                <w:bCs/>
-                <w:sz w:val="24"/>
-                <w:szCs w:val="24"/>
-              </w:rPr>
-              <w:t>tools:layout_editor_absoluteX</w:t>
-            </w:r>
-            <w:proofErr w:type="spellEnd"/>
-            <w:r>
-              <w:rPr>
-                <w:rFonts w:ascii="Arial" w:hAnsi="Arial" w:cs="Arial"/>
-                <w:b/>
-                <w:bCs/>
-                <w:sz w:val="24"/>
-                <w:szCs w:val="24"/>
-              </w:rPr>
-              <w:t>/Y)</w:t>
+              <w:t>Menghapus posisi absolut (tools:layout_editor_absoluteX/Y)</w:t>
             </w:r>
           </w:p>
           <w:p>
@@ -1085,7 +627,6 @@
                 <w:szCs w:val="24"/>
               </w:rPr>
             </w:pPr>
-            <w:proofErr w:type="spellStart"/>
             <w:r>
               <w:rPr>
                 <w:rFonts w:ascii="Arial" w:hAnsi="Arial" w:cs="Arial"/>
@@ -1094,150 +635,7 @@
                 <w:sz w:val="24"/>
                 <w:szCs w:val="24"/>
               </w:rPr>
-              <w:t>Menambahkan</w:t>
-            </w:r>
-            <w:proofErr w:type="spellEnd"/>
-            <w:r>
-              <w:rPr>
-                <w:rFonts w:ascii="Arial" w:hAnsi="Arial" w:cs="Arial"/>
-                <w:b/>
-                <w:bCs/>
-                <w:sz w:val="24"/>
-                <w:szCs w:val="24"/>
-              </w:rPr>
-              <w:t xml:space="preserve"> </w:t>
-            </w:r>
-            <w:proofErr w:type="spellStart"/>
-            <w:r>
-              <w:rPr>
-                <w:rFonts w:ascii="Arial" w:hAnsi="Arial" w:cs="Arial"/>
-                <w:b/>
-                <w:bCs/>
-                <w:sz w:val="24"/>
-                <w:szCs w:val="24"/>
-              </w:rPr>
-              <w:t>constraintTop</w:t>
-            </w:r>
-            <w:proofErr w:type="spellEnd"/>
-            <w:r>
-              <w:rPr>
-                <w:rFonts w:ascii="Arial" w:hAnsi="Arial" w:cs="Arial"/>
-                <w:b/>
-                <w:bCs/>
-                <w:sz w:val="24"/>
-                <w:szCs w:val="24"/>
-              </w:rPr>
-              <w:t xml:space="preserve">, </w:t>
-            </w:r>
-            <w:proofErr w:type="spellStart"/>
-            <w:r>
-              <w:rPr>
-                <w:rFonts w:ascii="Arial" w:hAnsi="Arial" w:cs="Arial"/>
-                <w:b/>
-                <w:bCs/>
-                <w:sz w:val="24"/>
-                <w:szCs w:val="24"/>
-              </w:rPr>
-              <w:t>constraintStart</w:t>
-            </w:r>
-            <w:proofErr w:type="spellEnd"/>
-            <w:r>
-              <w:rPr>
-                <w:rFonts w:ascii="Arial" w:hAnsi="Arial" w:cs="Arial"/>
-                <w:b/>
-                <w:bCs/>
-                <w:sz w:val="24"/>
-                <w:szCs w:val="24"/>
-              </w:rPr>
-              <w:t xml:space="preserve">, </w:t>
-            </w:r>
-            <w:proofErr w:type="spellStart"/>
-            <w:r>
-              <w:rPr>
-                <w:rFonts w:ascii="Arial" w:hAnsi="Arial" w:cs="Arial"/>
-                <w:b/>
-                <w:bCs/>
-                <w:sz w:val="24"/>
-                <w:szCs w:val="24"/>
-              </w:rPr>
-              <w:t>constraintEnd</w:t>
-            </w:r>
-            <w:proofErr w:type="spellEnd"/>
-            <w:r>
-              <w:rPr>
-                <w:rFonts w:ascii="Arial" w:hAnsi="Arial" w:cs="Arial"/>
-                <w:b/>
-                <w:bCs/>
-                <w:sz w:val="24"/>
-                <w:szCs w:val="24"/>
-              </w:rPr>
-              <w:t xml:space="preserve">, dan </w:t>
-            </w:r>
-            <w:proofErr w:type="spellStart"/>
-            <w:r>
-              <w:rPr>
-                <w:rFonts w:ascii="Arial" w:hAnsi="Arial" w:cs="Arial"/>
-                <w:b/>
-                <w:bCs/>
-                <w:sz w:val="24"/>
-                <w:szCs w:val="24"/>
-              </w:rPr>
-              <w:t>constraintBottom</w:t>
-            </w:r>
-            <w:proofErr w:type="spellEnd"/>
-            <w:r>
-              <w:rPr>
-                <w:rFonts w:ascii="Arial" w:hAnsi="Arial" w:cs="Arial"/>
-                <w:b/>
-                <w:bCs/>
-                <w:sz w:val="24"/>
-                <w:szCs w:val="24"/>
-              </w:rPr>
-              <w:t xml:space="preserve"> </w:t>
-            </w:r>
-            <w:proofErr w:type="spellStart"/>
-            <w:r>
-              <w:rPr>
-                <w:rFonts w:ascii="Arial" w:hAnsi="Arial" w:cs="Arial"/>
-                <w:b/>
-                <w:bCs/>
-                <w:sz w:val="24"/>
-                <w:szCs w:val="24"/>
-              </w:rPr>
-              <w:t>untuk</w:t>
-            </w:r>
-            <w:proofErr w:type="spellEnd"/>
-            <w:r>
-              <w:rPr>
-                <w:rFonts w:ascii="Arial" w:hAnsi="Arial" w:cs="Arial"/>
-                <w:b/>
-                <w:bCs/>
-                <w:sz w:val="24"/>
-                <w:szCs w:val="24"/>
-              </w:rPr>
-              <w:t xml:space="preserve"> </w:t>
-            </w:r>
-            <w:proofErr w:type="spellStart"/>
-            <w:r>
-              <w:rPr>
-                <w:rFonts w:ascii="Arial" w:hAnsi="Arial" w:cs="Arial"/>
-                <w:b/>
-                <w:bCs/>
-                <w:sz w:val="24"/>
-                <w:szCs w:val="24"/>
-              </w:rPr>
-              <w:t>semua</w:t>
-            </w:r>
-            <w:proofErr w:type="spellEnd"/>
-            <w:r>
-              <w:rPr>
-                <w:rFonts w:ascii="Arial" w:hAnsi="Arial" w:cs="Arial"/>
-                <w:b/>
-                <w:bCs/>
-                <w:sz w:val="24"/>
-                <w:szCs w:val="24"/>
-              </w:rPr>
-              <w:t xml:space="preserve"> view</w:t>
+              <w:t>Menambahkan constraintTop, constraintStart, constraintEnd, dan constraintBottom untuk semua view</w:t>
             </w:r>
           </w:p>
           <w:p>
@@ -1257,7 +655,6 @@
                 <w:szCs w:val="24"/>
               </w:rPr>
             </w:pPr>
-            <w:proofErr w:type="spellStart"/>
             <w:r>
               <w:rPr>
                 <w:rFonts w:ascii="Arial" w:hAnsi="Arial" w:cs="Arial"/>
@@ -1266,128 +663,7 @@
                 <w:sz w:val="24"/>
                 <w:szCs w:val="24"/>
               </w:rPr>
-              <w:t>Menjadikan</w:t>
-            </w:r>
-            <w:proofErr w:type="spellEnd"/>
-            <w:r>
-              <w:rPr>
-                <w:rFonts w:ascii="Arial" w:hAnsi="Arial" w:cs="Arial"/>
-                <w:b/>
-                <w:bCs/>
-                <w:sz w:val="24"/>
-                <w:szCs w:val="24"/>
-              </w:rPr>
-              <w:t xml:space="preserve"> layout </w:t>
-            </w:r>
-            <w:proofErr w:type="spellStart"/>
-            <w:r>
-              <w:rPr>
-                <w:rFonts w:ascii="Arial" w:hAnsi="Arial" w:cs="Arial"/>
-                <w:b/>
-                <w:bCs/>
-                <w:sz w:val="24"/>
-                <w:szCs w:val="24"/>
-              </w:rPr>
-              <w:t>lebih</w:t>
-            </w:r>
-            <w:proofErr w:type="spellEnd"/>
-            <w:r>
-              <w:rPr>
-                <w:rFonts w:ascii="Arial" w:hAnsi="Arial" w:cs="Arial"/>
-                <w:b/>
-                <w:bCs/>
-                <w:sz w:val="24"/>
-                <w:szCs w:val="24"/>
-              </w:rPr>
-              <w:t xml:space="preserve"> </w:t>
-            </w:r>
-            <w:proofErr w:type="spellStart"/>
-            <w:r>
-              <w:rPr>
-                <w:rFonts w:ascii="Arial" w:hAnsi="Arial" w:cs="Arial"/>
-                <w:b/>
-                <w:bCs/>
-                <w:sz w:val="24"/>
-                <w:szCs w:val="24"/>
-              </w:rPr>
-              <w:t>responsif</w:t>
-            </w:r>
-            <w:proofErr w:type="spellEnd"/>
-            <w:r>
-              <w:rPr>
-                <w:rFonts w:ascii="Arial" w:hAnsi="Arial" w:cs="Arial"/>
-                <w:b/>
-                <w:bCs/>
-                <w:sz w:val="24"/>
-                <w:szCs w:val="24"/>
-              </w:rPr>
-              <w:t xml:space="preserve"> </w:t>
-            </w:r>
-            <w:proofErr w:type="spellStart"/>
-            <w:r>
-              <w:rPr>
-                <w:rFonts w:ascii="Arial" w:hAnsi="Arial" w:cs="Arial"/>
-                <w:b/>
-                <w:bCs/>
-                <w:sz w:val="24"/>
-                <w:szCs w:val="24"/>
-              </w:rPr>
-              <w:t>terhadap</w:t>
-            </w:r>
-            <w:proofErr w:type="spellEnd"/>
-            <w:r>
-              <w:rPr>
-                <w:rFonts w:ascii="Arial" w:hAnsi="Arial" w:cs="Arial"/>
-                <w:b/>
-                <w:bCs/>
-                <w:sz w:val="24"/>
-                <w:szCs w:val="24"/>
-              </w:rPr>
-              <w:t xml:space="preserve"> </w:t>
-            </w:r>
-            <w:proofErr w:type="spellStart"/>
-            <w:r>
-              <w:rPr>
-                <w:rFonts w:ascii="Arial" w:hAnsi="Arial" w:cs="Arial"/>
-                <w:b/>
-                <w:bCs/>
-                <w:sz w:val="24"/>
-                <w:szCs w:val="24"/>
-              </w:rPr>
-              <w:t>rotasi</w:t>
-            </w:r>
-            <w:proofErr w:type="spellEnd"/>
-            <w:r>
-              <w:rPr>
-                <w:rFonts w:ascii="Arial" w:hAnsi="Arial" w:cs="Arial"/>
-                <w:b/>
-                <w:bCs/>
-                <w:sz w:val="24"/>
-                <w:szCs w:val="24"/>
-              </w:rPr>
-              <w:t xml:space="preserve"> </w:t>
-            </w:r>
-            <w:proofErr w:type="spellStart"/>
-            <w:r>
-              <w:rPr>
-                <w:rFonts w:ascii="Arial" w:hAnsi="Arial" w:cs="Arial"/>
-                <w:b/>
-                <w:bCs/>
-                <w:sz w:val="24"/>
-                <w:szCs w:val="24"/>
-              </w:rPr>
-              <w:t>layar</w:t>
-            </w:r>
-            <w:proofErr w:type="spellEnd"/>
-            <w:r>
-              <w:rPr>
-                <w:rFonts w:ascii="Arial" w:hAnsi="Arial" w:cs="Arial"/>
-                <w:b/>
-                <w:bCs/>
-                <w:sz w:val="24"/>
-                <w:szCs w:val="24"/>
-              </w:rPr>
-              <w:t xml:space="preserve"> (portrait &amp; landscape)</w:t>
+              <w:t>Menjadikan layout lebih responsif terhadap rotasi layar (portrait &amp; landscape)</w:t>
             </w:r>
           </w:p>
           <w:p>
@@ -1407,7 +683,6 @@
                 <w:szCs w:val="24"/>
               </w:rPr>
             </w:pPr>
-            <w:proofErr w:type="spellStart"/>
             <w:r>
               <w:rPr>
                 <w:rFonts w:ascii="Arial" w:hAnsi="Arial" w:cs="Arial"/>
@@ -1416,84 +691,7 @@
                 <w:sz w:val="24"/>
                 <w:szCs w:val="24"/>
               </w:rPr>
-              <w:t>Memastikan</w:t>
-            </w:r>
-            <w:proofErr w:type="spellEnd"/>
-            <w:r>
-              <w:rPr>
-                <w:rFonts w:ascii="Arial" w:hAnsi="Arial" w:cs="Arial"/>
-                <w:b/>
-                <w:bCs/>
-                <w:sz w:val="24"/>
-                <w:szCs w:val="24"/>
-              </w:rPr>
-              <w:t xml:space="preserve"> </w:t>
-            </w:r>
-            <w:proofErr w:type="spellStart"/>
-            <w:r>
-              <w:rPr>
-                <w:rFonts w:ascii="Arial" w:hAnsi="Arial" w:cs="Arial"/>
-                <w:b/>
-                <w:bCs/>
-                <w:sz w:val="24"/>
-                <w:szCs w:val="24"/>
-              </w:rPr>
-              <w:t>elemen</w:t>
-            </w:r>
-            <w:proofErr w:type="spellEnd"/>
-            <w:r>
-              <w:rPr>
-                <w:rFonts w:ascii="Arial" w:hAnsi="Arial" w:cs="Arial"/>
-                <w:b/>
-                <w:bCs/>
-                <w:sz w:val="24"/>
-                <w:szCs w:val="24"/>
-              </w:rPr>
-              <w:t xml:space="preserve"> </w:t>
-            </w:r>
-            <w:proofErr w:type="spellStart"/>
-            <w:r>
-              <w:rPr>
-                <w:rFonts w:ascii="Arial" w:hAnsi="Arial" w:cs="Arial"/>
-                <w:b/>
-                <w:bCs/>
-                <w:sz w:val="24"/>
-                <w:szCs w:val="24"/>
-              </w:rPr>
-              <w:t>sejajar</w:t>
-            </w:r>
-            <w:proofErr w:type="spellEnd"/>
-            <w:r>
-              <w:rPr>
-                <w:rFonts w:ascii="Arial" w:hAnsi="Arial" w:cs="Arial"/>
-                <w:b/>
-                <w:bCs/>
-                <w:sz w:val="24"/>
-                <w:szCs w:val="24"/>
-              </w:rPr>
-              <w:t xml:space="preserve"> dan </w:t>
-            </w:r>
-            <w:proofErr w:type="spellStart"/>
-            <w:r>
-              <w:rPr>
-                <w:rFonts w:ascii="Arial" w:hAnsi="Arial" w:cs="Arial"/>
-                <w:b/>
-                <w:bCs/>
-                <w:sz w:val="24"/>
-                <w:szCs w:val="24"/>
-              </w:rPr>
-              <w:t>proporsional</w:t>
-            </w:r>
-            <w:proofErr w:type="spellEnd"/>
-            <w:r>
-              <w:rPr>
-                <w:rFonts w:ascii="Arial" w:hAnsi="Arial" w:cs="Arial"/>
-                <w:b/>
-                <w:bCs/>
-                <w:sz w:val="24"/>
-                <w:szCs w:val="24"/>
-              </w:rPr>
-              <w:t xml:space="preserve"> secara otomatis</w:t>
+              <w:t>Memastikan elemen sejajar dan proporsional secara otomatis</w:t>
             </w:r>
           </w:p>
         </w:tc>
@@ -1605,7 +803,6 @@
                 <w:szCs w:val="24"/>
               </w:rPr>
             </w:pPr>
-            <w:proofErr w:type="spellStart"/>
             <w:r>
               <w:rPr>
                 <w:rFonts w:ascii="Arial" w:hAnsi="Arial" w:cs="Arial"/>
@@ -1614,172 +811,7 @@
                 <w:sz w:val="24"/>
                 <w:szCs w:val="24"/>
               </w:rPr>
-              <w:t>Merubah</w:t>
-            </w:r>
-            <w:proofErr w:type="spellEnd"/>
-            <w:r>
-              <w:rPr>
-                <w:rFonts w:ascii="Arial" w:hAnsi="Arial" w:cs="Arial"/>
-                <w:b/>
-                <w:bCs/>
-                <w:sz w:val="24"/>
-                <w:szCs w:val="24"/>
-              </w:rPr>
-              <w:t xml:space="preserve"> text  button yang </w:t>
-            </w:r>
-            <w:proofErr w:type="spellStart"/>
-            <w:r>
-              <w:rPr>
-                <w:rFonts w:ascii="Arial" w:hAnsi="Arial" w:cs="Arial"/>
-                <w:b/>
-                <w:bCs/>
-                <w:sz w:val="24"/>
-                <w:szCs w:val="24"/>
-              </w:rPr>
-              <w:t>ada</w:t>
-            </w:r>
-            <w:proofErr w:type="spellEnd"/>
-            <w:r>
-              <w:rPr>
-                <w:rFonts w:ascii="Arial" w:hAnsi="Arial" w:cs="Arial"/>
-                <w:b/>
-                <w:bCs/>
-                <w:sz w:val="24"/>
-                <w:szCs w:val="24"/>
-              </w:rPr>
-              <w:t xml:space="preserve"> di </w:t>
-            </w:r>
-            <w:proofErr w:type="spellStart"/>
-            <w:r>
-              <w:rPr>
-                <w:rFonts w:ascii="Arial" w:hAnsi="Arial" w:cs="Arial"/>
-                <w:b/>
-                <w:bCs/>
-                <w:sz w:val="24"/>
-                <w:szCs w:val="24"/>
-              </w:rPr>
-              <w:t>register_activity</w:t>
-            </w:r>
-            <w:proofErr w:type="spellEnd"/>
-            <w:r>
-              <w:rPr>
-                <w:rFonts w:ascii="Arial" w:hAnsi="Arial" w:cs="Arial"/>
-                <w:b/>
-                <w:bCs/>
-                <w:sz w:val="24"/>
-                <w:szCs w:val="24"/>
-              </w:rPr>
-              <w:t xml:space="preserve">, “Button ” </w:t>
-            </w:r>
-            <w:proofErr w:type="spellStart"/>
-            <w:r>
-              <w:rPr>
-                <w:rFonts w:ascii="Arial" w:hAnsi="Arial" w:cs="Arial"/>
-                <w:b/>
-                <w:bCs/>
-                <w:sz w:val="24"/>
-                <w:szCs w:val="24"/>
-              </w:rPr>
-              <w:t>Menjadi</w:t>
-            </w:r>
-            <w:proofErr w:type="spellEnd"/>
-            <w:r>
-              <w:rPr>
-                <w:rFonts w:ascii="Arial" w:hAnsi="Arial" w:cs="Arial"/>
-                <w:b/>
-                <w:bCs/>
-                <w:sz w:val="24"/>
-                <w:szCs w:val="24"/>
-              </w:rPr>
-              <w:t xml:space="preserve"> “Daftar” dan </w:t>
-            </w:r>
-            <w:proofErr w:type="spellStart"/>
-            <w:r>
-              <w:rPr>
-                <w:rFonts w:ascii="Arial" w:hAnsi="Arial" w:cs="Arial"/>
-                <w:b/>
-                <w:bCs/>
-                <w:sz w:val="24"/>
-                <w:szCs w:val="24"/>
-              </w:rPr>
-              <w:t>merubah</w:t>
-            </w:r>
-            <w:proofErr w:type="spellEnd"/>
-            <w:r>
-              <w:rPr>
-                <w:rFonts w:ascii="Arial" w:hAnsi="Arial" w:cs="Arial"/>
-                <w:b/>
-                <w:bCs/>
-                <w:sz w:val="24"/>
-                <w:szCs w:val="24"/>
-              </w:rPr>
-              <w:t xml:space="preserve"> </w:t>
-            </w:r>
-            <w:proofErr w:type="spellStart"/>
-            <w:r>
-              <w:rPr>
-                <w:rFonts w:ascii="Arial" w:hAnsi="Arial" w:cs="Arial"/>
-                <w:b/>
-                <w:bCs/>
-                <w:sz w:val="24"/>
-                <w:szCs w:val="24"/>
-              </w:rPr>
-              <w:t>warna</w:t>
-            </w:r>
-            <w:proofErr w:type="spellEnd"/>
-            <w:r>
-              <w:rPr>
-                <w:rFonts w:ascii="Arial" w:hAnsi="Arial" w:cs="Arial"/>
-                <w:b/>
-                <w:bCs/>
-                <w:sz w:val="24"/>
-                <w:szCs w:val="24"/>
-              </w:rPr>
-              <w:t xml:space="preserve"> background button </w:t>
-            </w:r>
-            <w:proofErr w:type="spellStart"/>
-            <w:r>
-              <w:rPr>
-                <w:rFonts w:ascii="Arial" w:hAnsi="Arial" w:cs="Arial"/>
-                <w:b/>
-                <w:bCs/>
-                <w:sz w:val="24"/>
-                <w:szCs w:val="24"/>
-              </w:rPr>
-              <w:t>menjadi</w:t>
-            </w:r>
-            <w:proofErr w:type="spellEnd"/>
-            <w:r>
-              <w:rPr>
-                <w:rFonts w:ascii="Arial" w:hAnsi="Arial" w:cs="Arial"/>
-                <w:b/>
-                <w:bCs/>
-                <w:sz w:val="24"/>
-                <w:szCs w:val="24"/>
-              </w:rPr>
-              <w:t xml:space="preserve"> </w:t>
-            </w:r>
-            <w:proofErr w:type="spellStart"/>
-            <w:r>
-              <w:rPr>
-                <w:rFonts w:ascii="Arial" w:hAnsi="Arial" w:cs="Arial"/>
-                <w:b/>
-                <w:bCs/>
-                <w:sz w:val="24"/>
-                <w:szCs w:val="24"/>
-              </w:rPr>
-              <w:t>warna</w:t>
-            </w:r>
-            <w:proofErr w:type="spellEnd"/>
-            <w:r>
-              <w:rPr>
-                <w:rFonts w:ascii="Arial" w:hAnsi="Arial" w:cs="Arial"/>
-                <w:b/>
-                <w:bCs/>
-                <w:sz w:val="24"/>
-                <w:szCs w:val="24"/>
-              </w:rPr>
-              <w:t xml:space="preserve"> blue primary</w:t>
+              <w:t>Merubah text  button yang ada di register_activity, “Button ” Menjadi “Daftar” dan merubah warna background button menjadi warna blue primary</w:t>
             </w:r>
           </w:p>
         </w:tc>
@@ -1894,6 +926,7 @@
                 <w:rFonts w:ascii="Arial" w:hAnsi="Arial" w:cs="Arial"/>
                 <w:b/>
                 <w:bCs/>
+                <w:noProof/>
                 <w:sz w:val="24"/>
                 <w:szCs w:val="24"/>
               </w:rPr>
@@ -1952,6 +985,7 @@
                 <w:rFonts w:ascii="Arial" w:hAnsi="Arial" w:cs="Arial"/>
                 <w:b/>
                 <w:bCs/>
+                <w:noProof/>
                 <w:sz w:val="24"/>
                 <w:szCs w:val="24"/>
               </w:rPr>
@@ -2083,6 +1117,11 @@
           </w:tcPr>
           <w:p>
             <w:pPr>
+              <w:pStyle w:val="ListParagraph"/>
+              <w:numPr>
+                <w:ilvl w:val="0"/>
+                <w:numId w:val="2"/>
+              </w:numPr>
               <w:jc w:val="both"/>
               <w:rPr>
                 <w:rFonts w:ascii="Arial" w:hAnsi="Arial" w:cs="Arial"/>
@@ -2092,6 +1131,203 @@
                 <w:szCs w:val="24"/>
               </w:rPr>
             </w:pPr>
+            <w:r>
+              <w:rPr>
+                <w:rFonts w:ascii="Arial" w:hAnsi="Arial" w:cs="Arial"/>
+                <w:b/>
+                <w:bCs/>
+                <w:sz w:val="24"/>
+                <w:szCs w:val="24"/>
+              </w:rPr>
+              <w:lastRenderedPageBreak/>
+              <w:t xml:space="preserve">Memperbaiki tampilan pada layout register_activity </w:t>
+            </w:r>
+          </w:p>
+          <w:p>
+            <w:pPr>
+              <w:pStyle w:val="ListParagraph"/>
+              <w:ind w:left="417"/>
+              <w:jc w:val="both"/>
+              <w:rPr>
+                <w:rFonts w:ascii="Arial" w:hAnsi="Arial" w:cs="Arial"/>
+                <w:b/>
+                <w:bCs/>
+                <w:sz w:val="24"/>
+                <w:szCs w:val="24"/>
+              </w:rPr>
+            </w:pPr>
+            <w:r>
+              <w:rPr>
+                <w:rFonts w:ascii="Arial" w:hAnsi="Arial" w:cs="Arial"/>
+                <w:b/>
+                <w:bCs/>
+                <w:sz w:val="24"/>
+                <w:szCs w:val="24"/>
+              </w:rPr>
+              <w:t>Perubahan yang di buat:</w:t>
+            </w:r>
+          </w:p>
+          <w:p>
+            <w:pPr>
+              <w:pStyle w:val="ListParagraph"/>
+              <w:numPr>
+                <w:ilvl w:val="0"/>
+                <w:numId w:val="5"/>
+              </w:numPr>
+              <w:jc w:val="both"/>
+              <w:rPr>
+                <w:rFonts w:ascii="Arial" w:hAnsi="Arial" w:cs="Arial"/>
+                <w:b/>
+                <w:bCs/>
+                <w:sz w:val="24"/>
+                <w:szCs w:val="24"/>
+              </w:rPr>
+            </w:pPr>
+            <w:r>
+              <w:rPr>
+                <w:rFonts w:ascii="Arial" w:hAnsi="Arial" w:cs="Arial"/>
+                <w:b/>
+                <w:bCs/>
+                <w:sz w:val="24"/>
+                <w:szCs w:val="24"/>
+              </w:rPr>
+              <w:t>Form email</w:t>
+            </w:r>
+          </w:p>
+          <w:p>
+            <w:pPr>
+              <w:pStyle w:val="ListParagraph"/>
+              <w:numPr>
+                <w:ilvl w:val="0"/>
+                <w:numId w:val="5"/>
+              </w:numPr>
+              <w:jc w:val="both"/>
+              <w:rPr>
+                <w:rFonts w:ascii="Arial" w:hAnsi="Arial" w:cs="Arial"/>
+                <w:b/>
+                <w:bCs/>
+                <w:sz w:val="24"/>
+                <w:szCs w:val="24"/>
+              </w:rPr>
+            </w:pPr>
+            <w:r>
+              <w:rPr>
+                <w:rFonts w:ascii="Arial" w:hAnsi="Arial" w:cs="Arial"/>
+                <w:b/>
+                <w:bCs/>
+                <w:sz w:val="24"/>
+                <w:szCs w:val="24"/>
+              </w:rPr>
+              <w:t>Form password</w:t>
+            </w:r>
+          </w:p>
+          <w:p>
+            <w:pPr>
+              <w:pStyle w:val="ListParagraph"/>
+              <w:numPr>
+                <w:ilvl w:val="0"/>
+                <w:numId w:val="5"/>
+              </w:numPr>
+              <w:jc w:val="both"/>
+              <w:rPr>
+                <w:rFonts w:ascii="Arial" w:hAnsi="Arial" w:cs="Arial"/>
+                <w:b/>
+                <w:bCs/>
+                <w:sz w:val="24"/>
+                <w:szCs w:val="24"/>
+              </w:rPr>
+            </w:pPr>
+            <w:r>
+              <w:rPr>
+                <w:rFonts w:ascii="Arial" w:hAnsi="Arial" w:cs="Arial"/>
+                <w:b/>
+                <w:bCs/>
+                <w:sz w:val="24"/>
+                <w:szCs w:val="24"/>
+              </w:rPr>
+              <w:t>Form konfirmasi password</w:t>
+            </w:r>
+          </w:p>
+          <w:p>
+            <w:pPr>
+              <w:pStyle w:val="ListParagraph"/>
+              <w:numPr>
+                <w:ilvl w:val="0"/>
+                <w:numId w:val="5"/>
+              </w:numPr>
+              <w:jc w:val="both"/>
+              <w:rPr>
+                <w:rFonts w:ascii="Arial" w:hAnsi="Arial" w:cs="Arial"/>
+                <w:b/>
+                <w:bCs/>
+                <w:sz w:val="24"/>
+                <w:szCs w:val="24"/>
+              </w:rPr>
+            </w:pPr>
+            <w:r>
+              <w:rPr>
+                <w:rFonts w:ascii="Arial" w:hAnsi="Arial" w:cs="Arial"/>
+                <w:b/>
+                <w:bCs/>
+                <w:sz w:val="24"/>
+                <w:szCs w:val="24"/>
+              </w:rPr>
+              <w:t>Merubah tata letak text “sudah punya akun?” dan “login”</w:t>
+            </w:r>
+          </w:p>
+          <w:p>
+            <w:pPr>
+              <w:pStyle w:val="ListParagraph"/>
+              <w:numPr>
+                <w:ilvl w:val="0"/>
+                <w:numId w:val="5"/>
+              </w:numPr>
+              <w:jc w:val="both"/>
+              <w:rPr>
+                <w:rFonts w:ascii="Arial" w:hAnsi="Arial" w:cs="Arial"/>
+                <w:b/>
+                <w:bCs/>
+                <w:sz w:val="24"/>
+                <w:szCs w:val="24"/>
+              </w:rPr>
+            </w:pPr>
+            <w:r>
+              <w:rPr>
+                <w:rFonts w:ascii="Arial" w:hAnsi="Arial" w:cs="Arial"/>
+                <w:b/>
+                <w:bCs/>
+                <w:sz w:val="24"/>
+                <w:szCs w:val="24"/>
+              </w:rPr>
+              <w:t>Merubah tata letak icon media social</w:t>
+            </w:r>
+          </w:p>
+          <w:p>
+            <w:pPr>
+              <w:pStyle w:val="ListParagraph"/>
+              <w:numPr>
+                <w:ilvl w:val="0"/>
+                <w:numId w:val="5"/>
+              </w:numPr>
+              <w:jc w:val="both"/>
+              <w:rPr>
+                <w:rFonts w:ascii="Arial" w:hAnsi="Arial" w:cs="Arial"/>
+                <w:b/>
+                <w:bCs/>
+                <w:sz w:val="24"/>
+                <w:szCs w:val="24"/>
+              </w:rPr>
+            </w:pPr>
+            <w:r>
+              <w:rPr>
+                <w:rFonts w:ascii="Arial" w:hAnsi="Arial" w:cs="Arial"/>
+                <w:b/>
+                <w:bCs/>
+                <w:sz w:val="24"/>
+                <w:szCs w:val="24"/>
+              </w:rPr>
+              <w:t>Merubah dan menghapus code xml yang tidak di perlukan</w:t>
+            </w:r>
           </w:p>
         </w:tc>
       </w:tr>
@@ -2111,6 +1347,94 @@
                 <w:szCs w:val="24"/>
               </w:rPr>
             </w:pPr>
+            <w:r>
+              <w:rPr>
+                <w:rFonts w:ascii="Arial" w:hAnsi="Arial" w:cs="Arial"/>
+                <w:b/>
+                <w:bCs/>
+                <w:sz w:val="24"/>
+                <w:szCs w:val="24"/>
+              </w:rPr>
+              <w:drawing>
+                <wp:inline distT="0" distB="0" distL="0" distR="0" wp14:anchorId="69EE995F" wp14:editId="0F71AC7E">
+                  <wp:extent cx="2725947" cy="5657049"/>
+                  <wp:effectExtent l="0" t="0" r="0" b="1270"/>
+                  <wp:docPr id="1605748635" name="Picture 1"/>
+                  <wp:cNvGraphicFramePr>
+                    <a:graphicFrameLocks xmlns:a="http://schemas.openxmlformats.org/drawingml/2006/main" noChangeAspect="1"/>
+                  </wp:cNvGraphicFramePr>
+                  <a:graphic xmlns:a="http://schemas.openxmlformats.org/drawingml/2006/main">
+                    <a:graphicData uri="http://schemas.openxmlformats.org/drawingml/2006/picture">
+                      <pic:pic xmlns:pic="http://schemas.openxmlformats.org/drawingml/2006/picture">
+                        <pic:nvPicPr>
+                          <pic:cNvPr id="1605748635" name=""/>
+                          <pic:cNvPicPr/>
+                        </pic:nvPicPr>
+                        <pic:blipFill>
+                          <a:blip r:embed="rId9"/>
+                          <a:stretch>
+                            <a:fillRect/>
+                          </a:stretch>
+                        </pic:blipFill>
+                        <pic:spPr>
+                          <a:xfrm>
+                            <a:off x="0" y="0"/>
+                            <a:ext cx="2732463" cy="5670572"/>
+                          </a:xfrm>
+                          <a:prstGeom prst="rect">
+                            <a:avLst/>
+                          </a:prstGeom>
+                        </pic:spPr>
+                      </pic:pic>
+                    </a:graphicData>
+                  </a:graphic>
+                </wp:inline>
+              </w:drawing>
+            </w:r>
+            <w:r>
+              <w:rPr>
+                <w:rFonts w:ascii="Arial" w:hAnsi="Arial" w:cs="Arial"/>
+                <w:b/>
+                <w:bCs/>
+                <w:sz w:val="24"/>
+                <w:szCs w:val="24"/>
+              </w:rPr>
+              <w:drawing>
+                <wp:inline distT="0" distB="0" distL="0" distR="0" wp14:anchorId="3CEA44B6" wp14:editId="7B01B389">
+                  <wp:extent cx="2863970" cy="5702421"/>
+                  <wp:effectExtent l="0" t="0" r="0" b="0"/>
+                  <wp:docPr id="1795491482" name="Picture 1"/>
+                  <wp:cNvGraphicFramePr>
+                    <a:graphicFrameLocks xmlns:a="http://schemas.openxmlformats.org/drawingml/2006/main" noChangeAspect="1"/>
+                  </wp:cNvGraphicFramePr>
+                  <a:graphic xmlns:a="http://schemas.openxmlformats.org/drawingml/2006/main">
+                    <a:graphicData uri="http://schemas.openxmlformats.org/drawingml/2006/picture">
+                      <pic:pic xmlns:pic="http://schemas.openxmlformats.org/drawingml/2006/picture">
+                        <pic:nvPicPr>
+                          <pic:cNvPr id="1795491482" name=""/>
+                          <pic:cNvPicPr/>
+                        </pic:nvPicPr>
+                        <pic:blipFill>
+                          <a:blip r:embed="rId10"/>
+                          <a:stretch>
+                            <a:fillRect/>
+                          </a:stretch>
+                        </pic:blipFill>
+                        <pic:spPr>
+                          <a:xfrm>
+                            <a:off x="0" y="0"/>
+                            <a:ext cx="2874037" cy="5722466"/>
+                          </a:xfrm>
+                          <a:prstGeom prst="rect">
+                            <a:avLst/>
+                          </a:prstGeom>
+                        </pic:spPr>
+                      </pic:pic>
+                    </a:graphicData>
+                  </a:graphic>
+                </wp:inline>
+              </w:drawing>
+            </w:r>
           </w:p>
         </w:tc>
       </w:tr>
@@ -2409,6 +1733,119 @@
     </w:lvl>
   </w:abstractNum>
   <w:abstractNum w:abstractNumId="1" w15:restartNumberingAfterBreak="0">
+    <w:nsid w:val="238445AD"/>
+    <w:multiLevelType w:val="hybridMultilevel"/>
+    <w:tmpl w:val="6F1E3678"/>
+    <w:lvl w:ilvl="0" w:tplc="04090001">
+      <w:start w:val="1"/>
+      <w:numFmt w:val="bullet"/>
+      <w:lvlText w:val=""/>
+      <w:lvlJc w:val="left"/>
+      <w:pPr>
+        <w:ind w:left="1137" w:hanging="360"/>
+      </w:pPr>
+      <w:rPr>
+        <w:rFonts w:ascii="Symbol" w:hAnsi="Symbol" w:hint="default"/>
+      </w:rPr>
+    </w:lvl>
+    <w:lvl w:ilvl="1" w:tplc="04090003" w:tentative="1">
+      <w:start w:val="1"/>
+      <w:numFmt w:val="bullet"/>
+      <w:lvlText w:val="o"/>
+      <w:lvlJc w:val="left"/>
+      <w:pPr>
+        <w:ind w:left="1857" w:hanging="360"/>
+      </w:pPr>
+      <w:rPr>
+        <w:rFonts w:ascii="Courier New" w:hAnsi="Courier New" w:cs="Courier New" w:hint="default"/>
+      </w:rPr>
+    </w:lvl>
+    <w:lvl w:ilvl="2" w:tplc="04090005" w:tentative="1">
+      <w:start w:val="1"/>
+      <w:numFmt w:val="bullet"/>
+      <w:lvlText w:val=""/>
+      <w:lvlJc w:val="left"/>
+      <w:pPr>
+        <w:ind w:left="2577" w:hanging="360"/>
+      </w:pPr>
+      <w:rPr>
+        <w:rFonts w:ascii="Wingdings" w:hAnsi="Wingdings" w:hint="default"/>
+      </w:rPr>
+    </w:lvl>
+    <w:lvl w:ilvl="3" w:tplc="04090001" w:tentative="1">
+      <w:start w:val="1"/>
+      <w:numFmt w:val="bullet"/>
+      <w:lvlText w:val=""/>
+      <w:lvlJc w:val="left"/>
+      <w:pPr>
+        <w:ind w:left="3297" w:hanging="360"/>
+      </w:pPr>
+      <w:rPr>
+        <w:rFonts w:ascii="Symbol" w:hAnsi="Symbol" w:hint="default"/>
+      </w:rPr>
+    </w:lvl>
+    <w:lvl w:ilvl="4" w:tplc="04090003" w:tentative="1">
+      <w:start w:val="1"/>
+      <w:numFmt w:val="bullet"/>
+      <w:lvlText w:val="o"/>
+      <w:lvlJc w:val="left"/>
+      <w:pPr>
+        <w:ind w:left="4017" w:hanging="360"/>
+      </w:pPr>
+      <w:rPr>
+        <w:rFonts w:ascii="Courier New" w:hAnsi="Courier New" w:cs="Courier New" w:hint="default"/>
+      </w:rPr>
+    </w:lvl>
+    <w:lvl w:ilvl="5" w:tplc="04090005" w:tentative="1">
+      <w:start w:val="1"/>
+      <w:numFmt w:val="bullet"/>
+      <w:lvlText w:val=""/>
+      <w:lvlJc w:val="left"/>
+      <w:pPr>
+        <w:ind w:left="4737" w:hanging="360"/>
+      </w:pPr>
+      <w:rPr>
+        <w:rFonts w:ascii="Wingdings" w:hAnsi="Wingdings" w:hint="default"/>
+      </w:rPr>
+    </w:lvl>
+    <w:lvl w:ilvl="6" w:tplc="04090001" w:tentative="1">
+      <w:start w:val="1"/>
+      <w:numFmt w:val="bullet"/>
+      <w:lvlText w:val=""/>
+      <w:lvlJc w:val="left"/>
+      <w:pPr>
+        <w:ind w:left="5457" w:hanging="360"/>
+      </w:pPr>
+      <w:rPr>
+        <w:rFonts w:ascii="Symbol" w:hAnsi="Symbol" w:hint="default"/>
+      </w:rPr>
+    </w:lvl>
+    <w:lvl w:ilvl="7" w:tplc="04090003" w:tentative="1">
+      <w:start w:val="1"/>
+      <w:numFmt w:val="bullet"/>
+      <w:lvlText w:val="o"/>
+      <w:lvlJc w:val="left"/>
+      <w:pPr>
+        <w:ind w:left="6177" w:hanging="360"/>
+      </w:pPr>
+      <w:rPr>
+        <w:rFonts w:ascii="Courier New" w:hAnsi="Courier New" w:cs="Courier New" w:hint="default"/>
+      </w:rPr>
+    </w:lvl>
+    <w:lvl w:ilvl="8" w:tplc="04090005" w:tentative="1">
+      <w:start w:val="1"/>
+      <w:numFmt w:val="bullet"/>
+      <w:lvlText w:val=""/>
+      <w:lvlJc w:val="left"/>
+      <w:pPr>
+        <w:ind w:left="6897" w:hanging="360"/>
+      </w:pPr>
+      <w:rPr>
+        <w:rFonts w:ascii="Wingdings" w:hAnsi="Wingdings" w:hint="default"/>
+      </w:rPr>
+    </w:lvl>
+  </w:abstractNum>
+  <w:abstractNum w:abstractNumId="2" w15:restartNumberingAfterBreak="0">
     <w:nsid w:val="3B4A5472"/>
     <w:multiLevelType w:val="hybridMultilevel"/>
     <w:tmpl w:val="A844EA86"/>
@@ -2494,7 +1931,7 @@
       </w:pPr>
     </w:lvl>
   </w:abstractNum>
-  <w:abstractNum w:abstractNumId="2" w15:restartNumberingAfterBreak="0">
+  <w:abstractNum w:abstractNumId="3" w15:restartNumberingAfterBreak="0">
     <w:nsid w:val="50C96725"/>
     <w:multiLevelType w:val="hybridMultilevel"/>
     <w:tmpl w:val="23A6FB12"/>
@@ -2580,7 +2017,7 @@
       </w:pPr>
     </w:lvl>
   </w:abstractNum>
-  <w:abstractNum w:abstractNumId="3" w15:restartNumberingAfterBreak="0">
+  <w:abstractNum w:abstractNumId="4" w15:restartNumberingAfterBreak="0">
     <w:nsid w:val="582E195C"/>
     <w:multiLevelType w:val="hybridMultilevel"/>
     <w:tmpl w:val="0ACC77BC"/>
@@ -2670,16 +2107,19 @@
     </w:lvl>
   </w:abstractNum>
   <w:num w:numId="1" w16cid:durableId="758403811">
+    <w:abstractNumId w:val="4"/>
+  </w:num>
+  <w:num w:numId="2" w16cid:durableId="1276332468">
     <w:abstractNumId w:val="3"/>
   </w:num>
-  <w:num w:numId="2" w16cid:durableId="1276332468">
+  <w:num w:numId="3" w16cid:durableId="1909002035">
     <w:abstractNumId w:val="2"/>
-  </w:num>
-  <w:num w:numId="3" w16cid:durableId="1909002035">
-    <w:abstractNumId w:val="1"/>
   </w:num>
   <w:num w:numId="4" w16cid:durableId="1012295607">
     <w:abstractNumId w:val="0"/>
+  </w:num>
+  <w:num w:numId="5" w16cid:durableId="1467625889">
+    <w:abstractNumId w:val="1"/>
   </w:num>
 </w:numbering>
 </file>

</xml_diff>

<commit_message>
menambahkan isi dari tampilan layout profil_activity
</commit_message>
<xml_diff>
--- a/dokumentasi/Dokumetasi GitHub-Fatimah Lailatul A-23312241.docx
+++ b/dokumentasi/Dokumetasi GitHub-Fatimah Lailatul A-23312241.docx
@@ -62,7 +62,29 @@
           <w:sz w:val="24"/>
           <w:szCs w:val="24"/>
         </w:rPr>
-        <w:t>Fatimah Lailatul Azzahra</w:t>
+        <w:t xml:space="preserve">Fatimah </w:t>
+      </w:r>
+      <w:proofErr w:type="spellStart"/>
+      <w:r>
+        <w:rPr>
+          <w:rFonts w:ascii="Arial" w:hAnsi="Arial" w:cs="Arial"/>
+          <w:b/>
+          <w:bCs/>
+          <w:sz w:val="24"/>
+          <w:szCs w:val="24"/>
+        </w:rPr>
+        <w:t>Lailatul</w:t>
+      </w:r>
+      <w:proofErr w:type="spellEnd"/>
+      <w:r>
+        <w:rPr>
+          <w:rFonts w:ascii="Arial" w:hAnsi="Arial" w:cs="Arial"/>
+          <w:b/>
+          <w:bCs/>
+          <w:sz w:val="24"/>
+          <w:szCs w:val="24"/>
+        </w:rPr>
+        <w:t xml:space="preserve"> Azzahra</w:t>
       </w:r>
     </w:p>
     <w:p>
@@ -139,6 +161,7 @@
           <w:szCs w:val="24"/>
         </w:rPr>
       </w:pPr>
+      <w:proofErr w:type="spellStart"/>
       <w:r>
         <w:rPr>
           <w:rFonts w:ascii="Arial" w:hAnsi="Arial" w:cs="Arial"/>
@@ -149,6 +172,7 @@
         </w:rPr>
         <w:t>Kelas</w:t>
       </w:r>
+      <w:proofErr w:type="spellEnd"/>
       <w:r>
         <w:rPr>
           <w:rFonts w:ascii="Arial" w:hAnsi="Arial" w:cs="Arial"/>
@@ -200,8 +224,20 @@
           <w:sz w:val="24"/>
           <w:szCs w:val="24"/>
         </w:rPr>
-        <w:t>Mata Kuliah</w:t>
+        <w:t xml:space="preserve">Mata </w:t>
       </w:r>
+      <w:proofErr w:type="spellStart"/>
+      <w:r>
+        <w:rPr>
+          <w:rFonts w:ascii="Arial" w:hAnsi="Arial" w:cs="Arial"/>
+          <w:b/>
+          <w:bCs/>
+          <w:sz w:val="24"/>
+          <w:szCs w:val="24"/>
+        </w:rPr>
+        <w:t>Kuliah</w:t>
+      </w:r>
+      <w:proofErr w:type="spellEnd"/>
       <w:r>
         <w:rPr>
           <w:rFonts w:ascii="Arial" w:hAnsi="Arial" w:cs="Arial"/>
@@ -221,7 +257,29 @@
           <w:szCs w:val="24"/>
         </w:rPr>
         <w:tab/>
-        <w:t>: Pemrograman Mobile 1</w:t>
+        <w:t xml:space="preserve">: </w:t>
+      </w:r>
+      <w:proofErr w:type="spellStart"/>
+      <w:r>
+        <w:rPr>
+          <w:rFonts w:ascii="Arial" w:hAnsi="Arial" w:cs="Arial"/>
+          <w:b/>
+          <w:bCs/>
+          <w:sz w:val="24"/>
+          <w:szCs w:val="24"/>
+        </w:rPr>
+        <w:t>Pemrograman</w:t>
+      </w:r>
+      <w:proofErr w:type="spellEnd"/>
+      <w:r>
+        <w:rPr>
+          <w:rFonts w:ascii="Arial" w:hAnsi="Arial" w:cs="Arial"/>
+          <w:b/>
+          <w:bCs/>
+          <w:sz w:val="24"/>
+          <w:szCs w:val="24"/>
+        </w:rPr>
+        <w:t xml:space="preserve"> Mobile 1</w:t>
       </w:r>
     </w:p>
     <w:p>
@@ -267,7 +325,73 @@
           <w:sz w:val="24"/>
           <w:szCs w:val="24"/>
         </w:rPr>
-        <w:t>A. Ferico Octaviansyah, M.Kom.</w:t>
+        <w:t xml:space="preserve">A. </w:t>
+      </w:r>
+      <w:proofErr w:type="spellStart"/>
+      <w:r>
+        <w:rPr>
+          <w:rFonts w:ascii="Arial" w:hAnsi="Arial" w:cs="Arial"/>
+          <w:b/>
+          <w:bCs/>
+          <w:sz w:val="24"/>
+          <w:szCs w:val="24"/>
+        </w:rPr>
+        <w:t>Ferico</w:t>
+      </w:r>
+      <w:proofErr w:type="spellEnd"/>
+      <w:r>
+        <w:rPr>
+          <w:rFonts w:ascii="Arial" w:hAnsi="Arial" w:cs="Arial"/>
+          <w:b/>
+          <w:bCs/>
+          <w:sz w:val="24"/>
+          <w:szCs w:val="24"/>
+        </w:rPr>
+        <w:t xml:space="preserve"> </w:t>
+      </w:r>
+      <w:proofErr w:type="spellStart"/>
+      <w:r>
+        <w:rPr>
+          <w:rFonts w:ascii="Arial" w:hAnsi="Arial" w:cs="Arial"/>
+          <w:b/>
+          <w:bCs/>
+          <w:sz w:val="24"/>
+          <w:szCs w:val="24"/>
+        </w:rPr>
+        <w:t>Octaviansyah</w:t>
+      </w:r>
+      <w:proofErr w:type="spellEnd"/>
+      <w:r>
+        <w:rPr>
+          <w:rFonts w:ascii="Arial" w:hAnsi="Arial" w:cs="Arial"/>
+          <w:b/>
+          <w:bCs/>
+          <w:sz w:val="24"/>
+          <w:szCs w:val="24"/>
+        </w:rPr>
+        <w:t xml:space="preserve">, </w:t>
+      </w:r>
+      <w:proofErr w:type="spellStart"/>
+      <w:r>
+        <w:rPr>
+          <w:rFonts w:ascii="Arial" w:hAnsi="Arial" w:cs="Arial"/>
+          <w:b/>
+          <w:bCs/>
+          <w:sz w:val="24"/>
+          <w:szCs w:val="24"/>
+        </w:rPr>
+        <w:t>M.Kom</w:t>
+      </w:r>
+      <w:proofErr w:type="spellEnd"/>
+      <w:r>
+        <w:rPr>
+          <w:rFonts w:ascii="Arial" w:hAnsi="Arial" w:cs="Arial"/>
+          <w:b/>
+          <w:bCs/>
+          <w:sz w:val="24"/>
+          <w:szCs w:val="24"/>
+        </w:rPr>
+        <w:t>.</w:t>
       </w:r>
     </w:p>
     <w:p>
@@ -346,6 +470,7 @@
                 <w:szCs w:val="24"/>
               </w:rPr>
             </w:pPr>
+            <w:proofErr w:type="spellStart"/>
             <w:r>
               <w:rPr>
                 <w:rFonts w:ascii="Arial" w:hAnsi="Arial" w:cs="Arial"/>
@@ -364,8 +489,9 @@
                 <w:sz w:val="24"/>
                 <w:szCs w:val="24"/>
               </w:rPr>
-              <w:t>mbuat tampilan layout register_activity, Dimana di dalalnya ada logo,</w:t>
-            </w:r>
+              <w:t>mbuat</w:t>
+            </w:r>
+            <w:proofErr w:type="spellEnd"/>
             <w:r>
               <w:rPr>
                 <w:rFonts w:ascii="Arial" w:hAnsi="Arial" w:cs="Arial"/>
@@ -376,16 +502,62 @@
               </w:rPr>
               <w:t xml:space="preserve"> </w:t>
             </w:r>
-            <w:r>
-              <w:rPr>
-                <w:rFonts w:ascii="Arial" w:hAnsi="Arial" w:cs="Arial"/>
-                <w:b/>
-                <w:bCs/>
-                <w:sz w:val="24"/>
-                <w:szCs w:val="24"/>
-              </w:rPr>
-              <w:t>kemudian text daftar,</w:t>
-            </w:r>
+            <w:proofErr w:type="spellStart"/>
+            <w:r>
+              <w:rPr>
+                <w:rFonts w:ascii="Arial" w:hAnsi="Arial" w:cs="Arial"/>
+                <w:b/>
+                <w:bCs/>
+                <w:sz w:val="24"/>
+                <w:szCs w:val="24"/>
+              </w:rPr>
+              <w:t>tampilan</w:t>
+            </w:r>
+            <w:proofErr w:type="spellEnd"/>
+            <w:r>
+              <w:rPr>
+                <w:rFonts w:ascii="Arial" w:hAnsi="Arial" w:cs="Arial"/>
+                <w:b/>
+                <w:bCs/>
+                <w:sz w:val="24"/>
+                <w:szCs w:val="24"/>
+              </w:rPr>
+              <w:t xml:space="preserve"> layout </w:t>
+            </w:r>
+            <w:proofErr w:type="spellStart"/>
+            <w:r>
+              <w:rPr>
+                <w:rFonts w:ascii="Arial" w:hAnsi="Arial" w:cs="Arial"/>
+                <w:b/>
+                <w:bCs/>
+                <w:sz w:val="24"/>
+                <w:szCs w:val="24"/>
+              </w:rPr>
+              <w:t>register_activity</w:t>
+            </w:r>
+            <w:proofErr w:type="spellEnd"/>
+            <w:r>
+              <w:rPr>
+                <w:rFonts w:ascii="Arial" w:hAnsi="Arial" w:cs="Arial"/>
+                <w:b/>
+                <w:bCs/>
+                <w:sz w:val="24"/>
+                <w:szCs w:val="24"/>
+              </w:rPr>
+              <w:t xml:space="preserve">, Dimana di </w:t>
+            </w:r>
+            <w:proofErr w:type="spellStart"/>
+            <w:r>
+              <w:rPr>
+                <w:rFonts w:ascii="Arial" w:hAnsi="Arial" w:cs="Arial"/>
+                <w:b/>
+                <w:bCs/>
+                <w:sz w:val="24"/>
+                <w:szCs w:val="24"/>
+              </w:rPr>
+              <w:t>dalalnya</w:t>
+            </w:r>
+            <w:proofErr w:type="spellEnd"/>
             <w:r>
               <w:rPr>
                 <w:rFonts w:ascii="Arial" w:hAnsi="Arial" w:cs="Arial"/>
@@ -396,25 +568,199 @@
               </w:rPr>
               <w:t xml:space="preserve"> </w:t>
             </w:r>
-            <w:r>
-              <w:rPr>
-                <w:rFonts w:ascii="Arial" w:hAnsi="Arial" w:cs="Arial"/>
-                <w:b/>
-                <w:bCs/>
-                <w:sz w:val="24"/>
-                <w:szCs w:val="24"/>
-              </w:rPr>
-              <w:t>form email,password, konfirmasi password, button, text</w:t>
-            </w:r>
-            <w:r>
-              <w:rPr>
-                <w:rFonts w:ascii="Arial" w:hAnsi="Arial" w:cs="Arial"/>
-                <w:b/>
-                <w:bCs/>
-                <w:sz w:val="24"/>
-                <w:szCs w:val="24"/>
-              </w:rPr>
-              <w:t xml:space="preserve"> ”sudah punya akun? Login”, dan menambahkan icon social media</w:t>
+            <w:proofErr w:type="spellStart"/>
+            <w:r>
+              <w:rPr>
+                <w:rFonts w:ascii="Arial" w:hAnsi="Arial" w:cs="Arial"/>
+                <w:b/>
+                <w:bCs/>
+                <w:sz w:val="24"/>
+                <w:szCs w:val="24"/>
+              </w:rPr>
+              <w:t>ada</w:t>
+            </w:r>
+            <w:proofErr w:type="spellEnd"/>
+            <w:r>
+              <w:rPr>
+                <w:rFonts w:ascii="Arial" w:hAnsi="Arial" w:cs="Arial"/>
+                <w:b/>
+                <w:bCs/>
+                <w:sz w:val="24"/>
+                <w:szCs w:val="24"/>
+              </w:rPr>
+              <w:t xml:space="preserve"> logo,</w:t>
+            </w:r>
+            <w:r>
+              <w:rPr>
+                <w:rFonts w:ascii="Arial" w:hAnsi="Arial" w:cs="Arial"/>
+                <w:b/>
+                <w:bCs/>
+                <w:sz w:val="24"/>
+                <w:szCs w:val="24"/>
+              </w:rPr>
+              <w:t xml:space="preserve"> </w:t>
+            </w:r>
+            <w:proofErr w:type="spellStart"/>
+            <w:r>
+              <w:rPr>
+                <w:rFonts w:ascii="Arial" w:hAnsi="Arial" w:cs="Arial"/>
+                <w:b/>
+                <w:bCs/>
+                <w:sz w:val="24"/>
+                <w:szCs w:val="24"/>
+              </w:rPr>
+              <w:t>kemudian</w:t>
+            </w:r>
+            <w:proofErr w:type="spellEnd"/>
+            <w:r>
+              <w:rPr>
+                <w:rFonts w:ascii="Arial" w:hAnsi="Arial" w:cs="Arial"/>
+                <w:b/>
+                <w:bCs/>
+                <w:sz w:val="24"/>
+                <w:szCs w:val="24"/>
+              </w:rPr>
+              <w:t xml:space="preserve"> text daftar,</w:t>
+            </w:r>
+            <w:r>
+              <w:rPr>
+                <w:rFonts w:ascii="Arial" w:hAnsi="Arial" w:cs="Arial"/>
+                <w:b/>
+                <w:bCs/>
+                <w:sz w:val="24"/>
+                <w:szCs w:val="24"/>
+              </w:rPr>
+              <w:t xml:space="preserve"> </w:t>
+            </w:r>
+            <w:r>
+              <w:rPr>
+                <w:rFonts w:ascii="Arial" w:hAnsi="Arial" w:cs="Arial"/>
+                <w:b/>
+                <w:bCs/>
+                <w:sz w:val="24"/>
+                <w:szCs w:val="24"/>
+              </w:rPr>
+              <w:t xml:space="preserve">form </w:t>
+            </w:r>
+            <w:proofErr w:type="spellStart"/>
+            <w:r>
+              <w:rPr>
+                <w:rFonts w:ascii="Arial" w:hAnsi="Arial" w:cs="Arial"/>
+                <w:b/>
+                <w:bCs/>
+                <w:sz w:val="24"/>
+                <w:szCs w:val="24"/>
+              </w:rPr>
+              <w:t>email,password</w:t>
+            </w:r>
+            <w:proofErr w:type="spellEnd"/>
+            <w:r>
+              <w:rPr>
+                <w:rFonts w:ascii="Arial" w:hAnsi="Arial" w:cs="Arial"/>
+                <w:b/>
+                <w:bCs/>
+                <w:sz w:val="24"/>
+                <w:szCs w:val="24"/>
+              </w:rPr>
+              <w:t xml:space="preserve">, </w:t>
+            </w:r>
+            <w:proofErr w:type="spellStart"/>
+            <w:r>
+              <w:rPr>
+                <w:rFonts w:ascii="Arial" w:hAnsi="Arial" w:cs="Arial"/>
+                <w:b/>
+                <w:bCs/>
+                <w:sz w:val="24"/>
+                <w:szCs w:val="24"/>
+              </w:rPr>
+              <w:t>konfirmasi</w:t>
+            </w:r>
+            <w:proofErr w:type="spellEnd"/>
+            <w:r>
+              <w:rPr>
+                <w:rFonts w:ascii="Arial" w:hAnsi="Arial" w:cs="Arial"/>
+                <w:b/>
+                <w:bCs/>
+                <w:sz w:val="24"/>
+                <w:szCs w:val="24"/>
+              </w:rPr>
+              <w:t xml:space="preserve"> password, button, text</w:t>
+            </w:r>
+            <w:r>
+              <w:rPr>
+                <w:rFonts w:ascii="Arial" w:hAnsi="Arial" w:cs="Arial"/>
+                <w:b/>
+                <w:bCs/>
+                <w:sz w:val="24"/>
+                <w:szCs w:val="24"/>
+              </w:rPr>
+              <w:t xml:space="preserve"> ”</w:t>
+            </w:r>
+            <w:proofErr w:type="spellStart"/>
+            <w:r>
+              <w:rPr>
+                <w:rFonts w:ascii="Arial" w:hAnsi="Arial" w:cs="Arial"/>
+                <w:b/>
+                <w:bCs/>
+                <w:sz w:val="24"/>
+                <w:szCs w:val="24"/>
+              </w:rPr>
+              <w:t>sudah</w:t>
+            </w:r>
+            <w:proofErr w:type="spellEnd"/>
+            <w:r>
+              <w:rPr>
+                <w:rFonts w:ascii="Arial" w:hAnsi="Arial" w:cs="Arial"/>
+                <w:b/>
+                <w:bCs/>
+                <w:sz w:val="24"/>
+                <w:szCs w:val="24"/>
+              </w:rPr>
+              <w:t xml:space="preserve"> punya </w:t>
+            </w:r>
+            <w:proofErr w:type="spellStart"/>
+            <w:r>
+              <w:rPr>
+                <w:rFonts w:ascii="Arial" w:hAnsi="Arial" w:cs="Arial"/>
+                <w:b/>
+                <w:bCs/>
+                <w:sz w:val="24"/>
+                <w:szCs w:val="24"/>
+              </w:rPr>
+              <w:t>akun</w:t>
+            </w:r>
+            <w:proofErr w:type="spellEnd"/>
+            <w:r>
+              <w:rPr>
+                <w:rFonts w:ascii="Arial" w:hAnsi="Arial" w:cs="Arial"/>
+                <w:b/>
+                <w:bCs/>
+                <w:sz w:val="24"/>
+                <w:szCs w:val="24"/>
+              </w:rPr>
+              <w:t xml:space="preserve">? Login”, dan </w:t>
+            </w:r>
+            <w:proofErr w:type="spellStart"/>
+            <w:r>
+              <w:rPr>
+                <w:rFonts w:ascii="Arial" w:hAnsi="Arial" w:cs="Arial"/>
+                <w:b/>
+                <w:bCs/>
+                <w:sz w:val="24"/>
+                <w:szCs w:val="24"/>
+              </w:rPr>
+              <w:t>menambahkan</w:t>
+            </w:r>
+            <w:proofErr w:type="spellEnd"/>
+            <w:r>
+              <w:rPr>
+                <w:rFonts w:ascii="Arial" w:hAnsi="Arial" w:cs="Arial"/>
+                <w:b/>
+                <w:bCs/>
+                <w:sz w:val="24"/>
+                <w:szCs w:val="24"/>
+              </w:rPr>
+              <w:t xml:space="preserve"> icon social media</w:t>
             </w:r>
           </w:p>
         </w:tc>
@@ -526,6 +872,114 @@
         </w:rPr>
       </w:pPr>
     </w:p>
+    <w:p>
+      <w:pPr>
+        <w:jc w:val="both"/>
+        <w:rPr>
+          <w:rFonts w:ascii="Arial" w:hAnsi="Arial" w:cs="Arial"/>
+          <w:b/>
+          <w:bCs/>
+          <w:sz w:val="24"/>
+          <w:szCs w:val="24"/>
+        </w:rPr>
+      </w:pPr>
+    </w:p>
+    <w:p>
+      <w:pPr>
+        <w:jc w:val="both"/>
+        <w:rPr>
+          <w:rFonts w:ascii="Arial" w:hAnsi="Arial" w:cs="Arial"/>
+          <w:b/>
+          <w:bCs/>
+          <w:sz w:val="24"/>
+          <w:szCs w:val="24"/>
+        </w:rPr>
+      </w:pPr>
+    </w:p>
+    <w:p>
+      <w:pPr>
+        <w:jc w:val="both"/>
+        <w:rPr>
+          <w:rFonts w:ascii="Arial" w:hAnsi="Arial" w:cs="Arial"/>
+          <w:b/>
+          <w:bCs/>
+          <w:sz w:val="24"/>
+          <w:szCs w:val="24"/>
+        </w:rPr>
+      </w:pPr>
+    </w:p>
+    <w:p>
+      <w:pPr>
+        <w:jc w:val="both"/>
+        <w:rPr>
+          <w:rFonts w:ascii="Arial" w:hAnsi="Arial" w:cs="Arial"/>
+          <w:b/>
+          <w:bCs/>
+          <w:sz w:val="24"/>
+          <w:szCs w:val="24"/>
+        </w:rPr>
+      </w:pPr>
+    </w:p>
+    <w:p>
+      <w:pPr>
+        <w:jc w:val="both"/>
+        <w:rPr>
+          <w:rFonts w:ascii="Arial" w:hAnsi="Arial" w:cs="Arial"/>
+          <w:b/>
+          <w:bCs/>
+          <w:sz w:val="24"/>
+          <w:szCs w:val="24"/>
+        </w:rPr>
+      </w:pPr>
+    </w:p>
+    <w:p>
+      <w:pPr>
+        <w:jc w:val="both"/>
+        <w:rPr>
+          <w:rFonts w:ascii="Arial" w:hAnsi="Arial" w:cs="Arial"/>
+          <w:b/>
+          <w:bCs/>
+          <w:sz w:val="24"/>
+          <w:szCs w:val="24"/>
+        </w:rPr>
+      </w:pPr>
+    </w:p>
+    <w:p>
+      <w:pPr>
+        <w:jc w:val="both"/>
+        <w:rPr>
+          <w:rFonts w:ascii="Arial" w:hAnsi="Arial" w:cs="Arial"/>
+          <w:b/>
+          <w:bCs/>
+          <w:sz w:val="24"/>
+          <w:szCs w:val="24"/>
+        </w:rPr>
+      </w:pPr>
+    </w:p>
+    <w:p>
+      <w:pPr>
+        <w:jc w:val="both"/>
+        <w:rPr>
+          <w:rFonts w:ascii="Arial" w:hAnsi="Arial" w:cs="Arial"/>
+          <w:b/>
+          <w:bCs/>
+          <w:sz w:val="24"/>
+          <w:szCs w:val="24"/>
+        </w:rPr>
+      </w:pPr>
+    </w:p>
+    <w:p>
+      <w:pPr>
+        <w:jc w:val="both"/>
+        <w:rPr>
+          <w:rFonts w:ascii="Arial" w:hAnsi="Arial" w:cs="Arial"/>
+          <w:b/>
+          <w:bCs/>
+          <w:sz w:val="24"/>
+          <w:szCs w:val="24"/>
+        </w:rPr>
+      </w:pPr>
+    </w:p>
     <w:tbl>
       <w:tblPr>
         <w:tblStyle w:val="TableGrid"/>
@@ -556,6 +1010,7 @@
                 <w:szCs w:val="24"/>
               </w:rPr>
             </w:pPr>
+            <w:proofErr w:type="spellStart"/>
             <w:r>
               <w:rPr>
                 <w:rFonts w:ascii="Arial" w:hAnsi="Arial" w:cs="Arial"/>
@@ -565,7 +1020,40 @@
                 <w:szCs w:val="24"/>
               </w:rPr>
               <w:lastRenderedPageBreak/>
-              <w:t>Menambahkan constraint pada elemen-elemen layout</w:t>
+              <w:t>Menambahkan</w:t>
+            </w:r>
+            <w:proofErr w:type="spellEnd"/>
+            <w:r>
+              <w:rPr>
+                <w:rFonts w:ascii="Arial" w:hAnsi="Arial" w:cs="Arial"/>
+                <w:b/>
+                <w:bCs/>
+                <w:sz w:val="24"/>
+                <w:szCs w:val="24"/>
+              </w:rPr>
+              <w:t xml:space="preserve"> constraint pada </w:t>
+            </w:r>
+            <w:proofErr w:type="spellStart"/>
+            <w:r>
+              <w:rPr>
+                <w:rFonts w:ascii="Arial" w:hAnsi="Arial" w:cs="Arial"/>
+                <w:b/>
+                <w:bCs/>
+                <w:sz w:val="24"/>
+                <w:szCs w:val="24"/>
+              </w:rPr>
+              <w:t>elemen-elemen</w:t>
+            </w:r>
+            <w:proofErr w:type="spellEnd"/>
+            <w:r>
+              <w:rPr>
+                <w:rFonts w:ascii="Arial" w:hAnsi="Arial" w:cs="Arial"/>
+                <w:b/>
+                <w:bCs/>
+                <w:sz w:val="24"/>
+                <w:szCs w:val="24"/>
+              </w:rPr>
+              <w:t xml:space="preserve"> layout</w:t>
             </w:r>
           </w:p>
           <w:p>
@@ -599,15 +1087,93 @@
                 <w:szCs w:val="24"/>
               </w:rPr>
             </w:pPr>
-            <w:r>
-              <w:rPr>
-                <w:rFonts w:ascii="Arial" w:hAnsi="Arial" w:cs="Arial"/>
-                <w:b/>
-                <w:bCs/>
-                <w:sz w:val="24"/>
-                <w:szCs w:val="24"/>
-              </w:rPr>
-              <w:t>Menghapus posisi absolut (tools:layout_editor_absoluteX/Y)</w:t>
+            <w:proofErr w:type="spellStart"/>
+            <w:r>
+              <w:rPr>
+                <w:rFonts w:ascii="Arial" w:hAnsi="Arial" w:cs="Arial"/>
+                <w:b/>
+                <w:bCs/>
+                <w:sz w:val="24"/>
+                <w:szCs w:val="24"/>
+              </w:rPr>
+              <w:t>Menghapus</w:t>
+            </w:r>
+            <w:proofErr w:type="spellEnd"/>
+            <w:r>
+              <w:rPr>
+                <w:rFonts w:ascii="Arial" w:hAnsi="Arial" w:cs="Arial"/>
+                <w:b/>
+                <w:bCs/>
+                <w:sz w:val="24"/>
+                <w:szCs w:val="24"/>
+              </w:rPr>
+              <w:t xml:space="preserve"> </w:t>
+            </w:r>
+            <w:proofErr w:type="spellStart"/>
+            <w:r>
+              <w:rPr>
+                <w:rFonts w:ascii="Arial" w:hAnsi="Arial" w:cs="Arial"/>
+                <w:b/>
+                <w:bCs/>
+                <w:sz w:val="24"/>
+                <w:szCs w:val="24"/>
+              </w:rPr>
+              <w:t>posisi</w:t>
+            </w:r>
+            <w:proofErr w:type="spellEnd"/>
+            <w:r>
+              <w:rPr>
+                <w:rFonts w:ascii="Arial" w:hAnsi="Arial" w:cs="Arial"/>
+                <w:b/>
+                <w:bCs/>
+                <w:sz w:val="24"/>
+                <w:szCs w:val="24"/>
+              </w:rPr>
+              <w:t xml:space="preserve"> </w:t>
+            </w:r>
+            <w:proofErr w:type="spellStart"/>
+            <w:r>
+              <w:rPr>
+                <w:rFonts w:ascii="Arial" w:hAnsi="Arial" w:cs="Arial"/>
+                <w:b/>
+                <w:bCs/>
+                <w:sz w:val="24"/>
+                <w:szCs w:val="24"/>
+              </w:rPr>
+              <w:t>absolut</w:t>
+            </w:r>
+            <w:proofErr w:type="spellEnd"/>
+            <w:r>
+              <w:rPr>
+                <w:rFonts w:ascii="Arial" w:hAnsi="Arial" w:cs="Arial"/>
+                <w:b/>
+                <w:bCs/>
+                <w:sz w:val="24"/>
+                <w:szCs w:val="24"/>
+              </w:rPr>
+              <w:t xml:space="preserve"> (</w:t>
+            </w:r>
+            <w:proofErr w:type="spellStart"/>
+            <w:r>
+              <w:rPr>
+                <w:rFonts w:ascii="Arial" w:hAnsi="Arial" w:cs="Arial"/>
+                <w:b/>
+                <w:bCs/>
+                <w:sz w:val="24"/>
+                <w:szCs w:val="24"/>
+              </w:rPr>
+              <w:t>tools:layout_editor_absoluteX</w:t>
+            </w:r>
+            <w:proofErr w:type="spellEnd"/>
+            <w:r>
+              <w:rPr>
+                <w:rFonts w:ascii="Arial" w:hAnsi="Arial" w:cs="Arial"/>
+                <w:b/>
+                <w:bCs/>
+                <w:sz w:val="24"/>
+                <w:szCs w:val="24"/>
+              </w:rPr>
+              <w:t>/Y)</w:t>
             </w:r>
           </w:p>
           <w:p>
@@ -627,15 +1193,159 @@
                 <w:szCs w:val="24"/>
               </w:rPr>
             </w:pPr>
-            <w:r>
-              <w:rPr>
-                <w:rFonts w:ascii="Arial" w:hAnsi="Arial" w:cs="Arial"/>
-                <w:b/>
-                <w:bCs/>
-                <w:sz w:val="24"/>
-                <w:szCs w:val="24"/>
-              </w:rPr>
-              <w:t>Menambahkan constraintTop, constraintStart, constraintEnd, dan constraintBottom untuk semua view</w:t>
+            <w:proofErr w:type="spellStart"/>
+            <w:r>
+              <w:rPr>
+                <w:rFonts w:ascii="Arial" w:hAnsi="Arial" w:cs="Arial"/>
+                <w:b/>
+                <w:bCs/>
+                <w:sz w:val="24"/>
+                <w:szCs w:val="24"/>
+              </w:rPr>
+              <w:t>Menambahkan</w:t>
+            </w:r>
+            <w:proofErr w:type="spellEnd"/>
+            <w:r>
+              <w:rPr>
+                <w:rFonts w:ascii="Arial" w:hAnsi="Arial" w:cs="Arial"/>
+                <w:b/>
+                <w:bCs/>
+                <w:sz w:val="24"/>
+                <w:szCs w:val="24"/>
+              </w:rPr>
+              <w:t xml:space="preserve"> </w:t>
+            </w:r>
+            <w:proofErr w:type="spellStart"/>
+            <w:r>
+              <w:rPr>
+                <w:rFonts w:ascii="Arial" w:hAnsi="Arial" w:cs="Arial"/>
+                <w:b/>
+                <w:bCs/>
+                <w:sz w:val="24"/>
+                <w:szCs w:val="24"/>
+              </w:rPr>
+              <w:t>constraintTop</w:t>
+            </w:r>
+            <w:proofErr w:type="spellEnd"/>
+            <w:r>
+              <w:rPr>
+                <w:rFonts w:ascii="Arial" w:hAnsi="Arial" w:cs="Arial"/>
+                <w:b/>
+                <w:bCs/>
+                <w:sz w:val="24"/>
+                <w:szCs w:val="24"/>
+              </w:rPr>
+              <w:t xml:space="preserve">, </w:t>
+            </w:r>
+            <w:proofErr w:type="spellStart"/>
+            <w:r>
+              <w:rPr>
+                <w:rFonts w:ascii="Arial" w:hAnsi="Arial" w:cs="Arial"/>
+                <w:b/>
+                <w:bCs/>
+                <w:sz w:val="24"/>
+                <w:szCs w:val="24"/>
+              </w:rPr>
+              <w:t>constraintStart</w:t>
+            </w:r>
+            <w:proofErr w:type="spellEnd"/>
+            <w:r>
+              <w:rPr>
+                <w:rFonts w:ascii="Arial" w:hAnsi="Arial" w:cs="Arial"/>
+                <w:b/>
+                <w:bCs/>
+                <w:sz w:val="24"/>
+                <w:szCs w:val="24"/>
+              </w:rPr>
+              <w:t xml:space="preserve">, </w:t>
+            </w:r>
+            <w:proofErr w:type="spellStart"/>
+            <w:r>
+              <w:rPr>
+                <w:rFonts w:ascii="Arial" w:hAnsi="Arial" w:cs="Arial"/>
+                <w:b/>
+                <w:bCs/>
+                <w:sz w:val="24"/>
+                <w:szCs w:val="24"/>
+              </w:rPr>
+              <w:t>constraintEnd</w:t>
+            </w:r>
+            <w:proofErr w:type="spellEnd"/>
+            <w:r>
+              <w:rPr>
+                <w:rFonts w:ascii="Arial" w:hAnsi="Arial" w:cs="Arial"/>
+                <w:b/>
+                <w:bCs/>
+                <w:sz w:val="24"/>
+                <w:szCs w:val="24"/>
+              </w:rPr>
+              <w:t xml:space="preserve">, dan </w:t>
+            </w:r>
+            <w:proofErr w:type="spellStart"/>
+            <w:r>
+              <w:rPr>
+                <w:rFonts w:ascii="Arial" w:hAnsi="Arial" w:cs="Arial"/>
+                <w:b/>
+                <w:bCs/>
+                <w:sz w:val="24"/>
+                <w:szCs w:val="24"/>
+              </w:rPr>
+              <w:t>constraintBottom</w:t>
+            </w:r>
+            <w:proofErr w:type="spellEnd"/>
+            <w:r>
+              <w:rPr>
+                <w:rFonts w:ascii="Arial" w:hAnsi="Arial" w:cs="Arial"/>
+                <w:b/>
+                <w:bCs/>
+                <w:sz w:val="24"/>
+                <w:szCs w:val="24"/>
+              </w:rPr>
+              <w:t xml:space="preserve"> </w:t>
+            </w:r>
+            <w:proofErr w:type="spellStart"/>
+            <w:r>
+              <w:rPr>
+                <w:rFonts w:ascii="Arial" w:hAnsi="Arial" w:cs="Arial"/>
+                <w:b/>
+                <w:bCs/>
+                <w:sz w:val="24"/>
+                <w:szCs w:val="24"/>
+              </w:rPr>
+              <w:t>untuk</w:t>
+            </w:r>
+            <w:proofErr w:type="spellEnd"/>
+            <w:r>
+              <w:rPr>
+                <w:rFonts w:ascii="Arial" w:hAnsi="Arial" w:cs="Arial"/>
+                <w:b/>
+                <w:bCs/>
+                <w:sz w:val="24"/>
+                <w:szCs w:val="24"/>
+              </w:rPr>
+              <w:t xml:space="preserve"> </w:t>
+            </w:r>
+            <w:proofErr w:type="spellStart"/>
+            <w:r>
+              <w:rPr>
+                <w:rFonts w:ascii="Arial" w:hAnsi="Arial" w:cs="Arial"/>
+                <w:b/>
+                <w:bCs/>
+                <w:sz w:val="24"/>
+                <w:szCs w:val="24"/>
+              </w:rPr>
+              <w:t>semua</w:t>
+            </w:r>
+            <w:proofErr w:type="spellEnd"/>
+            <w:r>
+              <w:rPr>
+                <w:rFonts w:ascii="Arial" w:hAnsi="Arial" w:cs="Arial"/>
+                <w:b/>
+                <w:bCs/>
+                <w:sz w:val="24"/>
+                <w:szCs w:val="24"/>
+              </w:rPr>
+              <w:t xml:space="preserve"> view</w:t>
             </w:r>
           </w:p>
           <w:p>
@@ -655,15 +1365,137 @@
                 <w:szCs w:val="24"/>
               </w:rPr>
             </w:pPr>
-            <w:r>
-              <w:rPr>
-                <w:rFonts w:ascii="Arial" w:hAnsi="Arial" w:cs="Arial"/>
-                <w:b/>
-                <w:bCs/>
-                <w:sz w:val="24"/>
-                <w:szCs w:val="24"/>
-              </w:rPr>
-              <w:t>Menjadikan layout lebih responsif terhadap rotasi layar (portrait &amp; landscape)</w:t>
+            <w:proofErr w:type="spellStart"/>
+            <w:r>
+              <w:rPr>
+                <w:rFonts w:ascii="Arial" w:hAnsi="Arial" w:cs="Arial"/>
+                <w:b/>
+                <w:bCs/>
+                <w:sz w:val="24"/>
+                <w:szCs w:val="24"/>
+              </w:rPr>
+              <w:t>Menjadikan</w:t>
+            </w:r>
+            <w:proofErr w:type="spellEnd"/>
+            <w:r>
+              <w:rPr>
+                <w:rFonts w:ascii="Arial" w:hAnsi="Arial" w:cs="Arial"/>
+                <w:b/>
+                <w:bCs/>
+                <w:sz w:val="24"/>
+                <w:szCs w:val="24"/>
+              </w:rPr>
+              <w:t xml:space="preserve"> layout </w:t>
+            </w:r>
+            <w:proofErr w:type="spellStart"/>
+            <w:r>
+              <w:rPr>
+                <w:rFonts w:ascii="Arial" w:hAnsi="Arial" w:cs="Arial"/>
+                <w:b/>
+                <w:bCs/>
+                <w:sz w:val="24"/>
+                <w:szCs w:val="24"/>
+              </w:rPr>
+              <w:t>lebih</w:t>
+            </w:r>
+            <w:proofErr w:type="spellEnd"/>
+            <w:r>
+              <w:rPr>
+                <w:rFonts w:ascii="Arial" w:hAnsi="Arial" w:cs="Arial"/>
+                <w:b/>
+                <w:bCs/>
+                <w:sz w:val="24"/>
+                <w:szCs w:val="24"/>
+              </w:rPr>
+              <w:t xml:space="preserve"> </w:t>
+            </w:r>
+            <w:proofErr w:type="spellStart"/>
+            <w:r>
+              <w:rPr>
+                <w:rFonts w:ascii="Arial" w:hAnsi="Arial" w:cs="Arial"/>
+                <w:b/>
+                <w:bCs/>
+                <w:sz w:val="24"/>
+                <w:szCs w:val="24"/>
+              </w:rPr>
+              <w:t>responsif</w:t>
+            </w:r>
+            <w:proofErr w:type="spellEnd"/>
+            <w:r>
+              <w:rPr>
+                <w:rFonts w:ascii="Arial" w:hAnsi="Arial" w:cs="Arial"/>
+                <w:b/>
+                <w:bCs/>
+                <w:sz w:val="24"/>
+                <w:szCs w:val="24"/>
+              </w:rPr>
+              <w:t xml:space="preserve"> </w:t>
+            </w:r>
+            <w:proofErr w:type="spellStart"/>
+            <w:r>
+              <w:rPr>
+                <w:rFonts w:ascii="Arial" w:hAnsi="Arial" w:cs="Arial"/>
+                <w:b/>
+                <w:bCs/>
+                <w:sz w:val="24"/>
+                <w:szCs w:val="24"/>
+              </w:rPr>
+              <w:t>terhadap</w:t>
+            </w:r>
+            <w:proofErr w:type="spellEnd"/>
+            <w:r>
+              <w:rPr>
+                <w:rFonts w:ascii="Arial" w:hAnsi="Arial" w:cs="Arial"/>
+                <w:b/>
+                <w:bCs/>
+                <w:sz w:val="24"/>
+                <w:szCs w:val="24"/>
+              </w:rPr>
+              <w:t xml:space="preserve"> </w:t>
+            </w:r>
+            <w:proofErr w:type="spellStart"/>
+            <w:r>
+              <w:rPr>
+                <w:rFonts w:ascii="Arial" w:hAnsi="Arial" w:cs="Arial"/>
+                <w:b/>
+                <w:bCs/>
+                <w:sz w:val="24"/>
+                <w:szCs w:val="24"/>
+              </w:rPr>
+              <w:t>rotasi</w:t>
+            </w:r>
+            <w:proofErr w:type="spellEnd"/>
+            <w:r>
+              <w:rPr>
+                <w:rFonts w:ascii="Arial" w:hAnsi="Arial" w:cs="Arial"/>
+                <w:b/>
+                <w:bCs/>
+                <w:sz w:val="24"/>
+                <w:szCs w:val="24"/>
+              </w:rPr>
+              <w:t xml:space="preserve"> </w:t>
+            </w:r>
+            <w:proofErr w:type="spellStart"/>
+            <w:r>
+              <w:rPr>
+                <w:rFonts w:ascii="Arial" w:hAnsi="Arial" w:cs="Arial"/>
+                <w:b/>
+                <w:bCs/>
+                <w:sz w:val="24"/>
+                <w:szCs w:val="24"/>
+              </w:rPr>
+              <w:t>layar</w:t>
+            </w:r>
+            <w:proofErr w:type="spellEnd"/>
+            <w:r>
+              <w:rPr>
+                <w:rFonts w:ascii="Arial" w:hAnsi="Arial" w:cs="Arial"/>
+                <w:b/>
+                <w:bCs/>
+                <w:sz w:val="24"/>
+                <w:szCs w:val="24"/>
+              </w:rPr>
+              <w:t xml:space="preserve"> (portrait &amp; landscape)</w:t>
             </w:r>
           </w:p>
           <w:p>
@@ -683,16 +1515,128 @@
                 <w:szCs w:val="24"/>
               </w:rPr>
             </w:pPr>
-            <w:r>
-              <w:rPr>
-                <w:rFonts w:ascii="Arial" w:hAnsi="Arial" w:cs="Arial"/>
-                <w:b/>
-                <w:bCs/>
-                <w:sz w:val="24"/>
-                <w:szCs w:val="24"/>
-              </w:rPr>
-              <w:t>Memastikan elemen sejajar dan proporsional secara otomatis</w:t>
-            </w:r>
+            <w:proofErr w:type="spellStart"/>
+            <w:r>
+              <w:rPr>
+                <w:rFonts w:ascii="Arial" w:hAnsi="Arial" w:cs="Arial"/>
+                <w:b/>
+                <w:bCs/>
+                <w:sz w:val="24"/>
+                <w:szCs w:val="24"/>
+              </w:rPr>
+              <w:t>Memastikan</w:t>
+            </w:r>
+            <w:proofErr w:type="spellEnd"/>
+            <w:r>
+              <w:rPr>
+                <w:rFonts w:ascii="Arial" w:hAnsi="Arial" w:cs="Arial"/>
+                <w:b/>
+                <w:bCs/>
+                <w:sz w:val="24"/>
+                <w:szCs w:val="24"/>
+              </w:rPr>
+              <w:t xml:space="preserve"> </w:t>
+            </w:r>
+            <w:proofErr w:type="spellStart"/>
+            <w:r>
+              <w:rPr>
+                <w:rFonts w:ascii="Arial" w:hAnsi="Arial" w:cs="Arial"/>
+                <w:b/>
+                <w:bCs/>
+                <w:sz w:val="24"/>
+                <w:szCs w:val="24"/>
+              </w:rPr>
+              <w:t>elemen</w:t>
+            </w:r>
+            <w:proofErr w:type="spellEnd"/>
+            <w:r>
+              <w:rPr>
+                <w:rFonts w:ascii="Arial" w:hAnsi="Arial" w:cs="Arial"/>
+                <w:b/>
+                <w:bCs/>
+                <w:sz w:val="24"/>
+                <w:szCs w:val="24"/>
+              </w:rPr>
+              <w:t xml:space="preserve"> </w:t>
+            </w:r>
+            <w:proofErr w:type="spellStart"/>
+            <w:r>
+              <w:rPr>
+                <w:rFonts w:ascii="Arial" w:hAnsi="Arial" w:cs="Arial"/>
+                <w:b/>
+                <w:bCs/>
+                <w:sz w:val="24"/>
+                <w:szCs w:val="24"/>
+              </w:rPr>
+              <w:t>sejajar</w:t>
+            </w:r>
+            <w:proofErr w:type="spellEnd"/>
+            <w:r>
+              <w:rPr>
+                <w:rFonts w:ascii="Arial" w:hAnsi="Arial" w:cs="Arial"/>
+                <w:b/>
+                <w:bCs/>
+                <w:sz w:val="24"/>
+                <w:szCs w:val="24"/>
+              </w:rPr>
+              <w:t xml:space="preserve"> dan </w:t>
+            </w:r>
+            <w:proofErr w:type="spellStart"/>
+            <w:r>
+              <w:rPr>
+                <w:rFonts w:ascii="Arial" w:hAnsi="Arial" w:cs="Arial"/>
+                <w:b/>
+                <w:bCs/>
+                <w:sz w:val="24"/>
+                <w:szCs w:val="24"/>
+              </w:rPr>
+              <w:t>proporsional</w:t>
+            </w:r>
+            <w:proofErr w:type="spellEnd"/>
+            <w:r>
+              <w:rPr>
+                <w:rFonts w:ascii="Arial" w:hAnsi="Arial" w:cs="Arial"/>
+                <w:b/>
+                <w:bCs/>
+                <w:sz w:val="24"/>
+                <w:szCs w:val="24"/>
+              </w:rPr>
+              <w:t xml:space="preserve"> </w:t>
+            </w:r>
+            <w:proofErr w:type="spellStart"/>
+            <w:r>
+              <w:rPr>
+                <w:rFonts w:ascii="Arial" w:hAnsi="Arial" w:cs="Arial"/>
+                <w:b/>
+                <w:bCs/>
+                <w:sz w:val="24"/>
+                <w:szCs w:val="24"/>
+              </w:rPr>
+              <w:t>secara</w:t>
+            </w:r>
+            <w:proofErr w:type="spellEnd"/>
+            <w:r>
+              <w:rPr>
+                <w:rFonts w:ascii="Arial" w:hAnsi="Arial" w:cs="Arial"/>
+                <w:b/>
+                <w:bCs/>
+                <w:sz w:val="24"/>
+                <w:szCs w:val="24"/>
+              </w:rPr>
+              <w:t xml:space="preserve"> </w:t>
+            </w:r>
+            <w:proofErr w:type="spellStart"/>
+            <w:r>
+              <w:rPr>
+                <w:rFonts w:ascii="Arial" w:hAnsi="Arial" w:cs="Arial"/>
+                <w:b/>
+                <w:bCs/>
+                <w:sz w:val="24"/>
+                <w:szCs w:val="24"/>
+              </w:rPr>
+              <w:t>otomatis</w:t>
+            </w:r>
+            <w:proofErr w:type="spellEnd"/>
           </w:p>
         </w:tc>
       </w:tr>
@@ -803,15 +1747,181 @@
                 <w:szCs w:val="24"/>
               </w:rPr>
             </w:pPr>
-            <w:r>
-              <w:rPr>
-                <w:rFonts w:ascii="Arial" w:hAnsi="Arial" w:cs="Arial"/>
-                <w:b/>
-                <w:bCs/>
-                <w:sz w:val="24"/>
-                <w:szCs w:val="24"/>
-              </w:rPr>
-              <w:t>Merubah text  button yang ada di register_activity, “Button ” Menjadi “Daftar” dan merubah warna background button menjadi warna blue primary</w:t>
+            <w:proofErr w:type="spellStart"/>
+            <w:r>
+              <w:rPr>
+                <w:rFonts w:ascii="Arial" w:hAnsi="Arial" w:cs="Arial"/>
+                <w:b/>
+                <w:bCs/>
+                <w:sz w:val="24"/>
+                <w:szCs w:val="24"/>
+              </w:rPr>
+              <w:t>Merubah</w:t>
+            </w:r>
+            <w:proofErr w:type="spellEnd"/>
+            <w:r>
+              <w:rPr>
+                <w:rFonts w:ascii="Arial" w:hAnsi="Arial" w:cs="Arial"/>
+                <w:b/>
+                <w:bCs/>
+                <w:sz w:val="24"/>
+                <w:szCs w:val="24"/>
+              </w:rPr>
+              <w:t xml:space="preserve"> text  button yang </w:t>
+            </w:r>
+            <w:proofErr w:type="spellStart"/>
+            <w:r>
+              <w:rPr>
+                <w:rFonts w:ascii="Arial" w:hAnsi="Arial" w:cs="Arial"/>
+                <w:b/>
+                <w:bCs/>
+                <w:sz w:val="24"/>
+                <w:szCs w:val="24"/>
+              </w:rPr>
+              <w:t>ada</w:t>
+            </w:r>
+            <w:proofErr w:type="spellEnd"/>
+            <w:r>
+              <w:rPr>
+                <w:rFonts w:ascii="Arial" w:hAnsi="Arial" w:cs="Arial"/>
+                <w:b/>
+                <w:bCs/>
+                <w:sz w:val="24"/>
+                <w:szCs w:val="24"/>
+              </w:rPr>
+              <w:t xml:space="preserve"> di </w:t>
+            </w:r>
+            <w:proofErr w:type="spellStart"/>
+            <w:r>
+              <w:rPr>
+                <w:rFonts w:ascii="Arial" w:hAnsi="Arial" w:cs="Arial"/>
+                <w:b/>
+                <w:bCs/>
+                <w:sz w:val="24"/>
+                <w:szCs w:val="24"/>
+              </w:rPr>
+              <w:t>register_activity</w:t>
+            </w:r>
+            <w:proofErr w:type="spellEnd"/>
+            <w:r>
+              <w:rPr>
+                <w:rFonts w:ascii="Arial" w:hAnsi="Arial" w:cs="Arial"/>
+                <w:b/>
+                <w:bCs/>
+                <w:sz w:val="24"/>
+                <w:szCs w:val="24"/>
+              </w:rPr>
+              <w:t xml:space="preserve">, “Button ” </w:t>
+            </w:r>
+            <w:proofErr w:type="spellStart"/>
+            <w:r>
+              <w:rPr>
+                <w:rFonts w:ascii="Arial" w:hAnsi="Arial" w:cs="Arial"/>
+                <w:b/>
+                <w:bCs/>
+                <w:sz w:val="24"/>
+                <w:szCs w:val="24"/>
+              </w:rPr>
+              <w:t>Menjadi</w:t>
+            </w:r>
+            <w:proofErr w:type="spellEnd"/>
+            <w:r>
+              <w:rPr>
+                <w:rFonts w:ascii="Arial" w:hAnsi="Arial" w:cs="Arial"/>
+                <w:b/>
+                <w:bCs/>
+                <w:sz w:val="24"/>
+                <w:szCs w:val="24"/>
+              </w:rPr>
+              <w:t xml:space="preserve"> “Daftar” dan </w:t>
+            </w:r>
+            <w:proofErr w:type="spellStart"/>
+            <w:r>
+              <w:rPr>
+                <w:rFonts w:ascii="Arial" w:hAnsi="Arial" w:cs="Arial"/>
+                <w:b/>
+                <w:bCs/>
+                <w:sz w:val="24"/>
+                <w:szCs w:val="24"/>
+              </w:rPr>
+              <w:t>merubah</w:t>
+            </w:r>
+            <w:proofErr w:type="spellEnd"/>
+            <w:r>
+              <w:rPr>
+                <w:rFonts w:ascii="Arial" w:hAnsi="Arial" w:cs="Arial"/>
+                <w:b/>
+                <w:bCs/>
+                <w:sz w:val="24"/>
+                <w:szCs w:val="24"/>
+              </w:rPr>
+              <w:t xml:space="preserve"> </w:t>
+            </w:r>
+            <w:proofErr w:type="spellStart"/>
+            <w:r>
+              <w:rPr>
+                <w:rFonts w:ascii="Arial" w:hAnsi="Arial" w:cs="Arial"/>
+                <w:b/>
+                <w:bCs/>
+                <w:sz w:val="24"/>
+                <w:szCs w:val="24"/>
+              </w:rPr>
+              <w:t>warna</w:t>
+            </w:r>
+            <w:proofErr w:type="spellEnd"/>
+            <w:r>
+              <w:rPr>
+                <w:rFonts w:ascii="Arial" w:hAnsi="Arial" w:cs="Arial"/>
+                <w:b/>
+                <w:bCs/>
+                <w:sz w:val="24"/>
+                <w:szCs w:val="24"/>
+              </w:rPr>
+              <w:t xml:space="preserve"> background button </w:t>
+            </w:r>
+            <w:proofErr w:type="spellStart"/>
+            <w:r>
+              <w:rPr>
+                <w:rFonts w:ascii="Arial" w:hAnsi="Arial" w:cs="Arial"/>
+                <w:b/>
+                <w:bCs/>
+                <w:sz w:val="24"/>
+                <w:szCs w:val="24"/>
+              </w:rPr>
+              <w:t>menjadi</w:t>
+            </w:r>
+            <w:proofErr w:type="spellEnd"/>
+            <w:r>
+              <w:rPr>
+                <w:rFonts w:ascii="Arial" w:hAnsi="Arial" w:cs="Arial"/>
+                <w:b/>
+                <w:bCs/>
+                <w:sz w:val="24"/>
+                <w:szCs w:val="24"/>
+              </w:rPr>
+              <w:t xml:space="preserve"> </w:t>
+            </w:r>
+            <w:proofErr w:type="spellStart"/>
+            <w:r>
+              <w:rPr>
+                <w:rFonts w:ascii="Arial" w:hAnsi="Arial" w:cs="Arial"/>
+                <w:b/>
+                <w:bCs/>
+                <w:sz w:val="24"/>
+                <w:szCs w:val="24"/>
+              </w:rPr>
+              <w:t>warna</w:t>
+            </w:r>
+            <w:proofErr w:type="spellEnd"/>
+            <w:r>
+              <w:rPr>
+                <w:rFonts w:ascii="Arial" w:hAnsi="Arial" w:cs="Arial"/>
+                <w:b/>
+                <w:bCs/>
+                <w:sz w:val="24"/>
+                <w:szCs w:val="24"/>
+              </w:rPr>
+              <w:t xml:space="preserve"> blue primary</w:t>
             </w:r>
           </w:p>
         </w:tc>
@@ -1041,54 +2151,138 @@
         </w:rPr>
       </w:pPr>
     </w:p>
-    <w:tbl>
-      <w:tblPr>
-        <w:tblStyle w:val="TableGrid"/>
-        <w:tblW w:w="0" w:type="auto"/>
-        <w:tblLook w:val="04A0" w:firstRow="1" w:lastRow="0" w:firstColumn="1" w:lastColumn="0" w:noHBand="0" w:noVBand="1"/>
-      </w:tblPr>
-      <w:tblGrid>
-        <w:gridCol w:w="9350"/>
-      </w:tblGrid>
-      <w:tr>
-        <w:tc>
-          <w:tcPr>
-            <w:tcW w:w="9350" w:type="dxa"/>
-          </w:tcPr>
-          <w:p>
-            <w:pPr>
-              <w:jc w:val="both"/>
-              <w:rPr>
-                <w:rFonts w:ascii="Arial" w:hAnsi="Arial" w:cs="Arial"/>
-                <w:b/>
-                <w:bCs/>
-                <w:sz w:val="24"/>
-                <w:szCs w:val="24"/>
-              </w:rPr>
-            </w:pPr>
-          </w:p>
-        </w:tc>
-      </w:tr>
-      <w:tr>
-        <w:tc>
-          <w:tcPr>
-            <w:tcW w:w="9350" w:type="dxa"/>
-          </w:tcPr>
-          <w:p>
-            <w:pPr>
-              <w:jc w:val="both"/>
-              <w:rPr>
-                <w:rFonts w:ascii="Arial" w:hAnsi="Arial" w:cs="Arial"/>
-                <w:b/>
-                <w:bCs/>
-                <w:sz w:val="24"/>
-                <w:szCs w:val="24"/>
-              </w:rPr>
-            </w:pPr>
-          </w:p>
-        </w:tc>
-      </w:tr>
-    </w:tbl>
+    <w:p>
+      <w:pPr>
+        <w:jc w:val="both"/>
+        <w:rPr>
+          <w:rFonts w:ascii="Arial" w:hAnsi="Arial" w:cs="Arial"/>
+          <w:b/>
+          <w:bCs/>
+          <w:sz w:val="24"/>
+          <w:szCs w:val="24"/>
+        </w:rPr>
+      </w:pPr>
+    </w:p>
+    <w:p>
+      <w:pPr>
+        <w:jc w:val="both"/>
+        <w:rPr>
+          <w:rFonts w:ascii="Arial" w:hAnsi="Arial" w:cs="Arial"/>
+          <w:b/>
+          <w:bCs/>
+          <w:sz w:val="24"/>
+          <w:szCs w:val="24"/>
+        </w:rPr>
+      </w:pPr>
+    </w:p>
+    <w:p>
+      <w:pPr>
+        <w:jc w:val="both"/>
+        <w:rPr>
+          <w:rFonts w:ascii="Arial" w:hAnsi="Arial" w:cs="Arial"/>
+          <w:b/>
+          <w:bCs/>
+          <w:sz w:val="24"/>
+          <w:szCs w:val="24"/>
+        </w:rPr>
+      </w:pPr>
+    </w:p>
+    <w:p>
+      <w:pPr>
+        <w:jc w:val="both"/>
+        <w:rPr>
+          <w:rFonts w:ascii="Arial" w:hAnsi="Arial" w:cs="Arial"/>
+          <w:b/>
+          <w:bCs/>
+          <w:sz w:val="24"/>
+          <w:szCs w:val="24"/>
+        </w:rPr>
+      </w:pPr>
+    </w:p>
+    <w:p>
+      <w:pPr>
+        <w:jc w:val="both"/>
+        <w:rPr>
+          <w:rFonts w:ascii="Arial" w:hAnsi="Arial" w:cs="Arial"/>
+          <w:b/>
+          <w:bCs/>
+          <w:sz w:val="24"/>
+          <w:szCs w:val="24"/>
+        </w:rPr>
+      </w:pPr>
+    </w:p>
+    <w:p>
+      <w:pPr>
+        <w:jc w:val="both"/>
+        <w:rPr>
+          <w:rFonts w:ascii="Arial" w:hAnsi="Arial" w:cs="Arial"/>
+          <w:b/>
+          <w:bCs/>
+          <w:sz w:val="24"/>
+          <w:szCs w:val="24"/>
+        </w:rPr>
+      </w:pPr>
+    </w:p>
+    <w:p>
+      <w:pPr>
+        <w:jc w:val="both"/>
+        <w:rPr>
+          <w:rFonts w:ascii="Arial" w:hAnsi="Arial" w:cs="Arial"/>
+          <w:b/>
+          <w:bCs/>
+          <w:sz w:val="24"/>
+          <w:szCs w:val="24"/>
+        </w:rPr>
+      </w:pPr>
+    </w:p>
+    <w:p>
+      <w:pPr>
+        <w:jc w:val="both"/>
+        <w:rPr>
+          <w:rFonts w:ascii="Arial" w:hAnsi="Arial" w:cs="Arial"/>
+          <w:b/>
+          <w:bCs/>
+          <w:sz w:val="24"/>
+          <w:szCs w:val="24"/>
+        </w:rPr>
+      </w:pPr>
+    </w:p>
+    <w:p>
+      <w:pPr>
+        <w:jc w:val="both"/>
+        <w:rPr>
+          <w:rFonts w:ascii="Arial" w:hAnsi="Arial" w:cs="Arial"/>
+          <w:b/>
+          <w:bCs/>
+          <w:sz w:val="24"/>
+          <w:szCs w:val="24"/>
+        </w:rPr>
+      </w:pPr>
+    </w:p>
+    <w:p>
+      <w:pPr>
+        <w:jc w:val="both"/>
+        <w:rPr>
+          <w:rFonts w:ascii="Arial" w:hAnsi="Arial" w:cs="Arial"/>
+          <w:b/>
+          <w:bCs/>
+          <w:sz w:val="24"/>
+          <w:szCs w:val="24"/>
+        </w:rPr>
+      </w:pPr>
+    </w:p>
+    <w:p>
+      <w:pPr>
+        <w:jc w:val="both"/>
+        <w:rPr>
+          <w:rFonts w:ascii="Arial" w:hAnsi="Arial" w:cs="Arial"/>
+          <w:b/>
+          <w:bCs/>
+          <w:sz w:val="24"/>
+          <w:szCs w:val="24"/>
+        </w:rPr>
+      </w:pPr>
+    </w:p>
     <w:p>
       <w:pPr>
         <w:jc w:val="both"/>
@@ -1131,6 +2325,7 @@
                 <w:szCs w:val="24"/>
               </w:rPr>
             </w:pPr>
+            <w:proofErr w:type="spellStart"/>
             <w:r>
               <w:rPr>
                 <w:rFonts w:ascii="Arial" w:hAnsi="Arial" w:cs="Arial"/>
@@ -1140,7 +2335,62 @@
                 <w:szCs w:val="24"/>
               </w:rPr>
               <w:lastRenderedPageBreak/>
-              <w:t xml:space="preserve">Memperbaiki tampilan pada layout register_activity </w:t>
+              <w:t>Memperbaiki</w:t>
+            </w:r>
+            <w:proofErr w:type="spellEnd"/>
+            <w:r>
+              <w:rPr>
+                <w:rFonts w:ascii="Arial" w:hAnsi="Arial" w:cs="Arial"/>
+                <w:b/>
+                <w:bCs/>
+                <w:sz w:val="24"/>
+                <w:szCs w:val="24"/>
+              </w:rPr>
+              <w:t xml:space="preserve"> </w:t>
+            </w:r>
+            <w:proofErr w:type="spellStart"/>
+            <w:r>
+              <w:rPr>
+                <w:rFonts w:ascii="Arial" w:hAnsi="Arial" w:cs="Arial"/>
+                <w:b/>
+                <w:bCs/>
+                <w:sz w:val="24"/>
+                <w:szCs w:val="24"/>
+              </w:rPr>
+              <w:t>tampilan</w:t>
+            </w:r>
+            <w:proofErr w:type="spellEnd"/>
+            <w:r>
+              <w:rPr>
+                <w:rFonts w:ascii="Arial" w:hAnsi="Arial" w:cs="Arial"/>
+                <w:b/>
+                <w:bCs/>
+                <w:sz w:val="24"/>
+                <w:szCs w:val="24"/>
+              </w:rPr>
+              <w:t xml:space="preserve"> pada layout </w:t>
+            </w:r>
+            <w:proofErr w:type="spellStart"/>
+            <w:r>
+              <w:rPr>
+                <w:rFonts w:ascii="Arial" w:hAnsi="Arial" w:cs="Arial"/>
+                <w:b/>
+                <w:bCs/>
+                <w:sz w:val="24"/>
+                <w:szCs w:val="24"/>
+              </w:rPr>
+              <w:t>register_activity</w:t>
+            </w:r>
+            <w:proofErr w:type="spellEnd"/>
+            <w:r>
+              <w:rPr>
+                <w:rFonts w:ascii="Arial" w:hAnsi="Arial" w:cs="Arial"/>
+                <w:b/>
+                <w:bCs/>
+                <w:sz w:val="24"/>
+                <w:szCs w:val="24"/>
+              </w:rPr>
+              <w:t xml:space="preserve"> </w:t>
             </w:r>
           </w:p>
           <w:p>
@@ -1156,15 +2406,49 @@
                 <w:szCs w:val="24"/>
               </w:rPr>
             </w:pPr>
-            <w:r>
-              <w:rPr>
-                <w:rFonts w:ascii="Arial" w:hAnsi="Arial" w:cs="Arial"/>
-                <w:b/>
-                <w:bCs/>
-                <w:sz w:val="24"/>
-                <w:szCs w:val="24"/>
-              </w:rPr>
-              <w:t>Perubahan yang di buat:</w:t>
+            <w:proofErr w:type="spellStart"/>
+            <w:r>
+              <w:rPr>
+                <w:rFonts w:ascii="Arial" w:hAnsi="Arial" w:cs="Arial"/>
+                <w:b/>
+                <w:bCs/>
+                <w:sz w:val="24"/>
+                <w:szCs w:val="24"/>
+              </w:rPr>
+              <w:t>Perubahan</w:t>
+            </w:r>
+            <w:proofErr w:type="spellEnd"/>
+            <w:r>
+              <w:rPr>
+                <w:rFonts w:ascii="Arial" w:hAnsi="Arial" w:cs="Arial"/>
+                <w:b/>
+                <w:bCs/>
+                <w:sz w:val="24"/>
+                <w:szCs w:val="24"/>
+              </w:rPr>
+              <w:t xml:space="preserve"> yang di </w:t>
+            </w:r>
+            <w:proofErr w:type="spellStart"/>
+            <w:r>
+              <w:rPr>
+                <w:rFonts w:ascii="Arial" w:hAnsi="Arial" w:cs="Arial"/>
+                <w:b/>
+                <w:bCs/>
+                <w:sz w:val="24"/>
+                <w:szCs w:val="24"/>
+              </w:rPr>
+              <w:t>buat</w:t>
+            </w:r>
+            <w:proofErr w:type="spellEnd"/>
+            <w:r>
+              <w:rPr>
+                <w:rFonts w:ascii="Arial" w:hAnsi="Arial" w:cs="Arial"/>
+                <w:b/>
+                <w:bCs/>
+                <w:sz w:val="24"/>
+                <w:szCs w:val="24"/>
+              </w:rPr>
+              <w:t>:</w:t>
             </w:r>
           </w:p>
           <w:p>
@@ -1245,7 +2529,29 @@
                 <w:sz w:val="24"/>
                 <w:szCs w:val="24"/>
               </w:rPr>
-              <w:t>Form konfirmasi password</w:t>
+              <w:t xml:space="preserve">Form </w:t>
+            </w:r>
+            <w:proofErr w:type="spellStart"/>
+            <w:r>
+              <w:rPr>
+                <w:rFonts w:ascii="Arial" w:hAnsi="Arial" w:cs="Arial"/>
+                <w:b/>
+                <w:bCs/>
+                <w:sz w:val="24"/>
+                <w:szCs w:val="24"/>
+              </w:rPr>
+              <w:t>konfirmasi</w:t>
+            </w:r>
+            <w:proofErr w:type="spellEnd"/>
+            <w:r>
+              <w:rPr>
+                <w:rFonts w:ascii="Arial" w:hAnsi="Arial" w:cs="Arial"/>
+                <w:b/>
+                <w:bCs/>
+                <w:sz w:val="24"/>
+                <w:szCs w:val="24"/>
+              </w:rPr>
+              <w:t xml:space="preserve"> password</w:t>
             </w:r>
           </w:p>
           <w:p>
@@ -1264,15 +2570,93 @@
                 <w:szCs w:val="24"/>
               </w:rPr>
             </w:pPr>
-            <w:r>
-              <w:rPr>
-                <w:rFonts w:ascii="Arial" w:hAnsi="Arial" w:cs="Arial"/>
-                <w:b/>
-                <w:bCs/>
-                <w:sz w:val="24"/>
-                <w:szCs w:val="24"/>
-              </w:rPr>
-              <w:t>Merubah tata letak text “sudah punya akun?” dan “login”</w:t>
+            <w:proofErr w:type="spellStart"/>
+            <w:r>
+              <w:rPr>
+                <w:rFonts w:ascii="Arial" w:hAnsi="Arial" w:cs="Arial"/>
+                <w:b/>
+                <w:bCs/>
+                <w:sz w:val="24"/>
+                <w:szCs w:val="24"/>
+              </w:rPr>
+              <w:t>Merubah</w:t>
+            </w:r>
+            <w:proofErr w:type="spellEnd"/>
+            <w:r>
+              <w:rPr>
+                <w:rFonts w:ascii="Arial" w:hAnsi="Arial" w:cs="Arial"/>
+                <w:b/>
+                <w:bCs/>
+                <w:sz w:val="24"/>
+                <w:szCs w:val="24"/>
+              </w:rPr>
+              <w:t xml:space="preserve"> tata </w:t>
+            </w:r>
+            <w:proofErr w:type="spellStart"/>
+            <w:r>
+              <w:rPr>
+                <w:rFonts w:ascii="Arial" w:hAnsi="Arial" w:cs="Arial"/>
+                <w:b/>
+                <w:bCs/>
+                <w:sz w:val="24"/>
+                <w:szCs w:val="24"/>
+              </w:rPr>
+              <w:t>letak</w:t>
+            </w:r>
+            <w:proofErr w:type="spellEnd"/>
+            <w:r>
+              <w:rPr>
+                <w:rFonts w:ascii="Arial" w:hAnsi="Arial" w:cs="Arial"/>
+                <w:b/>
+                <w:bCs/>
+                <w:sz w:val="24"/>
+                <w:szCs w:val="24"/>
+              </w:rPr>
+              <w:t xml:space="preserve"> text “</w:t>
+            </w:r>
+            <w:proofErr w:type="spellStart"/>
+            <w:r>
+              <w:rPr>
+                <w:rFonts w:ascii="Arial" w:hAnsi="Arial" w:cs="Arial"/>
+                <w:b/>
+                <w:bCs/>
+                <w:sz w:val="24"/>
+                <w:szCs w:val="24"/>
+              </w:rPr>
+              <w:t>sudah</w:t>
+            </w:r>
+            <w:proofErr w:type="spellEnd"/>
+            <w:r>
+              <w:rPr>
+                <w:rFonts w:ascii="Arial" w:hAnsi="Arial" w:cs="Arial"/>
+                <w:b/>
+                <w:bCs/>
+                <w:sz w:val="24"/>
+                <w:szCs w:val="24"/>
+              </w:rPr>
+              <w:t xml:space="preserve"> punya </w:t>
+            </w:r>
+            <w:proofErr w:type="spellStart"/>
+            <w:r>
+              <w:rPr>
+                <w:rFonts w:ascii="Arial" w:hAnsi="Arial" w:cs="Arial"/>
+                <w:b/>
+                <w:bCs/>
+                <w:sz w:val="24"/>
+                <w:szCs w:val="24"/>
+              </w:rPr>
+              <w:t>akun</w:t>
+            </w:r>
+            <w:proofErr w:type="spellEnd"/>
+            <w:r>
+              <w:rPr>
+                <w:rFonts w:ascii="Arial" w:hAnsi="Arial" w:cs="Arial"/>
+                <w:b/>
+                <w:bCs/>
+                <w:sz w:val="24"/>
+                <w:szCs w:val="24"/>
+              </w:rPr>
+              <w:t>?” dan “login”</w:t>
             </w:r>
           </w:p>
           <w:p>
@@ -1291,15 +2675,49 @@
                 <w:szCs w:val="24"/>
               </w:rPr>
             </w:pPr>
-            <w:r>
-              <w:rPr>
-                <w:rFonts w:ascii="Arial" w:hAnsi="Arial" w:cs="Arial"/>
-                <w:b/>
-                <w:bCs/>
-                <w:sz w:val="24"/>
-                <w:szCs w:val="24"/>
-              </w:rPr>
-              <w:t>Merubah tata letak icon media social</w:t>
+            <w:proofErr w:type="spellStart"/>
+            <w:r>
+              <w:rPr>
+                <w:rFonts w:ascii="Arial" w:hAnsi="Arial" w:cs="Arial"/>
+                <w:b/>
+                <w:bCs/>
+                <w:sz w:val="24"/>
+                <w:szCs w:val="24"/>
+              </w:rPr>
+              <w:t>Merubah</w:t>
+            </w:r>
+            <w:proofErr w:type="spellEnd"/>
+            <w:r>
+              <w:rPr>
+                <w:rFonts w:ascii="Arial" w:hAnsi="Arial" w:cs="Arial"/>
+                <w:b/>
+                <w:bCs/>
+                <w:sz w:val="24"/>
+                <w:szCs w:val="24"/>
+              </w:rPr>
+              <w:t xml:space="preserve"> tata </w:t>
+            </w:r>
+            <w:proofErr w:type="spellStart"/>
+            <w:r>
+              <w:rPr>
+                <w:rFonts w:ascii="Arial" w:hAnsi="Arial" w:cs="Arial"/>
+                <w:b/>
+                <w:bCs/>
+                <w:sz w:val="24"/>
+                <w:szCs w:val="24"/>
+              </w:rPr>
+              <w:t>letak</w:t>
+            </w:r>
+            <w:proofErr w:type="spellEnd"/>
+            <w:r>
+              <w:rPr>
+                <w:rFonts w:ascii="Arial" w:hAnsi="Arial" w:cs="Arial"/>
+                <w:b/>
+                <w:bCs/>
+                <w:sz w:val="24"/>
+                <w:szCs w:val="24"/>
+              </w:rPr>
+              <w:t xml:space="preserve"> icon media social</w:t>
             </w:r>
           </w:p>
           <w:p>
@@ -1318,16 +2736,84 @@
                 <w:szCs w:val="24"/>
               </w:rPr>
             </w:pPr>
-            <w:r>
-              <w:rPr>
-                <w:rFonts w:ascii="Arial" w:hAnsi="Arial" w:cs="Arial"/>
-                <w:b/>
-                <w:bCs/>
-                <w:sz w:val="24"/>
-                <w:szCs w:val="24"/>
-              </w:rPr>
-              <w:t>Merubah dan menghapus code xml yang tidak di perlukan</w:t>
-            </w:r>
+            <w:proofErr w:type="spellStart"/>
+            <w:r>
+              <w:rPr>
+                <w:rFonts w:ascii="Arial" w:hAnsi="Arial" w:cs="Arial"/>
+                <w:b/>
+                <w:bCs/>
+                <w:sz w:val="24"/>
+                <w:szCs w:val="24"/>
+              </w:rPr>
+              <w:t>Merubah</w:t>
+            </w:r>
+            <w:proofErr w:type="spellEnd"/>
+            <w:r>
+              <w:rPr>
+                <w:rFonts w:ascii="Arial" w:hAnsi="Arial" w:cs="Arial"/>
+                <w:b/>
+                <w:bCs/>
+                <w:sz w:val="24"/>
+                <w:szCs w:val="24"/>
+              </w:rPr>
+              <w:t xml:space="preserve"> dan </w:t>
+            </w:r>
+            <w:proofErr w:type="spellStart"/>
+            <w:r>
+              <w:rPr>
+                <w:rFonts w:ascii="Arial" w:hAnsi="Arial" w:cs="Arial"/>
+                <w:b/>
+                <w:bCs/>
+                <w:sz w:val="24"/>
+                <w:szCs w:val="24"/>
+              </w:rPr>
+              <w:t>menghapus</w:t>
+            </w:r>
+            <w:proofErr w:type="spellEnd"/>
+            <w:r>
+              <w:rPr>
+                <w:rFonts w:ascii="Arial" w:hAnsi="Arial" w:cs="Arial"/>
+                <w:b/>
+                <w:bCs/>
+                <w:sz w:val="24"/>
+                <w:szCs w:val="24"/>
+              </w:rPr>
+              <w:t xml:space="preserve"> code xml yang </w:t>
+            </w:r>
+            <w:proofErr w:type="spellStart"/>
+            <w:r>
+              <w:rPr>
+                <w:rFonts w:ascii="Arial" w:hAnsi="Arial" w:cs="Arial"/>
+                <w:b/>
+                <w:bCs/>
+                <w:sz w:val="24"/>
+                <w:szCs w:val="24"/>
+              </w:rPr>
+              <w:t>tidak</w:t>
+            </w:r>
+            <w:proofErr w:type="spellEnd"/>
+            <w:r>
+              <w:rPr>
+                <w:rFonts w:ascii="Arial" w:hAnsi="Arial" w:cs="Arial"/>
+                <w:b/>
+                <w:bCs/>
+                <w:sz w:val="24"/>
+                <w:szCs w:val="24"/>
+              </w:rPr>
+              <w:t xml:space="preserve"> di </w:t>
+            </w:r>
+            <w:proofErr w:type="spellStart"/>
+            <w:r>
+              <w:rPr>
+                <w:rFonts w:ascii="Arial" w:hAnsi="Arial" w:cs="Arial"/>
+                <w:b/>
+                <w:bCs/>
+                <w:sz w:val="24"/>
+                <w:szCs w:val="24"/>
+              </w:rPr>
+              <w:t>perlukan</w:t>
+            </w:r>
+            <w:proofErr w:type="spellEnd"/>
           </w:p>
         </w:tc>
       </w:tr>
@@ -1352,6 +2838,7 @@
                 <w:rFonts w:ascii="Arial" w:hAnsi="Arial" w:cs="Arial"/>
                 <w:b/>
                 <w:bCs/>
+                <w:noProof/>
                 <w:sz w:val="24"/>
                 <w:szCs w:val="24"/>
               </w:rPr>
@@ -1396,6 +2883,7 @@
                 <w:rFonts w:ascii="Arial" w:hAnsi="Arial" w:cs="Arial"/>
                 <w:b/>
                 <w:bCs/>
+                <w:noProof/>
                 <w:sz w:val="24"/>
                 <w:szCs w:val="24"/>
               </w:rPr>
@@ -1451,6 +2939,150 @@
         </w:rPr>
       </w:pPr>
     </w:p>
+    <w:p>
+      <w:pPr>
+        <w:jc w:val="both"/>
+        <w:rPr>
+          <w:rFonts w:ascii="Arial" w:hAnsi="Arial" w:cs="Arial"/>
+          <w:b/>
+          <w:bCs/>
+          <w:sz w:val="24"/>
+          <w:szCs w:val="24"/>
+        </w:rPr>
+      </w:pPr>
+    </w:p>
+    <w:p>
+      <w:pPr>
+        <w:jc w:val="both"/>
+        <w:rPr>
+          <w:rFonts w:ascii="Arial" w:hAnsi="Arial" w:cs="Arial"/>
+          <w:b/>
+          <w:bCs/>
+          <w:sz w:val="24"/>
+          <w:szCs w:val="24"/>
+        </w:rPr>
+      </w:pPr>
+    </w:p>
+    <w:p>
+      <w:pPr>
+        <w:jc w:val="both"/>
+        <w:rPr>
+          <w:rFonts w:ascii="Arial" w:hAnsi="Arial" w:cs="Arial"/>
+          <w:b/>
+          <w:bCs/>
+          <w:sz w:val="24"/>
+          <w:szCs w:val="24"/>
+        </w:rPr>
+      </w:pPr>
+    </w:p>
+    <w:p>
+      <w:pPr>
+        <w:jc w:val="both"/>
+        <w:rPr>
+          <w:rFonts w:ascii="Arial" w:hAnsi="Arial" w:cs="Arial"/>
+          <w:b/>
+          <w:bCs/>
+          <w:sz w:val="24"/>
+          <w:szCs w:val="24"/>
+        </w:rPr>
+      </w:pPr>
+    </w:p>
+    <w:p>
+      <w:pPr>
+        <w:jc w:val="both"/>
+        <w:rPr>
+          <w:rFonts w:ascii="Arial" w:hAnsi="Arial" w:cs="Arial"/>
+          <w:b/>
+          <w:bCs/>
+          <w:sz w:val="24"/>
+          <w:szCs w:val="24"/>
+        </w:rPr>
+      </w:pPr>
+    </w:p>
+    <w:p>
+      <w:pPr>
+        <w:jc w:val="both"/>
+        <w:rPr>
+          <w:rFonts w:ascii="Arial" w:hAnsi="Arial" w:cs="Arial"/>
+          <w:b/>
+          <w:bCs/>
+          <w:sz w:val="24"/>
+          <w:szCs w:val="24"/>
+        </w:rPr>
+      </w:pPr>
+    </w:p>
+    <w:p>
+      <w:pPr>
+        <w:jc w:val="both"/>
+        <w:rPr>
+          <w:rFonts w:ascii="Arial" w:hAnsi="Arial" w:cs="Arial"/>
+          <w:b/>
+          <w:bCs/>
+          <w:sz w:val="24"/>
+          <w:szCs w:val="24"/>
+        </w:rPr>
+      </w:pPr>
+    </w:p>
+    <w:p>
+      <w:pPr>
+        <w:jc w:val="both"/>
+        <w:rPr>
+          <w:rFonts w:ascii="Arial" w:hAnsi="Arial" w:cs="Arial"/>
+          <w:b/>
+          <w:bCs/>
+          <w:sz w:val="24"/>
+          <w:szCs w:val="24"/>
+        </w:rPr>
+      </w:pPr>
+    </w:p>
+    <w:p>
+      <w:pPr>
+        <w:jc w:val="both"/>
+        <w:rPr>
+          <w:rFonts w:ascii="Arial" w:hAnsi="Arial" w:cs="Arial"/>
+          <w:b/>
+          <w:bCs/>
+          <w:sz w:val="24"/>
+          <w:szCs w:val="24"/>
+        </w:rPr>
+      </w:pPr>
+    </w:p>
+    <w:p>
+      <w:pPr>
+        <w:jc w:val="both"/>
+        <w:rPr>
+          <w:rFonts w:ascii="Arial" w:hAnsi="Arial" w:cs="Arial"/>
+          <w:b/>
+          <w:bCs/>
+          <w:sz w:val="24"/>
+          <w:szCs w:val="24"/>
+        </w:rPr>
+      </w:pPr>
+    </w:p>
+    <w:p>
+      <w:pPr>
+        <w:jc w:val="both"/>
+        <w:rPr>
+          <w:rFonts w:ascii="Arial" w:hAnsi="Arial" w:cs="Arial"/>
+          <w:b/>
+          <w:bCs/>
+          <w:sz w:val="24"/>
+          <w:szCs w:val="24"/>
+        </w:rPr>
+      </w:pPr>
+    </w:p>
+    <w:p>
+      <w:pPr>
+        <w:jc w:val="both"/>
+        <w:rPr>
+          <w:rFonts w:ascii="Arial" w:hAnsi="Arial" w:cs="Arial"/>
+          <w:b/>
+          <w:bCs/>
+          <w:sz w:val="24"/>
+          <w:szCs w:val="24"/>
+        </w:rPr>
+      </w:pPr>
+    </w:p>
     <w:tbl>
       <w:tblPr>
         <w:tblStyle w:val="TableGrid"/>
@@ -1467,6 +3099,11 @@
           </w:tcPr>
           <w:p>
             <w:pPr>
+              <w:pStyle w:val="ListParagraph"/>
+              <w:numPr>
+                <w:ilvl w:val="0"/>
+                <w:numId w:val="2"/>
+              </w:numPr>
               <w:jc w:val="both"/>
               <w:rPr>
                 <w:rFonts w:ascii="Arial" w:hAnsi="Arial" w:cs="Arial"/>
@@ -1476,6 +3113,1217 @@
                 <w:szCs w:val="24"/>
               </w:rPr>
             </w:pPr>
+            <w:proofErr w:type="spellStart"/>
+            <w:r>
+              <w:rPr>
+                <w:rFonts w:ascii="Arial" w:hAnsi="Arial" w:cs="Arial"/>
+                <w:b/>
+                <w:bCs/>
+                <w:sz w:val="24"/>
+                <w:szCs w:val="24"/>
+              </w:rPr>
+              <w:lastRenderedPageBreak/>
+              <w:t>Menambahkan</w:t>
+            </w:r>
+            <w:proofErr w:type="spellEnd"/>
+            <w:r>
+              <w:rPr>
+                <w:rFonts w:ascii="Arial" w:hAnsi="Arial" w:cs="Arial"/>
+                <w:b/>
+                <w:bCs/>
+                <w:sz w:val="24"/>
+                <w:szCs w:val="24"/>
+              </w:rPr>
+              <w:t xml:space="preserve"> </w:t>
+            </w:r>
+            <w:proofErr w:type="spellStart"/>
+            <w:r>
+              <w:rPr>
+                <w:rFonts w:ascii="Arial" w:hAnsi="Arial" w:cs="Arial"/>
+                <w:b/>
+                <w:bCs/>
+                <w:sz w:val="24"/>
+                <w:szCs w:val="24"/>
+              </w:rPr>
+              <w:t>isi</w:t>
+            </w:r>
+            <w:proofErr w:type="spellEnd"/>
+            <w:r>
+              <w:rPr>
+                <w:rFonts w:ascii="Arial" w:hAnsi="Arial" w:cs="Arial"/>
+                <w:b/>
+                <w:bCs/>
+                <w:sz w:val="24"/>
+                <w:szCs w:val="24"/>
+              </w:rPr>
+              <w:t xml:space="preserve"> </w:t>
+            </w:r>
+            <w:proofErr w:type="spellStart"/>
+            <w:r>
+              <w:rPr>
+                <w:rFonts w:ascii="Arial" w:hAnsi="Arial" w:cs="Arial"/>
+                <w:b/>
+                <w:bCs/>
+                <w:sz w:val="24"/>
+                <w:szCs w:val="24"/>
+              </w:rPr>
+              <w:t>dari</w:t>
+            </w:r>
+            <w:proofErr w:type="spellEnd"/>
+            <w:r>
+              <w:rPr>
+                <w:rFonts w:ascii="Arial" w:hAnsi="Arial" w:cs="Arial"/>
+                <w:b/>
+                <w:bCs/>
+                <w:sz w:val="24"/>
+                <w:szCs w:val="24"/>
+              </w:rPr>
+              <w:t xml:space="preserve"> </w:t>
+            </w:r>
+            <w:proofErr w:type="spellStart"/>
+            <w:r>
+              <w:rPr>
+                <w:rFonts w:ascii="Arial" w:hAnsi="Arial" w:cs="Arial"/>
+                <w:b/>
+                <w:bCs/>
+                <w:sz w:val="24"/>
+                <w:szCs w:val="24"/>
+              </w:rPr>
+              <w:t>tampilan</w:t>
+            </w:r>
+            <w:proofErr w:type="spellEnd"/>
+            <w:r>
+              <w:rPr>
+                <w:rFonts w:ascii="Arial" w:hAnsi="Arial" w:cs="Arial"/>
+                <w:b/>
+                <w:bCs/>
+                <w:sz w:val="24"/>
+                <w:szCs w:val="24"/>
+              </w:rPr>
+              <w:t xml:space="preserve"> </w:t>
+            </w:r>
+            <w:proofErr w:type="spellStart"/>
+            <w:r>
+              <w:rPr>
+                <w:rFonts w:ascii="Arial" w:hAnsi="Arial" w:cs="Arial"/>
+                <w:b/>
+                <w:bCs/>
+                <w:sz w:val="24"/>
+                <w:szCs w:val="24"/>
+              </w:rPr>
+              <w:t>Profil_activity</w:t>
+            </w:r>
+            <w:proofErr w:type="spellEnd"/>
+          </w:p>
+          <w:p>
+            <w:pPr>
+              <w:pStyle w:val="ListParagraph"/>
+              <w:ind w:left="417"/>
+              <w:jc w:val="both"/>
+              <w:rPr>
+                <w:rFonts w:ascii="Arial" w:hAnsi="Arial" w:cs="Arial"/>
+                <w:b/>
+                <w:bCs/>
+                <w:sz w:val="24"/>
+                <w:szCs w:val="24"/>
+              </w:rPr>
+            </w:pPr>
+          </w:p>
+          <w:p>
+            <w:pPr>
+              <w:pStyle w:val="ListParagraph"/>
+              <w:numPr>
+                <w:ilvl w:val="0"/>
+                <w:numId w:val="6"/>
+              </w:numPr>
+              <w:ind w:left="794"/>
+              <w:jc w:val="both"/>
+              <w:rPr>
+                <w:rFonts w:ascii="Arial" w:hAnsi="Arial" w:cs="Arial"/>
+                <w:sz w:val="24"/>
+                <w:szCs w:val="24"/>
+              </w:rPr>
+            </w:pPr>
+            <w:proofErr w:type="spellStart"/>
+            <w:r>
+              <w:rPr>
+                <w:rFonts w:ascii="Arial" w:hAnsi="Arial" w:cs="Arial"/>
+                <w:b/>
+                <w:bCs/>
+                <w:sz w:val="24"/>
+                <w:szCs w:val="24"/>
+              </w:rPr>
+              <w:t>Judul</w:t>
+            </w:r>
+            <w:proofErr w:type="spellEnd"/>
+            <w:r>
+              <w:rPr>
+                <w:rFonts w:ascii="Arial" w:hAnsi="Arial" w:cs="Arial"/>
+                <w:b/>
+                <w:bCs/>
+                <w:sz w:val="24"/>
+                <w:szCs w:val="24"/>
+              </w:rPr>
+              <w:t xml:space="preserve"> Halaman</w:t>
+            </w:r>
+            <w:r>
+              <w:rPr>
+                <w:rFonts w:ascii="Arial" w:hAnsi="Arial" w:cs="Arial"/>
+                <w:b/>
+                <w:bCs/>
+                <w:sz w:val="24"/>
+                <w:szCs w:val="24"/>
+              </w:rPr>
+              <w:t xml:space="preserve">: </w:t>
+            </w:r>
+            <w:r>
+              <w:rPr>
+                <w:rFonts w:ascii="Arial" w:hAnsi="Arial" w:cs="Arial"/>
+                <w:b/>
+                <w:bCs/>
+                <w:sz w:val="24"/>
+                <w:szCs w:val="24"/>
+              </w:rPr>
+              <w:t xml:space="preserve"> </w:t>
+            </w:r>
+            <w:proofErr w:type="spellStart"/>
+            <w:r>
+              <w:rPr>
+                <w:rFonts w:ascii="Arial" w:hAnsi="Arial" w:cs="Arial"/>
+                <w:sz w:val="24"/>
+                <w:szCs w:val="24"/>
+              </w:rPr>
+              <w:t>Berada</w:t>
+            </w:r>
+            <w:proofErr w:type="spellEnd"/>
+            <w:r>
+              <w:rPr>
+                <w:rFonts w:ascii="Arial" w:hAnsi="Arial" w:cs="Arial"/>
+                <w:sz w:val="24"/>
+                <w:szCs w:val="24"/>
+              </w:rPr>
+              <w:t xml:space="preserve"> di </w:t>
+            </w:r>
+            <w:proofErr w:type="spellStart"/>
+            <w:r>
+              <w:rPr>
+                <w:rFonts w:ascii="Arial" w:hAnsi="Arial" w:cs="Arial"/>
+                <w:sz w:val="24"/>
+                <w:szCs w:val="24"/>
+              </w:rPr>
+              <w:t>bagian</w:t>
+            </w:r>
+            <w:proofErr w:type="spellEnd"/>
+            <w:r>
+              <w:rPr>
+                <w:rFonts w:ascii="Arial" w:hAnsi="Arial" w:cs="Arial"/>
+                <w:sz w:val="24"/>
+                <w:szCs w:val="24"/>
+              </w:rPr>
+              <w:t xml:space="preserve"> </w:t>
+            </w:r>
+            <w:proofErr w:type="spellStart"/>
+            <w:r>
+              <w:rPr>
+                <w:rFonts w:ascii="Arial" w:hAnsi="Arial" w:cs="Arial"/>
+                <w:sz w:val="24"/>
+                <w:szCs w:val="24"/>
+              </w:rPr>
+              <w:t>atas</w:t>
+            </w:r>
+            <w:proofErr w:type="spellEnd"/>
+            <w:r>
+              <w:rPr>
+                <w:rFonts w:ascii="Arial" w:hAnsi="Arial" w:cs="Arial"/>
+                <w:sz w:val="24"/>
+                <w:szCs w:val="24"/>
+              </w:rPr>
+              <w:t xml:space="preserve"> </w:t>
+            </w:r>
+            <w:proofErr w:type="spellStart"/>
+            <w:r>
+              <w:rPr>
+                <w:rFonts w:ascii="Arial" w:hAnsi="Arial" w:cs="Arial"/>
+                <w:sz w:val="24"/>
+                <w:szCs w:val="24"/>
+              </w:rPr>
+              <w:t>dengan</w:t>
+            </w:r>
+            <w:proofErr w:type="spellEnd"/>
+            <w:r>
+              <w:rPr>
+                <w:rFonts w:ascii="Arial" w:hAnsi="Arial" w:cs="Arial"/>
+                <w:sz w:val="24"/>
+                <w:szCs w:val="24"/>
+              </w:rPr>
+              <w:t xml:space="preserve"> </w:t>
+            </w:r>
+            <w:proofErr w:type="spellStart"/>
+            <w:r>
+              <w:rPr>
+                <w:rFonts w:ascii="Arial" w:hAnsi="Arial" w:cs="Arial"/>
+                <w:sz w:val="24"/>
+                <w:szCs w:val="24"/>
+              </w:rPr>
+              <w:t>latar</w:t>
+            </w:r>
+            <w:proofErr w:type="spellEnd"/>
+            <w:r>
+              <w:rPr>
+                <w:rFonts w:ascii="Arial" w:hAnsi="Arial" w:cs="Arial"/>
+                <w:sz w:val="24"/>
+                <w:szCs w:val="24"/>
+              </w:rPr>
+              <w:t xml:space="preserve"> </w:t>
+            </w:r>
+            <w:proofErr w:type="spellStart"/>
+            <w:r>
+              <w:rPr>
+                <w:rFonts w:ascii="Arial" w:hAnsi="Arial" w:cs="Arial"/>
+                <w:sz w:val="24"/>
+                <w:szCs w:val="24"/>
+              </w:rPr>
+              <w:t>belakang</w:t>
+            </w:r>
+            <w:proofErr w:type="spellEnd"/>
+            <w:r>
+              <w:rPr>
+                <w:rFonts w:ascii="Arial" w:hAnsi="Arial" w:cs="Arial"/>
+                <w:sz w:val="24"/>
+                <w:szCs w:val="24"/>
+              </w:rPr>
+              <w:t xml:space="preserve"> </w:t>
+            </w:r>
+            <w:proofErr w:type="spellStart"/>
+            <w:r>
+              <w:rPr>
+                <w:rFonts w:ascii="Arial" w:hAnsi="Arial" w:cs="Arial"/>
+                <w:sz w:val="24"/>
+                <w:szCs w:val="24"/>
+              </w:rPr>
+              <w:t>ungu</w:t>
+            </w:r>
+            <w:proofErr w:type="spellEnd"/>
+            <w:r>
+              <w:rPr>
+                <w:rFonts w:ascii="Arial" w:hAnsi="Arial" w:cs="Arial"/>
+                <w:sz w:val="24"/>
+                <w:szCs w:val="24"/>
+              </w:rPr>
+              <w:t xml:space="preserve"> dan </w:t>
+            </w:r>
+            <w:proofErr w:type="spellStart"/>
+            <w:r>
+              <w:rPr>
+                <w:rFonts w:ascii="Arial" w:hAnsi="Arial" w:cs="Arial"/>
+                <w:sz w:val="24"/>
+                <w:szCs w:val="24"/>
+              </w:rPr>
+              <w:t>teks</w:t>
+            </w:r>
+            <w:proofErr w:type="spellEnd"/>
+            <w:r>
+              <w:rPr>
+                <w:rFonts w:ascii="Arial" w:hAnsi="Arial" w:cs="Arial"/>
+                <w:sz w:val="24"/>
+                <w:szCs w:val="24"/>
+              </w:rPr>
+              <w:t xml:space="preserve"> </w:t>
+            </w:r>
+            <w:proofErr w:type="spellStart"/>
+            <w:r>
+              <w:rPr>
+                <w:rFonts w:ascii="Arial" w:hAnsi="Arial" w:cs="Arial"/>
+                <w:sz w:val="24"/>
+                <w:szCs w:val="24"/>
+              </w:rPr>
+              <w:t>putih</w:t>
+            </w:r>
+            <w:proofErr w:type="spellEnd"/>
+            <w:r>
+              <w:rPr>
+                <w:rFonts w:ascii="Arial" w:hAnsi="Arial" w:cs="Arial"/>
+                <w:sz w:val="24"/>
+                <w:szCs w:val="24"/>
+              </w:rPr>
+              <w:t xml:space="preserve"> </w:t>
+            </w:r>
+            <w:proofErr w:type="spellStart"/>
+            <w:r>
+              <w:rPr>
+                <w:rFonts w:ascii="Arial" w:hAnsi="Arial" w:cs="Arial"/>
+                <w:sz w:val="24"/>
+                <w:szCs w:val="24"/>
+              </w:rPr>
+              <w:t>bertuliskan</w:t>
+            </w:r>
+            <w:proofErr w:type="spellEnd"/>
+            <w:r>
+              <w:rPr>
+                <w:rFonts w:ascii="Arial" w:hAnsi="Arial" w:cs="Arial"/>
+                <w:sz w:val="24"/>
+                <w:szCs w:val="24"/>
+              </w:rPr>
+              <w:t xml:space="preserve"> "</w:t>
+            </w:r>
+            <w:proofErr w:type="spellStart"/>
+            <w:r>
+              <w:rPr>
+                <w:rFonts w:ascii="Arial" w:hAnsi="Arial" w:cs="Arial"/>
+                <w:sz w:val="24"/>
+                <w:szCs w:val="24"/>
+              </w:rPr>
+              <w:t>Profil</w:t>
+            </w:r>
+            <w:proofErr w:type="spellEnd"/>
+            <w:r>
+              <w:rPr>
+                <w:rFonts w:ascii="Arial" w:hAnsi="Arial" w:cs="Arial"/>
+                <w:sz w:val="24"/>
+                <w:szCs w:val="24"/>
+              </w:rPr>
+              <w:t xml:space="preserve"> Saya", </w:t>
+            </w:r>
+            <w:proofErr w:type="spellStart"/>
+            <w:r>
+              <w:rPr>
+                <w:rFonts w:ascii="Arial" w:hAnsi="Arial" w:cs="Arial"/>
+                <w:sz w:val="24"/>
+                <w:szCs w:val="24"/>
+              </w:rPr>
+              <w:t>disertai</w:t>
+            </w:r>
+            <w:proofErr w:type="spellEnd"/>
+            <w:r>
+              <w:rPr>
+                <w:rFonts w:ascii="Arial" w:hAnsi="Arial" w:cs="Arial"/>
+                <w:sz w:val="24"/>
+                <w:szCs w:val="24"/>
+              </w:rPr>
+              <w:t xml:space="preserve"> ikon </w:t>
+            </w:r>
+            <w:proofErr w:type="spellStart"/>
+            <w:r>
+              <w:rPr>
+                <w:rFonts w:ascii="Arial" w:hAnsi="Arial" w:cs="Arial"/>
+                <w:sz w:val="24"/>
+                <w:szCs w:val="24"/>
+              </w:rPr>
+              <w:t>panah</w:t>
+            </w:r>
+            <w:proofErr w:type="spellEnd"/>
+            <w:r>
+              <w:rPr>
+                <w:rFonts w:ascii="Arial" w:hAnsi="Arial" w:cs="Arial"/>
+                <w:sz w:val="24"/>
+                <w:szCs w:val="24"/>
+              </w:rPr>
+              <w:t xml:space="preserve"> </w:t>
+            </w:r>
+            <w:proofErr w:type="spellStart"/>
+            <w:r>
+              <w:rPr>
+                <w:rFonts w:ascii="Arial" w:hAnsi="Arial" w:cs="Arial"/>
+                <w:sz w:val="24"/>
+                <w:szCs w:val="24"/>
+              </w:rPr>
+              <w:t>kembali</w:t>
+            </w:r>
+            <w:proofErr w:type="spellEnd"/>
+            <w:r>
+              <w:rPr>
+                <w:rFonts w:ascii="Arial" w:hAnsi="Arial" w:cs="Arial"/>
+                <w:sz w:val="24"/>
+                <w:szCs w:val="24"/>
+              </w:rPr>
+              <w:t xml:space="preserve"> </w:t>
+            </w:r>
+            <w:proofErr w:type="spellStart"/>
+            <w:r>
+              <w:rPr>
+                <w:rFonts w:ascii="Arial" w:hAnsi="Arial" w:cs="Arial"/>
+                <w:sz w:val="24"/>
+                <w:szCs w:val="24"/>
+              </w:rPr>
+              <w:t>ke</w:t>
+            </w:r>
+            <w:proofErr w:type="spellEnd"/>
+            <w:r>
+              <w:rPr>
+                <w:rFonts w:ascii="Arial" w:hAnsi="Arial" w:cs="Arial"/>
+                <w:sz w:val="24"/>
+                <w:szCs w:val="24"/>
+              </w:rPr>
+              <w:t xml:space="preserve"> </w:t>
+            </w:r>
+            <w:proofErr w:type="spellStart"/>
+            <w:r>
+              <w:rPr>
+                <w:rFonts w:ascii="Arial" w:hAnsi="Arial" w:cs="Arial"/>
+                <w:sz w:val="24"/>
+                <w:szCs w:val="24"/>
+              </w:rPr>
+              <w:t>halaman</w:t>
+            </w:r>
+            <w:proofErr w:type="spellEnd"/>
+            <w:r>
+              <w:rPr>
+                <w:rFonts w:ascii="Arial" w:hAnsi="Arial" w:cs="Arial"/>
+                <w:sz w:val="24"/>
+                <w:szCs w:val="24"/>
+              </w:rPr>
+              <w:t xml:space="preserve"> </w:t>
+            </w:r>
+            <w:proofErr w:type="spellStart"/>
+            <w:r>
+              <w:rPr>
+                <w:rFonts w:ascii="Arial" w:hAnsi="Arial" w:cs="Arial"/>
+                <w:sz w:val="24"/>
+                <w:szCs w:val="24"/>
+              </w:rPr>
+              <w:t>sebelumnya</w:t>
+            </w:r>
+            <w:proofErr w:type="spellEnd"/>
+            <w:r>
+              <w:rPr>
+                <w:rFonts w:ascii="Arial" w:hAnsi="Arial" w:cs="Arial"/>
+                <w:sz w:val="24"/>
+                <w:szCs w:val="24"/>
+              </w:rPr>
+              <w:t>.</w:t>
+            </w:r>
+          </w:p>
+          <w:p>
+            <w:pPr>
+              <w:pStyle w:val="ListParagraph"/>
+              <w:ind w:left="794"/>
+              <w:jc w:val="both"/>
+              <w:rPr>
+                <w:rFonts w:ascii="Arial" w:hAnsi="Arial" w:cs="Arial"/>
+                <w:b/>
+                <w:bCs/>
+                <w:sz w:val="24"/>
+                <w:szCs w:val="24"/>
+              </w:rPr>
+            </w:pPr>
+          </w:p>
+          <w:p>
+            <w:pPr>
+              <w:pStyle w:val="ListParagraph"/>
+              <w:numPr>
+                <w:ilvl w:val="0"/>
+                <w:numId w:val="6"/>
+              </w:numPr>
+              <w:ind w:left="794"/>
+              <w:jc w:val="both"/>
+              <w:rPr>
+                <w:rFonts w:ascii="Arial" w:hAnsi="Arial" w:cs="Arial"/>
+                <w:sz w:val="24"/>
+                <w:szCs w:val="24"/>
+              </w:rPr>
+            </w:pPr>
+            <w:r>
+              <w:rPr>
+                <w:rFonts w:ascii="Arial" w:hAnsi="Arial" w:cs="Arial"/>
+                <w:b/>
+                <w:bCs/>
+                <w:sz w:val="24"/>
+                <w:szCs w:val="24"/>
+              </w:rPr>
+              <w:t xml:space="preserve">Image </w:t>
+            </w:r>
+            <w:proofErr w:type="spellStart"/>
+            <w:r>
+              <w:rPr>
+                <w:rFonts w:ascii="Arial" w:hAnsi="Arial" w:cs="Arial"/>
+                <w:b/>
+                <w:bCs/>
+                <w:sz w:val="24"/>
+                <w:szCs w:val="24"/>
+              </w:rPr>
+              <w:t>Profil</w:t>
+            </w:r>
+            <w:proofErr w:type="spellEnd"/>
+            <w:r>
+              <w:rPr>
+                <w:rFonts w:ascii="Arial" w:hAnsi="Arial" w:cs="Arial"/>
+                <w:b/>
+                <w:bCs/>
+                <w:sz w:val="24"/>
+                <w:szCs w:val="24"/>
+              </w:rPr>
+              <w:t xml:space="preserve"> dan Username</w:t>
+            </w:r>
+            <w:r>
+              <w:rPr>
+                <w:rFonts w:ascii="Arial" w:hAnsi="Arial" w:cs="Arial"/>
+                <w:b/>
+                <w:bCs/>
+                <w:sz w:val="24"/>
+                <w:szCs w:val="24"/>
+              </w:rPr>
+              <w:t xml:space="preserve"> : </w:t>
+            </w:r>
+            <w:proofErr w:type="spellStart"/>
+            <w:r>
+              <w:rPr>
+                <w:rFonts w:ascii="Arial" w:hAnsi="Arial" w:cs="Arial"/>
+                <w:sz w:val="24"/>
+                <w:szCs w:val="24"/>
+              </w:rPr>
+              <w:t>Terletak</w:t>
+            </w:r>
+            <w:proofErr w:type="spellEnd"/>
+            <w:r>
+              <w:rPr>
+                <w:rFonts w:ascii="Arial" w:hAnsi="Arial" w:cs="Arial"/>
+                <w:sz w:val="24"/>
+                <w:szCs w:val="24"/>
+              </w:rPr>
+              <w:t xml:space="preserve"> di </w:t>
+            </w:r>
+            <w:proofErr w:type="spellStart"/>
+            <w:r>
+              <w:rPr>
+                <w:rFonts w:ascii="Arial" w:hAnsi="Arial" w:cs="Arial"/>
+                <w:sz w:val="24"/>
+                <w:szCs w:val="24"/>
+              </w:rPr>
+              <w:t>tengah</w:t>
+            </w:r>
+            <w:proofErr w:type="spellEnd"/>
+            <w:r>
+              <w:rPr>
+                <w:rFonts w:ascii="Arial" w:hAnsi="Arial" w:cs="Arial"/>
+                <w:sz w:val="24"/>
+                <w:szCs w:val="24"/>
+              </w:rPr>
+              <w:t xml:space="preserve"> </w:t>
+            </w:r>
+            <w:proofErr w:type="spellStart"/>
+            <w:r>
+              <w:rPr>
+                <w:rFonts w:ascii="Arial" w:hAnsi="Arial" w:cs="Arial"/>
+                <w:sz w:val="24"/>
+                <w:szCs w:val="24"/>
+              </w:rPr>
+              <w:t>atas</w:t>
+            </w:r>
+            <w:proofErr w:type="spellEnd"/>
+            <w:r>
+              <w:rPr>
+                <w:rFonts w:ascii="Arial" w:hAnsi="Arial" w:cs="Arial"/>
+                <w:sz w:val="24"/>
+                <w:szCs w:val="24"/>
+              </w:rPr>
+              <w:t xml:space="preserve">, </w:t>
+            </w:r>
+            <w:proofErr w:type="spellStart"/>
+            <w:r>
+              <w:rPr>
+                <w:rFonts w:ascii="Arial" w:hAnsi="Arial" w:cs="Arial"/>
+                <w:sz w:val="24"/>
+                <w:szCs w:val="24"/>
+              </w:rPr>
+              <w:t>menampilkan</w:t>
+            </w:r>
+            <w:proofErr w:type="spellEnd"/>
+            <w:r>
+              <w:rPr>
+                <w:rFonts w:ascii="Arial" w:hAnsi="Arial" w:cs="Arial"/>
+                <w:sz w:val="24"/>
+                <w:szCs w:val="24"/>
+              </w:rPr>
+              <w:t xml:space="preserve"> </w:t>
+            </w:r>
+            <w:proofErr w:type="spellStart"/>
+            <w:r>
+              <w:rPr>
+                <w:rFonts w:ascii="Arial" w:hAnsi="Arial" w:cs="Arial"/>
+                <w:sz w:val="24"/>
+                <w:szCs w:val="24"/>
+              </w:rPr>
+              <w:t>gambar</w:t>
+            </w:r>
+            <w:proofErr w:type="spellEnd"/>
+            <w:r>
+              <w:rPr>
+                <w:rFonts w:ascii="Arial" w:hAnsi="Arial" w:cs="Arial"/>
+                <w:sz w:val="24"/>
+                <w:szCs w:val="24"/>
+              </w:rPr>
+              <w:t xml:space="preserve"> </w:t>
+            </w:r>
+            <w:proofErr w:type="spellStart"/>
+            <w:r>
+              <w:rPr>
+                <w:rFonts w:ascii="Arial" w:hAnsi="Arial" w:cs="Arial"/>
+                <w:sz w:val="24"/>
+                <w:szCs w:val="24"/>
+              </w:rPr>
+              <w:t>profil</w:t>
+            </w:r>
+            <w:proofErr w:type="spellEnd"/>
+            <w:r>
+              <w:rPr>
+                <w:rFonts w:ascii="Arial" w:hAnsi="Arial" w:cs="Arial"/>
+                <w:sz w:val="24"/>
+                <w:szCs w:val="24"/>
+              </w:rPr>
+              <w:t xml:space="preserve"> </w:t>
+            </w:r>
+            <w:proofErr w:type="spellStart"/>
+            <w:r>
+              <w:rPr>
+                <w:rFonts w:ascii="Arial" w:hAnsi="Arial" w:cs="Arial"/>
+                <w:sz w:val="24"/>
+                <w:szCs w:val="24"/>
+              </w:rPr>
+              <w:t>pengguna</w:t>
+            </w:r>
+            <w:proofErr w:type="spellEnd"/>
+            <w:r>
+              <w:rPr>
+                <w:rFonts w:ascii="Arial" w:hAnsi="Arial" w:cs="Arial"/>
+                <w:sz w:val="24"/>
+                <w:szCs w:val="24"/>
+              </w:rPr>
+              <w:t xml:space="preserve"> (avatar), nama </w:t>
+            </w:r>
+            <w:proofErr w:type="spellStart"/>
+            <w:r>
+              <w:rPr>
+                <w:rFonts w:ascii="Arial" w:hAnsi="Arial" w:cs="Arial"/>
+                <w:sz w:val="24"/>
+                <w:szCs w:val="24"/>
+              </w:rPr>
+              <w:t>pengguna</w:t>
+            </w:r>
+            <w:proofErr w:type="spellEnd"/>
+            <w:r>
+              <w:rPr>
+                <w:rFonts w:ascii="Arial" w:hAnsi="Arial" w:cs="Arial"/>
+                <w:sz w:val="24"/>
+                <w:szCs w:val="24"/>
+              </w:rPr>
+              <w:t xml:space="preserve"> ("Si Smart"), username, dan </w:t>
+            </w:r>
+            <w:proofErr w:type="spellStart"/>
+            <w:r>
+              <w:rPr>
+                <w:rFonts w:ascii="Arial" w:hAnsi="Arial" w:cs="Arial"/>
+                <w:sz w:val="24"/>
+                <w:szCs w:val="24"/>
+              </w:rPr>
+              <w:t>nomor</w:t>
+            </w:r>
+            <w:proofErr w:type="spellEnd"/>
+            <w:r>
+              <w:rPr>
+                <w:rFonts w:ascii="Arial" w:hAnsi="Arial" w:cs="Arial"/>
+                <w:sz w:val="24"/>
+                <w:szCs w:val="24"/>
+              </w:rPr>
+              <w:t xml:space="preserve"> </w:t>
+            </w:r>
+            <w:proofErr w:type="spellStart"/>
+            <w:r>
+              <w:rPr>
+                <w:rFonts w:ascii="Arial" w:hAnsi="Arial" w:cs="Arial"/>
+                <w:sz w:val="24"/>
+                <w:szCs w:val="24"/>
+              </w:rPr>
+              <w:t>telepon</w:t>
+            </w:r>
+            <w:proofErr w:type="spellEnd"/>
+            <w:r>
+              <w:rPr>
+                <w:rFonts w:ascii="Arial" w:hAnsi="Arial" w:cs="Arial"/>
+                <w:sz w:val="24"/>
+                <w:szCs w:val="24"/>
+              </w:rPr>
+              <w:t>.</w:t>
+            </w:r>
+          </w:p>
+          <w:p>
+            <w:pPr>
+              <w:pStyle w:val="ListParagraph"/>
+              <w:ind w:left="794"/>
+              <w:jc w:val="both"/>
+              <w:rPr>
+                <w:rFonts w:ascii="Arial" w:hAnsi="Arial" w:cs="Arial"/>
+                <w:b/>
+                <w:bCs/>
+                <w:sz w:val="24"/>
+                <w:szCs w:val="24"/>
+              </w:rPr>
+            </w:pPr>
+          </w:p>
+          <w:p>
+            <w:pPr>
+              <w:pStyle w:val="ListParagraph"/>
+              <w:numPr>
+                <w:ilvl w:val="0"/>
+                <w:numId w:val="6"/>
+              </w:numPr>
+              <w:ind w:left="794"/>
+              <w:jc w:val="both"/>
+              <w:rPr>
+                <w:rFonts w:ascii="Arial" w:hAnsi="Arial" w:cs="Arial"/>
+                <w:sz w:val="24"/>
+                <w:szCs w:val="24"/>
+              </w:rPr>
+            </w:pPr>
+            <w:r>
+              <w:rPr>
+                <w:rFonts w:ascii="Arial" w:hAnsi="Arial" w:cs="Arial"/>
+                <w:b/>
+                <w:bCs/>
+                <w:sz w:val="24"/>
+                <w:szCs w:val="24"/>
+              </w:rPr>
+              <w:t>Menu Card Profile</w:t>
+            </w:r>
+            <w:r>
+              <w:rPr>
+                <w:rFonts w:ascii="Arial" w:hAnsi="Arial" w:cs="Arial"/>
+                <w:b/>
+                <w:bCs/>
+                <w:sz w:val="24"/>
+                <w:szCs w:val="24"/>
+              </w:rPr>
+              <w:t xml:space="preserve"> : </w:t>
+            </w:r>
+            <w:proofErr w:type="spellStart"/>
+            <w:r>
+              <w:rPr>
+                <w:rFonts w:ascii="Arial" w:hAnsi="Arial" w:cs="Arial"/>
+                <w:sz w:val="24"/>
+                <w:szCs w:val="24"/>
+              </w:rPr>
+              <w:t>Berisi</w:t>
+            </w:r>
+            <w:proofErr w:type="spellEnd"/>
+            <w:r>
+              <w:rPr>
+                <w:rFonts w:ascii="Arial" w:hAnsi="Arial" w:cs="Arial"/>
+                <w:sz w:val="24"/>
+                <w:szCs w:val="24"/>
+              </w:rPr>
+              <w:t xml:space="preserve"> daftar menu </w:t>
+            </w:r>
+            <w:proofErr w:type="spellStart"/>
+            <w:r>
+              <w:rPr>
+                <w:rFonts w:ascii="Arial" w:hAnsi="Arial" w:cs="Arial"/>
+                <w:sz w:val="24"/>
+                <w:szCs w:val="24"/>
+              </w:rPr>
+              <w:t>dalam</w:t>
+            </w:r>
+            <w:proofErr w:type="spellEnd"/>
+            <w:r>
+              <w:rPr>
+                <w:rFonts w:ascii="Arial" w:hAnsi="Arial" w:cs="Arial"/>
+                <w:sz w:val="24"/>
+                <w:szCs w:val="24"/>
+              </w:rPr>
+              <w:t xml:space="preserve"> </w:t>
+            </w:r>
+            <w:proofErr w:type="spellStart"/>
+            <w:r>
+              <w:rPr>
+                <w:rFonts w:ascii="Arial" w:hAnsi="Arial" w:cs="Arial"/>
+                <w:sz w:val="24"/>
+                <w:szCs w:val="24"/>
+              </w:rPr>
+              <w:t>bentuk</w:t>
+            </w:r>
+            <w:proofErr w:type="spellEnd"/>
+            <w:r>
+              <w:rPr>
+                <w:rFonts w:ascii="Arial" w:hAnsi="Arial" w:cs="Arial"/>
+                <w:sz w:val="24"/>
+                <w:szCs w:val="24"/>
+              </w:rPr>
+              <w:t xml:space="preserve"> ikon dan </w:t>
+            </w:r>
+            <w:proofErr w:type="spellStart"/>
+            <w:r>
+              <w:rPr>
+                <w:rFonts w:ascii="Arial" w:hAnsi="Arial" w:cs="Arial"/>
+                <w:sz w:val="24"/>
+                <w:szCs w:val="24"/>
+              </w:rPr>
+              <w:t>teks</w:t>
+            </w:r>
+            <w:proofErr w:type="spellEnd"/>
+            <w:r>
+              <w:rPr>
+                <w:rFonts w:ascii="Arial" w:hAnsi="Arial" w:cs="Arial"/>
+                <w:sz w:val="24"/>
+                <w:szCs w:val="24"/>
+              </w:rPr>
+              <w:t xml:space="preserve"> </w:t>
+            </w:r>
+            <w:proofErr w:type="spellStart"/>
+            <w:r>
+              <w:rPr>
+                <w:rFonts w:ascii="Arial" w:hAnsi="Arial" w:cs="Arial"/>
+                <w:sz w:val="24"/>
+                <w:szCs w:val="24"/>
+              </w:rPr>
+              <w:t>seperti</w:t>
+            </w:r>
+            <w:proofErr w:type="spellEnd"/>
+            <w:r>
+              <w:rPr>
+                <w:rFonts w:ascii="Arial" w:hAnsi="Arial" w:cs="Arial"/>
+                <w:sz w:val="24"/>
+                <w:szCs w:val="24"/>
+              </w:rPr>
+              <w:t xml:space="preserve">: Akun, </w:t>
+            </w:r>
+            <w:proofErr w:type="spellStart"/>
+            <w:r>
+              <w:rPr>
+                <w:rFonts w:ascii="Arial" w:hAnsi="Arial" w:cs="Arial"/>
+                <w:sz w:val="24"/>
+                <w:szCs w:val="24"/>
+              </w:rPr>
+              <w:t>Sosial</w:t>
+            </w:r>
+            <w:proofErr w:type="spellEnd"/>
+            <w:r>
+              <w:rPr>
+                <w:rFonts w:ascii="Arial" w:hAnsi="Arial" w:cs="Arial"/>
+                <w:sz w:val="24"/>
+                <w:szCs w:val="24"/>
+              </w:rPr>
+              <w:t xml:space="preserve"> Media, Riwayat, </w:t>
+            </w:r>
+            <w:proofErr w:type="spellStart"/>
+            <w:r>
+              <w:rPr>
+                <w:rFonts w:ascii="Arial" w:hAnsi="Arial" w:cs="Arial"/>
+                <w:sz w:val="24"/>
+                <w:szCs w:val="24"/>
+              </w:rPr>
+              <w:t>Favorit</w:t>
+            </w:r>
+            <w:proofErr w:type="spellEnd"/>
+            <w:r>
+              <w:rPr>
+                <w:rFonts w:ascii="Arial" w:hAnsi="Arial" w:cs="Arial"/>
+                <w:sz w:val="24"/>
+                <w:szCs w:val="24"/>
+              </w:rPr>
+              <w:t xml:space="preserve">, dan </w:t>
+            </w:r>
+            <w:proofErr w:type="spellStart"/>
+            <w:r>
+              <w:rPr>
+                <w:rFonts w:ascii="Arial" w:hAnsi="Arial" w:cs="Arial"/>
+                <w:sz w:val="24"/>
+                <w:szCs w:val="24"/>
+              </w:rPr>
+              <w:t>Rubah</w:t>
+            </w:r>
+            <w:proofErr w:type="spellEnd"/>
+            <w:r>
+              <w:rPr>
+                <w:rFonts w:ascii="Arial" w:hAnsi="Arial" w:cs="Arial"/>
+                <w:sz w:val="24"/>
+                <w:szCs w:val="24"/>
+              </w:rPr>
+              <w:t xml:space="preserve"> Password.</w:t>
+            </w:r>
+          </w:p>
+          <w:p>
+            <w:pPr>
+              <w:pStyle w:val="ListParagraph"/>
+              <w:ind w:left="794"/>
+              <w:jc w:val="both"/>
+              <w:rPr>
+                <w:rFonts w:ascii="Arial" w:hAnsi="Arial" w:cs="Arial"/>
+                <w:b/>
+                <w:bCs/>
+                <w:sz w:val="24"/>
+                <w:szCs w:val="24"/>
+              </w:rPr>
+            </w:pPr>
+          </w:p>
+          <w:p>
+            <w:pPr>
+              <w:pStyle w:val="ListParagraph"/>
+              <w:numPr>
+                <w:ilvl w:val="0"/>
+                <w:numId w:val="6"/>
+              </w:numPr>
+              <w:ind w:left="794"/>
+              <w:jc w:val="both"/>
+              <w:rPr>
+                <w:rFonts w:ascii="Arial" w:hAnsi="Arial" w:cs="Arial"/>
+                <w:b/>
+                <w:bCs/>
+                <w:sz w:val="24"/>
+                <w:szCs w:val="24"/>
+              </w:rPr>
+            </w:pPr>
+            <w:r>
+              <w:rPr>
+                <w:rFonts w:ascii="Arial" w:hAnsi="Arial" w:cs="Arial"/>
+                <w:b/>
+                <w:bCs/>
+                <w:sz w:val="24"/>
+                <w:szCs w:val="24"/>
+              </w:rPr>
+              <w:t>Bottom Content</w:t>
+            </w:r>
+            <w:r>
+              <w:rPr>
+                <w:rFonts w:ascii="Arial" w:hAnsi="Arial" w:cs="Arial"/>
+                <w:b/>
+                <w:bCs/>
+                <w:sz w:val="24"/>
+                <w:szCs w:val="24"/>
+              </w:rPr>
+              <w:t xml:space="preserve"> : </w:t>
+            </w:r>
+            <w:proofErr w:type="spellStart"/>
+            <w:r>
+              <w:rPr>
+                <w:rFonts w:ascii="Arial" w:hAnsi="Arial" w:cs="Arial"/>
+                <w:sz w:val="24"/>
+                <w:szCs w:val="24"/>
+              </w:rPr>
+              <w:t>Navigasi</w:t>
+            </w:r>
+            <w:proofErr w:type="spellEnd"/>
+            <w:r>
+              <w:rPr>
+                <w:rFonts w:ascii="Arial" w:hAnsi="Arial" w:cs="Arial"/>
+                <w:sz w:val="24"/>
+                <w:szCs w:val="24"/>
+              </w:rPr>
+              <w:t xml:space="preserve"> </w:t>
+            </w:r>
+            <w:proofErr w:type="spellStart"/>
+            <w:r>
+              <w:rPr>
+                <w:rFonts w:ascii="Arial" w:hAnsi="Arial" w:cs="Arial"/>
+                <w:sz w:val="24"/>
+                <w:szCs w:val="24"/>
+              </w:rPr>
+              <w:t>bawah</w:t>
+            </w:r>
+            <w:proofErr w:type="spellEnd"/>
+            <w:r>
+              <w:rPr>
+                <w:rFonts w:ascii="Arial" w:hAnsi="Arial" w:cs="Arial"/>
+                <w:sz w:val="24"/>
+                <w:szCs w:val="24"/>
+              </w:rPr>
+              <w:t xml:space="preserve"> </w:t>
+            </w:r>
+            <w:proofErr w:type="spellStart"/>
+            <w:r>
+              <w:rPr>
+                <w:rFonts w:ascii="Arial" w:hAnsi="Arial" w:cs="Arial"/>
+                <w:sz w:val="24"/>
+                <w:szCs w:val="24"/>
+              </w:rPr>
+              <w:t>dengan</w:t>
+            </w:r>
+            <w:proofErr w:type="spellEnd"/>
+            <w:r>
+              <w:rPr>
+                <w:rFonts w:ascii="Arial" w:hAnsi="Arial" w:cs="Arial"/>
+                <w:sz w:val="24"/>
+                <w:szCs w:val="24"/>
+              </w:rPr>
+              <w:t xml:space="preserve"> lima ikon yang </w:t>
+            </w:r>
+            <w:proofErr w:type="spellStart"/>
+            <w:r>
+              <w:rPr>
+                <w:rFonts w:ascii="Arial" w:hAnsi="Arial" w:cs="Arial"/>
+                <w:sz w:val="24"/>
+                <w:szCs w:val="24"/>
+              </w:rPr>
+              <w:t>memungkinkan</w:t>
+            </w:r>
+            <w:proofErr w:type="spellEnd"/>
+            <w:r>
+              <w:rPr>
+                <w:rFonts w:ascii="Arial" w:hAnsi="Arial" w:cs="Arial"/>
+                <w:sz w:val="24"/>
+                <w:szCs w:val="24"/>
+              </w:rPr>
+              <w:t xml:space="preserve"> </w:t>
+            </w:r>
+            <w:proofErr w:type="spellStart"/>
+            <w:r>
+              <w:rPr>
+                <w:rFonts w:ascii="Arial" w:hAnsi="Arial" w:cs="Arial"/>
+                <w:sz w:val="24"/>
+                <w:szCs w:val="24"/>
+              </w:rPr>
+              <w:t>pengguna</w:t>
+            </w:r>
+            <w:proofErr w:type="spellEnd"/>
+            <w:r>
+              <w:rPr>
+                <w:rFonts w:ascii="Arial" w:hAnsi="Arial" w:cs="Arial"/>
+                <w:sz w:val="24"/>
+                <w:szCs w:val="24"/>
+              </w:rPr>
+              <w:t xml:space="preserve"> </w:t>
+            </w:r>
+            <w:proofErr w:type="spellStart"/>
+            <w:r>
+              <w:rPr>
+                <w:rFonts w:ascii="Arial" w:hAnsi="Arial" w:cs="Arial"/>
+                <w:sz w:val="24"/>
+                <w:szCs w:val="24"/>
+              </w:rPr>
+              <w:t>berpindah</w:t>
+            </w:r>
+            <w:proofErr w:type="spellEnd"/>
+            <w:r>
+              <w:rPr>
+                <w:rFonts w:ascii="Arial" w:hAnsi="Arial" w:cs="Arial"/>
+                <w:sz w:val="24"/>
+                <w:szCs w:val="24"/>
+              </w:rPr>
+              <w:t xml:space="preserve"> </w:t>
+            </w:r>
+            <w:proofErr w:type="spellStart"/>
+            <w:r>
+              <w:rPr>
+                <w:rFonts w:ascii="Arial" w:hAnsi="Arial" w:cs="Arial"/>
+                <w:sz w:val="24"/>
+                <w:szCs w:val="24"/>
+              </w:rPr>
+              <w:t>halaman</w:t>
+            </w:r>
+            <w:proofErr w:type="spellEnd"/>
+            <w:r>
+              <w:rPr>
+                <w:rFonts w:ascii="Arial" w:hAnsi="Arial" w:cs="Arial"/>
+                <w:sz w:val="24"/>
+                <w:szCs w:val="24"/>
+              </w:rPr>
+              <w:t xml:space="preserve">. Desain </w:t>
+            </w:r>
+            <w:proofErr w:type="spellStart"/>
+            <w:r>
+              <w:rPr>
+                <w:rFonts w:ascii="Arial" w:hAnsi="Arial" w:cs="Arial"/>
+                <w:sz w:val="24"/>
+                <w:szCs w:val="24"/>
+              </w:rPr>
+              <w:t>latarnya</w:t>
+            </w:r>
+            <w:proofErr w:type="spellEnd"/>
+            <w:r>
+              <w:rPr>
+                <w:rFonts w:ascii="Arial" w:hAnsi="Arial" w:cs="Arial"/>
+                <w:sz w:val="24"/>
+                <w:szCs w:val="24"/>
+              </w:rPr>
+              <w:t xml:space="preserve"> </w:t>
+            </w:r>
+            <w:proofErr w:type="spellStart"/>
+            <w:r>
+              <w:rPr>
+                <w:rFonts w:ascii="Arial" w:hAnsi="Arial" w:cs="Arial"/>
+                <w:sz w:val="24"/>
+                <w:szCs w:val="24"/>
+              </w:rPr>
+              <w:t>melengkung</w:t>
+            </w:r>
+            <w:proofErr w:type="spellEnd"/>
+            <w:r>
+              <w:rPr>
+                <w:rFonts w:ascii="Arial" w:hAnsi="Arial" w:cs="Arial"/>
+                <w:sz w:val="24"/>
+                <w:szCs w:val="24"/>
+              </w:rPr>
+              <w:t xml:space="preserve"> </w:t>
+            </w:r>
+            <w:proofErr w:type="spellStart"/>
+            <w:r>
+              <w:rPr>
+                <w:rFonts w:ascii="Arial" w:hAnsi="Arial" w:cs="Arial"/>
+                <w:sz w:val="24"/>
+                <w:szCs w:val="24"/>
+              </w:rPr>
+              <w:t>ke</w:t>
+            </w:r>
+            <w:proofErr w:type="spellEnd"/>
+            <w:r>
+              <w:rPr>
+                <w:rFonts w:ascii="Arial" w:hAnsi="Arial" w:cs="Arial"/>
+                <w:sz w:val="24"/>
+                <w:szCs w:val="24"/>
+              </w:rPr>
+              <w:t xml:space="preserve"> </w:t>
+            </w:r>
+            <w:proofErr w:type="spellStart"/>
+            <w:r>
+              <w:rPr>
+                <w:rFonts w:ascii="Arial" w:hAnsi="Arial" w:cs="Arial"/>
+                <w:sz w:val="24"/>
+                <w:szCs w:val="24"/>
+              </w:rPr>
+              <w:t>atas</w:t>
+            </w:r>
+            <w:proofErr w:type="spellEnd"/>
+            <w:r>
+              <w:rPr>
+                <w:rFonts w:ascii="Arial" w:hAnsi="Arial" w:cs="Arial"/>
+                <w:sz w:val="24"/>
+                <w:szCs w:val="24"/>
+              </w:rPr>
+              <w:t xml:space="preserve"> (rounded) dan </w:t>
+            </w:r>
+            <w:proofErr w:type="spellStart"/>
+            <w:r>
+              <w:rPr>
+                <w:rFonts w:ascii="Arial" w:hAnsi="Arial" w:cs="Arial"/>
+                <w:sz w:val="24"/>
+                <w:szCs w:val="24"/>
+              </w:rPr>
+              <w:t>berwarna</w:t>
+            </w:r>
+            <w:proofErr w:type="spellEnd"/>
+            <w:r>
+              <w:rPr>
+                <w:rFonts w:ascii="Arial" w:hAnsi="Arial" w:cs="Arial"/>
+                <w:sz w:val="24"/>
+                <w:szCs w:val="24"/>
+              </w:rPr>
+              <w:t xml:space="preserve"> </w:t>
+            </w:r>
+            <w:proofErr w:type="spellStart"/>
+            <w:r>
+              <w:rPr>
+                <w:rFonts w:ascii="Arial" w:hAnsi="Arial" w:cs="Arial"/>
+                <w:sz w:val="24"/>
+                <w:szCs w:val="24"/>
+              </w:rPr>
+              <w:t>ungu</w:t>
+            </w:r>
+            <w:proofErr w:type="spellEnd"/>
+            <w:r>
+              <w:rPr>
+                <w:rFonts w:ascii="Arial" w:hAnsi="Arial" w:cs="Arial"/>
+                <w:sz w:val="24"/>
+                <w:szCs w:val="24"/>
+              </w:rPr>
+              <w:t>.</w:t>
+            </w:r>
           </w:p>
         </w:tc>
       </w:tr>
@@ -1495,10 +4343,1065 @@
                 <w:szCs w:val="24"/>
               </w:rPr>
             </w:pPr>
+            <w:r>
+              <w:rPr>
+                <w:noProof/>
+              </w:rPr>
+              <mc:AlternateContent>
+                <mc:Choice Requires="wps">
+                  <w:drawing>
+                    <wp:anchor distT="0" distB="0" distL="114300" distR="114300" simplePos="0" relativeHeight="251671552" behindDoc="0" locked="0" layoutInCell="1" allowOverlap="1" wp14:anchorId="404036DD" wp14:editId="10FA94B5">
+                      <wp:simplePos x="0" y="0"/>
+                      <wp:positionH relativeFrom="column">
+                        <wp:posOffset>4210493</wp:posOffset>
+                      </wp:positionH>
+                      <wp:positionV relativeFrom="paragraph">
+                        <wp:posOffset>6443301</wp:posOffset>
+                      </wp:positionV>
+                      <wp:extent cx="1828800" cy="1828800"/>
+                      <wp:effectExtent l="0" t="0" r="0" b="0"/>
+                      <wp:wrapNone/>
+                      <wp:docPr id="927883256" name="Text Box 1"/>
+                      <wp:cNvGraphicFramePr/>
+                      <a:graphic xmlns:a="http://schemas.openxmlformats.org/drawingml/2006/main">
+                        <a:graphicData uri="http://schemas.microsoft.com/office/word/2010/wordprocessingShape">
+                          <wps:wsp>
+                            <wps:cNvSpPr txBox="1"/>
+                            <wps:spPr>
+                              <a:xfrm>
+                                <a:off x="0" y="0"/>
+                                <a:ext cx="1828800" cy="1828800"/>
+                              </a:xfrm>
+                              <a:prstGeom prst="rect">
+                                <a:avLst/>
+                              </a:prstGeom>
+                              <a:noFill/>
+                              <a:ln>
+                                <a:noFill/>
+                              </a:ln>
+                            </wps:spPr>
+                            <wps:txbx>
+                              <w:txbxContent>
+                                <w:p>
+                                  <w:pPr>
+                                    <w:spacing w:after="0" w:line="240" w:lineRule="auto"/>
+                                    <w:jc w:val="center"/>
+                                    <w:rPr>
+                                      <w:rFonts w:ascii="Arial" w:hAnsi="Arial" w:cs="Arial"/>
+                                      <w:bCs/>
+                                      <w:noProof/>
+                                      <w:color w:val="000000" w:themeColor="text1"/>
+                                      <w:sz w:val="28"/>
+                                      <w:szCs w:val="28"/>
+                                      <w14:shadow w14:blurRad="38100" w14:dist="19050" w14:dir="2700000" w14:sx="100000" w14:sy="100000" w14:kx="0" w14:ky="0" w14:algn="tl">
+                                        <w14:schemeClr w14:val="dk1">
+                                          <w14:alpha w14:val="60000"/>
+                                        </w14:schemeClr>
+                                      </w14:shadow>
+                                      <w14:textOutline w14:w="0" w14:cap="flat" w14:cmpd="sng" w14:algn="ctr">
+                                        <w14:noFill/>
+                                        <w14:prstDash w14:val="solid"/>
+                                        <w14:round/>
+                                      </w14:textOutline>
+                                    </w:rPr>
+                                  </w:pPr>
+                                  <w:r>
+                                    <w:rPr>
+                                      <w:rFonts w:ascii="Arial" w:hAnsi="Arial" w:cs="Arial"/>
+                                      <w:bCs/>
+                                      <w:noProof/>
+                                      <w:color w:val="000000" w:themeColor="text1"/>
+                                      <w:sz w:val="28"/>
+                                      <w:szCs w:val="28"/>
+                                      <w14:shadow w14:blurRad="38100" w14:dist="19050" w14:dir="2700000" w14:sx="100000" w14:sy="100000" w14:kx="0" w14:ky="0" w14:algn="tl">
+                                        <w14:schemeClr w14:val="dk1">
+                                          <w14:alpha w14:val="60000"/>
+                                        </w14:schemeClr>
+                                      </w14:shadow>
+                                      <w14:textOutline w14:w="0" w14:cap="flat" w14:cmpd="sng" w14:algn="ctr">
+                                        <w14:noFill/>
+                                        <w14:prstDash w14:val="solid"/>
+                                        <w14:round/>
+                                      </w14:textOutline>
+                                    </w:rPr>
+                                    <w:t>Botton content</w:t>
+                                  </w:r>
+                                </w:p>
+                              </w:txbxContent>
+                            </wps:txbx>
+                            <wps:bodyPr rot="0" spcFirstLastPara="0" vertOverflow="overflow" horzOverflow="overflow" vert="horz" wrap="none" lIns="91440" tIns="45720" rIns="91440" bIns="45720" numCol="1" spcCol="0" rtlCol="0" fromWordArt="0" anchor="t" anchorCtr="0" forceAA="0" compatLnSpc="1">
+                              <a:prstTxWarp prst="textNoShape">
+                                <a:avLst/>
+                              </a:prstTxWarp>
+                              <a:spAutoFit/>
+                            </wps:bodyPr>
+                          </wps:wsp>
+                        </a:graphicData>
+                      </a:graphic>
+                    </wp:anchor>
+                  </w:drawing>
+                </mc:Choice>
+                <mc:Fallback>
+                  <w:pict>
+                    <v:shapetype w14:anchorId="404036DD" id="_x0000_t202" coordsize="21600,21600" o:spt="202" path="m,l,21600r21600,l21600,xe">
+                      <v:stroke joinstyle="miter"/>
+                      <v:path gradientshapeok="t" o:connecttype="rect"/>
+                    </v:shapetype>
+                    <v:shape id="Text Box 1" o:spid="_x0000_s1026" type="#_x0000_t202" style="position:absolute;left:0;text-align:left;margin-left:331.55pt;margin-top:507.35pt;width:2in;height:2in;z-index:251671552;visibility:visible;mso-wrap-style:none;mso-wrap-distance-left:9pt;mso-wrap-distance-top:0;mso-wrap-distance-right:9pt;mso-wrap-distance-bottom:0;mso-position-horizontal:absolute;mso-position-horizontal-relative:text;mso-position-vertical:absolute;mso-position-vertical-relative:text;v-text-anchor:top" o:gfxdata="UEsDBBQABgAIAAAAIQC2gziS/gAAAOEBAAATAAAAW0NvbnRlbnRfVHlwZXNdLnhtbJSRQU7DMBBF&#10;90jcwfIWJU67QAgl6YK0S0CoHGBkTxKLZGx5TGhvj5O2G0SRWNoz/78nu9wcxkFMGNg6quQqL6RA&#10;0s5Y6ir5vt9lD1JwBDIwOMJKHpHlpr69KfdHjyxSmriSfYz+USnWPY7AufNIadK6MEJMx9ApD/oD&#10;OlTrorhX2lFEilmcO2RdNtjC5xDF9pCuTyYBB5bi6bQ4syoJ3g9WQ0ymaiLzg5KdCXlKLjvcW893&#10;SUOqXwnz5DrgnHtJTxOsQfEKIT7DmDSUCaxw7Rqn8787ZsmRM9e2VmPeBN4uqYvTtW7jvijg9N/y&#10;JsXecLq0q+WD6m8AAAD//wMAUEsDBBQABgAIAAAAIQA4/SH/1gAAAJQBAAALAAAAX3JlbHMvLnJl&#10;bHOkkMFqwzAMhu+DvYPRfXGawxijTi+j0GvpHsDYimMaW0Yy2fr2M4PBMnrbUb/Q94l/f/hMi1qR&#10;JVI2sOt6UJgd+ZiDgffL8ekFlFSbvV0oo4EbChzGx4f9GRdb25HMsYhqlCwG5lrLq9biZkxWOiqY&#10;22YiTra2kYMu1l1tQD30/bPm3wwYN0x18gb45AdQl1tp5j/sFB2T0FQ7R0nTNEV3j6o9feQzro1i&#10;OWA14Fm+Q8a1a8+Bvu/d/dMb2JY5uiPbhG/ktn4cqGU/er3pcvwCAAD//wMAUEsDBBQABgAIAAAA&#10;IQAMOmwRCQIAACIEAAAOAAAAZHJzL2Uyb0RvYy54bWysU02P0zAQvSPxHyzfadqqQImarsquipCq&#10;3ZW6aM+uYzeRYo9lT5uUX8/YST9YOCEuzoxnMh/vPS/uOtOwo/KhBlvwyWjMmbISytruC/7jZf1h&#10;zllAYUvRgFUFP6nA75bv3y1al6spVNCUyjMqYkPeuoJXiC7PsiArZUQYgVOWghq8EUiu32elFy1V&#10;N002HY8/ZS340nmQKgS6feiDfJnqa60kPmkdFLKm4DQbptOncxfPbLkQ+d4LV9VyGEP8wxRG1Jaa&#10;Xko9CBTs4Os/SplaegigcSTBZKB1LVXagbaZjN9ss62EU2kXAie4C0zh/5WVj8ete/YMu6/QEYER&#10;kNaFPNBl3KfT3sQvTcooThCeLrCpDpmMP82n8/mYQpJiZ4fqZNffnQ/4TYFh0Si4J14SXOK4Cdin&#10;nlNiNwvrumkSN4397YJqxpvsOmO0sNt1w+A7KE+0j4ee6uDkuqaeGxHwWXjiluYkveITHbqBtuAw&#10;WJxV4H/+7T7mE+QU5awlrRTckpg5a75bouLLZDaL0krO7OPnKTn+NrK7jdiDuQcS44TehZPJjPnY&#10;nE3twbySqFexJ4WEldS54Hg277HXLz0KqVarlERicgI3dutkLB0hi3i+dK/CuwF0JL4e4awpkb/B&#10;vs+Nfwa3OiAxkIiJ8PaYDqiTEBO1w6OJSr/1U9b1aS9/AQAA//8DAFBLAwQUAAYACAAAACEAsEwg&#10;Rd8AAAANAQAADwAAAGRycy9kb3ducmV2LnhtbEyPwU7DMBBE70j8g7VI3KjttE3bEKdCBc6Uwge4&#10;sYlD4nUUu23g61lOcNyZp9mZcjv5np3tGNuACuRMALNYB9Nio+D97fluDSwmjUb3Aa2CLxthW11f&#10;lbow4YKv9nxIDaMQjIVW4FIaCs5j7azXcRYGi+R9hNHrROfYcDPqC4X7nmdC5NzrFumD04PdOVt3&#10;h5NXsBb+pes22T76xbdcut1jeBo+lbq9mR7ugSU7pT8YfutTdaio0zGc0ETWK8jzuSSUDCEXK2CE&#10;bJaSpCNJc5GtgFcl/7+i+gEAAP//AwBQSwECLQAUAAYACAAAACEAtoM4kv4AAADhAQAAEwAAAAAA&#10;AAAAAAAAAAAAAAAAW0NvbnRlbnRfVHlwZXNdLnhtbFBLAQItABQABgAIAAAAIQA4/SH/1gAAAJQB&#10;AAALAAAAAAAAAAAAAAAAAC8BAABfcmVscy8ucmVsc1BLAQItABQABgAIAAAAIQAMOmwRCQIAACIE&#10;AAAOAAAAAAAAAAAAAAAAAC4CAABkcnMvZTJvRG9jLnhtbFBLAQItABQABgAIAAAAIQCwTCBF3wAA&#10;AA0BAAAPAAAAAAAAAAAAAAAAAGMEAABkcnMvZG93bnJldi54bWxQSwUGAAAAAAQABADzAAAAbwUA&#10;AAAA&#10;" filled="f" stroked="f">
+                      <v:fill o:detectmouseclick="t"/>
+                      <v:textbox style="mso-fit-shape-to-text:t">
+                        <w:txbxContent>
+                          <w:p>
+                            <w:pPr>
+                              <w:spacing w:after="0" w:line="240" w:lineRule="auto"/>
+                              <w:jc w:val="center"/>
+                              <w:rPr>
+                                <w:rFonts w:ascii="Arial" w:hAnsi="Arial" w:cs="Arial"/>
+                                <w:bCs/>
+                                <w:noProof/>
+                                <w:color w:val="000000" w:themeColor="text1"/>
+                                <w:sz w:val="28"/>
+                                <w:szCs w:val="28"/>
+                                <w14:shadow w14:blurRad="38100" w14:dist="19050" w14:dir="2700000" w14:sx="100000" w14:sy="100000" w14:kx="0" w14:ky="0" w14:algn="tl">
+                                  <w14:schemeClr w14:val="dk1">
+                                    <w14:alpha w14:val="60000"/>
+                                  </w14:schemeClr>
+                                </w14:shadow>
+                                <w14:textOutline w14:w="0" w14:cap="flat" w14:cmpd="sng" w14:algn="ctr">
+                                  <w14:noFill/>
+                                  <w14:prstDash w14:val="solid"/>
+                                  <w14:round/>
+                                </w14:textOutline>
+                              </w:rPr>
+                            </w:pPr>
+                            <w:r>
+                              <w:rPr>
+                                <w:rFonts w:ascii="Arial" w:hAnsi="Arial" w:cs="Arial"/>
+                                <w:bCs/>
+                                <w:noProof/>
+                                <w:color w:val="000000" w:themeColor="text1"/>
+                                <w:sz w:val="28"/>
+                                <w:szCs w:val="28"/>
+                                <w14:shadow w14:blurRad="38100" w14:dist="19050" w14:dir="2700000" w14:sx="100000" w14:sy="100000" w14:kx="0" w14:ky="0" w14:algn="tl">
+                                  <w14:schemeClr w14:val="dk1">
+                                    <w14:alpha w14:val="60000"/>
+                                  </w14:schemeClr>
+                                </w14:shadow>
+                                <w14:textOutline w14:w="0" w14:cap="flat" w14:cmpd="sng" w14:algn="ctr">
+                                  <w14:noFill/>
+                                  <w14:prstDash w14:val="solid"/>
+                                  <w14:round/>
+                                </w14:textOutline>
+                              </w:rPr>
+                              <w:t>Botton content</w:t>
+                            </w:r>
+                          </w:p>
+                        </w:txbxContent>
+                      </v:textbox>
+                    </v:shape>
+                  </w:pict>
+                </mc:Fallback>
+              </mc:AlternateContent>
+            </w:r>
+            <w:r>
+              <w:rPr>
+                <w:rFonts w:ascii="Arial" w:hAnsi="Arial" w:cs="Arial"/>
+                <w:b/>
+                <w:bCs/>
+                <w:noProof/>
+                <w:sz w:val="24"/>
+                <w:szCs w:val="24"/>
+              </w:rPr>
+              <mc:AlternateContent>
+                <mc:Choice Requires="wps">
+                  <w:drawing>
+                    <wp:anchor distT="0" distB="0" distL="114300" distR="114300" simplePos="0" relativeHeight="251663360" behindDoc="0" locked="0" layoutInCell="1" allowOverlap="1" wp14:anchorId="34DA564F" wp14:editId="0F228666">
+                      <wp:simplePos x="0" y="0"/>
+                      <wp:positionH relativeFrom="column">
+                        <wp:posOffset>3541100</wp:posOffset>
+                      </wp:positionH>
+                      <wp:positionV relativeFrom="paragraph">
+                        <wp:posOffset>6423276</wp:posOffset>
+                      </wp:positionV>
+                      <wp:extent cx="512578" cy="406252"/>
+                      <wp:effectExtent l="19050" t="19050" r="20955" b="32385"/>
+                      <wp:wrapNone/>
+                      <wp:docPr id="357489833" name="Arrow: Right 7"/>
+                      <wp:cNvGraphicFramePr/>
+                      <a:graphic xmlns:a="http://schemas.openxmlformats.org/drawingml/2006/main">
+                        <a:graphicData uri="http://schemas.microsoft.com/office/word/2010/wordprocessingShape">
+                          <wps:wsp>
+                            <wps:cNvSpPr/>
+                            <wps:spPr>
+                              <a:xfrm flipH="1">
+                                <a:off x="0" y="0"/>
+                                <a:ext cx="512578" cy="406252"/>
+                              </a:xfrm>
+                              <a:prstGeom prst="rightArrow">
+                                <a:avLst/>
+                              </a:prstGeom>
+                              <a:solidFill>
+                                <a:schemeClr val="accent2"/>
+                              </a:solidFill>
+                            </wps:spPr>
+                            <wps:style>
+                              <a:lnRef idx="2">
+                                <a:schemeClr val="accent1">
+                                  <a:shade val="15000"/>
+                                </a:schemeClr>
+                              </a:lnRef>
+                              <a:fillRef idx="1">
+                                <a:schemeClr val="accent1"/>
+                              </a:fillRef>
+                              <a:effectRef idx="0">
+                                <a:schemeClr val="accent1"/>
+                              </a:effectRef>
+                              <a:fontRef idx="minor">
+                                <a:schemeClr val="lt1"/>
+                              </a:fontRef>
+                            </wps:style>
+                            <wps:bodyPr rot="0" spcFirstLastPara="0" vertOverflow="overflow" horzOverflow="overflow" vert="horz" wrap="square" lIns="91440" tIns="45720" rIns="91440" bIns="45720" numCol="1" spcCol="0" rtlCol="0" fromWordArt="0" anchor="ctr" anchorCtr="0" forceAA="0" compatLnSpc="1">
+                              <a:prstTxWarp prst="textNoShape">
+                                <a:avLst/>
+                              </a:prstTxWarp>
+                              <a:noAutofit/>
+                            </wps:bodyPr>
+                          </wps:wsp>
+                        </a:graphicData>
+                      </a:graphic>
+                      <wp14:sizeRelH relativeFrom="margin">
+                        <wp14:pctWidth>0</wp14:pctWidth>
+                      </wp14:sizeRelH>
+                      <wp14:sizeRelV relativeFrom="margin">
+                        <wp14:pctHeight>0</wp14:pctHeight>
+                      </wp14:sizeRelV>
+                    </wp:anchor>
+                  </w:drawing>
+                </mc:Choice>
+                <mc:Fallback>
+                  <w:pict>
+                    <v:shapetype w14:anchorId="2D1E9D47" id="_x0000_t13" coordsize="21600,21600" o:spt="13" adj="16200,5400" path="m@0,l@0@1,0@1,0@2@0@2@0,21600,21600,10800xe">
+                      <v:stroke joinstyle="miter"/>
+                      <v:formulas>
+                        <v:f eqn="val #0"/>
+                        <v:f eqn="val #1"/>
+                        <v:f eqn="sum height 0 #1"/>
+                        <v:f eqn="sum 10800 0 #1"/>
+                        <v:f eqn="sum width 0 #0"/>
+                        <v:f eqn="prod @4 @3 10800"/>
+                        <v:f eqn="sum width 0 @5"/>
+                      </v:formulas>
+                      <v:path o:connecttype="custom" o:connectlocs="@0,0;0,10800;@0,21600;21600,10800" o:connectangles="270,180,90,0" textboxrect="0,@1,@6,@2"/>
+                      <v:handles>
+                        <v:h position="#0,#1" xrange="0,21600" yrange="0,10800"/>
+                      </v:handles>
+                    </v:shapetype>
+                    <v:shape id="Arrow: Right 7" o:spid="_x0000_s1026" type="#_x0000_t13" style="position:absolute;margin-left:278.85pt;margin-top:505.75pt;width:40.35pt;height:32pt;flip:x;z-index:251663360;visibility:visible;mso-wrap-style:square;mso-width-percent:0;mso-height-percent:0;mso-wrap-distance-left:9pt;mso-wrap-distance-top:0;mso-wrap-distance-right:9pt;mso-wrap-distance-bottom:0;mso-position-horizontal:absolute;mso-position-horizontal-relative:text;mso-position-vertical:absolute;mso-position-vertical-relative:text;mso-width-percent:0;mso-height-percent:0;mso-width-relative:margin;mso-height-relative:margin;v-text-anchor:middle" o:gfxdata="UEsDBBQABgAIAAAAIQC2gziS/gAAAOEBAAATAAAAW0NvbnRlbnRfVHlwZXNdLnhtbJSRQU7DMBBF&#10;90jcwfIWJU67QAgl6YK0S0CoHGBkTxKLZGx5TGhvj5O2G0SRWNoz/78nu9wcxkFMGNg6quQqL6RA&#10;0s5Y6ir5vt9lD1JwBDIwOMJKHpHlpr69KfdHjyxSmriSfYz+USnWPY7AufNIadK6MEJMx9ApD/oD&#10;OlTrorhX2lFEilmcO2RdNtjC5xDF9pCuTyYBB5bi6bQ4syoJ3g9WQ0ymaiLzg5KdCXlKLjvcW893&#10;SUOqXwnz5DrgnHtJTxOsQfEKIT7DmDSUCaxw7Rqn8787ZsmRM9e2VmPeBN4uqYvTtW7jvijg9N/y&#10;JsXecLq0q+WD6m8AAAD//wMAUEsDBBQABgAIAAAAIQA4/SH/1gAAAJQBAAALAAAAX3JlbHMvLnJl&#10;bHOkkMFqwzAMhu+DvYPRfXGawxijTi+j0GvpHsDYimMaW0Yy2fr2M4PBMnrbUb/Q94l/f/hMi1qR&#10;JVI2sOt6UJgd+ZiDgffL8ekFlFSbvV0oo4EbChzGx4f9GRdb25HMsYhqlCwG5lrLq9biZkxWOiqY&#10;22YiTra2kYMu1l1tQD30/bPm3wwYN0x18gb45AdQl1tp5j/sFB2T0FQ7R0nTNEV3j6o9feQzro1i&#10;OWA14Fm+Q8a1a8+Bvu/d/dMb2JY5uiPbhG/ktn4cqGU/er3pcvwCAAD//wMAUEsDBBQABgAIAAAA&#10;IQBY4R86dwIAAFkFAAAOAAAAZHJzL2Uyb0RvYy54bWysVE1v2zAMvQ/YfxB0X+0ESbsFdYqgRbcB&#10;RVu0HXpWZSkWIIsapcTJfv0o2XGDrthh2EWgRPLxQ488v9i1lm0VBgOu4pOTkjPlJNTGrSv+4+n6&#10;02fOQhSuFhacqvheBX6x/PjhvPMLNYUGbK2QEYgLi85XvInRL4oiyEa1IpyAV46UGrAVka64LmoU&#10;HaG3tpiW5WnRAdYeQaoQ6PWqV/JlxtdayXindVCR2YpTbjGfmM+XdBbLc7FYo/CNkUMa4h+yaIVx&#10;FHSEuhJRsA2aP6BaIxEC6HgioS1AayNVroGqmZRvqnlshFe5FmpO8GObwv+DlbfbR3+P1IbOh0Ug&#10;MVWx09gybY3/Rn+a66JM2S63bT+2Te0ik/Q4n0znZ/TPklSz8nQ6n6a2Fj1MgvMY4lcFLUtCxdGs&#10;m7hChC5Di+1NiL3DwTA5BbCmvjbW5kvig7q0yLaCflJIqVw8hDmyLF6ryFLcW5X8rXtQmpmasp3m&#10;oJlgbwH7UkMjatXHmczLMnOEihk9cmkZMCFrynDEHgDeS3Yy9GSwT64q83N0Lv+WWN+f0SNHBhdH&#10;59Y4wPcAbBwj9/aU/lFrkvgC9f4eGUI/HcHLa0MfdSNCvBdI40CDQyMe7+jQFrqKwyBx1gD+eu89&#10;2RNLSctZR+NV8fBzI1BxZr874u+XyWyW5jFfZvOzKV3wWPNyrHGb9hLo3ye0TLzMYrKP9iBqhPaZ&#10;NsEqRSWVcJJiV1xGPFwuYz/2tEukWq2yGc2gF/HGPXp5IHqi4NPuWaAf2BqJ5rdwGEWxeEPX3jb9&#10;h4PVJoI2mcuvfR36TfObiTPsmrQgju/Z6nUjLn8DAAD//wMAUEsDBBQABgAIAAAAIQCwYJld4AAA&#10;AA0BAAAPAAAAZHJzL2Rvd25yZXYueG1sTI/BTsMwDIbvSLxDZCRuLClb11GaTjDEYZchBg/gNV5b&#10;rXGqJlvL25Od4Gj/n35/LtaT7cSFBt861pDMFAjiypmWaw3fX+8PKxA+IBvsHJOGH/KwLm9vCsyN&#10;G/mTLvtQi1jCPkcNTQh9LqWvGrLoZ64njtnRDRZDHIdamgHHWG47+ajUUlpsOV5osKdNQ9Vpf7Ya&#10;dtY+Lebb7ZvhU715rfBDjeqo9f3d9PIMItAU/mC46kd1KKPTwZ3ZeNFpSNMsi2gMVJKkICKynK8W&#10;IA7XVZamIMtC/v+i/AUAAP//AwBQSwECLQAUAAYACAAAACEAtoM4kv4AAADhAQAAEwAAAAAAAAAA&#10;AAAAAAAAAAAAW0NvbnRlbnRfVHlwZXNdLnhtbFBLAQItABQABgAIAAAAIQA4/SH/1gAAAJQBAAAL&#10;AAAAAAAAAAAAAAAAAC8BAABfcmVscy8ucmVsc1BLAQItABQABgAIAAAAIQBY4R86dwIAAFkFAAAO&#10;AAAAAAAAAAAAAAAAAC4CAABkcnMvZTJvRG9jLnhtbFBLAQItABQABgAIAAAAIQCwYJld4AAAAA0B&#10;AAAPAAAAAAAAAAAAAAAAANEEAABkcnMvZG93bnJldi54bWxQSwUGAAAAAAQABADzAAAA3gUAAAAA&#10;" adj="13040" fillcolor="#ed7d31 [3205]" strokecolor="#09101d [484]" strokeweight="1pt"/>
+                  </w:pict>
+                </mc:Fallback>
+              </mc:AlternateContent>
+            </w:r>
+            <w:r>
+              <w:rPr>
+                <w:noProof/>
+              </w:rPr>
+              <mc:AlternateContent>
+                <mc:Choice Requires="wps">
+                  <w:drawing>
+                    <wp:anchor distT="0" distB="0" distL="114300" distR="114300" simplePos="0" relativeHeight="251669504" behindDoc="0" locked="0" layoutInCell="1" allowOverlap="1" wp14:anchorId="080D2D35" wp14:editId="359EEE03">
+                      <wp:simplePos x="0" y="0"/>
+                      <wp:positionH relativeFrom="column">
+                        <wp:posOffset>4178595</wp:posOffset>
+                      </wp:positionH>
+                      <wp:positionV relativeFrom="paragraph">
+                        <wp:posOffset>3530009</wp:posOffset>
+                      </wp:positionV>
+                      <wp:extent cx="1828800" cy="1828800"/>
+                      <wp:effectExtent l="0" t="0" r="0" b="0"/>
+                      <wp:wrapNone/>
+                      <wp:docPr id="989620808" name="Text Box 1"/>
+                      <wp:cNvGraphicFramePr/>
+                      <a:graphic xmlns:a="http://schemas.openxmlformats.org/drawingml/2006/main">
+                        <a:graphicData uri="http://schemas.microsoft.com/office/word/2010/wordprocessingShape">
+                          <wps:wsp>
+                            <wps:cNvSpPr txBox="1"/>
+                            <wps:spPr>
+                              <a:xfrm>
+                                <a:off x="0" y="0"/>
+                                <a:ext cx="1828800" cy="1828800"/>
+                              </a:xfrm>
+                              <a:prstGeom prst="rect">
+                                <a:avLst/>
+                              </a:prstGeom>
+                              <a:noFill/>
+                              <a:ln>
+                                <a:noFill/>
+                              </a:ln>
+                            </wps:spPr>
+                            <wps:txbx>
+                              <w:txbxContent>
+                                <w:p>
+                                  <w:pPr>
+                                    <w:spacing w:after="0" w:line="240" w:lineRule="auto"/>
+                                    <w:jc w:val="center"/>
+                                    <w:rPr>
+                                      <w:rFonts w:ascii="Arial" w:hAnsi="Arial" w:cs="Arial"/>
+                                      <w:noProof/>
+                                      <w:color w:val="000000" w:themeColor="text1"/>
+                                      <w:sz w:val="28"/>
+                                      <w:szCs w:val="28"/>
+                                      <w14:shadow w14:blurRad="38100" w14:dist="19050" w14:dir="2700000" w14:sx="100000" w14:sy="100000" w14:kx="0" w14:ky="0" w14:algn="tl">
+                                        <w14:schemeClr w14:val="dk1">
+                                          <w14:alpha w14:val="60000"/>
+                                        </w14:schemeClr>
+                                      </w14:shadow>
+                                      <w14:textOutline w14:w="0" w14:cap="flat" w14:cmpd="sng" w14:algn="ctr">
+                                        <w14:noFill/>
+                                        <w14:prstDash w14:val="solid"/>
+                                        <w14:round/>
+                                      </w14:textOutline>
+                                    </w:rPr>
+                                  </w:pPr>
+                                  <w:r>
+                                    <w:rPr>
+                                      <w:rFonts w:ascii="Arial" w:hAnsi="Arial" w:cs="Arial"/>
+                                      <w:noProof/>
+                                      <w:color w:val="000000" w:themeColor="text1"/>
+                                      <w:sz w:val="28"/>
+                                      <w:szCs w:val="28"/>
+                                      <w14:shadow w14:blurRad="38100" w14:dist="19050" w14:dir="2700000" w14:sx="100000" w14:sy="100000" w14:kx="0" w14:ky="0" w14:algn="tl">
+                                        <w14:schemeClr w14:val="dk1">
+                                          <w14:alpha w14:val="60000"/>
+                                        </w14:schemeClr>
+                                      </w14:shadow>
+                                      <w14:textOutline w14:w="0" w14:cap="flat" w14:cmpd="sng" w14:algn="ctr">
+                                        <w14:noFill/>
+                                        <w14:prstDash w14:val="solid"/>
+                                        <w14:round/>
+                                      </w14:textOutline>
+                                    </w:rPr>
+                                    <w:t>Menu card profile</w:t>
+                                  </w:r>
+                                </w:p>
+                              </w:txbxContent>
+                            </wps:txbx>
+                            <wps:bodyPr rot="0" spcFirstLastPara="0" vertOverflow="overflow" horzOverflow="overflow" vert="horz" wrap="none" lIns="91440" tIns="45720" rIns="91440" bIns="45720" numCol="1" spcCol="0" rtlCol="0" fromWordArt="0" anchor="t" anchorCtr="0" forceAA="0" compatLnSpc="1">
+                              <a:prstTxWarp prst="textNoShape">
+                                <a:avLst/>
+                              </a:prstTxWarp>
+                              <a:spAutoFit/>
+                            </wps:bodyPr>
+                          </wps:wsp>
+                        </a:graphicData>
+                      </a:graphic>
+                    </wp:anchor>
+                  </w:drawing>
+                </mc:Choice>
+                <mc:Fallback>
+                  <w:pict>
+                    <v:shape w14:anchorId="080D2D35" id="_x0000_s1027" type="#_x0000_t202" style="position:absolute;left:0;text-align:left;margin-left:329pt;margin-top:277.95pt;width:2in;height:2in;z-index:251669504;visibility:visible;mso-wrap-style:none;mso-wrap-distance-left:9pt;mso-wrap-distance-top:0;mso-wrap-distance-right:9pt;mso-wrap-distance-bottom:0;mso-position-horizontal:absolute;mso-position-horizontal-relative:text;mso-position-vertical:absolute;mso-position-vertical-relative:text;v-text-anchor:top" o:gfxdata="UEsDBBQABgAIAAAAIQC2gziS/gAAAOEBAAATAAAAW0NvbnRlbnRfVHlwZXNdLnhtbJSRQU7DMBBF&#10;90jcwfIWJU67QAgl6YK0S0CoHGBkTxKLZGx5TGhvj5O2G0SRWNoz/78nu9wcxkFMGNg6quQqL6RA&#10;0s5Y6ir5vt9lD1JwBDIwOMJKHpHlpr69KfdHjyxSmriSfYz+USnWPY7AufNIadK6MEJMx9ApD/oD&#10;OlTrorhX2lFEilmcO2RdNtjC5xDF9pCuTyYBB5bi6bQ4syoJ3g9WQ0ymaiLzg5KdCXlKLjvcW893&#10;SUOqXwnz5DrgnHtJTxOsQfEKIT7DmDSUCaxw7Rqn8787ZsmRM9e2VmPeBN4uqYvTtW7jvijg9N/y&#10;JsXecLq0q+WD6m8AAAD//wMAUEsDBBQABgAIAAAAIQA4/SH/1gAAAJQBAAALAAAAX3JlbHMvLnJl&#10;bHOkkMFqwzAMhu+DvYPRfXGawxijTi+j0GvpHsDYimMaW0Yy2fr2M4PBMnrbUb/Q94l/f/hMi1qR&#10;JVI2sOt6UJgd+ZiDgffL8ekFlFSbvV0oo4EbChzGx4f9GRdb25HMsYhqlCwG5lrLq9biZkxWOiqY&#10;22YiTra2kYMu1l1tQD30/bPm3wwYN0x18gb45AdQl1tp5j/sFB2T0FQ7R0nTNEV3j6o9feQzro1i&#10;OWA14Fm+Q8a1a8+Bvu/d/dMb2JY5uiPbhG/ktn4cqGU/er3pcvwCAAD//wMAUEsDBBQABgAIAAAA&#10;IQCujdT3CwIAACkEAAAOAAAAZHJzL2Uyb0RvYy54bWysU02P0zAQvSPxHyzfadKqQImarsquipCq&#10;3ZW6aM+uYzeRYo9lT5uUX8/Y6RcLJ8TFmfFM5uO95/ldb1p2UD40YEs+HuWcKSuhauyu5D9eVh9m&#10;nAUUthItWFXyowr8bvH+3bxzhZpADW2lPKMiNhSdK3mN6IosC7JWRoQROGUpqMEbgeT6XVZ50VF1&#10;02aTPP+UdeAr50GqEOj2YQjyRaqvtZL4pHVQyNqS02yYTp/ObTyzxVwUOy9c3cjTGOIfpjCisdT0&#10;UupBoGB73/xRyjTSQwCNIwkmA60bqdIOtM04f7PNphZOpV0InOAuMIX/V1Y+Hjbu2TPsv0JPBEZA&#10;OheKQJdxn157E780KaM4QXi8wKZ6ZDL+NJvMZjmFJMXODtXJrr87H/CbAsOiUXJPvCS4xGEdcEg9&#10;p8RuFlZN2yZuWvvbBdWMN9l1xmhhv+1ZU93Mv4XqSGt5GBgPTq4aar0WAZ+FJ4ppXJItPtGhW+hK&#10;DieLsxr8z7/dx3xCnqKcdSSZklvSNGftd0uMfBlPp1FhyZl+/Dwhx99GtrcRuzf3QJoc0/NwMpkx&#10;H9uzqT2YV9L2MvakkLCSOpccz+Y9DjKmtyHVcpmSSFNO4NpunIylI3IR1pf+VXh3wh6Jtkc4S0sU&#10;bygYcuOfwS33SEQkfiLKA6Yn8EmPieHT24mCv/VT1vWFL34BAAD//wMAUEsDBBQABgAIAAAAIQCJ&#10;5LOX3gAAAAsBAAAPAAAAZHJzL2Rvd25yZXYueG1sTI/BTsMwDIbvSLxDZCRuLN1oq7Y0ndCAMzB4&#10;gKwxTWnjVE22FZ4ec4Kj7V+fv7/eLm4UJ5xD70nBepWAQGq96alT8P72dFOACFGT0aMnVPCFAbbN&#10;5UWtK+PP9IqnfewEQyhUWoGNcaqkDK1Fp8PKT0h8+/Cz05HHuZNm1meGu1FukiSXTvfEH6yecGex&#10;HfZHp6BI3PMwlJuX4NLvdWZ3D/5x+lTq+mq5vwMRcYl/YfjVZ3Vo2Ongj2SCGBXkWcFdooIsy0oQ&#10;nCjTnDcHxqe3Jcimlv87ND8AAAD//wMAUEsBAi0AFAAGAAgAAAAhALaDOJL+AAAA4QEAABMAAAAA&#10;AAAAAAAAAAAAAAAAAFtDb250ZW50X1R5cGVzXS54bWxQSwECLQAUAAYACAAAACEAOP0h/9YAAACU&#10;AQAACwAAAAAAAAAAAAAAAAAvAQAAX3JlbHMvLnJlbHNQSwECLQAUAAYACAAAACEAro3U9wsCAAAp&#10;BAAADgAAAAAAAAAAAAAAAAAuAgAAZHJzL2Uyb0RvYy54bWxQSwECLQAUAAYACAAAACEAieSzl94A&#10;AAALAQAADwAAAAAAAAAAAAAAAABlBAAAZHJzL2Rvd25yZXYueG1sUEsFBgAAAAAEAAQA8wAAAHAF&#10;AAAAAA==&#10;" filled="f" stroked="f">
+                      <v:fill o:detectmouseclick="t"/>
+                      <v:textbox style="mso-fit-shape-to-text:t">
+                        <w:txbxContent>
+                          <w:p>
+                            <w:pPr>
+                              <w:spacing w:after="0" w:line="240" w:lineRule="auto"/>
+                              <w:jc w:val="center"/>
+                              <w:rPr>
+                                <w:rFonts w:ascii="Arial" w:hAnsi="Arial" w:cs="Arial"/>
+                                <w:noProof/>
+                                <w:color w:val="000000" w:themeColor="text1"/>
+                                <w:sz w:val="28"/>
+                                <w:szCs w:val="28"/>
+                                <w14:shadow w14:blurRad="38100" w14:dist="19050" w14:dir="2700000" w14:sx="100000" w14:sy="100000" w14:kx="0" w14:ky="0" w14:algn="tl">
+                                  <w14:schemeClr w14:val="dk1">
+                                    <w14:alpha w14:val="60000"/>
+                                  </w14:schemeClr>
+                                </w14:shadow>
+                                <w14:textOutline w14:w="0" w14:cap="flat" w14:cmpd="sng" w14:algn="ctr">
+                                  <w14:noFill/>
+                                  <w14:prstDash w14:val="solid"/>
+                                  <w14:round/>
+                                </w14:textOutline>
+                              </w:rPr>
+                            </w:pPr>
+                            <w:r>
+                              <w:rPr>
+                                <w:rFonts w:ascii="Arial" w:hAnsi="Arial" w:cs="Arial"/>
+                                <w:noProof/>
+                                <w:color w:val="000000" w:themeColor="text1"/>
+                                <w:sz w:val="28"/>
+                                <w:szCs w:val="28"/>
+                                <w14:shadow w14:blurRad="38100" w14:dist="19050" w14:dir="2700000" w14:sx="100000" w14:sy="100000" w14:kx="0" w14:ky="0" w14:algn="tl">
+                                  <w14:schemeClr w14:val="dk1">
+                                    <w14:alpha w14:val="60000"/>
+                                  </w14:schemeClr>
+                                </w14:shadow>
+                                <w14:textOutline w14:w="0" w14:cap="flat" w14:cmpd="sng" w14:algn="ctr">
+                                  <w14:noFill/>
+                                  <w14:prstDash w14:val="solid"/>
+                                  <w14:round/>
+                                </w14:textOutline>
+                              </w:rPr>
+                              <w:t>Menu card profile</w:t>
+                            </w:r>
+                          </w:p>
+                        </w:txbxContent>
+                      </v:textbox>
+                    </v:shape>
+                  </w:pict>
+                </mc:Fallback>
+              </mc:AlternateContent>
+            </w:r>
+            <w:r>
+              <w:rPr>
+                <w:noProof/>
+              </w:rPr>
+              <mc:AlternateContent>
+                <mc:Choice Requires="wps">
+                  <w:drawing>
+                    <wp:anchor distT="0" distB="0" distL="114300" distR="114300" simplePos="0" relativeHeight="251667456" behindDoc="0" locked="0" layoutInCell="1" allowOverlap="1" wp14:anchorId="030F904F" wp14:editId="1B7D99E8">
+                      <wp:simplePos x="0" y="0"/>
+                      <wp:positionH relativeFrom="margin">
+                        <wp:posOffset>4330597</wp:posOffset>
+                      </wp:positionH>
+                      <wp:positionV relativeFrom="paragraph">
+                        <wp:posOffset>1449749</wp:posOffset>
+                      </wp:positionV>
+                      <wp:extent cx="1382233" cy="669851"/>
+                      <wp:effectExtent l="0" t="0" r="0" b="0"/>
+                      <wp:wrapNone/>
+                      <wp:docPr id="1043152502" name="Text Box 1"/>
+                      <wp:cNvGraphicFramePr/>
+                      <a:graphic xmlns:a="http://schemas.openxmlformats.org/drawingml/2006/main">
+                        <a:graphicData uri="http://schemas.microsoft.com/office/word/2010/wordprocessingShape">
+                          <wps:wsp>
+                            <wps:cNvSpPr txBox="1"/>
+                            <wps:spPr>
+                              <a:xfrm>
+                                <a:off x="0" y="0"/>
+                                <a:ext cx="1382233" cy="669851"/>
+                              </a:xfrm>
+                              <a:prstGeom prst="rect">
+                                <a:avLst/>
+                              </a:prstGeom>
+                              <a:noFill/>
+                              <a:ln>
+                                <a:noFill/>
+                              </a:ln>
+                            </wps:spPr>
+                            <wps:txbx>
+                              <w:txbxContent>
+                                <w:p>
+                                  <w:pPr>
+                                    <w:spacing w:after="0" w:line="240" w:lineRule="auto"/>
+                                    <w:jc w:val="center"/>
+                                    <w:rPr>
+                                      <w:rFonts w:ascii="Arial" w:hAnsi="Arial" w:cs="Arial"/>
+                                      <w:noProof/>
+                                      <w:color w:val="000000" w:themeColor="text1"/>
+                                      <w:sz w:val="28"/>
+                                      <w:szCs w:val="28"/>
+                                      <w14:shadow w14:blurRad="38100" w14:dist="19050" w14:dir="2700000" w14:sx="100000" w14:sy="100000" w14:kx="0" w14:ky="0" w14:algn="tl">
+                                        <w14:schemeClr w14:val="dk1">
+                                          <w14:alpha w14:val="60000"/>
+                                        </w14:schemeClr>
+                                      </w14:shadow>
+                                      <w14:textOutline w14:w="0" w14:cap="flat" w14:cmpd="sng" w14:algn="ctr">
+                                        <w14:noFill/>
+                                        <w14:prstDash w14:val="solid"/>
+                                        <w14:round/>
+                                      </w14:textOutline>
+                                    </w:rPr>
+                                  </w:pPr>
+                                  <w:r>
+                                    <w:rPr>
+                                      <w:rFonts w:ascii="Arial" w:hAnsi="Arial" w:cs="Arial"/>
+                                      <w:noProof/>
+                                      <w:color w:val="000000" w:themeColor="text1"/>
+                                      <w:sz w:val="28"/>
+                                      <w:szCs w:val="28"/>
+                                      <w14:shadow w14:blurRad="38100" w14:dist="19050" w14:dir="2700000" w14:sx="100000" w14:sy="100000" w14:kx="0" w14:ky="0" w14:algn="tl">
+                                        <w14:schemeClr w14:val="dk1">
+                                          <w14:alpha w14:val="60000"/>
+                                        </w14:schemeClr>
+                                      </w14:shadow>
+                                      <w14:textOutline w14:w="0" w14:cap="flat" w14:cmpd="sng" w14:algn="ctr">
+                                        <w14:noFill/>
+                                        <w14:prstDash w14:val="solid"/>
+                                        <w14:round/>
+                                      </w14:textOutline>
+                                    </w:rPr>
+                                    <w:t>Image profil dan username</w:t>
+                                  </w:r>
+                                </w:p>
+                              </w:txbxContent>
+                            </wps:txbx>
+                            <wps:bodyPr rot="0" spcFirstLastPara="0" vertOverflow="overflow" horzOverflow="overflow" vert="horz" wrap="square" lIns="91440" tIns="45720" rIns="91440" bIns="45720" numCol="1" spcCol="0" rtlCol="0" fromWordArt="0" anchor="t" anchorCtr="0" forceAA="0" compatLnSpc="1">
+                              <a:prstTxWarp prst="textNoShape">
+                                <a:avLst/>
+                              </a:prstTxWarp>
+                              <a:noAutofit/>
+                            </wps:bodyPr>
+                          </wps:wsp>
+                        </a:graphicData>
+                      </a:graphic>
+                      <wp14:sizeRelH relativeFrom="margin">
+                        <wp14:pctWidth>0</wp14:pctWidth>
+                      </wp14:sizeRelH>
+                      <wp14:sizeRelV relativeFrom="margin">
+                        <wp14:pctHeight>0</wp14:pctHeight>
+                      </wp14:sizeRelV>
+                    </wp:anchor>
+                  </w:drawing>
+                </mc:Choice>
+                <mc:Fallback>
+                  <w:pict>
+                    <v:shape w14:anchorId="030F904F" id="_x0000_s1028" type="#_x0000_t202" style="position:absolute;left:0;text-align:left;margin-left:341pt;margin-top:114.15pt;width:108.85pt;height:52.75pt;z-index:251667456;visibility:visible;mso-wrap-style:square;mso-width-percent:0;mso-height-percent:0;mso-wrap-distance-left:9pt;mso-wrap-distance-top:0;mso-wrap-distance-right:9pt;mso-wrap-distance-bottom:0;mso-position-horizontal:absolute;mso-position-horizontal-relative:margin;mso-position-vertical:absolute;mso-position-vertical-relative:text;mso-width-percent:0;mso-height-percent:0;mso-width-relative:margin;mso-height-relative:margin;v-text-anchor:top" o:gfxdata="UEsDBBQABgAIAAAAIQC2gziS/gAAAOEBAAATAAAAW0NvbnRlbnRfVHlwZXNdLnhtbJSRQU7DMBBF&#10;90jcwfIWJU67QAgl6YK0S0CoHGBkTxKLZGx5TGhvj5O2G0SRWNoz/78nu9wcxkFMGNg6quQqL6RA&#10;0s5Y6ir5vt9lD1JwBDIwOMJKHpHlpr69KfdHjyxSmriSfYz+USnWPY7AufNIadK6MEJMx9ApD/oD&#10;OlTrorhX2lFEilmcO2RdNtjC5xDF9pCuTyYBB5bi6bQ4syoJ3g9WQ0ymaiLzg5KdCXlKLjvcW893&#10;SUOqXwnz5DrgnHtJTxOsQfEKIT7DmDSUCaxw7Rqn8787ZsmRM9e2VmPeBN4uqYvTtW7jvijg9N/y&#10;JsXecLq0q+WD6m8AAAD//wMAUEsDBBQABgAIAAAAIQA4/SH/1gAAAJQBAAALAAAAX3JlbHMvLnJl&#10;bHOkkMFqwzAMhu+DvYPRfXGawxijTi+j0GvpHsDYimMaW0Yy2fr2M4PBMnrbUb/Q94l/f/hMi1qR&#10;JVI2sOt6UJgd+ZiDgffL8ekFlFSbvV0oo4EbChzGx4f9GRdb25HMsYhqlCwG5lrLq9biZkxWOiqY&#10;22YiTra2kYMu1l1tQD30/bPm3wwYN0x18gb45AdQl1tp5j/sFB2T0FQ7R0nTNEV3j6o9feQzro1i&#10;OWA14Fm+Q8a1a8+Bvu/d/dMb2JY5uiPbhG/ktn4cqGU/er3pcvwCAAD//wMAUEsDBBQABgAIAAAA&#10;IQA/U7pvFAIAACoEAAAOAAAAZHJzL2Uyb0RvYy54bWysU8tu2zAQvBfoPxC817Jlx3UEy4GbwEWB&#10;IAngFDnTFGkRELksSVtyv75Lyq+mPRW9UMvd1T5mhvO7TjdkL5xXYEo6GgwpEYZDpcy2pN9fV59m&#10;lPjATMUaMKKkB+Hp3eLjh3lrC5FDDU0lHMEixhetLWkdgi2yzPNaaOYHYIXBoASnWcCr22aVYy1W&#10;102WD4fTrAVXWQdceI/ehz5IF6m+lIKHZym9CKQpKc4W0unSuYlntpizYuuYrRU/jsH+YQrNlMGm&#10;51IPLDCyc+qPUlpxBx5kGHDQGUipuEg74Daj4btt1jWzIu2C4Hh7hsn/v7L8ab+2L46E7gt0SGAE&#10;pLW+8OiM+3TS6fjFSQnGEcLDGTbRBcLjT+NZno/HlHCMTae3s5tUJrv8bZ0PXwVoEo2SOqQlocX2&#10;jz5gR0w9pcRmBlaqaRI1jfnNgYnRk11GjFboNh1RVUnz0/gbqA64lYOecG/5SmHrR+bDC3PIMC6C&#10;qg3PeMgG2pLC0aKkBvfzb/6Yj8BjlJIWFVNS/2PHnKCk+WaQktvRZBIlli6Tm885Xtx1ZHMdMTt9&#10;DyjKEb4Py5MZ80NzMqUD/YbiXsauGGKGY++ShpN5H3od4+PgYrlMSSgqy8KjWVseS0fsIrCv3Rtz&#10;9oh+QN6e4KQtVrwjoc/tUV/uAkiVGIo496ge4UdBJuKOjycq/vqesi5PfPELAAD//wMAUEsDBBQA&#10;BgAIAAAAIQASXBAn3wAAAAsBAAAPAAAAZHJzL2Rvd25yZXYueG1sTI/NTsMwEITvSLyDtUjcqE0C&#10;xQnZVAjEFUT5kbi58TaJiNdR7Dbh7TEnOI5mNPNNtVncII40hd4zwuVKgSBuvO25RXh7fbzQIEI0&#10;bM3gmRC+KcCmPj2pTGn9zC903MZWpBIOpUHoYhxLKUPTkTNh5Ufi5O395ExMcmqlncycyt0gM6XW&#10;0pme00JnRrrvqPnaHhzC+9P+8+NKPbcP7nqc/aIku0Iinp8td7cgIi3xLwy/+Akd6sS08we2QQwI&#10;a52lLxEhy3QOIiV0UdyA2CHkea5B1pX8/6H+AQAA//8DAFBLAQItABQABgAIAAAAIQC2gziS/gAA&#10;AOEBAAATAAAAAAAAAAAAAAAAAAAAAABbQ29udGVudF9UeXBlc10ueG1sUEsBAi0AFAAGAAgAAAAh&#10;ADj9If/WAAAAlAEAAAsAAAAAAAAAAAAAAAAALwEAAF9yZWxzLy5yZWxzUEsBAi0AFAAGAAgAAAAh&#10;AD9Tum8UAgAAKgQAAA4AAAAAAAAAAAAAAAAALgIAAGRycy9lMm9Eb2MueG1sUEsBAi0AFAAGAAgA&#10;AAAhABJcECffAAAACwEAAA8AAAAAAAAAAAAAAAAAbgQAAGRycy9kb3ducmV2LnhtbFBLBQYAAAAA&#10;BAAEAPMAAAB6BQAAAAA=&#10;" filled="f" stroked="f">
+                      <v:fill o:detectmouseclick="t"/>
+                      <v:textbox>
+                        <w:txbxContent>
+                          <w:p>
+                            <w:pPr>
+                              <w:spacing w:after="0" w:line="240" w:lineRule="auto"/>
+                              <w:jc w:val="center"/>
+                              <w:rPr>
+                                <w:rFonts w:ascii="Arial" w:hAnsi="Arial" w:cs="Arial"/>
+                                <w:noProof/>
+                                <w:color w:val="000000" w:themeColor="text1"/>
+                                <w:sz w:val="28"/>
+                                <w:szCs w:val="28"/>
+                                <w14:shadow w14:blurRad="38100" w14:dist="19050" w14:dir="2700000" w14:sx="100000" w14:sy="100000" w14:kx="0" w14:ky="0" w14:algn="tl">
+                                  <w14:schemeClr w14:val="dk1">
+                                    <w14:alpha w14:val="60000"/>
+                                  </w14:schemeClr>
+                                </w14:shadow>
+                                <w14:textOutline w14:w="0" w14:cap="flat" w14:cmpd="sng" w14:algn="ctr">
+                                  <w14:noFill/>
+                                  <w14:prstDash w14:val="solid"/>
+                                  <w14:round/>
+                                </w14:textOutline>
+                              </w:rPr>
+                            </w:pPr>
+                            <w:r>
+                              <w:rPr>
+                                <w:rFonts w:ascii="Arial" w:hAnsi="Arial" w:cs="Arial"/>
+                                <w:noProof/>
+                                <w:color w:val="000000" w:themeColor="text1"/>
+                                <w:sz w:val="28"/>
+                                <w:szCs w:val="28"/>
+                                <w14:shadow w14:blurRad="38100" w14:dist="19050" w14:dir="2700000" w14:sx="100000" w14:sy="100000" w14:kx="0" w14:ky="0" w14:algn="tl">
+                                  <w14:schemeClr w14:val="dk1">
+                                    <w14:alpha w14:val="60000"/>
+                                  </w14:schemeClr>
+                                </w14:shadow>
+                                <w14:textOutline w14:w="0" w14:cap="flat" w14:cmpd="sng" w14:algn="ctr">
+                                  <w14:noFill/>
+                                  <w14:prstDash w14:val="solid"/>
+                                  <w14:round/>
+                                </w14:textOutline>
+                              </w:rPr>
+                              <w:t>Image profil dan username</w:t>
+                            </w:r>
+                          </w:p>
+                        </w:txbxContent>
+                      </v:textbox>
+                      <w10:wrap anchorx="margin"/>
+                    </v:shape>
+                  </w:pict>
+                </mc:Fallback>
+              </mc:AlternateContent>
+            </w:r>
+            <w:r>
+              <w:rPr>
+                <w:noProof/>
+              </w:rPr>
+              <mc:AlternateContent>
+                <mc:Choice Requires="wps">
+                  <w:drawing>
+                    <wp:anchor distT="0" distB="0" distL="114300" distR="114300" simplePos="0" relativeHeight="251665408" behindDoc="0" locked="0" layoutInCell="1" allowOverlap="1" wp14:anchorId="15EA96E8" wp14:editId="14AF2213">
+                      <wp:simplePos x="0" y="0"/>
+                      <wp:positionH relativeFrom="column">
+                        <wp:posOffset>4274288</wp:posOffset>
+                      </wp:positionH>
+                      <wp:positionV relativeFrom="paragraph">
+                        <wp:posOffset>265814</wp:posOffset>
+                      </wp:positionV>
+                      <wp:extent cx="1828800" cy="1828800"/>
+                      <wp:effectExtent l="0" t="0" r="0" b="0"/>
+                      <wp:wrapNone/>
+                      <wp:docPr id="137332560" name="Text Box 1"/>
+                      <wp:cNvGraphicFramePr/>
+                      <a:graphic xmlns:a="http://schemas.openxmlformats.org/drawingml/2006/main">
+                        <a:graphicData uri="http://schemas.microsoft.com/office/word/2010/wordprocessingShape">
+                          <wps:wsp>
+                            <wps:cNvSpPr txBox="1"/>
+                            <wps:spPr>
+                              <a:xfrm>
+                                <a:off x="0" y="0"/>
+                                <a:ext cx="1828800" cy="1828800"/>
+                              </a:xfrm>
+                              <a:prstGeom prst="rect">
+                                <a:avLst/>
+                              </a:prstGeom>
+                              <a:noFill/>
+                              <a:ln>
+                                <a:noFill/>
+                              </a:ln>
+                            </wps:spPr>
+                            <wps:txbx>
+                              <w:txbxContent>
+                                <w:p>
+                                  <w:pPr>
+                                    <w:spacing w:after="0" w:line="240" w:lineRule="auto"/>
+                                    <w:jc w:val="center"/>
+                                    <w:rPr>
+                                      <w:rFonts w:ascii="Arial" w:hAnsi="Arial" w:cs="Arial"/>
+                                      <w:bCs/>
+                                      <w:noProof/>
+                                      <w:color w:val="000000" w:themeColor="text1"/>
+                                      <w:sz w:val="28"/>
+                                      <w:szCs w:val="28"/>
+                                      <w14:shadow w14:blurRad="38100" w14:dist="19050" w14:dir="2700000" w14:sx="100000" w14:sy="100000" w14:kx="0" w14:ky="0" w14:algn="tl">
+                                        <w14:schemeClr w14:val="dk1">
+                                          <w14:alpha w14:val="60000"/>
+                                        </w14:schemeClr>
+                                      </w14:shadow>
+                                      <w14:textOutline w14:w="0" w14:cap="flat" w14:cmpd="sng" w14:algn="ctr">
+                                        <w14:noFill/>
+                                        <w14:prstDash w14:val="solid"/>
+                                        <w14:round/>
+                                      </w14:textOutline>
+                                    </w:rPr>
+                                  </w:pPr>
+                                  <w:r>
+                                    <w:rPr>
+                                      <w:rFonts w:ascii="Arial" w:hAnsi="Arial" w:cs="Arial"/>
+                                      <w:bCs/>
+                                      <w:noProof/>
+                                      <w:color w:val="000000" w:themeColor="text1"/>
+                                      <w:sz w:val="28"/>
+                                      <w:szCs w:val="28"/>
+                                      <w14:shadow w14:blurRad="38100" w14:dist="19050" w14:dir="2700000" w14:sx="100000" w14:sy="100000" w14:kx="0" w14:ky="0" w14:algn="tl">
+                                        <w14:schemeClr w14:val="dk1">
+                                          <w14:alpha w14:val="60000"/>
+                                        </w14:schemeClr>
+                                      </w14:shadow>
+                                      <w14:textOutline w14:w="0" w14:cap="flat" w14:cmpd="sng" w14:algn="ctr">
+                                        <w14:noFill/>
+                                        <w14:prstDash w14:val="solid"/>
+                                        <w14:round/>
+                                      </w14:textOutline>
+                                    </w:rPr>
+                                    <w:t>Judul Halaman</w:t>
+                                  </w:r>
+                                </w:p>
+                                <w:p/>
+                              </w:txbxContent>
+                            </wps:txbx>
+                            <wps:bodyPr rot="0" spcFirstLastPara="0" vertOverflow="overflow" horzOverflow="overflow" vert="horz" wrap="none" lIns="91440" tIns="45720" rIns="91440" bIns="45720" numCol="1" spcCol="0" rtlCol="0" fromWordArt="0" anchor="t" anchorCtr="0" forceAA="0" compatLnSpc="1">
+                              <a:prstTxWarp prst="textNoShape">
+                                <a:avLst/>
+                              </a:prstTxWarp>
+                              <a:spAutoFit/>
+                            </wps:bodyPr>
+                          </wps:wsp>
+                        </a:graphicData>
+                      </a:graphic>
+                    </wp:anchor>
+                  </w:drawing>
+                </mc:Choice>
+                <mc:Fallback>
+                  <w:pict>
+                    <v:shape w14:anchorId="15EA96E8" id="_x0000_s1029" type="#_x0000_t202" style="position:absolute;left:0;text-align:left;margin-left:336.55pt;margin-top:20.95pt;width:2in;height:2in;z-index:251665408;visibility:visible;mso-wrap-style:none;mso-wrap-distance-left:9pt;mso-wrap-distance-top:0;mso-wrap-distance-right:9pt;mso-wrap-distance-bottom:0;mso-position-horizontal:absolute;mso-position-horizontal-relative:text;mso-position-vertical:absolute;mso-position-vertical-relative:text;v-text-anchor:top" o:gfxdata="UEsDBBQABgAIAAAAIQC2gziS/gAAAOEBAAATAAAAW0NvbnRlbnRfVHlwZXNdLnhtbJSRQU7DMBBF&#10;90jcwfIWJU67QAgl6YK0S0CoHGBkTxKLZGx5TGhvj5O2G0SRWNoz/78nu9wcxkFMGNg6quQqL6RA&#10;0s5Y6ir5vt9lD1JwBDIwOMJKHpHlpr69KfdHjyxSmriSfYz+USnWPY7AufNIadK6MEJMx9ApD/oD&#10;OlTrorhX2lFEilmcO2RdNtjC5xDF9pCuTyYBB5bi6bQ4syoJ3g9WQ0ymaiLzg5KdCXlKLjvcW893&#10;SUOqXwnz5DrgnHtJTxOsQfEKIT7DmDSUCaxw7Rqn8787ZsmRM9e2VmPeBN4uqYvTtW7jvijg9N/y&#10;JsXecLq0q+WD6m8AAAD//wMAUEsDBBQABgAIAAAAIQA4/SH/1gAAAJQBAAALAAAAX3JlbHMvLnJl&#10;bHOkkMFqwzAMhu+DvYPRfXGawxijTi+j0GvpHsDYimMaW0Yy2fr2M4PBMnrbUb/Q94l/f/hMi1qR&#10;JVI2sOt6UJgd+ZiDgffL8ekFlFSbvV0oo4EbChzGx4f9GRdb25HMsYhqlCwG5lrLq9biZkxWOiqY&#10;22YiTra2kYMu1l1tQD30/bPm3wwYN0x18gb45AdQl1tp5j/sFB2T0FQ7R0nTNEV3j6o9feQzro1i&#10;OWA14Fm+Q8a1a8+Bvu/d/dMb2JY5uiPbhG/ktn4cqGU/er3pcvwCAAD//wMAUEsDBBQABgAIAAAA&#10;IQCXwWoVDgIAACkEAAAOAAAAZHJzL2Uyb0RvYy54bWysU02P2jAQvVfqf7B8LwFKWxoRVnRXVJVW&#10;uyux1Z6NY5NIjseyBxL66zt2CLDbnqpenBnPZD7ee17cdI1hB+VDDbbgk9GYM2UllLXdFfzn8/rD&#10;nLOAwpbCgFUFP6rAb5bv3y1al6spVGBK5RkVsSFvXcErRJdnWZCVakQYgVOWghp8I5Bcv8tKL1qq&#10;3phsOh5/zlrwpfMgVQh0e9cH+TLV11pJfNQ6KGSm4DQbptOncxvPbLkQ+c4LV9XyNIb4hykaUVtq&#10;ei51J1Cwva//KNXU0kMAjSMJTQZa11KlHWibyfjNNptKOJV2IXCCO8MU/l9Z+XDYuCfPsPsGHREY&#10;AWldyANdxn067Zv4pUkZxQnC4xk21SGT8af5dD4fU0hSbHCoTnb53fmA3xU0LBoF98RLgksc7gP2&#10;qUNK7GZhXRuTuDH21QXVjDfZZcZoYbftWF0W/OMw/xbKI63loWc8OLmuqfW9CPgkPFFM45Js8ZEO&#10;baAtOJwszirwv/52H/MJeYpy1pJkCm5J05yZH5YY+TqZzaLCkjP79GVKjr+ObK8jdt/cAmlyQs/D&#10;yWTGfDSDqT00L6TtVexJIWEldS44DuYt9jKmtyHVapWSSFNO4L3dOBlLR+QirM/di/DuhD0SbQ8w&#10;SEvkbyjoc+Ofwa32SEQkfiLKPaYn8EmPieHT24mCv/ZT1uWFL38DAAD//wMAUEsDBBQABgAIAAAA&#10;IQD5SJKs3gAAAAoBAAAPAAAAZHJzL2Rvd25yZXYueG1sTI9BTsMwEEX3SNzBGiR21HFaQh3iVKjA&#10;mlI4gBsPcUg8jmK3DZwes4LlzDz9eb/azG5gJ5xC50mBWGTAkBpvOmoVvL8936yBhajJ6METKvjC&#10;AJv68qLSpfFnesXTPrYshVAotQIb41hyHhqLToeFH5HS7cNPTsc0Ti03kz6ncDfwPMsK7nRH6YPV&#10;I24tNv3+6BSsM/fS9zLfBbf6Frd2++ifxk+lrq/mh3tgEef4B8OvflKHOjkd/JFMYIOC4m4pEqpg&#10;JSSwBMhCpMVBwTKXEnhd8f8V6h8AAAD//wMAUEsBAi0AFAAGAAgAAAAhALaDOJL+AAAA4QEAABMA&#10;AAAAAAAAAAAAAAAAAAAAAFtDb250ZW50X1R5cGVzXS54bWxQSwECLQAUAAYACAAAACEAOP0h/9YA&#10;AACUAQAACwAAAAAAAAAAAAAAAAAvAQAAX3JlbHMvLnJlbHNQSwECLQAUAAYACAAAACEAl8FqFQ4C&#10;AAApBAAADgAAAAAAAAAAAAAAAAAuAgAAZHJzL2Uyb0RvYy54bWxQSwECLQAUAAYACAAAACEA+UiS&#10;rN4AAAAKAQAADwAAAAAAAAAAAAAAAABoBAAAZHJzL2Rvd25yZXYueG1sUEsFBgAAAAAEAAQA8wAA&#10;AHMFAAAAAA==&#10;" filled="f" stroked="f">
+                      <v:fill o:detectmouseclick="t"/>
+                      <v:textbox style="mso-fit-shape-to-text:t">
+                        <w:txbxContent>
+                          <w:p>
+                            <w:pPr>
+                              <w:spacing w:after="0" w:line="240" w:lineRule="auto"/>
+                              <w:jc w:val="center"/>
+                              <w:rPr>
+                                <w:rFonts w:ascii="Arial" w:hAnsi="Arial" w:cs="Arial"/>
+                                <w:bCs/>
+                                <w:noProof/>
+                                <w:color w:val="000000" w:themeColor="text1"/>
+                                <w:sz w:val="28"/>
+                                <w:szCs w:val="28"/>
+                                <w14:shadow w14:blurRad="38100" w14:dist="19050" w14:dir="2700000" w14:sx="100000" w14:sy="100000" w14:kx="0" w14:ky="0" w14:algn="tl">
+                                  <w14:schemeClr w14:val="dk1">
+                                    <w14:alpha w14:val="60000"/>
+                                  </w14:schemeClr>
+                                </w14:shadow>
+                                <w14:textOutline w14:w="0" w14:cap="flat" w14:cmpd="sng" w14:algn="ctr">
+                                  <w14:noFill/>
+                                  <w14:prstDash w14:val="solid"/>
+                                  <w14:round/>
+                                </w14:textOutline>
+                              </w:rPr>
+                            </w:pPr>
+                            <w:r>
+                              <w:rPr>
+                                <w:rFonts w:ascii="Arial" w:hAnsi="Arial" w:cs="Arial"/>
+                                <w:bCs/>
+                                <w:noProof/>
+                                <w:color w:val="000000" w:themeColor="text1"/>
+                                <w:sz w:val="28"/>
+                                <w:szCs w:val="28"/>
+                                <w14:shadow w14:blurRad="38100" w14:dist="19050" w14:dir="2700000" w14:sx="100000" w14:sy="100000" w14:kx="0" w14:ky="0" w14:algn="tl">
+                                  <w14:schemeClr w14:val="dk1">
+                                    <w14:alpha w14:val="60000"/>
+                                  </w14:schemeClr>
+                                </w14:shadow>
+                                <w14:textOutline w14:w="0" w14:cap="flat" w14:cmpd="sng" w14:algn="ctr">
+                                  <w14:noFill/>
+                                  <w14:prstDash w14:val="solid"/>
+                                  <w14:round/>
+                                </w14:textOutline>
+                              </w:rPr>
+                              <w:t>Judul Halaman</w:t>
+                            </w:r>
+                          </w:p>
+                          <w:p/>
+                        </w:txbxContent>
+                      </v:textbox>
+                    </v:shape>
+                  </w:pict>
+                </mc:Fallback>
+              </mc:AlternateContent>
+            </w:r>
+            <w:r>
+              <w:rPr>
+                <w:rFonts w:ascii="Arial" w:hAnsi="Arial" w:cs="Arial"/>
+                <w:b/>
+                <w:bCs/>
+                <w:noProof/>
+                <w:sz w:val="24"/>
+                <w:szCs w:val="24"/>
+              </w:rPr>
+              <mc:AlternateContent>
+                <mc:Choice Requires="wps">
+                  <w:drawing>
+                    <wp:anchor distT="0" distB="0" distL="114300" distR="114300" simplePos="0" relativeHeight="251662336" behindDoc="0" locked="0" layoutInCell="1" allowOverlap="1" wp14:anchorId="46669648" wp14:editId="6AE98CEC">
+                      <wp:simplePos x="0" y="0"/>
+                      <wp:positionH relativeFrom="column">
+                        <wp:posOffset>2616067</wp:posOffset>
+                      </wp:positionH>
+                      <wp:positionV relativeFrom="paragraph">
+                        <wp:posOffset>3350467</wp:posOffset>
+                      </wp:positionV>
+                      <wp:extent cx="1426978" cy="618903"/>
+                      <wp:effectExtent l="19050" t="19050" r="20955" b="29210"/>
+                      <wp:wrapNone/>
+                      <wp:docPr id="800834274" name="Arrow: Right 6"/>
+                      <wp:cNvGraphicFramePr/>
+                      <a:graphic xmlns:a="http://schemas.openxmlformats.org/drawingml/2006/main">
+                        <a:graphicData uri="http://schemas.microsoft.com/office/word/2010/wordprocessingShape">
+                          <wps:wsp>
+                            <wps:cNvSpPr/>
+                            <wps:spPr>
+                              <a:xfrm flipH="1">
+                                <a:off x="0" y="0"/>
+                                <a:ext cx="1426978" cy="618903"/>
+                              </a:xfrm>
+                              <a:prstGeom prst="rightArrow">
+                                <a:avLst/>
+                              </a:prstGeom>
+                              <a:solidFill>
+                                <a:schemeClr val="accent2"/>
+                              </a:solidFill>
+                            </wps:spPr>
+                            <wps:style>
+                              <a:lnRef idx="2">
+                                <a:schemeClr val="accent1">
+                                  <a:shade val="15000"/>
+                                </a:schemeClr>
+                              </a:lnRef>
+                              <a:fillRef idx="1">
+                                <a:schemeClr val="accent1"/>
+                              </a:fillRef>
+                              <a:effectRef idx="0">
+                                <a:schemeClr val="accent1"/>
+                              </a:effectRef>
+                              <a:fontRef idx="minor">
+                                <a:schemeClr val="lt1"/>
+                              </a:fontRef>
+                            </wps:style>
+                            <wps:bodyPr rot="0" spcFirstLastPara="0" vertOverflow="overflow" horzOverflow="overflow" vert="horz" wrap="square" lIns="91440" tIns="45720" rIns="91440" bIns="45720" numCol="1" spcCol="0" rtlCol="0" fromWordArt="0" anchor="ctr" anchorCtr="0" forceAA="0" compatLnSpc="1">
+                              <a:prstTxWarp prst="textNoShape">
+                                <a:avLst/>
+                              </a:prstTxWarp>
+                              <a:noAutofit/>
+                            </wps:bodyPr>
+                          </wps:wsp>
+                        </a:graphicData>
+                      </a:graphic>
+                      <wp14:sizeRelH relativeFrom="margin">
+                        <wp14:pctWidth>0</wp14:pctWidth>
+                      </wp14:sizeRelH>
+                      <wp14:sizeRelV relativeFrom="margin">
+                        <wp14:pctHeight>0</wp14:pctHeight>
+                      </wp14:sizeRelV>
+                    </wp:anchor>
+                  </w:drawing>
+                </mc:Choice>
+                <mc:Fallback>
+                  <w:pict>
+                    <v:shape w14:anchorId="096A36C5" id="Arrow: Right 6" o:spid="_x0000_s1026" type="#_x0000_t13" style="position:absolute;margin-left:206pt;margin-top:263.8pt;width:112.35pt;height:48.75pt;flip:x;z-index:251662336;visibility:visible;mso-wrap-style:square;mso-width-percent:0;mso-height-percent:0;mso-wrap-distance-left:9pt;mso-wrap-distance-top:0;mso-wrap-distance-right:9pt;mso-wrap-distance-bottom:0;mso-position-horizontal:absolute;mso-position-horizontal-relative:text;mso-position-vertical:absolute;mso-position-vertical-relative:text;mso-width-percent:0;mso-height-percent:0;mso-width-relative:margin;mso-height-relative:margin;v-text-anchor:middle" o:gfxdata="UEsDBBQABgAIAAAAIQC2gziS/gAAAOEBAAATAAAAW0NvbnRlbnRfVHlwZXNdLnhtbJSRQU7DMBBF&#10;90jcwfIWJU67QAgl6YK0S0CoHGBkTxKLZGx5TGhvj5O2G0SRWNoz/78nu9wcxkFMGNg6quQqL6RA&#10;0s5Y6ir5vt9lD1JwBDIwOMJKHpHlpr69KfdHjyxSmriSfYz+USnWPY7AufNIadK6MEJMx9ApD/oD&#10;OlTrorhX2lFEilmcO2RdNtjC5xDF9pCuTyYBB5bi6bQ4syoJ3g9WQ0ymaiLzg5KdCXlKLjvcW893&#10;SUOqXwnz5DrgnHtJTxOsQfEKIT7DmDSUCaxw7Rqn8787ZsmRM9e2VmPeBN4uqYvTtW7jvijg9N/y&#10;JsXecLq0q+WD6m8AAAD//wMAUEsDBBQABgAIAAAAIQA4/SH/1gAAAJQBAAALAAAAX3JlbHMvLnJl&#10;bHOkkMFqwzAMhu+DvYPRfXGawxijTi+j0GvpHsDYimMaW0Yy2fr2M4PBMnrbUb/Q94l/f/hMi1qR&#10;JVI2sOt6UJgd+ZiDgffL8ekFlFSbvV0oo4EbChzGx4f9GRdb25HMsYhqlCwG5lrLq9biZkxWOiqY&#10;22YiTra2kYMu1l1tQD30/bPm3wwYN0x18gb45AdQl1tp5j/sFB2T0FQ7R0nTNEV3j6o9feQzro1i&#10;OWA14Fm+Q8a1a8+Bvu/d/dMb2JY5uiPbhG/ktn4cqGU/er3pcvwCAAD//wMAUEsDBBQABgAIAAAA&#10;IQBLyGWIeQIAAFoFAAAOAAAAZHJzL2Uyb0RvYy54bWysVEtv2zAMvg/YfxB0X+1k6SuoUwQtug0o&#10;2mLt0LMqS7EAWdQoJU7260fJjht0xQ7DLgIlkh8f+siLy21r2UZhMOAqPjkqOVNOQm3cquI/nm4+&#10;nXEWonC1sOBUxXcq8MvFxw8XnZ+rKTRga4WMQFyYd77iTYx+XhRBNqoV4Qi8cqTUgK2IdMVVUaPo&#10;CL21xbQsT4oOsPYIUoVAr9e9ki8yvtZKxnutg4rMVpxyi/nEfL6ks1hciPkKhW+MHNIQ/5BFK4yj&#10;oCPUtYiCrdH8AdUaiRBAxyMJbQFaG6lyDVTNpHxTzWMjvMq1UHOCH9sU/h+svNs8+gekNnQ+zAOJ&#10;qYqtxpZpa/xX+tNcF2XKtrltu7FtahuZpMfJbHpyfkofLUl3Mjk7Lz+nvhY9TsLzGOIXBS1LQsXR&#10;rJq4RIQuY4vNbYi9w94wOQWwpr4x1uZLIoS6ssg2gr5SSKlcnA5hDiyL1zKyFHdWJX/rvivNTE3p&#10;TnPQzLC3gH2toRG16uNMjssyk4SKGT1yaRkwIWvKcMQeAN5LdjIkO9gnV5UJOjqXf0us78/okSOD&#10;i6NzaxzgewA2jpF7e0r/oDVJfIF694AMoR+P4OWNoY+6FSE+CKR5oMmhGY/3dGgLXcVhkDhrAH+9&#10;957siaak5ayj+ap4+LkWqDiz3xwR+Hwym6WBzJfZ8emULnioeTnUuHV7BfTvE9omXmYx2Ue7FzVC&#10;+0yrYJmikko4SbErLiPuL1exn3taJlItl9mMhtCLeOsevdwzPVHwafss0A9sjcTzO9jPopi/oWtv&#10;m/7DwXIdQZvM5de+Dv2mAc7EGZZN2hCH92z1uhIXvwEAAP//AwBQSwMEFAAGAAgAAAAhAPJM/YXh&#10;AAAACwEAAA8AAABkcnMvZG93bnJldi54bWxMj8FOwzAQRO9I/IO1SNyok9CmTYhTVQjOqCWUqxsv&#10;SdR4HWK3DXw9ywlus5rR7JtiPdlenHH0nSMF8SwCgVQ701GjoHp9vluB8EGT0b0jVPCFHtbl9VWh&#10;c+MutMXzLjSCS8jnWkEbwpBL6esWrfYzNyCx9+FGqwOfYyPNqC9cbnuZRFEqre6IP7R6wMcW6+Pu&#10;ZBWs9ll9rL6r/ebpZavf3rOAn/NMqdubafMAIuAU/sLwi8/oUDLTwZ3IeNErmMcJbwkKFskyBcGJ&#10;9D5dgjiwSBYxyLKQ/zeUPwAAAP//AwBQSwECLQAUAAYACAAAACEAtoM4kv4AAADhAQAAEwAAAAAA&#10;AAAAAAAAAAAAAAAAW0NvbnRlbnRfVHlwZXNdLnhtbFBLAQItABQABgAIAAAAIQA4/SH/1gAAAJQB&#10;AAALAAAAAAAAAAAAAAAAAC8BAABfcmVscy8ucmVsc1BLAQItABQABgAIAAAAIQBLyGWIeQIAAFoF&#10;AAAOAAAAAAAAAAAAAAAAAC4CAABkcnMvZTJvRG9jLnhtbFBLAQItABQABgAIAAAAIQDyTP2F4QAA&#10;AAsBAAAPAAAAAAAAAAAAAAAAANMEAABkcnMvZG93bnJldi54bWxQSwUGAAAAAAQABADzAAAA4QUA&#10;AAAA&#10;" adj="16916" fillcolor="#ed7d31 [3205]" strokecolor="#09101d [484]" strokeweight="1pt"/>
+                  </w:pict>
+                </mc:Fallback>
+              </mc:AlternateContent>
+            </w:r>
+            <w:r>
+              <w:rPr>
+                <w:rFonts w:ascii="Arial" w:hAnsi="Arial" w:cs="Arial"/>
+                <w:b/>
+                <w:bCs/>
+                <w:noProof/>
+                <w:sz w:val="24"/>
+                <w:szCs w:val="24"/>
+              </w:rPr>
+              <mc:AlternateContent>
+                <mc:Choice Requires="wps">
+                  <w:drawing>
+                    <wp:anchor distT="0" distB="0" distL="114300" distR="114300" simplePos="0" relativeHeight="251661312" behindDoc="0" locked="0" layoutInCell="1" allowOverlap="1" wp14:anchorId="17FFA63A" wp14:editId="16D3EC91">
+                      <wp:simplePos x="0" y="0"/>
+                      <wp:positionH relativeFrom="column">
+                        <wp:posOffset>2690495</wp:posOffset>
+                      </wp:positionH>
+                      <wp:positionV relativeFrom="paragraph">
+                        <wp:posOffset>1362178</wp:posOffset>
+                      </wp:positionV>
+                      <wp:extent cx="1692792" cy="682699"/>
+                      <wp:effectExtent l="19050" t="19050" r="22225" b="41275"/>
+                      <wp:wrapNone/>
+                      <wp:docPr id="809077725" name="Arrow: Right 5"/>
+                      <wp:cNvGraphicFramePr/>
+                      <a:graphic xmlns:a="http://schemas.openxmlformats.org/drawingml/2006/main">
+                        <a:graphicData uri="http://schemas.microsoft.com/office/word/2010/wordprocessingShape">
+                          <wps:wsp>
+                            <wps:cNvSpPr/>
+                            <wps:spPr>
+                              <a:xfrm flipH="1">
+                                <a:off x="0" y="0"/>
+                                <a:ext cx="1692792" cy="682699"/>
+                              </a:xfrm>
+                              <a:prstGeom prst="rightArrow">
+                                <a:avLst/>
+                              </a:prstGeom>
+                              <a:solidFill>
+                                <a:schemeClr val="accent2"/>
+                              </a:solidFill>
+                            </wps:spPr>
+                            <wps:style>
+                              <a:lnRef idx="2">
+                                <a:schemeClr val="accent1">
+                                  <a:shade val="15000"/>
+                                </a:schemeClr>
+                              </a:lnRef>
+                              <a:fillRef idx="1">
+                                <a:schemeClr val="accent1"/>
+                              </a:fillRef>
+                              <a:effectRef idx="0">
+                                <a:schemeClr val="accent1"/>
+                              </a:effectRef>
+                              <a:fontRef idx="minor">
+                                <a:schemeClr val="lt1"/>
+                              </a:fontRef>
+                            </wps:style>
+                            <wps:bodyPr rot="0" spcFirstLastPara="0" vertOverflow="overflow" horzOverflow="overflow" vert="horz" wrap="square" lIns="91440" tIns="45720" rIns="91440" bIns="45720" numCol="1" spcCol="0" rtlCol="0" fromWordArt="0" anchor="ctr" anchorCtr="0" forceAA="0" compatLnSpc="1">
+                              <a:prstTxWarp prst="textNoShape">
+                                <a:avLst/>
+                              </a:prstTxWarp>
+                              <a:noAutofit/>
+                            </wps:bodyPr>
+                          </wps:wsp>
+                        </a:graphicData>
+                      </a:graphic>
+                      <wp14:sizeRelH relativeFrom="margin">
+                        <wp14:pctWidth>0</wp14:pctWidth>
+                      </wp14:sizeRelH>
+                      <wp14:sizeRelV relativeFrom="margin">
+                        <wp14:pctHeight>0</wp14:pctHeight>
+                      </wp14:sizeRelV>
+                    </wp:anchor>
+                  </w:drawing>
+                </mc:Choice>
+                <mc:Fallback>
+                  <w:pict>
+                    <v:shape w14:anchorId="1FF9927E" id="Arrow: Right 5" o:spid="_x0000_s1026" type="#_x0000_t13" style="position:absolute;margin-left:211.85pt;margin-top:107.25pt;width:133.3pt;height:53.75pt;flip:x;z-index:251661312;visibility:visible;mso-wrap-style:square;mso-width-percent:0;mso-height-percent:0;mso-wrap-distance-left:9pt;mso-wrap-distance-top:0;mso-wrap-distance-right:9pt;mso-wrap-distance-bottom:0;mso-position-horizontal:absolute;mso-position-horizontal-relative:text;mso-position-vertical:absolute;mso-position-vertical-relative:text;mso-width-percent:0;mso-height-percent:0;mso-width-relative:margin;mso-height-relative:margin;v-text-anchor:middle" o:gfxdata="UEsDBBQABgAIAAAAIQC2gziS/gAAAOEBAAATAAAAW0NvbnRlbnRfVHlwZXNdLnhtbJSRQU7DMBBF&#10;90jcwfIWJU67QAgl6YK0S0CoHGBkTxKLZGx5TGhvj5O2G0SRWNoz/78nu9wcxkFMGNg6quQqL6RA&#10;0s5Y6ir5vt9lD1JwBDIwOMJKHpHlpr69KfdHjyxSmriSfYz+USnWPY7AufNIadK6MEJMx9ApD/oD&#10;OlTrorhX2lFEilmcO2RdNtjC5xDF9pCuTyYBB5bi6bQ4syoJ3g9WQ0ymaiLzg5KdCXlKLjvcW893&#10;SUOqXwnz5DrgnHtJTxOsQfEKIT7DmDSUCaxw7Rqn8787ZsmRM9e2VmPeBN4uqYvTtW7jvijg9N/y&#10;JsXecLq0q+WD6m8AAAD//wMAUEsDBBQABgAIAAAAIQA4/SH/1gAAAJQBAAALAAAAX3JlbHMvLnJl&#10;bHOkkMFqwzAMhu+DvYPRfXGawxijTi+j0GvpHsDYimMaW0Yy2fr2M4PBMnrbUb/Q94l/f/hMi1qR&#10;JVI2sOt6UJgd+ZiDgffL8ekFlFSbvV0oo4EbChzGx4f9GRdb25HMsYhqlCwG5lrLq9biZkxWOiqY&#10;22YiTra2kYMu1l1tQD30/bPm3wwYN0x18gb45AdQl1tp5j/sFB2T0FQ7R0nTNEV3j6o9feQzro1i&#10;OWA14Fm+Q8a1a8+Bvu/d/dMb2JY5uiPbhG/ktn4cqGU/er3pcvwCAAD//wMAUEsDBBQABgAIAAAA&#10;IQCTfTzWeQIAAFoFAAAOAAAAZHJzL2Uyb0RvYy54bWysVE1v2zAMvQ/YfxB0X50YbboEdYqgRbcB&#10;RVusHXpWZSkWIIsapcTJfv0o2XGDrthh2EWgRPLxQ4+8uNy1lm0VBgOu4tOTCWfKSaiNW1f8x9PN&#10;p8+chShcLSw4VfG9Cvxy+fHDRecXqoQGbK2QEYgLi85XvInRL4oiyEa1IpyAV46UGrAVka64LmoU&#10;HaG3tignk1nRAdYeQaoQ6PW6V/JlxtdayXivdVCR2YpTbjGfmM+XdBbLC7FYo/CNkUMa4h+yaIVx&#10;FHSEuhZRsA2aP6BaIxEC6HgioS1AayNVroGqmU7eVPPYCK9yLdSc4Mc2hf8HK++2j/4BqQ2dD4tA&#10;Yqpip7Fl2hr/lf4010WZsl1u235sm9pFJulxOpuX5/OSM0m62edyNp+nvhY9TsLzGOIXBS1LQsXR&#10;rJu4QoQuY4vtbYi9w8EwOQWwpr4x1uZLIoS6ssi2gr5SSKlcLIcwR5bFaxlZinurkr9135VmpqZ0&#10;yxw0M+wtYF9raESt+jjTs8kkk4SKGT1yaRkwIWvKcMQeAN5LdjokO9gnV5UJOjpP/pZY35/RI0cG&#10;F0fn1jjA9wBsHCP39pT+UWuS+AL1/gEZQj8ewcsbQx91K0J8EEjzQJNDMx7v6dAWuorDIHHWAP56&#10;7z3ZE01Jy1lH81Xx8HMjUHFmvzki8Hx6epoGMl9Oz85LuuCx5uVY4zbtFdC/T2mbeJnFZB/tQdQI&#10;7TOtglWKSirhJMWuuIx4uFzFfu5pmUi1WmUzGkIv4q179PLA9ETBp92zQD+wNRLP7+Awi2Lxhq69&#10;bfoPB6tNBG0yl1/7OvSbBjgTZ1g2aUMc37PV60pc/gYAAP//AwBQSwMEFAAGAAgAAAAhAPNNAkLf&#10;AAAACwEAAA8AAABkcnMvZG93bnJldi54bWxMj0FOwzAQRfdI3MEaJDaI2nVKKSFOVUDsm5YDuPGQ&#10;RI3Hke2kgdNjVrAc/af/3xTb2fZsQh86RwqWCwEMqXamo0bBx/H9fgMsRE1G945QwRcG2JbXV4XO&#10;jbtQhdMhNiyVUMi1gjbGIec81C1aHRZuQErZp/NWx3T6hhuvL6nc9lwKseZWd5QWWj3ga4v1+TBa&#10;BUccffe2n6ipvqu7+kVs9HkXlLq9mXfPwCLO8Q+GX/2kDmVyOrmRTGC9gpXMHhOqQC5XD8ASsX4S&#10;GbCTgkxKAbws+P8fyh8AAAD//wMAUEsBAi0AFAAGAAgAAAAhALaDOJL+AAAA4QEAABMAAAAAAAAA&#10;AAAAAAAAAAAAAFtDb250ZW50X1R5cGVzXS54bWxQSwECLQAUAAYACAAAACEAOP0h/9YAAACUAQAA&#10;CwAAAAAAAAAAAAAAAAAvAQAAX3JlbHMvLnJlbHNQSwECLQAUAAYACAAAACEAk3081nkCAABaBQAA&#10;DgAAAAAAAAAAAAAAAAAuAgAAZHJzL2Uyb0RvYy54bWxQSwECLQAUAAYACAAAACEA800CQt8AAAAL&#10;AQAADwAAAAAAAAAAAAAAAADTBAAAZHJzL2Rvd25yZXYueG1sUEsFBgAAAAAEAAQA8wAAAN8FAAAA&#10;AA==&#10;" adj="17244" fillcolor="#ed7d31 [3205]" strokecolor="#09101d [484]" strokeweight="1pt"/>
+                  </w:pict>
+                </mc:Fallback>
+              </mc:AlternateContent>
+            </w:r>
+            <w:r>
+              <w:rPr>
+                <w:rFonts w:ascii="Arial" w:hAnsi="Arial" w:cs="Arial"/>
+                <w:b/>
+                <w:bCs/>
+                <w:noProof/>
+                <w:sz w:val="24"/>
+                <w:szCs w:val="24"/>
+              </w:rPr>
+              <mc:AlternateContent>
+                <mc:Choice Requires="wps">
+                  <w:drawing>
+                    <wp:anchor distT="0" distB="0" distL="114300" distR="114300" simplePos="0" relativeHeight="251660288" behindDoc="0" locked="0" layoutInCell="1" allowOverlap="1" wp14:anchorId="53D73D62" wp14:editId="12050020">
+                      <wp:simplePos x="0" y="0"/>
+                      <wp:positionH relativeFrom="column">
+                        <wp:posOffset>1914318</wp:posOffset>
+                      </wp:positionH>
+                      <wp:positionV relativeFrom="paragraph">
+                        <wp:posOffset>213862</wp:posOffset>
+                      </wp:positionV>
+                      <wp:extent cx="2160625" cy="395620"/>
+                      <wp:effectExtent l="19050" t="19050" r="11430" b="42545"/>
+                      <wp:wrapNone/>
+                      <wp:docPr id="759131906" name="Arrow: Right 4"/>
+                      <wp:cNvGraphicFramePr/>
+                      <a:graphic xmlns:a="http://schemas.openxmlformats.org/drawingml/2006/main">
+                        <a:graphicData uri="http://schemas.microsoft.com/office/word/2010/wordprocessingShape">
+                          <wps:wsp>
+                            <wps:cNvSpPr/>
+                            <wps:spPr>
+                              <a:xfrm flipH="1">
+                                <a:off x="0" y="0"/>
+                                <a:ext cx="2160625" cy="395620"/>
+                              </a:xfrm>
+                              <a:prstGeom prst="rightArrow">
+                                <a:avLst/>
+                              </a:prstGeom>
+                            </wps:spPr>
+                            <wps:style>
+                              <a:lnRef idx="2">
+                                <a:schemeClr val="accent2">
+                                  <a:shade val="15000"/>
+                                </a:schemeClr>
+                              </a:lnRef>
+                              <a:fillRef idx="1">
+                                <a:schemeClr val="accent2"/>
+                              </a:fillRef>
+                              <a:effectRef idx="0">
+                                <a:schemeClr val="accent2"/>
+                              </a:effectRef>
+                              <a:fontRef idx="minor">
+                                <a:schemeClr val="lt1"/>
+                              </a:fontRef>
+                            </wps:style>
+                            <wps:bodyPr rot="0" spcFirstLastPara="0" vertOverflow="overflow" horzOverflow="overflow" vert="horz" wrap="square" lIns="91440" tIns="45720" rIns="91440" bIns="45720" numCol="1" spcCol="0" rtlCol="0" fromWordArt="0" anchor="ctr" anchorCtr="0" forceAA="0" compatLnSpc="1">
+                              <a:prstTxWarp prst="textNoShape">
+                                <a:avLst/>
+                              </a:prstTxWarp>
+                              <a:noAutofit/>
+                            </wps:bodyPr>
+                          </wps:wsp>
+                        </a:graphicData>
+                      </a:graphic>
+                      <wp14:sizeRelH relativeFrom="margin">
+                        <wp14:pctWidth>0</wp14:pctWidth>
+                      </wp14:sizeRelH>
+                      <wp14:sizeRelV relativeFrom="margin">
+                        <wp14:pctHeight>0</wp14:pctHeight>
+                      </wp14:sizeRelV>
+                    </wp:anchor>
+                  </w:drawing>
+                </mc:Choice>
+                <mc:Fallback>
+                  <w:pict>
+                    <v:shape w14:anchorId="26ED0CE5" id="Arrow: Right 4" o:spid="_x0000_s1026" type="#_x0000_t13" style="position:absolute;margin-left:150.75pt;margin-top:16.85pt;width:170.15pt;height:31.15pt;flip:x;z-index:251660288;visibility:visible;mso-wrap-style:square;mso-width-percent:0;mso-height-percent:0;mso-wrap-distance-left:9pt;mso-wrap-distance-top:0;mso-wrap-distance-right:9pt;mso-wrap-distance-bottom:0;mso-position-horizontal:absolute;mso-position-horizontal-relative:text;mso-position-vertical:absolute;mso-position-vertical-relative:text;mso-width-percent:0;mso-height-percent:0;mso-width-relative:margin;mso-height-relative:margin;v-text-anchor:middle" o:gfxdata="UEsDBBQABgAIAAAAIQC2gziS/gAAAOEBAAATAAAAW0NvbnRlbnRfVHlwZXNdLnhtbJSRQU7DMBBF&#10;90jcwfIWJU67QAgl6YK0S0CoHGBkTxKLZGx5TGhvj5O2G0SRWNoz/78nu9wcxkFMGNg6quQqL6RA&#10;0s5Y6ir5vt9lD1JwBDIwOMJKHpHlpr69KfdHjyxSmriSfYz+USnWPY7AufNIadK6MEJMx9ApD/oD&#10;OlTrorhX2lFEilmcO2RdNtjC5xDF9pCuTyYBB5bi6bQ4syoJ3g9WQ0ymaiLzg5KdCXlKLjvcW893&#10;SUOqXwnz5DrgnHtJTxOsQfEKIT7DmDSUCaxw7Rqn8787ZsmRM9e2VmPeBN4uqYvTtW7jvijg9N/y&#10;JsXecLq0q+WD6m8AAAD//wMAUEsDBBQABgAIAAAAIQA4/SH/1gAAAJQBAAALAAAAX3JlbHMvLnJl&#10;bHOkkMFqwzAMhu+DvYPRfXGawxijTi+j0GvpHsDYimMaW0Yy2fr2M4PBMnrbUb/Q94l/f/hMi1qR&#10;JVI2sOt6UJgd+ZiDgffL8ekFlFSbvV0oo4EbChzGx4f9GRdb25HMsYhqlCwG5lrLq9biZkxWOiqY&#10;22YiTra2kYMu1l1tQD30/bPm3wwYN0x18gb45AdQl1tp5j/sFB2T0FQ7R0nTNEV3j6o9feQzro1i&#10;OWA14Fm+Q8a1a8+Bvu/d/dMb2JY5uiPbhG/ktn4cqGU/er3pcvwCAAD//wMAUEsDBBQABgAIAAAA&#10;IQCV+4swaQIAACMFAAAOAAAAZHJzL2Uyb0RvYy54bWysVE1PGzEQvVfqf7B8L7ubkhQiNigC0VZC&#10;gAoVZ+O1syt5Pe7YySb99R17P6AU9VD1Yo09M88zz298dr5vDdsp9A3YkhdHOWfKSqgauyn594er&#10;Dyec+SBsJQxYVfKD8vx89f7dWeeWagY1mEohIxDrl50reR2CW2aZl7VqhT8Cpyw5NWArAm1xk1Uo&#10;OkJvTTbL80XWAVYOQSrv6fSyd/JVwtdayXCrtVeBmZJTbSGtmNanuGarM7HcoHB1I4cyxD9U0YrG&#10;0qUT1KUIgm2x+QOqbSSCBx2OJLQZaN1IlXqgbor8VTf3tXAq9ULkeDfR5P8frLzZ3bs7JBo655ee&#10;zNjFXmPLtGncF3rT1BdVyvaJtsNEm9oHJulwVizyxWzOmSTfx9P5YpZ4zXqciOfQh88KWhaNkmOz&#10;qcMaEbqELXbXPlAFlDAG0ua5nmSFg1ERythvSrOmivem7CQVdWGQ7QQ9spBS2TC4alGp/riY5/lY&#10;1ZSRrkyAEVk3xkzYfddT5O/Yfa1DfExVSWlTcv63wvrkKSPdDDZMyW1jAd8CMKGIciWWdB8/ktRT&#10;E1l6gupwhwyh17l38qohxq+FD3cCSdg0AjSs4ZYWbaArOQwWZzXgz7fOYzzpjbycdTQoJfc/tgIV&#10;Z+arJSWeFsfHcbLS5nj+iR6f4UvP00uP3bYXQM9U0LfgZDJjfDCjqRHaR5rpdbyVXMJKurvkMuC4&#10;uQj9ANOvINV6ncJompwI1/beyVGyUUsP+0eBbpBdIMHewDhUYvlKd31sfA8L620A3SRRPvM68E2T&#10;mF5h+DXiqL/cp6jnv231CwAA//8DAFBLAwQUAAYACAAAACEAGHiYbeAAAAAJAQAADwAAAGRycy9k&#10;b3ducmV2LnhtbEyPwU7DMAyG70i8Q2QkbizpBmWUphNMgkMFSHSTEDev8dqKJqmabCtvjznBzZY/&#10;/f7+fDXZXhxpDJ13GpKZAkGu9qZzjYbt5ulqCSJEdAZ770jDNwVYFednOWbGn9w7HavYCA5xIUMN&#10;bYxDJmWoW7IYZn4gx7e9Hy1GXsdGmhFPHG57OVcqlRY7xx9aHGjdUv1VHawGfJwj7l/X5XP6UcqX&#10;8q1afoZK68uL6eEeRKQp/sHwq8/qULDTzh+cCaLXsFDJDaM8LG5BMJBeJ9xlp+EuVSCLXP5vUPwA&#10;AAD//wMAUEsBAi0AFAAGAAgAAAAhALaDOJL+AAAA4QEAABMAAAAAAAAAAAAAAAAAAAAAAFtDb250&#10;ZW50X1R5cGVzXS54bWxQSwECLQAUAAYACAAAACEAOP0h/9YAAACUAQAACwAAAAAAAAAAAAAAAAAv&#10;AQAAX3JlbHMvLnJlbHNQSwECLQAUAAYACAAAACEAlfuLMGkCAAAjBQAADgAAAAAAAAAAAAAAAAAu&#10;AgAAZHJzL2Uyb0RvYy54bWxQSwECLQAUAAYACAAAACEAGHiYbeAAAAAJAQAADwAAAAAAAAAAAAAA&#10;AADDBAAAZHJzL2Rvd25yZXYueG1sUEsFBgAAAAAEAAQA8wAAANAFAAAAAA==&#10;" adj="19622" fillcolor="#ed7d31 [3205]" strokecolor="#261103 [485]" strokeweight="1pt"/>
+                  </w:pict>
+                </mc:Fallback>
+              </mc:AlternateContent>
+            </w:r>
+            <w:r>
+              <w:rPr>
+                <w:rFonts w:ascii="Arial" w:hAnsi="Arial" w:cs="Arial"/>
+                <w:b/>
+                <w:bCs/>
+                <w:sz w:val="24"/>
+                <w:szCs w:val="24"/>
+              </w:rPr>
+              <w:drawing>
+                <wp:inline distT="0" distB="0" distL="0" distR="0" wp14:anchorId="1B8E7908" wp14:editId="48870E22">
+                  <wp:extent cx="3896269" cy="6935168"/>
+                  <wp:effectExtent l="19050" t="19050" r="28575" b="18415"/>
+                  <wp:docPr id="1069762974" name="Picture 1"/>
+                  <wp:cNvGraphicFramePr>
+                    <a:graphicFrameLocks xmlns:a="http://schemas.openxmlformats.org/drawingml/2006/main" noChangeAspect="1"/>
+                  </wp:cNvGraphicFramePr>
+                  <a:graphic xmlns:a="http://schemas.openxmlformats.org/drawingml/2006/main">
+                    <a:graphicData uri="http://schemas.openxmlformats.org/drawingml/2006/picture">
+                      <pic:pic xmlns:pic="http://schemas.openxmlformats.org/drawingml/2006/picture">
+                        <pic:nvPicPr>
+                          <pic:cNvPr id="1069762974" name=""/>
+                          <pic:cNvPicPr/>
+                        </pic:nvPicPr>
+                        <pic:blipFill>
+                          <a:blip r:embed="rId11"/>
+                          <a:stretch>
+                            <a:fillRect/>
+                          </a:stretch>
+                        </pic:blipFill>
+                        <pic:spPr>
+                          <a:xfrm>
+                            <a:off x="0" y="0"/>
+                            <a:ext cx="3896269" cy="6935168"/>
+                          </a:xfrm>
+                          <a:prstGeom prst="rect">
+                            <a:avLst/>
+                          </a:prstGeom>
+                          <a:ln>
+                            <a:solidFill>
+                              <a:schemeClr val="tx1"/>
+                            </a:solidFill>
+                          </a:ln>
+                        </pic:spPr>
+                      </pic:pic>
+                    </a:graphicData>
+                  </a:graphic>
+                </wp:inline>
+              </w:drawing>
+            </w:r>
           </w:p>
         </w:tc>
       </w:tr>
     </w:tbl>
+    <w:p>
+      <w:pPr>
+        <w:jc w:val="both"/>
+        <w:rPr>
+          <w:rFonts w:ascii="Arial" w:hAnsi="Arial" w:cs="Arial"/>
+          <w:b/>
+          <w:bCs/>
+          <w:sz w:val="24"/>
+          <w:szCs w:val="24"/>
+        </w:rPr>
+      </w:pPr>
+    </w:p>
+    <w:p>
+      <w:pPr>
+        <w:jc w:val="both"/>
+        <w:rPr>
+          <w:rFonts w:ascii="Arial" w:hAnsi="Arial" w:cs="Arial"/>
+          <w:b/>
+          <w:bCs/>
+          <w:sz w:val="24"/>
+          <w:szCs w:val="24"/>
+        </w:rPr>
+      </w:pPr>
+    </w:p>
+    <w:p>
+      <w:pPr>
+        <w:jc w:val="both"/>
+        <w:rPr>
+          <w:rFonts w:ascii="Arial" w:hAnsi="Arial" w:cs="Arial"/>
+          <w:b/>
+          <w:bCs/>
+          <w:sz w:val="24"/>
+          <w:szCs w:val="24"/>
+        </w:rPr>
+      </w:pPr>
+    </w:p>
     <w:p>
       <w:pPr>
         <w:jc w:val="both"/>
@@ -1632,7 +5535,7 @@
       </w:pPr>
     </w:p>
     <w:sectPr>
-      <w:pgSz w:w="12240" w:h="15840"/>
+      <w:pgSz w:w="12240" w:h="20160" w:code="5"/>
       <w:pgMar w:top="1440" w:right="1440" w:bottom="1440" w:left="1440" w:header="708" w:footer="708" w:gutter="0"/>
       <w:cols w:space="708"/>
       <w:docGrid w:linePitch="360"/>
@@ -1846,6 +5749,119 @@
     </w:lvl>
   </w:abstractNum>
   <w:abstractNum w:abstractNumId="2" w15:restartNumberingAfterBreak="0">
+    <w:nsid w:val="322732B0"/>
+    <w:multiLevelType w:val="hybridMultilevel"/>
+    <w:tmpl w:val="B55E649C"/>
+    <w:lvl w:ilvl="0" w:tplc="38090001">
+      <w:start w:val="1"/>
+      <w:numFmt w:val="bullet"/>
+      <w:lvlText w:val=""/>
+      <w:lvlJc w:val="left"/>
+      <w:pPr>
+        <w:ind w:left="1137" w:hanging="360"/>
+      </w:pPr>
+      <w:rPr>
+        <w:rFonts w:ascii="Symbol" w:hAnsi="Symbol" w:hint="default"/>
+      </w:rPr>
+    </w:lvl>
+    <w:lvl w:ilvl="1" w:tplc="38090003" w:tentative="1">
+      <w:start w:val="1"/>
+      <w:numFmt w:val="bullet"/>
+      <w:lvlText w:val="o"/>
+      <w:lvlJc w:val="left"/>
+      <w:pPr>
+        <w:ind w:left="1857" w:hanging="360"/>
+      </w:pPr>
+      <w:rPr>
+        <w:rFonts w:ascii="Courier New" w:hAnsi="Courier New" w:cs="Courier New" w:hint="default"/>
+      </w:rPr>
+    </w:lvl>
+    <w:lvl w:ilvl="2" w:tplc="38090005" w:tentative="1">
+      <w:start w:val="1"/>
+      <w:numFmt w:val="bullet"/>
+      <w:lvlText w:val=""/>
+      <w:lvlJc w:val="left"/>
+      <w:pPr>
+        <w:ind w:left="2577" w:hanging="360"/>
+      </w:pPr>
+      <w:rPr>
+        <w:rFonts w:ascii="Wingdings" w:hAnsi="Wingdings" w:hint="default"/>
+      </w:rPr>
+    </w:lvl>
+    <w:lvl w:ilvl="3" w:tplc="38090001" w:tentative="1">
+      <w:start w:val="1"/>
+      <w:numFmt w:val="bullet"/>
+      <w:lvlText w:val=""/>
+      <w:lvlJc w:val="left"/>
+      <w:pPr>
+        <w:ind w:left="3297" w:hanging="360"/>
+      </w:pPr>
+      <w:rPr>
+        <w:rFonts w:ascii="Symbol" w:hAnsi="Symbol" w:hint="default"/>
+      </w:rPr>
+    </w:lvl>
+    <w:lvl w:ilvl="4" w:tplc="38090003" w:tentative="1">
+      <w:start w:val="1"/>
+      <w:numFmt w:val="bullet"/>
+      <w:lvlText w:val="o"/>
+      <w:lvlJc w:val="left"/>
+      <w:pPr>
+        <w:ind w:left="4017" w:hanging="360"/>
+      </w:pPr>
+      <w:rPr>
+        <w:rFonts w:ascii="Courier New" w:hAnsi="Courier New" w:cs="Courier New" w:hint="default"/>
+      </w:rPr>
+    </w:lvl>
+    <w:lvl w:ilvl="5" w:tplc="38090005" w:tentative="1">
+      <w:start w:val="1"/>
+      <w:numFmt w:val="bullet"/>
+      <w:lvlText w:val=""/>
+      <w:lvlJc w:val="left"/>
+      <w:pPr>
+        <w:ind w:left="4737" w:hanging="360"/>
+      </w:pPr>
+      <w:rPr>
+        <w:rFonts w:ascii="Wingdings" w:hAnsi="Wingdings" w:hint="default"/>
+      </w:rPr>
+    </w:lvl>
+    <w:lvl w:ilvl="6" w:tplc="38090001" w:tentative="1">
+      <w:start w:val="1"/>
+      <w:numFmt w:val="bullet"/>
+      <w:lvlText w:val=""/>
+      <w:lvlJc w:val="left"/>
+      <w:pPr>
+        <w:ind w:left="5457" w:hanging="360"/>
+      </w:pPr>
+      <w:rPr>
+        <w:rFonts w:ascii="Symbol" w:hAnsi="Symbol" w:hint="default"/>
+      </w:rPr>
+    </w:lvl>
+    <w:lvl w:ilvl="7" w:tplc="38090003" w:tentative="1">
+      <w:start w:val="1"/>
+      <w:numFmt w:val="bullet"/>
+      <w:lvlText w:val="o"/>
+      <w:lvlJc w:val="left"/>
+      <w:pPr>
+        <w:ind w:left="6177" w:hanging="360"/>
+      </w:pPr>
+      <w:rPr>
+        <w:rFonts w:ascii="Courier New" w:hAnsi="Courier New" w:cs="Courier New" w:hint="default"/>
+      </w:rPr>
+    </w:lvl>
+    <w:lvl w:ilvl="8" w:tplc="38090005" w:tentative="1">
+      <w:start w:val="1"/>
+      <w:numFmt w:val="bullet"/>
+      <w:lvlText w:val=""/>
+      <w:lvlJc w:val="left"/>
+      <w:pPr>
+        <w:ind w:left="6897" w:hanging="360"/>
+      </w:pPr>
+      <w:rPr>
+        <w:rFonts w:ascii="Wingdings" w:hAnsi="Wingdings" w:hint="default"/>
+      </w:rPr>
+    </w:lvl>
+  </w:abstractNum>
+  <w:abstractNum w:abstractNumId="3" w15:restartNumberingAfterBreak="0">
     <w:nsid w:val="3B4A5472"/>
     <w:multiLevelType w:val="hybridMultilevel"/>
     <w:tmpl w:val="A844EA86"/>
@@ -1931,10 +5947,10 @@
       </w:pPr>
     </w:lvl>
   </w:abstractNum>
-  <w:abstractNum w:abstractNumId="3" w15:restartNumberingAfterBreak="0">
+  <w:abstractNum w:abstractNumId="4" w15:restartNumberingAfterBreak="0">
     <w:nsid w:val="50C96725"/>
     <w:multiLevelType w:val="hybridMultilevel"/>
-    <w:tmpl w:val="23A6FB12"/>
+    <w:tmpl w:val="D65E8ACA"/>
     <w:lvl w:ilvl="0" w:tplc="3809000F">
       <w:start w:val="1"/>
       <w:numFmt w:val="decimal"/>
@@ -2017,7 +6033,7 @@
       </w:pPr>
     </w:lvl>
   </w:abstractNum>
-  <w:abstractNum w:abstractNumId="4" w15:restartNumberingAfterBreak="0">
+  <w:abstractNum w:abstractNumId="5" w15:restartNumberingAfterBreak="0">
     <w:nsid w:val="582E195C"/>
     <w:multiLevelType w:val="hybridMultilevel"/>
     <w:tmpl w:val="0ACC77BC"/>
@@ -2107,19 +6123,22 @@
     </w:lvl>
   </w:abstractNum>
   <w:num w:numId="1" w16cid:durableId="758403811">
+    <w:abstractNumId w:val="5"/>
+  </w:num>
+  <w:num w:numId="2" w16cid:durableId="1276332468">
     <w:abstractNumId w:val="4"/>
   </w:num>
-  <w:num w:numId="2" w16cid:durableId="1276332468">
+  <w:num w:numId="3" w16cid:durableId="1909002035">
     <w:abstractNumId w:val="3"/>
-  </w:num>
-  <w:num w:numId="3" w16cid:durableId="1909002035">
-    <w:abstractNumId w:val="2"/>
   </w:num>
   <w:num w:numId="4" w16cid:durableId="1012295607">
     <w:abstractNumId w:val="0"/>
   </w:num>
   <w:num w:numId="5" w16cid:durableId="1467625889">
     <w:abstractNumId w:val="1"/>
+  </w:num>
+  <w:num w:numId="6" w16cid:durableId="385177403">
+    <w:abstractNumId w:val="2"/>
   </w:num>
 </w:numbering>
 </file>

</xml_diff>

<commit_message>
upload dukumentasi ke 3 Fatimah Lailatul Azzahra
</commit_message>
<xml_diff>
--- a/dokumentasi/Dokumetasi GitHub-Fatimah Lailatul A-23312241.docx
+++ b/dokumentasi/Dokumetasi GitHub-Fatimah Lailatul A-23312241.docx
@@ -2872,20 +2872,8 @@
                 <w:sz w:val="24"/>
                 <w:szCs w:val="24"/>
               </w:rPr>
-              <w:t xml:space="preserve"> di </w:t>
-            </w:r>
-            <w:proofErr w:type="spellStart"/>
-            <w:r>
-              <w:rPr>
-                <w:rFonts w:ascii="Arial" w:hAnsi="Arial" w:cs="Arial"/>
-                <w:b/>
-                <w:bCs/>
-                <w:sz w:val="24"/>
-                <w:szCs w:val="24"/>
-              </w:rPr>
-              <w:t>perlukan</w:t>
-            </w:r>
-            <w:proofErr w:type="spellEnd"/>
+              <w:t xml:space="preserve"> di perlukan</w:t>
+            </w:r>
           </w:p>
         </w:tc>
       </w:tr>
@@ -5895,7 +5883,27 @@
                 <w:szCs w:val="24"/>
                 <w:lang w:val="en-ID"/>
               </w:rPr>
-              <w:t xml:space="preserve">. Komponen yang </w:t>
+              <w:t xml:space="preserve">. </w:t>
+            </w:r>
+            <w:proofErr w:type="spellStart"/>
+            <w:r>
+              <w:rPr>
+                <w:rFonts w:ascii="Arial" w:hAnsi="Arial" w:cs="Arial"/>
+                <w:sz w:val="24"/>
+                <w:szCs w:val="24"/>
+                <w:lang w:val="en-ID"/>
+              </w:rPr>
+              <w:t>Komponen</w:t>
+            </w:r>
+            <w:proofErr w:type="spellEnd"/>
+            <w:r>
+              <w:rPr>
+                <w:rFonts w:ascii="Arial" w:hAnsi="Arial" w:cs="Arial"/>
+                <w:sz w:val="24"/>
+                <w:szCs w:val="24"/>
+                <w:lang w:val="en-ID"/>
+              </w:rPr>
+              <w:t xml:space="preserve"> yang </w:t>
             </w:r>
             <w:proofErr w:type="spellStart"/>
             <w:r>
@@ -9494,7 +9502,25 @@
                 <w:sz w:val="24"/>
                 <w:szCs w:val="24"/>
               </w:rPr>
-              <w:t xml:space="preserve">. Berisi </w:t>
+              <w:t xml:space="preserve">. </w:t>
+            </w:r>
+            <w:proofErr w:type="spellStart"/>
+            <w:r>
+              <w:rPr>
+                <w:rFonts w:ascii="Arial" w:hAnsi="Arial" w:cs="Arial"/>
+                <w:sz w:val="24"/>
+                <w:szCs w:val="24"/>
+              </w:rPr>
+              <w:t>Berisi</w:t>
+            </w:r>
+            <w:proofErr w:type="spellEnd"/>
+            <w:r>
+              <w:rPr>
+                <w:rFonts w:ascii="Arial" w:hAnsi="Arial" w:cs="Arial"/>
+                <w:sz w:val="24"/>
+                <w:szCs w:val="24"/>
+              </w:rPr>
+              <w:t xml:space="preserve"> </w:t>
             </w:r>
             <w:proofErr w:type="spellStart"/>
             <w:r>
@@ -9872,7 +9898,25 @@
                 <w:sz w:val="24"/>
                 <w:szCs w:val="24"/>
               </w:rPr>
-              <w:t xml:space="preserve">. Berisi </w:t>
+              <w:t xml:space="preserve">. </w:t>
+            </w:r>
+            <w:proofErr w:type="spellStart"/>
+            <w:r>
+              <w:rPr>
+                <w:rFonts w:ascii="Arial" w:hAnsi="Arial" w:cs="Arial"/>
+                <w:sz w:val="24"/>
+                <w:szCs w:val="24"/>
+              </w:rPr>
+              <w:t>Berisi</w:t>
+            </w:r>
+            <w:proofErr w:type="spellEnd"/>
+            <w:r>
+              <w:rPr>
+                <w:rFonts w:ascii="Arial" w:hAnsi="Arial" w:cs="Arial"/>
+                <w:sz w:val="24"/>
+                <w:szCs w:val="24"/>
+              </w:rPr>
+              <w:t xml:space="preserve"> </w:t>
             </w:r>
             <w:proofErr w:type="spellStart"/>
             <w:r>
@@ -10262,7 +10306,25 @@
                 <w:sz w:val="24"/>
                 <w:szCs w:val="24"/>
               </w:rPr>
-              <w:t xml:space="preserve">. Terdiri </w:t>
+              <w:t xml:space="preserve">. </w:t>
+            </w:r>
+            <w:proofErr w:type="spellStart"/>
+            <w:r>
+              <w:rPr>
+                <w:rFonts w:ascii="Arial" w:hAnsi="Arial" w:cs="Arial"/>
+                <w:sz w:val="24"/>
+                <w:szCs w:val="24"/>
+              </w:rPr>
+              <w:t>Terdiri</w:t>
+            </w:r>
+            <w:proofErr w:type="spellEnd"/>
+            <w:r>
+              <w:rPr>
+                <w:rFonts w:ascii="Arial" w:hAnsi="Arial" w:cs="Arial"/>
+                <w:sz w:val="24"/>
+                <w:szCs w:val="24"/>
+              </w:rPr>
+              <w:t xml:space="preserve"> </w:t>
             </w:r>
             <w:proofErr w:type="spellStart"/>
             <w:r>
@@ -10608,7 +10670,6 @@
                 <mc:Fallback>
                   <w:pict>
                     <v:shape w14:anchorId="1BE23B02" id="_x0000_s1033" type="#_x0000_t202" style="position:absolute;left:0;text-align:left;margin-left:285pt;margin-top:354.75pt;width:2in;height:2in;z-index:251691008;visibility:visible;mso-wrap-style:none;mso-wrap-distance-left:9pt;mso-wrap-distance-top:0;mso-wrap-distance-right:9pt;mso-wrap-distance-bottom:0;mso-position-horizontal:absolute;mso-position-horizontal-relative:text;mso-position-vertical:absolute;mso-position-vertical-relative:text;v-text-anchor:top" o:gfxdata="UEsDBBQABgAIAAAAIQC2gziS/gAAAOEBAAATAAAAW0NvbnRlbnRfVHlwZXNdLnhtbJSRQU7DMBBF&#10;90jcwfIWJU67QAgl6YK0S0CoHGBkTxKLZGx5TGhvj5O2G0SRWNoz/78nu9wcxkFMGNg6quQqL6RA&#10;0s5Y6ir5vt9lD1JwBDIwOMJKHpHlpr69KfdHjyxSmriSfYz+USnWPY7AufNIadK6MEJMx9ApD/oD&#10;OlTrorhX2lFEilmcO2RdNtjC5xDF9pCuTyYBB5bi6bQ4syoJ3g9WQ0ymaiLzg5KdCXlKLjvcW893&#10;SUOqXwnz5DrgnHtJTxOsQfEKIT7DmDSUCaxw7Rqn8787ZsmRM9e2VmPeBN4uqYvTtW7jvijg9N/y&#10;JsXecLq0q+WD6m8AAAD//wMAUEsDBBQABgAIAAAAIQA4/SH/1gAAAJQBAAALAAAAX3JlbHMvLnJl&#10;bHOkkMFqwzAMhu+DvYPRfXGawxijTi+j0GvpHsDYimMaW0Yy2fr2M4PBMnrbUb/Q94l/f/hMi1qR&#10;JVI2sOt6UJgd+ZiDgffL8ekFlFSbvV0oo4EbChzGx4f9GRdb25HMsYhqlCwG5lrLq9biZkxWOiqY&#10;22YiTra2kYMu1l1tQD30/bPm3wwYN0x18gb45AdQl1tp5j/sFB2T0FQ7R0nTNEV3j6o9feQzro1i&#10;OWA14Fm+Q8a1a8+Bvu/d/dMb2JY5uiPbhG/ktn4cqGU/er3pcvwCAAD//wMAUEsDBBQABgAIAAAA&#10;IQCkX2cLDgIAACkEAAAOAAAAZHJzL2Uyb0RvYy54bWysU99v2jAQfp+0/8Hy+wggttKIULFWTJNQ&#10;W4lOfTaOTSLFPss+SNhfv7NDCuv2NO3FufNd7sf3fV7cdaZhR+VDDbbgk9GYM2UllLXdF/zHy/rT&#10;nLOAwpaiAasKflKB3y0/fli0LldTqKAplWdUxIa8dQWvEF2eZUFWyogwAqcsBTV4I5Bcv89KL1qq&#10;bppsOh5/yVrwpfMgVQh0+9AH+TLV11pJfNI6KGRNwWk2TKdP5y6e2XIh8r0XrqrleQzxD1MYUVtq&#10;+lbqQaBgB1//UcrU0kMAjSMJJgOta6nSDrTNZPxum20lnEq7EDjBvcEU/l9Z+XjcumfPsPsKHREY&#10;AWldyANdxn067U380qSM4gTh6Q021SGT8af5dD4fU0hSbHCoTnb53fmA3xQYFo2Ce+IlwSWOm4B9&#10;6pASu1lY102TuGnsbxdUM95klxmjhd2uY3VZ8Jth/h2UJ1rLQ894cHJdU+uNCPgsPFFM45Js8YkO&#10;3UBbcDhbnFXgf/7tPuYT8hTlrCXJFNySpjlrvlti5HYym0WFJWf2+WZKjr+O7K4j9mDugTQ5oefh&#10;ZDJjPjaDqT2YV9L2KvakkLCSOhccB/MeexnT25BqtUpJpCkncGO3TsbSEbkI60v3Krw7Y49E2yMM&#10;0hL5Owr63PhncKsDEhGJn4hyj+kZfNJjYvj8dqLgr/2UdXnhy18AAAD//wMAUEsDBBQABgAIAAAA&#10;IQA/74Qz3gAAAAsBAAAPAAAAZHJzL2Rvd25yZXYueG1sTI/NTsMwEITvSLyDtUjcqN0Kk59mU6EC&#10;Z6DwAG5s4jSxHcVuG3h6lhM9zs5o9ptqM7uBncwUu+ARlgsBzPgm6M63CJ8fL3c5sJiU12oI3iB8&#10;mwib+vqqUqUOZ/9uTrvUMirxsVQINqWx5Dw21jgVF2E0nryvMDmVSE4t15M6U7kb+EqIB+5U5+mD&#10;VaPZWtP0u6NDyIV77fti9Rbd/c9S2u1TeB4PiLc38+MaWDJz+g/DHz6hQ01M+3D0OrIBQWaCtiSE&#10;TBQSGCVymdNlj1AUmQReV/xyQ/0LAAD//wMAUEsBAi0AFAAGAAgAAAAhALaDOJL+AAAA4QEAABMA&#10;AAAAAAAAAAAAAAAAAAAAAFtDb250ZW50X1R5cGVzXS54bWxQSwECLQAUAAYACAAAACEAOP0h/9YA&#10;AACUAQAACwAAAAAAAAAAAAAAAAAvAQAAX3JlbHMvLnJlbHNQSwECLQAUAAYACAAAACEApF9nCw4C&#10;AAApBAAADgAAAAAAAAAAAAAAAAAuAgAAZHJzL2Uyb0RvYy54bWxQSwECLQAUAAYACAAAACEAP++E&#10;M94AAAALAQAADwAAAAAAAAAAAAAAAABoBAAAZHJzL2Rvd25yZXYueG1sUEsFBgAAAAAEAAQA8wAA&#10;AHMFAAAAAA==&#10;" filled="f" stroked="f">
-                      <v:fill o:detectmouseclick="t"/>
                       <v:textbox style="mso-fit-shape-to-text:t">
                         <w:txbxContent>
                           <w:p>
@@ -10751,7 +10812,6 @@
                 <mc:Fallback>
                   <w:pict>
                     <v:shape w14:anchorId="73145E7E" id="_x0000_s1034" type="#_x0000_t202" style="position:absolute;left:0;text-align:left;margin-left:281.25pt;margin-top:84pt;width:2in;height:2in;z-index:251688960;visibility:visible;mso-wrap-style:none;mso-wrap-distance-left:9pt;mso-wrap-distance-top:0;mso-wrap-distance-right:9pt;mso-wrap-distance-bottom:0;mso-position-horizontal:absolute;mso-position-horizontal-relative:text;mso-position-vertical:absolute;mso-position-vertical-relative:text;v-text-anchor:top" o:gfxdata="UEsDBBQABgAIAAAAIQC2gziS/gAAAOEBAAATAAAAW0NvbnRlbnRfVHlwZXNdLnhtbJSRQU7DMBBF&#10;90jcwfIWJU67QAgl6YK0S0CoHGBkTxKLZGx5TGhvj5O2G0SRWNoz/78nu9wcxkFMGNg6quQqL6RA&#10;0s5Y6ir5vt9lD1JwBDIwOMJKHpHlpr69KfdHjyxSmriSfYz+USnWPY7AufNIadK6MEJMx9ApD/oD&#10;OlTrorhX2lFEilmcO2RdNtjC5xDF9pCuTyYBB5bi6bQ4syoJ3g9WQ0ymaiLzg5KdCXlKLjvcW893&#10;SUOqXwnz5DrgnHtJTxOsQfEKIT7DmDSUCaxw7Rqn8787ZsmRM9e2VmPeBN4uqYvTtW7jvijg9N/y&#10;JsXecLq0q+WD6m8AAAD//wMAUEsDBBQABgAIAAAAIQA4/SH/1gAAAJQBAAALAAAAX3JlbHMvLnJl&#10;bHOkkMFqwzAMhu+DvYPRfXGawxijTi+j0GvpHsDYimMaW0Yy2fr2M4PBMnrbUb/Q94l/f/hMi1qR&#10;JVI2sOt6UJgd+ZiDgffL8ekFlFSbvV0oo4EbChzGx4f9GRdb25HMsYhqlCwG5lrLq9biZkxWOiqY&#10;22YiTra2kYMu1l1tQD30/bPm3wwYN0x18gb45AdQl1tp5j/sFB2T0FQ7R0nTNEV3j6o9feQzro1i&#10;OWA14Fm+Q8a1a8+Bvu/d/dMb2JY5uiPbhG/ktn4cqGU/er3pcvwCAAD//wMAUEsDBBQABgAIAAAA&#10;IQD0FChXDQIAACkEAAAOAAAAZHJzL2Uyb0RvYy54bWysU02P2jAQvVfqf7B8LwFEWxoRVnRXVJXQ&#10;7kpstWfj2CRS7LHsgYT++o4dAnTbU9WLM+OZzMd7z4u7zjTsqHyowRZ8MhpzpqyEsrb7gv94WX+Y&#10;cxZQ2FI0YFXBTyrwu+X7d4vW5WoKFTSl8oyK2JC3ruAVosuzLMhKGRFG4JSloAZvBJLr91npRUvV&#10;TZNNx+NPWQu+dB6kCoFuH/ogX6b6WiuJT1oHhawpOM2G6fTp3MUzWy5EvvfCVbU8jyH+YQojaktN&#10;L6UeBAp28PUfpUwtPQTQOJJgMtC6lirtQNtMxm+22VbCqbQLgRPcBabw/8rKx+PWPXuG3VfoiMAI&#10;SOtCHugy7tNpb+KXJmUUJwhPF9hUh0zGn+bT+XxMIUmxwaE62fV35wN+U2BYNAruiZcElzhuAvap&#10;Q0rsZmFdN03iprG/XVDNeJNdZ4wWdruO1WXB58P8OyhPtJaHnvHg5Lqm1hsR8Fl4opjGJdniEx26&#10;gbbgcLY4q8D//Nt9zCfkKcpZS5IpuCVNc9Z8t8TIl8lsFhWWnNnHz1Ny/G1kdxuxB3MPpMkJPQ8n&#10;kxnzsRlM7cG8krZXsSeFhJXUueA4mPfYy5jehlSrVUoiTTmBG7t1MpaOyEVYX7pX4d0ZeyTaHmGQ&#10;lsjfUNDnxj+DWx2QiEj8RJR7TM/gkx4Tw+e3EwV/66es6wtf/gIAAP//AwBQSwMEFAAGAAgAAAAh&#10;AGii3vrdAAAACwEAAA8AAABkcnMvZG93bnJldi54bWxMj8FOwzAQRO9I/IO1SNyo3aiOQohToQJn&#10;oPABbrwkIfE6it028PUsJzjuzNPsTLVd/ChOOMc+kIH1SoFAaoLrqTXw/vZ0U4CIyZKzYyA08IUR&#10;tvXlRWVLF870iqd9agWHUCytgS6lqZQyNh16G1dhQmLvI8zeJj7nVrrZnjncjzJTKpfe9sQfOjvh&#10;rsNm2B+9gUL552G4zV6i33yvdbd7CI/TpzHXV8v9HYiES/qD4bc+V4eaOx3CkVwUowGdZ5pRNvKC&#10;RzFRaMXKwcBG5wpkXcn/G+ofAAAA//8DAFBLAQItABQABgAIAAAAIQC2gziS/gAAAOEBAAATAAAA&#10;AAAAAAAAAAAAAAAAAABbQ29udGVudF9UeXBlc10ueG1sUEsBAi0AFAAGAAgAAAAhADj9If/WAAAA&#10;lAEAAAsAAAAAAAAAAAAAAAAALwEAAF9yZWxzLy5yZWxzUEsBAi0AFAAGAAgAAAAhAPQUKFcNAgAA&#10;KQQAAA4AAAAAAAAAAAAAAAAALgIAAGRycy9lMm9Eb2MueG1sUEsBAi0AFAAGAAgAAAAhAGii3vrd&#10;AAAACwEAAA8AAAAAAAAAAAAAAAAAZwQAAGRycy9kb3ducmV2LnhtbFBLBQYAAAAABAAEAPMAAABx&#10;BQAAAAA=&#10;" filled="f" stroked="f">
-                      <v:fill o:detectmouseclick="t"/>
                       <v:textbox style="mso-fit-shape-to-text:t">
                         <w:txbxContent>
                           <w:p>
@@ -10907,7 +10967,6 @@
                 <mc:Fallback>
                   <w:pict>
                     <v:shape w14:anchorId="1DB5BCCB" id="_x0000_s1035" type="#_x0000_t202" style="position:absolute;left:0;text-align:left;margin-left:282.75pt;margin-top:47.25pt;width:2in;height:2in;z-index:251686912;visibility:visible;mso-wrap-style:none;mso-wrap-distance-left:9pt;mso-wrap-distance-top:0;mso-wrap-distance-right:9pt;mso-wrap-distance-bottom:0;mso-position-horizontal:absolute;mso-position-horizontal-relative:text;mso-position-vertical:absolute;mso-position-vertical-relative:text;v-text-anchor:top" o:gfxdata="UEsDBBQABgAIAAAAIQC2gziS/gAAAOEBAAATAAAAW0NvbnRlbnRfVHlwZXNdLnhtbJSRQU7DMBBF&#10;90jcwfIWJU67QAgl6YK0S0CoHGBkTxKLZGx5TGhvj5O2G0SRWNoz/78nu9wcxkFMGNg6quQqL6RA&#10;0s5Y6ir5vt9lD1JwBDIwOMJKHpHlpr69KfdHjyxSmriSfYz+USnWPY7AufNIadK6MEJMx9ApD/oD&#10;OlTrorhX2lFEilmcO2RdNtjC5xDF9pCuTyYBB5bi6bQ4syoJ3g9WQ0ymaiLzg5KdCXlKLjvcW893&#10;SUOqXwnz5DrgnHtJTxOsQfEKIT7DmDSUCaxw7Rqn8787ZsmRM9e2VmPeBN4uqYvTtW7jvijg9N/y&#10;JsXecLq0q+WD6m8AAAD//wMAUEsDBBQABgAIAAAAIQA4/SH/1gAAAJQBAAALAAAAX3JlbHMvLnJl&#10;bHOkkMFqwzAMhu+DvYPRfXGawxijTi+j0GvpHsDYimMaW0Yy2fr2M4PBMnrbUb/Q94l/f/hMi1qR&#10;JVI2sOt6UJgd+ZiDgffL8ekFlFSbvV0oo4EbChzGx4f9GRdb25HMsYhqlCwG5lrLq9biZkxWOiqY&#10;22YiTra2kYMu1l1tQD30/bPm3wwYN0x18gb45AdQl1tp5j/sFB2T0FQ7R0nTNEV3j6o9feQzro1i&#10;OWA14Fm+Q8a1a8+Bvu/d/dMb2JY5uiPbhG/ktn4cqGU/er3pcvwCAAD//wMAUEsDBBQABgAIAAAA&#10;IQDIsc/LDgIAACkEAAAOAAAAZHJzL2Uyb0RvYy54bWysU99v2jAQfp+0/8Hy+wggttGIULFWTJNQ&#10;W4lOfTaOTSLFPss+SNhfv7NDCu32NO3FufNd7sf3fV7cdqZhR+VDDbbgk9GYM2UllLXdF/zn8/rT&#10;nLOAwpaiAasKflKB3y4/fli0LldTqKAplWdUxIa8dQWvEF2eZUFWyogwAqcsBTV4I5Bcv89KL1qq&#10;bppsOh5/yVrwpfMgVQh0e98H+TLV11pJfNQ6KGRNwWk2TKdP5y6e2XIh8r0XrqrleQzxD1MYUVtq&#10;+lrqXqBgB1//UcrU0kMAjSMJJgOta6nSDrTNZPxum20lnEq7EDjBvcIU/l9Z+XDcuifPsPsGHREY&#10;AWldyANdxn067U380qSM4gTh6RU21SGT8af5dD4fU0hSbHCoTnb53fmA3xUYFo2Ce+IlwSWOm4B9&#10;6pASu1lY102TuGnsmwuqGW+yy4zRwm7Xsbos+M0w/w7KE63loWc8OLmuqfVGBHwSniimcUm2+EiH&#10;bqAtOJwtzirwv/52H/MJeYpy1pJkCm5J05w1PywxcjOZzaLCkjP7/HVKjr+O7K4j9mDugDQ5oefh&#10;ZDJjPjaDqT2YF9L2KvakkLCSOhccB/MOexnT25BqtUpJpCkncGO3TsbSEbkI63P3Irw7Y49E2wMM&#10;0hL5Owr63PhncKsDEhGJn4hyj+kZfNJjYvj8dqLgr/2UdXnhy98AAAD//wMAUEsDBBQABgAIAAAA&#10;IQBuBe/w3QAAAAoBAAAPAAAAZHJzL2Rvd25yZXYueG1sTI/BTsMwDIbvSLxDZCRuLF23TF3XdEID&#10;zsDgAbLGtF0bp2qyrfD0mBM72ZY//f5cbCfXizOOofWkYT5LQCBV3rZUa/j8eHnIQIRoyJreE2r4&#10;xgDb8vamMLn1F3rH8z7WgkMo5EZDE+OQSxmqBp0JMz8g8e7Lj85EHsda2tFcONz1Mk2SlXSmJb7Q&#10;mAF3DVbd/uQ0ZIl77bp1+hbc8meumt2Tfx6OWt/fTY8bEBGn+A/Dnz6rQ8lOB38iG0SvQa2UYlTD&#10;esmVgUwtuDloWGSpAlkW8vqF8hcAAP//AwBQSwECLQAUAAYACAAAACEAtoM4kv4AAADhAQAAEwAA&#10;AAAAAAAAAAAAAAAAAAAAW0NvbnRlbnRfVHlwZXNdLnhtbFBLAQItABQABgAIAAAAIQA4/SH/1gAA&#10;AJQBAAALAAAAAAAAAAAAAAAAAC8BAABfcmVscy8ucmVsc1BLAQItABQABgAIAAAAIQDIsc/LDgIA&#10;ACkEAAAOAAAAAAAAAAAAAAAAAC4CAABkcnMvZTJvRG9jLnhtbFBLAQItABQABgAIAAAAIQBuBe/w&#10;3QAAAAoBAAAPAAAAAAAAAAAAAAAAAGgEAABkcnMvZG93bnJldi54bWxQSwUGAAAAAAQABADzAAAA&#10;cgUAAAAA&#10;" filled="f" stroked="f">
-                      <v:fill o:detectmouseclick="t"/>
                       <v:textbox style="mso-fit-shape-to-text:t">
                         <w:txbxContent>
                           <w:p>
@@ -11063,7 +11122,6 @@
                 <mc:Fallback>
                   <w:pict>
                     <v:shape w14:anchorId="01F009B9" id="_x0000_s1036" type="#_x0000_t202" style="position:absolute;left:0;text-align:left;margin-left:282pt;margin-top:6.6pt;width:2in;height:2in;z-index:251684864;visibility:visible;mso-wrap-style:none;mso-wrap-distance-left:9pt;mso-wrap-distance-top:0;mso-wrap-distance-right:9pt;mso-wrap-distance-bottom:0;mso-position-horizontal:absolute;mso-position-horizontal-relative:text;mso-position-vertical:absolute;mso-position-vertical-relative:text;v-text-anchor:top" o:gfxdata="UEsDBBQABgAIAAAAIQC2gziS/gAAAOEBAAATAAAAW0NvbnRlbnRfVHlwZXNdLnhtbJSRQU7DMBBF&#10;90jcwfIWJU67QAgl6YK0S0CoHGBkTxKLZGx5TGhvj5O2G0SRWNoz/78nu9wcxkFMGNg6quQqL6RA&#10;0s5Y6ir5vt9lD1JwBDIwOMJKHpHlpr69KfdHjyxSmriSfYz+USnWPY7AufNIadK6MEJMx9ApD/oD&#10;OlTrorhX2lFEilmcO2RdNtjC5xDF9pCuTyYBB5bi6bQ4syoJ3g9WQ0ymaiLzg5KdCXlKLjvcW893&#10;SUOqXwnz5DrgnHtJTxOsQfEKIT7DmDSUCaxw7Rqn8787ZsmRM9e2VmPeBN4uqYvTtW7jvijg9N/y&#10;JsXecLq0q+WD6m8AAAD//wMAUEsDBBQABgAIAAAAIQA4/SH/1gAAAJQBAAALAAAAX3JlbHMvLnJl&#10;bHOkkMFqwzAMhu+DvYPRfXGawxijTi+j0GvpHsDYimMaW0Yy2fr2M4PBMnrbUb/Q94l/f/hMi1qR&#10;JVI2sOt6UJgd+ZiDgffL8ekFlFSbvV0oo4EbChzGx4f9GRdb25HMsYhqlCwG5lrLq9biZkxWOiqY&#10;22YiTra2kYMu1l1tQD30/bPm3wwYN0x18gb45AdQl1tp5j/sFB2T0FQ7R0nTNEV3j6o9feQzro1i&#10;OWA14Fm+Q8a1a8+Bvu/d/dMb2JY5uiPbhG/ktn4cqGU/er3pcvwCAAD//wMAUEsDBBQABgAIAAAA&#10;IQAjU+YsDAIAACoEAAAOAAAAZHJzL2Uyb0RvYy54bWysU02P2jAQvVfqf7B8LwFEWxoRVnRXVJXQ&#10;7kpstWfj2CSS7bHsgYT++o7NZ7c9Vb0445nJfLz3PLvrrWF7FWILruKjwZAz5STUrdtW/MfL8sOU&#10;s4jC1cKAUxU/qMjv5u/fzTpfqjE0YGoVGBVxsex8xRtEXxZFlI2yIg7AK0dBDcEKpGvYFnUQHVW3&#10;phgPh5+KDkLtA0gVI3kfjkE+z/W1VhKftI4Kmak4zYb5DPncpLOYz0S5DcI3rTyNIf5hCitaR00v&#10;pR4ECrYL7R+lbCsDRNA4kGAL0LqVKu9A24yGb7ZZN8KrvAuBE/0Fpvj/ysrH/do/B4b9V+iJwARI&#10;52MZyZn26XWw6UuTMooThIcLbKpHJtNP0/F0OqSQpNj5QnWK6+8+RPymwLJkVDwQLxkusV9FPKae&#10;U1I3B8vWmMyNcb85qGbyFNcZk4X9pmdtTd0zo8m1gfpAewU4Uh69XLbUeyUiPotAHNO8pFt8okMb&#10;6CoOJ4uzBsLPv/lTPkFPUc460kzFHYmaM/PdESVfRpNJkli+TD5+HtMl3EY2txG3s/dAohzR+/Ay&#10;mykfzdnUAewriXuRelJIOEmdK45n8x6POqbHIdVikZNIVF7gyq29TKUTdAnXl/5VBH8CH4m3Rzhr&#10;S5RvODjmpj+jX+yQmMgEXTE9oU+CzBSfHk9S/O09Z12f+PwXAAAA//8DAFBLAwQUAAYACAAAACEA&#10;gMHKUN0AAAAKAQAADwAAAGRycy9kb3ducmV2LnhtbEyPwU7DMBBE70j8g7VI3Kgdt6lCiFOhAudC&#10;4QPc2MQh8TqK3Tbw9WxPcNyZ0eybajP7gZ3sFLuACrKFAGaxCabDVsHH+8tdASwmjUYPAa2Cbxth&#10;U19fVbo04Yxv9rRPLaMSjKVW4FIaS85j46zXcRFGi+R9hsnrROfUcjPpM5X7gUsh1tzrDumD06Pd&#10;Otv0+6NXUAi/6/t7+Rr96ifL3fYpPI9fSt3ezI8PwJKd018YLviEDjUxHcIRTWSDgny9oi2JjKUE&#10;RoEilyQcFCxFJoHXFf8/of4FAAD//wMAUEsBAi0AFAAGAAgAAAAhALaDOJL+AAAA4QEAABMAAAAA&#10;AAAAAAAAAAAAAAAAAFtDb250ZW50X1R5cGVzXS54bWxQSwECLQAUAAYACAAAACEAOP0h/9YAAACU&#10;AQAACwAAAAAAAAAAAAAAAAAvAQAAX3JlbHMvLnJlbHNQSwECLQAUAAYACAAAACEAI1PmLAwCAAAq&#10;BAAADgAAAAAAAAAAAAAAAAAuAgAAZHJzL2Uyb0RvYy54bWxQSwECLQAUAAYACAAAACEAgMHKUN0A&#10;AAAKAQAADwAAAAAAAAAAAAAAAABmBAAAZHJzL2Rvd25yZXYueG1sUEsFBgAAAAAEAAQA8wAAAHAF&#10;AAAAAA==&#10;" filled="f" stroked="f">
-                      <v:fill o:detectmouseclick="t"/>
                       <v:textbox style="mso-fit-shape-to-text:t">
                         <w:txbxContent>
                           <w:p>
@@ -11443,6 +11501,7 @@
                 <w:rFonts w:ascii="Arial" w:hAnsi="Arial" w:cs="Arial"/>
                 <w:b/>
                 <w:bCs/>
+                <w:noProof/>
                 <w:sz w:val="24"/>
                 <w:szCs w:val="24"/>
               </w:rPr>
@@ -12833,7 +12892,6 @@
                 <mc:Fallback>
                   <w:pict>
                     <v:shape w14:anchorId="17A19011" id="_x0000_s1037" type="#_x0000_t202" style="position:absolute;left:0;text-align:left;margin-left:294pt;margin-top:5in;width:2in;height:2in;z-index:251700224;visibility:visible;mso-wrap-style:none;mso-wrap-distance-left:9pt;mso-wrap-distance-top:0;mso-wrap-distance-right:9pt;mso-wrap-distance-bottom:0;mso-position-horizontal:absolute;mso-position-horizontal-relative:text;mso-position-vertical:absolute;mso-position-vertical-relative:text;v-text-anchor:top" o:gfxdata="UEsDBBQABgAIAAAAIQC2gziS/gAAAOEBAAATAAAAW0NvbnRlbnRfVHlwZXNdLnhtbJSRQU7DMBBF&#10;90jcwfIWJU67QAgl6YK0S0CoHGBkTxKLZGx5TGhvj5O2G0SRWNoz/78nu9wcxkFMGNg6quQqL6RA&#10;0s5Y6ir5vt9lD1JwBDIwOMJKHpHlpr69KfdHjyxSmriSfYz+USnWPY7AufNIadK6MEJMx9ApD/oD&#10;OlTrorhX2lFEilmcO2RdNtjC5xDF9pCuTyYBB5bi6bQ4syoJ3g9WQ0ymaiLzg5KdCXlKLjvcW893&#10;SUOqXwnz5DrgnHtJTxOsQfEKIT7DmDSUCaxw7Rqn8787ZsmRM9e2VmPeBN4uqYvTtW7jvijg9N/y&#10;JsXecLq0q+WD6m8AAAD//wMAUEsDBBQABgAIAAAAIQA4/SH/1gAAAJQBAAALAAAAX3JlbHMvLnJl&#10;bHOkkMFqwzAMhu+DvYPRfXGawxijTi+j0GvpHsDYimMaW0Yy2fr2M4PBMnrbUb/Q94l/f/hMi1qR&#10;JVI2sOt6UJgd+ZiDgffL8ekFlFSbvV0oo4EbChzGx4f9GRdb25HMsYhqlCwG5lrLq9biZkxWOiqY&#10;22YiTra2kYMu1l1tQD30/bPm3wwYN0x18gb45AdQl1tp5j/sFB2T0FQ7R0nTNEV3j6o9feQzro1i&#10;OWA14Fm+Q8a1a8+Bvu/d/dMb2JY5uiPbhG/ktn4cqGU/er3pcvwCAAD//wMAUEsDBBQABgAIAAAA&#10;IQAf9gGwDQIAACoEAAAOAAAAZHJzL2Uyb0RvYy54bWysU02P0zAQvSPxHyzfadKqQImarsquipCq&#10;3ZW6aM+uYzeRYo9lT5uUX8/Y6RcLJ8TFmfFM5uO95/ldb1p2UD40YEs+HuWcKSuhauyu5D9eVh9m&#10;nAUUthItWFXyowr8bvH+3bxzhZpADW2lPKMiNhSdK3mN6IosC7JWRoQROGUpqMEbgeT6XVZ50VF1&#10;02aTPP+UdeAr50GqEOj2YQjyRaqvtZL4pHVQyNqS02yYTp/ObTyzxVwUOy9c3cjTGOIfpjCisdT0&#10;UupBoGB73/xRyjTSQwCNIwkmA60bqdIOtM04f7PNphZOpV0InOAuMIX/V1Y+Hjbu2TPsv0JPBEZA&#10;OheKQJdxn157E780KaM4QXi8wKZ6ZDL+NJvMZjmFJMXODtXJrr87H/CbAsOiUXJPvCS4xGEdcEg9&#10;p8RuFlZN2yZuWvvbBdWMN9l1xmhhv+1ZU1H3ywJbqI60l4eB8uDkqqHeaxHwWXjimOYl3eITHbqF&#10;ruRwsjirwf/8233MJ+gpyllHmim5JVFz1n63RMmX8XQaJZac6cfPE3L8bWR7G7F7cw8kyjG9DyeT&#10;GfOxPZvag3klcS9jTwoJK6lzyfFs3uOgY3ocUi2XKYlE5QSu7cbJWDpCF3F96V+FdyfwkXh7hLO2&#10;RPGGgyE3/hncco/ERCIowjxgekKfBJkoPj2eqPhbP2Vdn/jiFwAAAP//AwBQSwMEFAAGAAgAAAAh&#10;ANDtdPrdAAAADAEAAA8AAABkcnMvZG93bnJldi54bWxMj8FOwzAQRO9I/IO1SNyo3Yq2JsSpUIEz&#10;UPgAN17ikHgdxW4b+HqWE73takYzb8rNFHpxxDG1kQzMZwoEUh1dS42Bj/fnGw0iZUvO9pHQwDcm&#10;2FSXF6UtXDzRGx53uREcQqmwBnzOQyFlqj0Gm2ZxQGLtM47BZn7HRrrRnjg89HKh1EoG2xI3eDvg&#10;1mPd7Q7BgFbhpevuFq8p3P7Ml377GJ+GL2Our6aHexAZp/xvhj98RoeKmfbxQC6J3sBSa96SDay5&#10;BwQ79HrFx56tSrEmq1Kej6h+AQAA//8DAFBLAQItABQABgAIAAAAIQC2gziS/gAAAOEBAAATAAAA&#10;AAAAAAAAAAAAAAAAAABbQ29udGVudF9UeXBlc10ueG1sUEsBAi0AFAAGAAgAAAAhADj9If/WAAAA&#10;lAEAAAsAAAAAAAAAAAAAAAAALwEAAF9yZWxzLy5yZWxzUEsBAi0AFAAGAAgAAAAhAB/2AbANAgAA&#10;KgQAAA4AAAAAAAAAAAAAAAAALgIAAGRycy9lMm9Eb2MueG1sUEsBAi0AFAAGAAgAAAAhANDtdPrd&#10;AAAADAEAAA8AAAAAAAAAAAAAAAAAZwQAAGRycy9kb3ducmV2LnhtbFBLBQYAAAAABAAEAPMAAABx&#10;BQAAAAA=&#10;" filled="f" stroked="f">
-                      <v:fill o:detectmouseclick="t"/>
                       <v:textbox style="mso-fit-shape-to-text:t">
                         <w:txbxContent>
                           <w:p>
@@ -12983,7 +13041,6 @@
                 <mc:Fallback>
                   <w:pict>
                     <v:shape w14:anchorId="0313AADF" id="_x0000_s1038" type="#_x0000_t202" style="position:absolute;left:0;text-align:left;margin-left:301.5pt;margin-top:94.5pt;width:2in;height:2in;z-index:251698176;visibility:visible;mso-wrap-style:none;mso-wrap-distance-left:9pt;mso-wrap-distance-top:0;mso-wrap-distance-right:9pt;mso-wrap-distance-bottom:0;mso-position-horizontal:absolute;mso-position-horizontal-relative:text;mso-position-vertical:absolute;mso-position-vertical-relative:text;v-text-anchor:top" o:gfxdata="UEsDBBQABgAIAAAAIQC2gziS/gAAAOEBAAATAAAAW0NvbnRlbnRfVHlwZXNdLnhtbJSRQU7DMBBF&#10;90jcwfIWJU67QAgl6YK0S0CoHGBkTxKLZGx5TGhvj5O2G0SRWNoz/78nu9wcxkFMGNg6quQqL6RA&#10;0s5Y6ir5vt9lD1JwBDIwOMJKHpHlpr69KfdHjyxSmriSfYz+USnWPY7AufNIadK6MEJMx9ApD/oD&#10;OlTrorhX2lFEilmcO2RdNtjC5xDF9pCuTyYBB5bi6bQ4syoJ3g9WQ0ymaiLzg5KdCXlKLjvcW893&#10;SUOqXwnz5DrgnHtJTxOsQfEKIT7DmDSUCaxw7Rqn8787ZsmRM9e2VmPeBN4uqYvTtW7jvijg9N/y&#10;JsXecLq0q+WD6m8AAAD//wMAUEsDBBQABgAIAAAAIQA4/SH/1gAAAJQBAAALAAAAX3JlbHMvLnJl&#10;bHOkkMFqwzAMhu+DvYPRfXGawxijTi+j0GvpHsDYimMaW0Yy2fr2M4PBMnrbUb/Q94l/f/hMi1qR&#10;JVI2sOt6UJgd+ZiDgffL8ekFlFSbvV0oo4EbChzGx4f9GRdb25HMsYhqlCwG5lrLq9biZkxWOiqY&#10;22YiTra2kYMu1l1tQD30/bPm3wwYN0x18gb45AdQl1tp5j/sFB2T0FQ7R0nTNEV3j6o9feQzro1i&#10;OWA14Fm+Q8a1a8+Bvu/d/dMb2JY5uiPbhG/ktn4cqGU/er3pcvwCAAD//wMAUEsDBBQABgAIAAAA&#10;IQAaH1jODQIAACoEAAAOAAAAZHJzL2Uyb0RvYy54bWysU02P2jAQvVfqf7B8LwFEWxoRVnRXVJXQ&#10;7kpstWfj2CRS7LHsgYT++o4dAnTbU9WLM+OZzMd7z4u7zjTsqHyowRZ8MhpzpqyEsrb7gv94WX+Y&#10;cxZQ2FI0YFXBTyrwu+X7d4vW5WoKFTSl8oyK2JC3ruAVosuzLMhKGRFG4JSloAZvBJLr91npRUvV&#10;TZNNx+NPWQu+dB6kCoFuH/ogX6b6WiuJT1oHhawpOM2G6fTp3MUzWy5EvvfCVbU8jyH+YQojaktN&#10;L6UeBAp28PUfpUwtPQTQOJJgMtC6lirtQNtMxm+22VbCqbQLgRPcBabw/8rKx+PWPXuG3VfoiMAI&#10;SOtCHugy7tNpb+KXJmUUJwhPF9hUh0zGn+bT+XxMIUmxwaE62fV35wN+U2BYNAruiZcElzhuAvap&#10;Q0rsZmFdN03iprG/XVDNeJNdZ4wWdruO1SV1nw4L7KA80V4eesqDk+uaem9EwGfhiWOal3SLT3To&#10;BtqCw9nirAL/82/3MZ+gpyhnLWmm4JZEzVnz3RIlXyazWZRYcmYfP0/J8beR3W3EHsw9kCgn9D6c&#10;TGbMx2YwtQfzSuJexZ4UElZS54LjYN5jr2N6HFKtVimJROUEbuzWyVg6QhdxfelehXdn8JF4e4RB&#10;WyJ/w0GfG/8MbnVAYiIRFGHuMT2jT4JMFJ8fT1T8rZ+yrk98+QsAAP//AwBQSwMEFAAGAAgAAAAh&#10;AKaqI8veAAAACwEAAA8AAABkcnMvZG93bnJldi54bWxMj8FOwzAQRO9I/IO1SNyonVLaJI1ToQJn&#10;SuED3GQbh8TrKHbbwNeznOA2qxnNvik2k+vFGcfQetKQzBQIpMrXLTUaPt5f7lIQIRqqTe8JNXxh&#10;gE15fVWYvPYXesPzPjaCSyjkRoONccilDJVFZ8LMD0jsHf3oTORzbGQ9mguXu17OlVpKZ1riD9YM&#10;uLVYdfuT05Aq99p12XwX3OI7ebDbJ/88fGp9ezM9rkFEnOJfGH7xGR1KZjr4E9VB9BqW6p63RDbS&#10;jAUn0ixhcdCwWK0UyLKQ/zeUPwAAAP//AwBQSwECLQAUAAYACAAAACEAtoM4kv4AAADhAQAAEwAA&#10;AAAAAAAAAAAAAAAAAAAAW0NvbnRlbnRfVHlwZXNdLnhtbFBLAQItABQABgAIAAAAIQA4/SH/1gAA&#10;AJQBAAALAAAAAAAAAAAAAAAAAC8BAABfcmVscy8ucmVsc1BLAQItABQABgAIAAAAIQAaH1jODQIA&#10;ACoEAAAOAAAAAAAAAAAAAAAAAC4CAABkcnMvZTJvRG9jLnhtbFBLAQItABQABgAIAAAAIQCmqiPL&#10;3gAAAAsBAAAPAAAAAAAAAAAAAAAAAGcEAABkcnMvZG93bnJldi54bWxQSwUGAAAAAAQABADzAAAA&#10;cgUAAAAA&#10;" filled="f" stroked="f">
-                      <v:fill o:detectmouseclick="t"/>
                       <v:textbox style="mso-fit-shape-to-text:t">
                         <w:txbxContent>
                           <w:p>
@@ -13135,7 +13192,6 @@
                 <mc:Fallback>
                   <w:pict>
                     <v:shape w14:anchorId="137016B1" id="_x0000_s1039" type="#_x0000_t202" style="position:absolute;left:0;text-align:left;margin-left:300.75pt;margin-top:9.75pt;width:2in;height:2in;z-index:251696128;visibility:visible;mso-wrap-style:none;mso-wrap-distance-left:9pt;mso-wrap-distance-top:0;mso-wrap-distance-right:9pt;mso-wrap-distance-bottom:0;mso-position-horizontal:absolute;mso-position-horizontal-relative:text;mso-position-vertical:absolute;mso-position-vertical-relative:text;v-text-anchor:top" o:gfxdata="UEsDBBQABgAIAAAAIQC2gziS/gAAAOEBAAATAAAAW0NvbnRlbnRfVHlwZXNdLnhtbJSRQU7DMBBF&#10;90jcwfIWJU67QAgl6YK0S0CoHGBkTxKLZGx5TGhvj5O2G0SRWNoz/78nu9wcxkFMGNg6quQqL6RA&#10;0s5Y6ir5vt9lD1JwBDIwOMJKHpHlpr69KfdHjyxSmriSfYz+USnWPY7AufNIadK6MEJMx9ApD/oD&#10;OlTrorhX2lFEilmcO2RdNtjC5xDF9pCuTyYBB5bi6bQ4syoJ3g9WQ0ymaiLzg5KdCXlKLjvcW893&#10;SUOqXwnz5DrgnHtJTxOsQfEKIT7DmDSUCaxw7Rqn8787ZsmRM9e2VmPeBN4uqYvTtW7jvijg9N/y&#10;JsXecLq0q+WD6m8AAAD//wMAUEsDBBQABgAIAAAAIQA4/SH/1gAAAJQBAAALAAAAX3JlbHMvLnJl&#10;bHOkkMFqwzAMhu+DvYPRfXGawxijTi+j0GvpHsDYimMaW0Yy2fr2M4PBMnrbUb/Q94l/f/hMi1qR&#10;JVI2sOt6UJgd+ZiDgffL8ekFlFSbvV0oo4EbChzGx4f9GRdb25HMsYhqlCwG5lrLq9biZkxWOiqY&#10;22YiTra2kYMu1l1tQD30/bPm3wwYN0x18gb45AdQl1tp5j/sFB2T0FQ7R0nTNEV3j6o9feQzro1i&#10;OWA14Fm+Q8a1a8+Bvu/d/dMb2JY5uiPbhG/ktn4cqGU/er3pcvwCAAD//wMAUEsDBBQABgAIAAAA&#10;IQAmur9SDgIAACoEAAAOAAAAZHJzL2Uyb0RvYy54bWysU02P2jAQvVfqf7B8LwFKWxoRVnRXVJVW&#10;uyux1Z6NY5NIjseyBxL66zt2CLDbnqpenBnPZD7ee17cdI1hB+VDDbbgk9GYM2UllLXdFfzn8/rD&#10;nLOAwpbCgFUFP6rAb5bv3y1al6spVGBK5RkVsSFvXcErRJdnWZCVakQYgVOWghp8I5Bcv8tKL1qq&#10;3phsOh5/zlrwpfMgVQh0e9cH+TLV11pJfNQ6KGSm4DQbptOncxvPbLkQ+c4LV9XyNIb4hykaUVtq&#10;ei51J1Cwva//KNXU0kMAjSMJTQZa11KlHWibyfjNNptKOJV2IXCCO8MU/l9Z+XDYuCfPsPsGHREY&#10;AWldyANdxn067Zv4pUkZxQnC4xk21SGT8af5dD4fU0hSbHCoTnb53fmA3xU0LBoF98RLgksc7gP2&#10;qUNK7GZhXRuTuDH21QXVjDfZZcZoYbftWF1S94/DAlsoj7SXh57y4OS6pt73IuCT8MQxzUu6xUc6&#10;tIG24HCyOKvA//rbfcwn6CnKWUuaKbglUXNmflii5OtkNosSS87s05cpOf46sr2O2H1zCyTKCb0P&#10;J5MZ89EMpvbQvJC4V7EnhYSV1LngOJi32OuYHodUq1VKIlE5gfd242QsHaGLuD53L8K7E/hIvD3A&#10;oC2Rv+Ggz41/BrfaIzGRCIow95ie0CdBJopPjycq/tpPWZcnvvwNAAD//wMAUEsDBBQABgAIAAAA&#10;IQAGF7HV3QAAAAoBAAAPAAAAZHJzL2Rvd25yZXYueG1sTI/BTsMwEETvSPyDtUjcqJ1CShriVKjA&#10;mVL6AW6yjUPidRS7beDr2Z7gtLua0eybYjW5XpxwDK0nDclMgUCqfN1So2H3+XaXgQjRUG16T6jh&#10;GwOsyuurwuS1P9MHnraxERxCITcabIxDLmWoLDoTZn5AYu3gR2cin2Mj69GcOdz1cq7UQjrTEn+w&#10;ZsC1xarbHp2GTLn3rlvON8E9/CSpXb/41+FL69ub6fkJRMQp/pnhgs/oUDLT3h+pDqLXsFBJylYW&#10;ljzZkGWXZa/hXj2mIMtC/q9Q/gIAAP//AwBQSwECLQAUAAYACAAAACEAtoM4kv4AAADhAQAAEwAA&#10;AAAAAAAAAAAAAAAAAAAAW0NvbnRlbnRfVHlwZXNdLnhtbFBLAQItABQABgAIAAAAIQA4/SH/1gAA&#10;AJQBAAALAAAAAAAAAAAAAAAAAC8BAABfcmVscy8ucmVsc1BLAQItABQABgAIAAAAIQAmur9SDgIA&#10;ACoEAAAOAAAAAAAAAAAAAAAAAC4CAABkcnMvZTJvRG9jLnhtbFBLAQItABQABgAIAAAAIQAGF7HV&#10;3QAAAAoBAAAPAAAAAAAAAAAAAAAAAGgEAABkcnMvZG93bnJldi54bWxQSwUGAAAAAAQABADzAAAA&#10;cgUAAAAA&#10;" filled="f" stroked="f">
-                      <v:fill o:detectmouseclick="t"/>
                       <v:textbox style="mso-fit-shape-to-text:t">
                         <w:txbxContent>
                           <w:p>
@@ -13414,6 +13470,7 @@
                 <w:rFonts w:ascii="Arial" w:hAnsi="Arial" w:cs="Arial"/>
                 <w:b/>
                 <w:bCs/>
+                <w:noProof/>
                 <w:sz w:val="24"/>
                 <w:szCs w:val="24"/>
               </w:rPr>
@@ -13474,6 +13531,3640 @@
         </w:rPr>
       </w:pPr>
     </w:p>
+    <w:p>
+      <w:pPr>
+        <w:jc w:val="both"/>
+        <w:rPr>
+          <w:rFonts w:ascii="Arial" w:hAnsi="Arial" w:cs="Arial"/>
+          <w:b/>
+          <w:bCs/>
+          <w:sz w:val="24"/>
+          <w:szCs w:val="24"/>
+        </w:rPr>
+      </w:pPr>
+    </w:p>
+    <w:p>
+      <w:pPr>
+        <w:jc w:val="both"/>
+        <w:rPr>
+          <w:rFonts w:ascii="Arial" w:hAnsi="Arial" w:cs="Arial"/>
+          <w:b/>
+          <w:bCs/>
+          <w:sz w:val="24"/>
+          <w:szCs w:val="24"/>
+        </w:rPr>
+      </w:pPr>
+    </w:p>
+    <w:p>
+      <w:pPr>
+        <w:jc w:val="both"/>
+        <w:rPr>
+          <w:rFonts w:ascii="Arial" w:hAnsi="Arial" w:cs="Arial"/>
+          <w:b/>
+          <w:bCs/>
+          <w:sz w:val="24"/>
+          <w:szCs w:val="24"/>
+        </w:rPr>
+      </w:pPr>
+    </w:p>
+    <w:p>
+      <w:pPr>
+        <w:jc w:val="both"/>
+        <w:rPr>
+          <w:rFonts w:ascii="Arial" w:hAnsi="Arial" w:cs="Arial"/>
+          <w:b/>
+          <w:bCs/>
+          <w:sz w:val="24"/>
+          <w:szCs w:val="24"/>
+        </w:rPr>
+      </w:pPr>
+    </w:p>
+    <w:p>
+      <w:pPr>
+        <w:jc w:val="both"/>
+        <w:rPr>
+          <w:rFonts w:ascii="Arial" w:hAnsi="Arial" w:cs="Arial"/>
+          <w:b/>
+          <w:bCs/>
+          <w:sz w:val="24"/>
+          <w:szCs w:val="24"/>
+        </w:rPr>
+      </w:pPr>
+    </w:p>
+    <w:p>
+      <w:pPr>
+        <w:jc w:val="both"/>
+        <w:rPr>
+          <w:rFonts w:ascii="Arial" w:hAnsi="Arial" w:cs="Arial"/>
+          <w:b/>
+          <w:bCs/>
+          <w:sz w:val="24"/>
+          <w:szCs w:val="24"/>
+        </w:rPr>
+      </w:pPr>
+    </w:p>
+    <w:p>
+      <w:pPr>
+        <w:jc w:val="both"/>
+        <w:rPr>
+          <w:rFonts w:ascii="Arial" w:hAnsi="Arial" w:cs="Arial"/>
+          <w:b/>
+          <w:bCs/>
+          <w:sz w:val="24"/>
+          <w:szCs w:val="24"/>
+        </w:rPr>
+      </w:pPr>
+    </w:p>
+    <w:p>
+      <w:pPr>
+        <w:jc w:val="both"/>
+        <w:rPr>
+          <w:rFonts w:ascii="Arial" w:hAnsi="Arial" w:cs="Arial"/>
+          <w:b/>
+          <w:bCs/>
+          <w:sz w:val="24"/>
+          <w:szCs w:val="24"/>
+        </w:rPr>
+      </w:pPr>
+    </w:p>
+    <w:p>
+      <w:pPr>
+        <w:jc w:val="both"/>
+        <w:rPr>
+          <w:rFonts w:ascii="Arial" w:hAnsi="Arial" w:cs="Arial"/>
+          <w:b/>
+          <w:bCs/>
+          <w:sz w:val="24"/>
+          <w:szCs w:val="24"/>
+        </w:rPr>
+      </w:pPr>
+    </w:p>
+    <w:tbl>
+      <w:tblPr>
+        <w:tblStyle w:val="TableGrid"/>
+        <w:tblW w:w="0" w:type="auto"/>
+        <w:tblLook w:val="04A0" w:firstRow="1" w:lastRow="0" w:firstColumn="1" w:lastColumn="0" w:noHBand="0" w:noVBand="1"/>
+      </w:tblPr>
+      <w:tblGrid>
+        <w:gridCol w:w="9350"/>
+      </w:tblGrid>
+      <w:tr>
+        <w:tc>
+          <w:tcPr>
+            <w:tcW w:w="9350" w:type="dxa"/>
+          </w:tcPr>
+          <w:p>
+            <w:pPr>
+              <w:pStyle w:val="ListParagraph"/>
+              <w:numPr>
+                <w:ilvl w:val="0"/>
+                <w:numId w:val="7"/>
+              </w:numPr>
+              <w:jc w:val="both"/>
+              <w:rPr>
+                <w:rFonts w:ascii="Arial" w:hAnsi="Arial" w:cs="Arial"/>
+                <w:b/>
+                <w:bCs/>
+                <w:sz w:val="24"/>
+                <w:szCs w:val="24"/>
+              </w:rPr>
+            </w:pPr>
+            <w:proofErr w:type="spellStart"/>
+            <w:r>
+              <w:rPr>
+                <w:rFonts w:ascii="Arial" w:hAnsi="Arial" w:cs="Arial"/>
+                <w:b/>
+                <w:bCs/>
+                <w:sz w:val="24"/>
+                <w:szCs w:val="24"/>
+              </w:rPr>
+              <w:lastRenderedPageBreak/>
+              <w:t>Membuat</w:t>
+            </w:r>
+            <w:proofErr w:type="spellEnd"/>
+            <w:r>
+              <w:rPr>
+                <w:rFonts w:ascii="Arial" w:hAnsi="Arial" w:cs="Arial"/>
+                <w:b/>
+                <w:bCs/>
+                <w:sz w:val="24"/>
+                <w:szCs w:val="24"/>
+              </w:rPr>
+              <w:t xml:space="preserve"> masing </w:t>
+            </w:r>
+            <w:proofErr w:type="spellStart"/>
+            <w:r>
+              <w:rPr>
+                <w:rFonts w:ascii="Arial" w:hAnsi="Arial" w:cs="Arial"/>
+                <w:b/>
+                <w:bCs/>
+                <w:sz w:val="24"/>
+                <w:szCs w:val="24"/>
+              </w:rPr>
+              <w:t>masing</w:t>
+            </w:r>
+            <w:proofErr w:type="spellEnd"/>
+            <w:r>
+              <w:rPr>
+                <w:rFonts w:ascii="Arial" w:hAnsi="Arial" w:cs="Arial"/>
+                <w:b/>
+                <w:bCs/>
+                <w:sz w:val="24"/>
+                <w:szCs w:val="24"/>
+              </w:rPr>
+              <w:t xml:space="preserve"> fragment </w:t>
+            </w:r>
+            <w:proofErr w:type="spellStart"/>
+            <w:r>
+              <w:rPr>
+                <w:rFonts w:ascii="Arial" w:hAnsi="Arial" w:cs="Arial"/>
+                <w:b/>
+                <w:bCs/>
+                <w:sz w:val="24"/>
+                <w:szCs w:val="24"/>
+              </w:rPr>
+              <w:t>materi</w:t>
+            </w:r>
+            <w:proofErr w:type="spellEnd"/>
+            <w:r>
+              <w:rPr>
+                <w:rFonts w:ascii="Arial" w:hAnsi="Arial" w:cs="Arial"/>
+                <w:b/>
+                <w:bCs/>
+                <w:sz w:val="24"/>
+                <w:szCs w:val="24"/>
+              </w:rPr>
+              <w:t xml:space="preserve"> 1,2,3 </w:t>
+            </w:r>
+            <w:proofErr w:type="spellStart"/>
+            <w:r>
+              <w:rPr>
+                <w:rFonts w:ascii="Arial" w:hAnsi="Arial" w:cs="Arial"/>
+                <w:b/>
+                <w:bCs/>
+                <w:sz w:val="24"/>
+                <w:szCs w:val="24"/>
+              </w:rPr>
+              <w:t>diskrit</w:t>
+            </w:r>
+            <w:proofErr w:type="spellEnd"/>
+          </w:p>
+          <w:p>
+            <w:pPr>
+              <w:jc w:val="both"/>
+              <w:rPr>
+                <w:rFonts w:ascii="Arial" w:hAnsi="Arial" w:cs="Arial"/>
+                <w:b/>
+                <w:bCs/>
+                <w:sz w:val="24"/>
+                <w:szCs w:val="24"/>
+              </w:rPr>
+            </w:pPr>
+          </w:p>
+          <w:p>
+            <w:pPr>
+              <w:pStyle w:val="ListParagraph"/>
+              <w:numPr>
+                <w:ilvl w:val="0"/>
+                <w:numId w:val="15"/>
+              </w:numPr>
+              <w:jc w:val="both"/>
+              <w:rPr>
+                <w:rFonts w:ascii="Arial" w:hAnsi="Arial" w:cs="Arial"/>
+                <w:b/>
+                <w:bCs/>
+                <w:sz w:val="24"/>
+                <w:szCs w:val="24"/>
+              </w:rPr>
+            </w:pPr>
+            <w:r>
+              <w:rPr>
+                <w:rFonts w:ascii="Arial" w:hAnsi="Arial" w:cs="Arial"/>
+                <w:b/>
+                <w:bCs/>
+                <w:sz w:val="24"/>
+                <w:szCs w:val="24"/>
+              </w:rPr>
+              <w:t>Header</w:t>
+            </w:r>
+          </w:p>
+          <w:p>
+            <w:pPr>
+              <w:pStyle w:val="ListParagraph"/>
+              <w:numPr>
+                <w:ilvl w:val="0"/>
+                <w:numId w:val="16"/>
+              </w:numPr>
+              <w:jc w:val="both"/>
+              <w:rPr>
+                <w:rFonts w:ascii="Arial" w:hAnsi="Arial" w:cs="Arial"/>
+                <w:b/>
+                <w:bCs/>
+                <w:sz w:val="24"/>
+                <w:szCs w:val="24"/>
+              </w:rPr>
+            </w:pPr>
+            <w:r>
+              <w:rPr>
+                <w:rFonts w:ascii="Arial" w:hAnsi="Arial" w:cs="Arial"/>
+                <w:b/>
+                <w:bCs/>
+                <w:sz w:val="24"/>
+                <w:szCs w:val="24"/>
+              </w:rPr>
+              <w:t>Ikon Kembali</w:t>
+            </w:r>
+          </w:p>
+          <w:p>
+            <w:pPr>
+              <w:pStyle w:val="ListParagraph"/>
+              <w:jc w:val="both"/>
+              <w:rPr>
+                <w:rFonts w:ascii="Arial" w:hAnsi="Arial" w:cs="Arial"/>
+                <w:sz w:val="24"/>
+                <w:szCs w:val="24"/>
+              </w:rPr>
+            </w:pPr>
+            <w:proofErr w:type="spellStart"/>
+            <w:r>
+              <w:rPr>
+                <w:rFonts w:ascii="Arial" w:hAnsi="Arial" w:cs="Arial"/>
+                <w:sz w:val="24"/>
+                <w:szCs w:val="24"/>
+              </w:rPr>
+              <w:t>Terletak</w:t>
+            </w:r>
+            <w:proofErr w:type="spellEnd"/>
+            <w:r>
+              <w:rPr>
+                <w:rFonts w:ascii="Arial" w:hAnsi="Arial" w:cs="Arial"/>
+                <w:sz w:val="24"/>
+                <w:szCs w:val="24"/>
+              </w:rPr>
+              <w:t xml:space="preserve"> di </w:t>
+            </w:r>
+            <w:proofErr w:type="spellStart"/>
+            <w:r>
+              <w:rPr>
+                <w:rFonts w:ascii="Arial" w:hAnsi="Arial" w:cs="Arial"/>
+                <w:sz w:val="24"/>
+                <w:szCs w:val="24"/>
+              </w:rPr>
+              <w:t>sisi</w:t>
+            </w:r>
+            <w:proofErr w:type="spellEnd"/>
+            <w:r>
+              <w:rPr>
+                <w:rFonts w:ascii="Arial" w:hAnsi="Arial" w:cs="Arial"/>
+                <w:sz w:val="24"/>
+                <w:szCs w:val="24"/>
+              </w:rPr>
+              <w:t xml:space="preserve"> kiri </w:t>
+            </w:r>
+            <w:proofErr w:type="spellStart"/>
+            <w:r>
+              <w:rPr>
+                <w:rFonts w:ascii="Arial" w:hAnsi="Arial" w:cs="Arial"/>
+                <w:sz w:val="24"/>
+                <w:szCs w:val="24"/>
+              </w:rPr>
+              <w:t>atas</w:t>
+            </w:r>
+            <w:proofErr w:type="spellEnd"/>
+            <w:r>
+              <w:rPr>
+                <w:rFonts w:ascii="Arial" w:hAnsi="Arial" w:cs="Arial"/>
+                <w:sz w:val="24"/>
+                <w:szCs w:val="24"/>
+              </w:rPr>
+              <w:t xml:space="preserve">, </w:t>
+            </w:r>
+            <w:proofErr w:type="spellStart"/>
+            <w:r>
+              <w:rPr>
+                <w:rFonts w:ascii="Arial" w:hAnsi="Arial" w:cs="Arial"/>
+                <w:sz w:val="24"/>
+                <w:szCs w:val="24"/>
+              </w:rPr>
+              <w:t>berupa</w:t>
+            </w:r>
+            <w:proofErr w:type="spellEnd"/>
+            <w:r>
+              <w:rPr>
+                <w:rFonts w:ascii="Arial" w:hAnsi="Arial" w:cs="Arial"/>
+                <w:sz w:val="24"/>
+                <w:szCs w:val="24"/>
+              </w:rPr>
+              <w:t xml:space="preserve"> ikon </w:t>
+            </w:r>
+            <w:proofErr w:type="spellStart"/>
+            <w:r>
+              <w:rPr>
+                <w:rFonts w:ascii="Arial" w:hAnsi="Arial" w:cs="Arial"/>
+                <w:sz w:val="24"/>
+                <w:szCs w:val="24"/>
+              </w:rPr>
+              <w:t>panah</w:t>
+            </w:r>
+            <w:proofErr w:type="spellEnd"/>
+            <w:r>
+              <w:rPr>
+                <w:rFonts w:ascii="Arial" w:hAnsi="Arial" w:cs="Arial"/>
+                <w:sz w:val="24"/>
+                <w:szCs w:val="24"/>
+              </w:rPr>
+              <w:t xml:space="preserve"> </w:t>
+            </w:r>
+            <w:proofErr w:type="spellStart"/>
+            <w:r>
+              <w:rPr>
+                <w:rFonts w:ascii="Arial" w:hAnsi="Arial" w:cs="Arial"/>
+                <w:sz w:val="24"/>
+                <w:szCs w:val="24"/>
+              </w:rPr>
+              <w:t>putih</w:t>
+            </w:r>
+            <w:proofErr w:type="spellEnd"/>
+            <w:r>
+              <w:rPr>
+                <w:rFonts w:ascii="Arial" w:hAnsi="Arial" w:cs="Arial"/>
+                <w:sz w:val="24"/>
+                <w:szCs w:val="24"/>
+              </w:rPr>
+              <w:t xml:space="preserve">. </w:t>
+            </w:r>
+            <w:proofErr w:type="spellStart"/>
+            <w:r>
+              <w:rPr>
+                <w:rFonts w:ascii="Arial" w:hAnsi="Arial" w:cs="Arial"/>
+                <w:sz w:val="24"/>
+                <w:szCs w:val="24"/>
+              </w:rPr>
+              <w:t>Fungsinya</w:t>
+            </w:r>
+            <w:proofErr w:type="spellEnd"/>
+            <w:r>
+              <w:rPr>
+                <w:rFonts w:ascii="Arial" w:hAnsi="Arial" w:cs="Arial"/>
+                <w:sz w:val="24"/>
+                <w:szCs w:val="24"/>
+              </w:rPr>
+              <w:t xml:space="preserve"> </w:t>
+            </w:r>
+            <w:proofErr w:type="spellStart"/>
+            <w:r>
+              <w:rPr>
+                <w:rFonts w:ascii="Arial" w:hAnsi="Arial" w:cs="Arial"/>
+                <w:sz w:val="24"/>
+                <w:szCs w:val="24"/>
+              </w:rPr>
+              <w:t>adalah</w:t>
+            </w:r>
+            <w:proofErr w:type="spellEnd"/>
+            <w:r>
+              <w:rPr>
+                <w:rFonts w:ascii="Arial" w:hAnsi="Arial" w:cs="Arial"/>
+                <w:sz w:val="24"/>
+                <w:szCs w:val="24"/>
+              </w:rPr>
+              <w:t xml:space="preserve"> </w:t>
+            </w:r>
+            <w:proofErr w:type="spellStart"/>
+            <w:r>
+              <w:rPr>
+                <w:rFonts w:ascii="Arial" w:hAnsi="Arial" w:cs="Arial"/>
+                <w:sz w:val="24"/>
+                <w:szCs w:val="24"/>
+              </w:rPr>
+              <w:t>untuk</w:t>
+            </w:r>
+            <w:proofErr w:type="spellEnd"/>
+            <w:r>
+              <w:rPr>
+                <w:rFonts w:ascii="Arial" w:hAnsi="Arial" w:cs="Arial"/>
+                <w:sz w:val="24"/>
+                <w:szCs w:val="24"/>
+              </w:rPr>
+              <w:t xml:space="preserve"> </w:t>
+            </w:r>
+            <w:proofErr w:type="spellStart"/>
+            <w:r>
+              <w:rPr>
+                <w:rFonts w:ascii="Arial" w:hAnsi="Arial" w:cs="Arial"/>
+                <w:sz w:val="24"/>
+                <w:szCs w:val="24"/>
+              </w:rPr>
+              <w:t>kembali</w:t>
+            </w:r>
+            <w:proofErr w:type="spellEnd"/>
+            <w:r>
+              <w:rPr>
+                <w:rFonts w:ascii="Arial" w:hAnsi="Arial" w:cs="Arial"/>
+                <w:sz w:val="24"/>
+                <w:szCs w:val="24"/>
+              </w:rPr>
+              <w:t xml:space="preserve"> </w:t>
+            </w:r>
+            <w:proofErr w:type="spellStart"/>
+            <w:r>
+              <w:rPr>
+                <w:rFonts w:ascii="Arial" w:hAnsi="Arial" w:cs="Arial"/>
+                <w:sz w:val="24"/>
+                <w:szCs w:val="24"/>
+              </w:rPr>
+              <w:t>ke</w:t>
+            </w:r>
+            <w:proofErr w:type="spellEnd"/>
+            <w:r>
+              <w:rPr>
+                <w:rFonts w:ascii="Arial" w:hAnsi="Arial" w:cs="Arial"/>
+                <w:sz w:val="24"/>
+                <w:szCs w:val="24"/>
+              </w:rPr>
+              <w:t xml:space="preserve"> </w:t>
+            </w:r>
+            <w:proofErr w:type="spellStart"/>
+            <w:r>
+              <w:rPr>
+                <w:rFonts w:ascii="Arial" w:hAnsi="Arial" w:cs="Arial"/>
+                <w:sz w:val="24"/>
+                <w:szCs w:val="24"/>
+              </w:rPr>
+              <w:t>tampilan</w:t>
+            </w:r>
+            <w:proofErr w:type="spellEnd"/>
+            <w:r>
+              <w:rPr>
+                <w:rFonts w:ascii="Arial" w:hAnsi="Arial" w:cs="Arial"/>
+                <w:sz w:val="24"/>
+                <w:szCs w:val="24"/>
+              </w:rPr>
+              <w:t xml:space="preserve"> </w:t>
+            </w:r>
+            <w:proofErr w:type="spellStart"/>
+            <w:r>
+              <w:rPr>
+                <w:rFonts w:ascii="Arial" w:hAnsi="Arial" w:cs="Arial"/>
+                <w:sz w:val="24"/>
+                <w:szCs w:val="24"/>
+              </w:rPr>
+              <w:t>sebelumnya</w:t>
+            </w:r>
+            <w:proofErr w:type="spellEnd"/>
+            <w:r>
+              <w:rPr>
+                <w:rFonts w:ascii="Arial" w:hAnsi="Arial" w:cs="Arial"/>
+                <w:sz w:val="24"/>
+                <w:szCs w:val="24"/>
+              </w:rPr>
+              <w:t>.</w:t>
+            </w:r>
+          </w:p>
+          <w:p>
+            <w:pPr>
+              <w:jc w:val="both"/>
+              <w:rPr>
+                <w:rFonts w:ascii="Arial" w:hAnsi="Arial" w:cs="Arial"/>
+                <w:sz w:val="24"/>
+                <w:szCs w:val="24"/>
+              </w:rPr>
+            </w:pPr>
+          </w:p>
+          <w:p>
+            <w:pPr>
+              <w:pStyle w:val="ListParagraph"/>
+              <w:numPr>
+                <w:ilvl w:val="0"/>
+                <w:numId w:val="16"/>
+              </w:numPr>
+              <w:jc w:val="both"/>
+              <w:rPr>
+                <w:rFonts w:ascii="Arial" w:hAnsi="Arial" w:cs="Arial"/>
+                <w:b/>
+                <w:bCs/>
+                <w:sz w:val="24"/>
+                <w:szCs w:val="24"/>
+              </w:rPr>
+            </w:pPr>
+            <w:proofErr w:type="spellStart"/>
+            <w:r>
+              <w:rPr>
+                <w:rFonts w:ascii="Arial" w:hAnsi="Arial" w:cs="Arial"/>
+                <w:b/>
+                <w:bCs/>
+                <w:sz w:val="24"/>
+                <w:szCs w:val="24"/>
+              </w:rPr>
+              <w:t>Judul</w:t>
+            </w:r>
+            <w:proofErr w:type="spellEnd"/>
+            <w:r>
+              <w:rPr>
+                <w:rFonts w:ascii="Arial" w:hAnsi="Arial" w:cs="Arial"/>
+                <w:b/>
+                <w:bCs/>
+                <w:sz w:val="24"/>
+                <w:szCs w:val="24"/>
+              </w:rPr>
+              <w:t xml:space="preserve"> Halaman</w:t>
+            </w:r>
+          </w:p>
+          <w:p>
+            <w:pPr>
+              <w:pStyle w:val="ListParagraph"/>
+              <w:jc w:val="both"/>
+              <w:rPr>
+                <w:rFonts w:ascii="Arial" w:hAnsi="Arial" w:cs="Arial"/>
+                <w:sz w:val="24"/>
+                <w:szCs w:val="24"/>
+              </w:rPr>
+            </w:pPr>
+            <w:proofErr w:type="spellStart"/>
+            <w:r>
+              <w:rPr>
+                <w:rFonts w:ascii="Arial" w:hAnsi="Arial" w:cs="Arial"/>
+                <w:sz w:val="24"/>
+                <w:szCs w:val="24"/>
+              </w:rPr>
+              <w:t>Berisi</w:t>
+            </w:r>
+            <w:proofErr w:type="spellEnd"/>
+            <w:r>
+              <w:rPr>
+                <w:rFonts w:ascii="Arial" w:hAnsi="Arial" w:cs="Arial"/>
+                <w:sz w:val="24"/>
+                <w:szCs w:val="24"/>
+              </w:rPr>
+              <w:t xml:space="preserve"> </w:t>
+            </w:r>
+            <w:proofErr w:type="spellStart"/>
+            <w:r>
+              <w:rPr>
+                <w:rFonts w:ascii="Arial" w:hAnsi="Arial" w:cs="Arial"/>
+                <w:sz w:val="24"/>
+                <w:szCs w:val="24"/>
+              </w:rPr>
+              <w:t>teks</w:t>
+            </w:r>
+            <w:proofErr w:type="spellEnd"/>
+            <w:r>
+              <w:rPr>
+                <w:rFonts w:ascii="Arial" w:hAnsi="Arial" w:cs="Arial"/>
+                <w:sz w:val="24"/>
+                <w:szCs w:val="24"/>
+              </w:rPr>
+              <w:t xml:space="preserve"> "</w:t>
+            </w:r>
+            <w:proofErr w:type="spellStart"/>
+            <w:r>
+              <w:rPr>
+                <w:rFonts w:ascii="Arial" w:hAnsi="Arial" w:cs="Arial"/>
+                <w:sz w:val="24"/>
+                <w:szCs w:val="24"/>
+              </w:rPr>
+              <w:t>judul</w:t>
+            </w:r>
+            <w:proofErr w:type="spellEnd"/>
+            <w:r>
+              <w:rPr>
+                <w:rFonts w:ascii="Arial" w:hAnsi="Arial" w:cs="Arial"/>
+                <w:sz w:val="24"/>
+                <w:szCs w:val="24"/>
+              </w:rPr>
+              <w:t xml:space="preserve"> </w:t>
+            </w:r>
+            <w:r>
+              <w:rPr>
+                <w:rFonts w:ascii="Arial" w:hAnsi="Arial" w:cs="Arial"/>
+                <w:sz w:val="24"/>
+                <w:szCs w:val="24"/>
+              </w:rPr>
+              <w:t xml:space="preserve">Materi " yang </w:t>
+            </w:r>
+            <w:proofErr w:type="spellStart"/>
+            <w:r>
+              <w:rPr>
+                <w:rFonts w:ascii="Arial" w:hAnsi="Arial" w:cs="Arial"/>
+                <w:sz w:val="24"/>
+                <w:szCs w:val="24"/>
+              </w:rPr>
+              <w:t>ditampilkan</w:t>
+            </w:r>
+            <w:proofErr w:type="spellEnd"/>
+            <w:r>
+              <w:rPr>
+                <w:rFonts w:ascii="Arial" w:hAnsi="Arial" w:cs="Arial"/>
+                <w:sz w:val="24"/>
+                <w:szCs w:val="24"/>
+              </w:rPr>
+              <w:t xml:space="preserve"> di </w:t>
+            </w:r>
+            <w:proofErr w:type="spellStart"/>
+            <w:r>
+              <w:rPr>
+                <w:rFonts w:ascii="Arial" w:hAnsi="Arial" w:cs="Arial"/>
+                <w:sz w:val="24"/>
+                <w:szCs w:val="24"/>
+              </w:rPr>
+              <w:t>tengah</w:t>
+            </w:r>
+            <w:proofErr w:type="spellEnd"/>
+            <w:r>
+              <w:rPr>
+                <w:rFonts w:ascii="Arial" w:hAnsi="Arial" w:cs="Arial"/>
+                <w:sz w:val="24"/>
+                <w:szCs w:val="24"/>
+              </w:rPr>
+              <w:t xml:space="preserve"> header </w:t>
+            </w:r>
+            <w:proofErr w:type="spellStart"/>
+            <w:r>
+              <w:rPr>
+                <w:rFonts w:ascii="Arial" w:hAnsi="Arial" w:cs="Arial"/>
+                <w:sz w:val="24"/>
+                <w:szCs w:val="24"/>
+              </w:rPr>
+              <w:t>dengan</w:t>
+            </w:r>
+            <w:proofErr w:type="spellEnd"/>
+            <w:r>
+              <w:rPr>
+                <w:rFonts w:ascii="Arial" w:hAnsi="Arial" w:cs="Arial"/>
+                <w:sz w:val="24"/>
+                <w:szCs w:val="24"/>
+              </w:rPr>
+              <w:t xml:space="preserve"> </w:t>
+            </w:r>
+            <w:proofErr w:type="spellStart"/>
+            <w:r>
+              <w:rPr>
+                <w:rFonts w:ascii="Arial" w:hAnsi="Arial" w:cs="Arial"/>
+                <w:sz w:val="24"/>
+                <w:szCs w:val="24"/>
+              </w:rPr>
+              <w:t>warna</w:t>
+            </w:r>
+            <w:proofErr w:type="spellEnd"/>
+            <w:r>
+              <w:rPr>
+                <w:rFonts w:ascii="Arial" w:hAnsi="Arial" w:cs="Arial"/>
+                <w:sz w:val="24"/>
+                <w:szCs w:val="24"/>
+              </w:rPr>
+              <w:t xml:space="preserve"> </w:t>
+            </w:r>
+            <w:proofErr w:type="spellStart"/>
+            <w:r>
+              <w:rPr>
+                <w:rFonts w:ascii="Arial" w:hAnsi="Arial" w:cs="Arial"/>
+                <w:sz w:val="24"/>
+                <w:szCs w:val="24"/>
+              </w:rPr>
+              <w:t>putih</w:t>
+            </w:r>
+            <w:proofErr w:type="spellEnd"/>
+            <w:r>
+              <w:rPr>
+                <w:rFonts w:ascii="Arial" w:hAnsi="Arial" w:cs="Arial"/>
+                <w:sz w:val="24"/>
+                <w:szCs w:val="24"/>
+              </w:rPr>
+              <w:t xml:space="preserve">, </w:t>
+            </w:r>
+            <w:proofErr w:type="spellStart"/>
+            <w:r>
+              <w:rPr>
+                <w:rFonts w:ascii="Arial" w:hAnsi="Arial" w:cs="Arial"/>
+                <w:sz w:val="24"/>
+                <w:szCs w:val="24"/>
+              </w:rPr>
+              <w:t>ukuran</w:t>
+            </w:r>
+            <w:proofErr w:type="spellEnd"/>
+            <w:r>
+              <w:rPr>
+                <w:rFonts w:ascii="Arial" w:hAnsi="Arial" w:cs="Arial"/>
+                <w:sz w:val="24"/>
+                <w:szCs w:val="24"/>
+              </w:rPr>
+              <w:t xml:space="preserve"> </w:t>
+            </w:r>
+            <w:proofErr w:type="spellStart"/>
+            <w:r>
+              <w:rPr>
+                <w:rFonts w:ascii="Arial" w:hAnsi="Arial" w:cs="Arial"/>
+                <w:sz w:val="24"/>
+                <w:szCs w:val="24"/>
+              </w:rPr>
+              <w:t>teks</w:t>
+            </w:r>
+            <w:proofErr w:type="spellEnd"/>
+            <w:r>
+              <w:rPr>
+                <w:rFonts w:ascii="Arial" w:hAnsi="Arial" w:cs="Arial"/>
+                <w:sz w:val="24"/>
+                <w:szCs w:val="24"/>
+              </w:rPr>
+              <w:t xml:space="preserve"> </w:t>
+            </w:r>
+            <w:proofErr w:type="spellStart"/>
+            <w:r>
+              <w:rPr>
+                <w:rFonts w:ascii="Arial" w:hAnsi="Arial" w:cs="Arial"/>
+                <w:sz w:val="24"/>
+                <w:szCs w:val="24"/>
+              </w:rPr>
+              <w:t>besar</w:t>
+            </w:r>
+            <w:proofErr w:type="spellEnd"/>
+            <w:r>
+              <w:rPr>
+                <w:rFonts w:ascii="Arial" w:hAnsi="Arial" w:cs="Arial"/>
+                <w:sz w:val="24"/>
+                <w:szCs w:val="24"/>
+              </w:rPr>
+              <w:t xml:space="preserve"> dan </w:t>
+            </w:r>
+            <w:proofErr w:type="spellStart"/>
+            <w:r>
+              <w:rPr>
+                <w:rFonts w:ascii="Arial" w:hAnsi="Arial" w:cs="Arial"/>
+                <w:sz w:val="24"/>
+                <w:szCs w:val="24"/>
+              </w:rPr>
+              <w:t>tebal</w:t>
+            </w:r>
+            <w:proofErr w:type="spellEnd"/>
+            <w:r>
+              <w:rPr>
+                <w:rFonts w:ascii="Arial" w:hAnsi="Arial" w:cs="Arial"/>
+                <w:sz w:val="24"/>
+                <w:szCs w:val="24"/>
+              </w:rPr>
+              <w:t xml:space="preserve">. </w:t>
+            </w:r>
+            <w:proofErr w:type="spellStart"/>
+            <w:r>
+              <w:rPr>
+                <w:rFonts w:ascii="Arial" w:hAnsi="Arial" w:cs="Arial"/>
+                <w:sz w:val="24"/>
+                <w:szCs w:val="24"/>
+              </w:rPr>
+              <w:t>Menunjukkan</w:t>
+            </w:r>
+            <w:proofErr w:type="spellEnd"/>
+            <w:r>
+              <w:rPr>
+                <w:rFonts w:ascii="Arial" w:hAnsi="Arial" w:cs="Arial"/>
+                <w:sz w:val="24"/>
+                <w:szCs w:val="24"/>
+              </w:rPr>
+              <w:t xml:space="preserve"> </w:t>
+            </w:r>
+            <w:proofErr w:type="spellStart"/>
+            <w:r>
+              <w:rPr>
+                <w:rFonts w:ascii="Arial" w:hAnsi="Arial" w:cs="Arial"/>
+                <w:sz w:val="24"/>
+                <w:szCs w:val="24"/>
+              </w:rPr>
+              <w:t>bahwa</w:t>
+            </w:r>
+            <w:proofErr w:type="spellEnd"/>
+            <w:r>
+              <w:rPr>
+                <w:rFonts w:ascii="Arial" w:hAnsi="Arial" w:cs="Arial"/>
+                <w:sz w:val="24"/>
+                <w:szCs w:val="24"/>
+              </w:rPr>
+              <w:t xml:space="preserve"> </w:t>
+            </w:r>
+            <w:proofErr w:type="spellStart"/>
+            <w:r>
+              <w:rPr>
+                <w:rFonts w:ascii="Arial" w:hAnsi="Arial" w:cs="Arial"/>
+                <w:sz w:val="24"/>
+                <w:szCs w:val="24"/>
+              </w:rPr>
+              <w:t>halaman</w:t>
+            </w:r>
+            <w:proofErr w:type="spellEnd"/>
+            <w:r>
+              <w:rPr>
+                <w:rFonts w:ascii="Arial" w:hAnsi="Arial" w:cs="Arial"/>
+                <w:sz w:val="24"/>
+                <w:szCs w:val="24"/>
+              </w:rPr>
+              <w:t xml:space="preserve"> </w:t>
+            </w:r>
+            <w:proofErr w:type="spellStart"/>
+            <w:r>
+              <w:rPr>
+                <w:rFonts w:ascii="Arial" w:hAnsi="Arial" w:cs="Arial"/>
+                <w:sz w:val="24"/>
+                <w:szCs w:val="24"/>
+              </w:rPr>
+              <w:t>ini</w:t>
+            </w:r>
+            <w:proofErr w:type="spellEnd"/>
+            <w:r>
+              <w:rPr>
+                <w:rFonts w:ascii="Arial" w:hAnsi="Arial" w:cs="Arial"/>
+                <w:sz w:val="24"/>
+                <w:szCs w:val="24"/>
+              </w:rPr>
+              <w:t xml:space="preserve"> </w:t>
+            </w:r>
+            <w:proofErr w:type="spellStart"/>
+            <w:r>
+              <w:rPr>
+                <w:rFonts w:ascii="Arial" w:hAnsi="Arial" w:cs="Arial"/>
+                <w:sz w:val="24"/>
+                <w:szCs w:val="24"/>
+              </w:rPr>
+              <w:t>adalah</w:t>
+            </w:r>
+            <w:proofErr w:type="spellEnd"/>
+            <w:r>
+              <w:rPr>
+                <w:rFonts w:ascii="Arial" w:hAnsi="Arial" w:cs="Arial"/>
+                <w:sz w:val="24"/>
+                <w:szCs w:val="24"/>
+              </w:rPr>
+              <w:t xml:space="preserve"> </w:t>
+            </w:r>
+            <w:proofErr w:type="spellStart"/>
+            <w:r>
+              <w:rPr>
+                <w:rFonts w:ascii="Arial" w:hAnsi="Arial" w:cs="Arial"/>
+                <w:sz w:val="24"/>
+                <w:szCs w:val="24"/>
+              </w:rPr>
+              <w:t>bagian</w:t>
+            </w:r>
+            <w:proofErr w:type="spellEnd"/>
+            <w:r>
+              <w:rPr>
+                <w:rFonts w:ascii="Arial" w:hAnsi="Arial" w:cs="Arial"/>
+                <w:sz w:val="24"/>
+                <w:szCs w:val="24"/>
+              </w:rPr>
+              <w:t xml:space="preserve"> </w:t>
+            </w:r>
+            <w:proofErr w:type="spellStart"/>
+            <w:r>
+              <w:rPr>
+                <w:rFonts w:ascii="Arial" w:hAnsi="Arial" w:cs="Arial"/>
+                <w:sz w:val="24"/>
+                <w:szCs w:val="24"/>
+              </w:rPr>
+              <w:t>dari</w:t>
+            </w:r>
+            <w:proofErr w:type="spellEnd"/>
+            <w:r>
+              <w:rPr>
+                <w:rFonts w:ascii="Arial" w:hAnsi="Arial" w:cs="Arial"/>
+                <w:sz w:val="24"/>
+                <w:szCs w:val="24"/>
+              </w:rPr>
+              <w:t xml:space="preserve"> </w:t>
+            </w:r>
+            <w:proofErr w:type="spellStart"/>
+            <w:r>
+              <w:rPr>
+                <w:rFonts w:ascii="Arial" w:hAnsi="Arial" w:cs="Arial"/>
+                <w:sz w:val="24"/>
+                <w:szCs w:val="24"/>
+              </w:rPr>
+              <w:t>materi</w:t>
+            </w:r>
+            <w:proofErr w:type="spellEnd"/>
+            <w:r>
+              <w:rPr>
+                <w:rFonts w:ascii="Arial" w:hAnsi="Arial" w:cs="Arial"/>
+                <w:sz w:val="24"/>
+                <w:szCs w:val="24"/>
+              </w:rPr>
+              <w:t xml:space="preserve"> </w:t>
+            </w:r>
+            <w:proofErr w:type="spellStart"/>
+            <w:r>
+              <w:rPr>
+                <w:rFonts w:ascii="Arial" w:hAnsi="Arial" w:cs="Arial"/>
+                <w:sz w:val="24"/>
+                <w:szCs w:val="24"/>
+              </w:rPr>
+              <w:t>pertama</w:t>
+            </w:r>
+            <w:proofErr w:type="spellEnd"/>
+            <w:r>
+              <w:rPr>
+                <w:rFonts w:ascii="Arial" w:hAnsi="Arial" w:cs="Arial"/>
+                <w:sz w:val="24"/>
+                <w:szCs w:val="24"/>
+              </w:rPr>
+              <w:t>.</w:t>
+            </w:r>
+          </w:p>
+          <w:p>
+            <w:pPr>
+              <w:jc w:val="both"/>
+              <w:rPr>
+                <w:rFonts w:ascii="Arial" w:hAnsi="Arial" w:cs="Arial"/>
+                <w:sz w:val="24"/>
+                <w:szCs w:val="24"/>
+              </w:rPr>
+            </w:pPr>
+          </w:p>
+          <w:p>
+            <w:pPr>
+              <w:pStyle w:val="ListParagraph"/>
+              <w:numPr>
+                <w:ilvl w:val="0"/>
+                <w:numId w:val="17"/>
+              </w:numPr>
+              <w:jc w:val="both"/>
+              <w:rPr>
+                <w:rFonts w:ascii="Arial" w:hAnsi="Arial" w:cs="Arial"/>
+                <w:b/>
+                <w:bCs/>
+                <w:sz w:val="24"/>
+                <w:szCs w:val="24"/>
+              </w:rPr>
+            </w:pPr>
+            <w:r>
+              <w:rPr>
+                <w:rFonts w:ascii="Arial" w:hAnsi="Arial" w:cs="Arial"/>
+                <w:b/>
+                <w:bCs/>
+                <w:sz w:val="24"/>
+                <w:szCs w:val="24"/>
+              </w:rPr>
+              <w:t>Warna Latar Header</w:t>
+            </w:r>
+          </w:p>
+          <w:p>
+            <w:pPr>
+              <w:pStyle w:val="ListParagraph"/>
+              <w:jc w:val="both"/>
+              <w:rPr>
+                <w:rFonts w:ascii="Arial" w:hAnsi="Arial" w:cs="Arial"/>
+                <w:sz w:val="24"/>
+                <w:szCs w:val="24"/>
+              </w:rPr>
+            </w:pPr>
+            <w:proofErr w:type="spellStart"/>
+            <w:r>
+              <w:rPr>
+                <w:rFonts w:ascii="Arial" w:hAnsi="Arial" w:cs="Arial"/>
+                <w:sz w:val="24"/>
+                <w:szCs w:val="24"/>
+              </w:rPr>
+              <w:t>Berwarna</w:t>
+            </w:r>
+            <w:proofErr w:type="spellEnd"/>
+            <w:r>
+              <w:rPr>
+                <w:rFonts w:ascii="Arial" w:hAnsi="Arial" w:cs="Arial"/>
+                <w:sz w:val="24"/>
+                <w:szCs w:val="24"/>
+              </w:rPr>
+              <w:t xml:space="preserve"> </w:t>
+            </w:r>
+            <w:proofErr w:type="spellStart"/>
+            <w:r>
+              <w:rPr>
+                <w:rFonts w:ascii="Arial" w:hAnsi="Arial" w:cs="Arial"/>
+                <w:sz w:val="24"/>
+                <w:szCs w:val="24"/>
+              </w:rPr>
+              <w:t>ungu</w:t>
+            </w:r>
+            <w:proofErr w:type="spellEnd"/>
+            <w:r>
+              <w:rPr>
+                <w:rFonts w:ascii="Arial" w:hAnsi="Arial" w:cs="Arial"/>
+                <w:sz w:val="24"/>
+                <w:szCs w:val="24"/>
+              </w:rPr>
+              <w:t xml:space="preserve"> </w:t>
+            </w:r>
+            <w:proofErr w:type="spellStart"/>
+            <w:r>
+              <w:rPr>
+                <w:rFonts w:ascii="Arial" w:hAnsi="Arial" w:cs="Arial"/>
+                <w:sz w:val="24"/>
+                <w:szCs w:val="24"/>
+              </w:rPr>
+              <w:t>tua</w:t>
+            </w:r>
+            <w:proofErr w:type="spellEnd"/>
+            <w:r>
+              <w:rPr>
+                <w:rFonts w:ascii="Arial" w:hAnsi="Arial" w:cs="Arial"/>
+                <w:sz w:val="24"/>
+                <w:szCs w:val="24"/>
+              </w:rPr>
+              <w:t xml:space="preserve"> (#1A0066), </w:t>
+            </w:r>
+            <w:proofErr w:type="spellStart"/>
+            <w:r>
+              <w:rPr>
+                <w:rFonts w:ascii="Arial" w:hAnsi="Arial" w:cs="Arial"/>
+                <w:sz w:val="24"/>
+                <w:szCs w:val="24"/>
+              </w:rPr>
+              <w:t>memberikan</w:t>
+            </w:r>
+            <w:proofErr w:type="spellEnd"/>
+            <w:r>
+              <w:rPr>
+                <w:rFonts w:ascii="Arial" w:hAnsi="Arial" w:cs="Arial"/>
+                <w:sz w:val="24"/>
+                <w:szCs w:val="24"/>
+              </w:rPr>
+              <w:t xml:space="preserve"> </w:t>
+            </w:r>
+            <w:proofErr w:type="spellStart"/>
+            <w:r>
+              <w:rPr>
+                <w:rFonts w:ascii="Arial" w:hAnsi="Arial" w:cs="Arial"/>
+                <w:sz w:val="24"/>
+                <w:szCs w:val="24"/>
+              </w:rPr>
+              <w:t>kesan</w:t>
+            </w:r>
+            <w:proofErr w:type="spellEnd"/>
+            <w:r>
+              <w:rPr>
+                <w:rFonts w:ascii="Arial" w:hAnsi="Arial" w:cs="Arial"/>
+                <w:sz w:val="24"/>
+                <w:szCs w:val="24"/>
+              </w:rPr>
+              <w:t xml:space="preserve"> formal dan </w:t>
+            </w:r>
+            <w:proofErr w:type="spellStart"/>
+            <w:r>
+              <w:rPr>
+                <w:rFonts w:ascii="Arial" w:hAnsi="Arial" w:cs="Arial"/>
+                <w:sz w:val="24"/>
+                <w:szCs w:val="24"/>
+              </w:rPr>
+              <w:t>fokus</w:t>
+            </w:r>
+            <w:proofErr w:type="spellEnd"/>
+            <w:r>
+              <w:rPr>
+                <w:rFonts w:ascii="Arial" w:hAnsi="Arial" w:cs="Arial"/>
+                <w:sz w:val="24"/>
+                <w:szCs w:val="24"/>
+              </w:rPr>
+              <w:t xml:space="preserve"> pada </w:t>
+            </w:r>
+            <w:proofErr w:type="spellStart"/>
+            <w:r>
+              <w:rPr>
+                <w:rFonts w:ascii="Arial" w:hAnsi="Arial" w:cs="Arial"/>
+                <w:sz w:val="24"/>
+                <w:szCs w:val="24"/>
+              </w:rPr>
+              <w:t>judul</w:t>
+            </w:r>
+            <w:proofErr w:type="spellEnd"/>
+            <w:r>
+              <w:rPr>
+                <w:rFonts w:ascii="Arial" w:hAnsi="Arial" w:cs="Arial"/>
+                <w:sz w:val="24"/>
+                <w:szCs w:val="24"/>
+              </w:rPr>
+              <w:t>.</w:t>
+            </w:r>
+          </w:p>
+          <w:p>
+            <w:pPr>
+              <w:jc w:val="both"/>
+              <w:rPr>
+                <w:rFonts w:ascii="Arial" w:hAnsi="Arial" w:cs="Arial"/>
+                <w:sz w:val="24"/>
+                <w:szCs w:val="24"/>
+              </w:rPr>
+            </w:pPr>
+          </w:p>
+          <w:p>
+            <w:pPr>
+              <w:pStyle w:val="ListParagraph"/>
+              <w:numPr>
+                <w:ilvl w:val="0"/>
+                <w:numId w:val="15"/>
+              </w:numPr>
+              <w:jc w:val="both"/>
+              <w:rPr>
+                <w:rFonts w:ascii="Arial" w:hAnsi="Arial" w:cs="Arial"/>
+                <w:b/>
+                <w:bCs/>
+                <w:sz w:val="24"/>
+                <w:szCs w:val="24"/>
+              </w:rPr>
+            </w:pPr>
+            <w:proofErr w:type="spellStart"/>
+            <w:r>
+              <w:rPr>
+                <w:rFonts w:ascii="Arial" w:hAnsi="Arial" w:cs="Arial"/>
+                <w:b/>
+                <w:bCs/>
+                <w:sz w:val="24"/>
+                <w:szCs w:val="24"/>
+              </w:rPr>
+              <w:t>Konten</w:t>
+            </w:r>
+            <w:proofErr w:type="spellEnd"/>
+            <w:r>
+              <w:rPr>
+                <w:rFonts w:ascii="Arial" w:hAnsi="Arial" w:cs="Arial"/>
+                <w:b/>
+                <w:bCs/>
+                <w:sz w:val="24"/>
+                <w:szCs w:val="24"/>
+              </w:rPr>
+              <w:t xml:space="preserve"> </w:t>
+            </w:r>
+            <w:proofErr w:type="spellStart"/>
+            <w:r>
+              <w:rPr>
+                <w:rFonts w:ascii="Arial" w:hAnsi="Arial" w:cs="Arial"/>
+                <w:b/>
+                <w:bCs/>
+                <w:sz w:val="24"/>
+                <w:szCs w:val="24"/>
+              </w:rPr>
+              <w:t>Bergulir</w:t>
+            </w:r>
+            <w:proofErr w:type="spellEnd"/>
+            <w:r>
+              <w:rPr>
+                <w:rFonts w:ascii="Arial" w:hAnsi="Arial" w:cs="Arial"/>
+                <w:b/>
+                <w:bCs/>
+                <w:sz w:val="24"/>
+                <w:szCs w:val="24"/>
+              </w:rPr>
+              <w:t xml:space="preserve"> (Scrollable Content)</w:t>
+            </w:r>
+          </w:p>
+          <w:p>
+            <w:pPr>
+              <w:pStyle w:val="ListParagraph"/>
+              <w:numPr>
+                <w:ilvl w:val="0"/>
+                <w:numId w:val="17"/>
+              </w:numPr>
+              <w:jc w:val="both"/>
+              <w:rPr>
+                <w:rFonts w:ascii="Arial" w:hAnsi="Arial" w:cs="Arial"/>
+                <w:b/>
+                <w:bCs/>
+                <w:sz w:val="24"/>
+                <w:szCs w:val="24"/>
+              </w:rPr>
+            </w:pPr>
+            <w:proofErr w:type="spellStart"/>
+            <w:r>
+              <w:rPr>
+                <w:rFonts w:ascii="Arial" w:hAnsi="Arial" w:cs="Arial"/>
+                <w:b/>
+                <w:bCs/>
+                <w:sz w:val="24"/>
+                <w:szCs w:val="24"/>
+              </w:rPr>
+              <w:t>Fungsi</w:t>
+            </w:r>
+            <w:proofErr w:type="spellEnd"/>
+            <w:r>
+              <w:rPr>
+                <w:rFonts w:ascii="Arial" w:hAnsi="Arial" w:cs="Arial"/>
+                <w:b/>
+                <w:bCs/>
+                <w:sz w:val="24"/>
+                <w:szCs w:val="24"/>
+              </w:rPr>
+              <w:t xml:space="preserve"> Scroll</w:t>
+            </w:r>
+          </w:p>
+          <w:p>
+            <w:pPr>
+              <w:pStyle w:val="ListParagraph"/>
+              <w:jc w:val="both"/>
+              <w:rPr>
+                <w:rFonts w:ascii="Arial" w:hAnsi="Arial" w:cs="Arial"/>
+                <w:sz w:val="24"/>
+                <w:szCs w:val="24"/>
+              </w:rPr>
+            </w:pPr>
+            <w:r>
+              <w:rPr>
+                <w:rFonts w:ascii="Arial" w:hAnsi="Arial" w:cs="Arial"/>
+                <w:sz w:val="24"/>
+                <w:szCs w:val="24"/>
+              </w:rPr>
+              <w:t xml:space="preserve">Area </w:t>
+            </w:r>
+            <w:proofErr w:type="spellStart"/>
+            <w:r>
+              <w:rPr>
+                <w:rFonts w:ascii="Arial" w:hAnsi="Arial" w:cs="Arial"/>
+                <w:sz w:val="24"/>
+                <w:szCs w:val="24"/>
+              </w:rPr>
+              <w:t>konten</w:t>
+            </w:r>
+            <w:proofErr w:type="spellEnd"/>
+            <w:r>
+              <w:rPr>
+                <w:rFonts w:ascii="Arial" w:hAnsi="Arial" w:cs="Arial"/>
+                <w:sz w:val="24"/>
+                <w:szCs w:val="24"/>
+              </w:rPr>
+              <w:t xml:space="preserve"> </w:t>
+            </w:r>
+            <w:proofErr w:type="spellStart"/>
+            <w:r>
+              <w:rPr>
+                <w:rFonts w:ascii="Arial" w:hAnsi="Arial" w:cs="Arial"/>
+                <w:sz w:val="24"/>
+                <w:szCs w:val="24"/>
+              </w:rPr>
+              <w:t>dapat</w:t>
+            </w:r>
+            <w:proofErr w:type="spellEnd"/>
+            <w:r>
+              <w:rPr>
+                <w:rFonts w:ascii="Arial" w:hAnsi="Arial" w:cs="Arial"/>
+                <w:sz w:val="24"/>
+                <w:szCs w:val="24"/>
+              </w:rPr>
+              <w:t xml:space="preserve"> </w:t>
+            </w:r>
+            <w:proofErr w:type="spellStart"/>
+            <w:r>
+              <w:rPr>
+                <w:rFonts w:ascii="Arial" w:hAnsi="Arial" w:cs="Arial"/>
+                <w:sz w:val="24"/>
+                <w:szCs w:val="24"/>
+              </w:rPr>
+              <w:t>digulir</w:t>
+            </w:r>
+            <w:proofErr w:type="spellEnd"/>
+            <w:r>
+              <w:rPr>
+                <w:rFonts w:ascii="Arial" w:hAnsi="Arial" w:cs="Arial"/>
+                <w:sz w:val="24"/>
+                <w:szCs w:val="24"/>
+              </w:rPr>
+              <w:t xml:space="preserve"> </w:t>
+            </w:r>
+            <w:proofErr w:type="spellStart"/>
+            <w:r>
+              <w:rPr>
+                <w:rFonts w:ascii="Arial" w:hAnsi="Arial" w:cs="Arial"/>
+                <w:sz w:val="24"/>
+                <w:szCs w:val="24"/>
+              </w:rPr>
+              <w:t>secara</w:t>
+            </w:r>
+            <w:proofErr w:type="spellEnd"/>
+            <w:r>
+              <w:rPr>
+                <w:rFonts w:ascii="Arial" w:hAnsi="Arial" w:cs="Arial"/>
+                <w:sz w:val="24"/>
+                <w:szCs w:val="24"/>
+              </w:rPr>
+              <w:t xml:space="preserve"> </w:t>
+            </w:r>
+            <w:proofErr w:type="spellStart"/>
+            <w:r>
+              <w:rPr>
+                <w:rFonts w:ascii="Arial" w:hAnsi="Arial" w:cs="Arial"/>
+                <w:sz w:val="24"/>
+                <w:szCs w:val="24"/>
+              </w:rPr>
+              <w:t>vertikal</w:t>
+            </w:r>
+            <w:proofErr w:type="spellEnd"/>
+            <w:r>
+              <w:rPr>
+                <w:rFonts w:ascii="Arial" w:hAnsi="Arial" w:cs="Arial"/>
+                <w:sz w:val="24"/>
+                <w:szCs w:val="24"/>
+              </w:rPr>
+              <w:t xml:space="preserve">, </w:t>
+            </w:r>
+            <w:proofErr w:type="spellStart"/>
+            <w:r>
+              <w:rPr>
+                <w:rFonts w:ascii="Arial" w:hAnsi="Arial" w:cs="Arial"/>
+                <w:sz w:val="24"/>
+                <w:szCs w:val="24"/>
+              </w:rPr>
+              <w:t>memungkinkan</w:t>
+            </w:r>
+            <w:proofErr w:type="spellEnd"/>
+            <w:r>
+              <w:rPr>
+                <w:rFonts w:ascii="Arial" w:hAnsi="Arial" w:cs="Arial"/>
+                <w:sz w:val="24"/>
+                <w:szCs w:val="24"/>
+              </w:rPr>
+              <w:t xml:space="preserve"> </w:t>
+            </w:r>
+            <w:proofErr w:type="spellStart"/>
+            <w:r>
+              <w:rPr>
+                <w:rFonts w:ascii="Arial" w:hAnsi="Arial" w:cs="Arial"/>
+                <w:sz w:val="24"/>
+                <w:szCs w:val="24"/>
+              </w:rPr>
+              <w:t>pengguna</w:t>
+            </w:r>
+            <w:proofErr w:type="spellEnd"/>
+            <w:r>
+              <w:rPr>
+                <w:rFonts w:ascii="Arial" w:hAnsi="Arial" w:cs="Arial"/>
+                <w:sz w:val="24"/>
+                <w:szCs w:val="24"/>
+              </w:rPr>
+              <w:t xml:space="preserve"> </w:t>
+            </w:r>
+            <w:proofErr w:type="spellStart"/>
+            <w:r>
+              <w:rPr>
+                <w:rFonts w:ascii="Arial" w:hAnsi="Arial" w:cs="Arial"/>
+                <w:sz w:val="24"/>
+                <w:szCs w:val="24"/>
+              </w:rPr>
+              <w:t>melihat</w:t>
+            </w:r>
+            <w:proofErr w:type="spellEnd"/>
+            <w:r>
+              <w:rPr>
+                <w:rFonts w:ascii="Arial" w:hAnsi="Arial" w:cs="Arial"/>
+                <w:sz w:val="24"/>
+                <w:szCs w:val="24"/>
+              </w:rPr>
+              <w:t xml:space="preserve"> </w:t>
+            </w:r>
+            <w:proofErr w:type="spellStart"/>
+            <w:r>
+              <w:rPr>
+                <w:rFonts w:ascii="Arial" w:hAnsi="Arial" w:cs="Arial"/>
+                <w:sz w:val="24"/>
+                <w:szCs w:val="24"/>
+              </w:rPr>
+              <w:t>seluruh</w:t>
+            </w:r>
+            <w:proofErr w:type="spellEnd"/>
+            <w:r>
+              <w:rPr>
+                <w:rFonts w:ascii="Arial" w:hAnsi="Arial" w:cs="Arial"/>
+                <w:sz w:val="24"/>
+                <w:szCs w:val="24"/>
+              </w:rPr>
+              <w:t xml:space="preserve"> </w:t>
+            </w:r>
+            <w:proofErr w:type="spellStart"/>
+            <w:r>
+              <w:rPr>
+                <w:rFonts w:ascii="Arial" w:hAnsi="Arial" w:cs="Arial"/>
+                <w:sz w:val="24"/>
+                <w:szCs w:val="24"/>
+              </w:rPr>
+              <w:t>isi</w:t>
+            </w:r>
+            <w:proofErr w:type="spellEnd"/>
+            <w:r>
+              <w:rPr>
+                <w:rFonts w:ascii="Arial" w:hAnsi="Arial" w:cs="Arial"/>
+                <w:sz w:val="24"/>
+                <w:szCs w:val="24"/>
+              </w:rPr>
+              <w:t xml:space="preserve"> </w:t>
+            </w:r>
+            <w:proofErr w:type="spellStart"/>
+            <w:r>
+              <w:rPr>
+                <w:rFonts w:ascii="Arial" w:hAnsi="Arial" w:cs="Arial"/>
+                <w:sz w:val="24"/>
+                <w:szCs w:val="24"/>
+              </w:rPr>
+              <w:t>materi</w:t>
+            </w:r>
+            <w:proofErr w:type="spellEnd"/>
+            <w:r>
+              <w:rPr>
+                <w:rFonts w:ascii="Arial" w:hAnsi="Arial" w:cs="Arial"/>
+                <w:sz w:val="24"/>
+                <w:szCs w:val="24"/>
+              </w:rPr>
+              <w:t xml:space="preserve"> </w:t>
+            </w:r>
+            <w:proofErr w:type="spellStart"/>
+            <w:r>
+              <w:rPr>
+                <w:rFonts w:ascii="Arial" w:hAnsi="Arial" w:cs="Arial"/>
+                <w:sz w:val="24"/>
+                <w:szCs w:val="24"/>
+              </w:rPr>
+              <w:t>meskipun</w:t>
+            </w:r>
+            <w:proofErr w:type="spellEnd"/>
+            <w:r>
+              <w:rPr>
+                <w:rFonts w:ascii="Arial" w:hAnsi="Arial" w:cs="Arial"/>
+                <w:sz w:val="24"/>
+                <w:szCs w:val="24"/>
+              </w:rPr>
+              <w:t xml:space="preserve"> </w:t>
+            </w:r>
+            <w:proofErr w:type="spellStart"/>
+            <w:r>
+              <w:rPr>
+                <w:rFonts w:ascii="Arial" w:hAnsi="Arial" w:cs="Arial"/>
+                <w:sz w:val="24"/>
+                <w:szCs w:val="24"/>
+              </w:rPr>
+              <w:t>panjang</w:t>
+            </w:r>
+            <w:proofErr w:type="spellEnd"/>
+            <w:r>
+              <w:rPr>
+                <w:rFonts w:ascii="Arial" w:hAnsi="Arial" w:cs="Arial"/>
+                <w:sz w:val="24"/>
+                <w:szCs w:val="24"/>
+              </w:rPr>
+              <w:t>.</w:t>
+            </w:r>
+          </w:p>
+          <w:p>
+            <w:pPr>
+              <w:jc w:val="both"/>
+              <w:rPr>
+                <w:rFonts w:ascii="Arial" w:hAnsi="Arial" w:cs="Arial"/>
+                <w:sz w:val="24"/>
+                <w:szCs w:val="24"/>
+              </w:rPr>
+            </w:pPr>
+          </w:p>
+          <w:p>
+            <w:pPr>
+              <w:pStyle w:val="ListParagraph"/>
+              <w:numPr>
+                <w:ilvl w:val="0"/>
+                <w:numId w:val="17"/>
+              </w:numPr>
+              <w:jc w:val="both"/>
+              <w:rPr>
+                <w:rFonts w:ascii="Arial" w:hAnsi="Arial" w:cs="Arial"/>
+                <w:b/>
+                <w:bCs/>
+                <w:sz w:val="24"/>
+                <w:szCs w:val="24"/>
+              </w:rPr>
+            </w:pPr>
+            <w:proofErr w:type="spellStart"/>
+            <w:r>
+              <w:rPr>
+                <w:rFonts w:ascii="Arial" w:hAnsi="Arial" w:cs="Arial"/>
+                <w:b/>
+                <w:bCs/>
+                <w:sz w:val="24"/>
+                <w:szCs w:val="24"/>
+              </w:rPr>
+              <w:t>Struktur</w:t>
+            </w:r>
+            <w:proofErr w:type="spellEnd"/>
+          </w:p>
+          <w:p>
+            <w:pPr>
+              <w:pStyle w:val="ListParagraph"/>
+              <w:jc w:val="both"/>
+              <w:rPr>
+                <w:rFonts w:ascii="Arial" w:hAnsi="Arial" w:cs="Arial"/>
+                <w:sz w:val="24"/>
+                <w:szCs w:val="24"/>
+              </w:rPr>
+            </w:pPr>
+            <w:proofErr w:type="spellStart"/>
+            <w:r>
+              <w:rPr>
+                <w:rFonts w:ascii="Arial" w:hAnsi="Arial" w:cs="Arial"/>
+                <w:sz w:val="24"/>
+                <w:szCs w:val="24"/>
+              </w:rPr>
+              <w:t>Terdiri</w:t>
+            </w:r>
+            <w:proofErr w:type="spellEnd"/>
+            <w:r>
+              <w:rPr>
+                <w:rFonts w:ascii="Arial" w:hAnsi="Arial" w:cs="Arial"/>
+                <w:sz w:val="24"/>
+                <w:szCs w:val="24"/>
+              </w:rPr>
+              <w:t xml:space="preserve"> </w:t>
+            </w:r>
+            <w:proofErr w:type="spellStart"/>
+            <w:r>
+              <w:rPr>
+                <w:rFonts w:ascii="Arial" w:hAnsi="Arial" w:cs="Arial"/>
+                <w:sz w:val="24"/>
+                <w:szCs w:val="24"/>
+              </w:rPr>
+              <w:t>dari</w:t>
+            </w:r>
+            <w:proofErr w:type="spellEnd"/>
+            <w:r>
+              <w:rPr>
+                <w:rFonts w:ascii="Arial" w:hAnsi="Arial" w:cs="Arial"/>
+                <w:sz w:val="24"/>
+                <w:szCs w:val="24"/>
+              </w:rPr>
+              <w:t xml:space="preserve"> </w:t>
+            </w:r>
+            <w:proofErr w:type="spellStart"/>
+            <w:r>
+              <w:rPr>
+                <w:rFonts w:ascii="Arial" w:hAnsi="Arial" w:cs="Arial"/>
+                <w:sz w:val="24"/>
+                <w:szCs w:val="24"/>
+              </w:rPr>
+              <w:t>deretan</w:t>
+            </w:r>
+            <w:proofErr w:type="spellEnd"/>
+            <w:r>
+              <w:rPr>
+                <w:rFonts w:ascii="Arial" w:hAnsi="Arial" w:cs="Arial"/>
+                <w:sz w:val="24"/>
+                <w:szCs w:val="24"/>
+              </w:rPr>
+              <w:t xml:space="preserve"> </w:t>
+            </w:r>
+            <w:proofErr w:type="spellStart"/>
+            <w:r>
+              <w:rPr>
+                <w:rFonts w:ascii="Arial" w:hAnsi="Arial" w:cs="Arial"/>
+                <w:sz w:val="24"/>
+                <w:szCs w:val="24"/>
+              </w:rPr>
+              <w:t>gambar</w:t>
+            </w:r>
+            <w:proofErr w:type="spellEnd"/>
+            <w:r>
+              <w:rPr>
+                <w:rFonts w:ascii="Arial" w:hAnsi="Arial" w:cs="Arial"/>
+                <w:sz w:val="24"/>
+                <w:szCs w:val="24"/>
+              </w:rPr>
+              <w:t xml:space="preserve"> </w:t>
+            </w:r>
+            <w:proofErr w:type="spellStart"/>
+            <w:r>
+              <w:rPr>
+                <w:rFonts w:ascii="Arial" w:hAnsi="Arial" w:cs="Arial"/>
+                <w:sz w:val="24"/>
+                <w:szCs w:val="24"/>
+              </w:rPr>
+              <w:t>materi</w:t>
+            </w:r>
+            <w:proofErr w:type="spellEnd"/>
+            <w:r>
+              <w:rPr>
+                <w:rFonts w:ascii="Arial" w:hAnsi="Arial" w:cs="Arial"/>
+                <w:sz w:val="24"/>
+                <w:szCs w:val="24"/>
+              </w:rPr>
+              <w:t xml:space="preserve"> </w:t>
+            </w:r>
+            <w:proofErr w:type="spellStart"/>
+            <w:r>
+              <w:rPr>
+                <w:rFonts w:ascii="Arial" w:hAnsi="Arial" w:cs="Arial"/>
+                <w:sz w:val="24"/>
+                <w:szCs w:val="24"/>
+              </w:rPr>
+              <w:t>diskrit</w:t>
+            </w:r>
+            <w:proofErr w:type="spellEnd"/>
+            <w:r>
+              <w:rPr>
+                <w:rFonts w:ascii="Arial" w:hAnsi="Arial" w:cs="Arial"/>
+                <w:sz w:val="24"/>
+                <w:szCs w:val="24"/>
+              </w:rPr>
+              <w:t xml:space="preserve"> yang </w:t>
+            </w:r>
+            <w:proofErr w:type="spellStart"/>
+            <w:r>
+              <w:rPr>
+                <w:rFonts w:ascii="Arial" w:hAnsi="Arial" w:cs="Arial"/>
+                <w:sz w:val="24"/>
+                <w:szCs w:val="24"/>
+              </w:rPr>
+              <w:t>ditata</w:t>
+            </w:r>
+            <w:proofErr w:type="spellEnd"/>
+            <w:r>
+              <w:rPr>
+                <w:rFonts w:ascii="Arial" w:hAnsi="Arial" w:cs="Arial"/>
+                <w:sz w:val="24"/>
+                <w:szCs w:val="24"/>
+              </w:rPr>
+              <w:t xml:space="preserve"> </w:t>
+            </w:r>
+            <w:proofErr w:type="spellStart"/>
+            <w:r>
+              <w:rPr>
+                <w:rFonts w:ascii="Arial" w:hAnsi="Arial" w:cs="Arial"/>
+                <w:sz w:val="24"/>
+                <w:szCs w:val="24"/>
+              </w:rPr>
+              <w:t>secara</w:t>
+            </w:r>
+            <w:proofErr w:type="spellEnd"/>
+            <w:r>
+              <w:rPr>
+                <w:rFonts w:ascii="Arial" w:hAnsi="Arial" w:cs="Arial"/>
+                <w:sz w:val="24"/>
+                <w:szCs w:val="24"/>
+              </w:rPr>
+              <w:t xml:space="preserve"> </w:t>
+            </w:r>
+            <w:proofErr w:type="spellStart"/>
+            <w:r>
+              <w:rPr>
+                <w:rFonts w:ascii="Arial" w:hAnsi="Arial" w:cs="Arial"/>
+                <w:sz w:val="24"/>
+                <w:szCs w:val="24"/>
+              </w:rPr>
+              <w:t>vertikal</w:t>
+            </w:r>
+            <w:proofErr w:type="spellEnd"/>
+            <w:r>
+              <w:rPr>
+                <w:rFonts w:ascii="Arial" w:hAnsi="Arial" w:cs="Arial"/>
+                <w:sz w:val="24"/>
+                <w:szCs w:val="24"/>
+              </w:rPr>
+              <w:t>.</w:t>
+            </w:r>
+          </w:p>
+          <w:p>
+            <w:pPr>
+              <w:jc w:val="both"/>
+              <w:rPr>
+                <w:rFonts w:ascii="Arial" w:hAnsi="Arial" w:cs="Arial"/>
+                <w:sz w:val="24"/>
+                <w:szCs w:val="24"/>
+              </w:rPr>
+            </w:pPr>
+          </w:p>
+          <w:p>
+            <w:pPr>
+              <w:pStyle w:val="ListParagraph"/>
+              <w:numPr>
+                <w:ilvl w:val="0"/>
+                <w:numId w:val="17"/>
+              </w:numPr>
+              <w:jc w:val="both"/>
+              <w:rPr>
+                <w:rFonts w:ascii="Arial" w:hAnsi="Arial" w:cs="Arial"/>
+                <w:b/>
+                <w:bCs/>
+                <w:sz w:val="24"/>
+                <w:szCs w:val="24"/>
+              </w:rPr>
+            </w:pPr>
+            <w:proofErr w:type="spellStart"/>
+            <w:r>
+              <w:rPr>
+                <w:rFonts w:ascii="Arial" w:hAnsi="Arial" w:cs="Arial"/>
+                <w:b/>
+                <w:bCs/>
+                <w:sz w:val="24"/>
+                <w:szCs w:val="24"/>
+              </w:rPr>
+              <w:t>Ukuran</w:t>
+            </w:r>
+            <w:proofErr w:type="spellEnd"/>
+            <w:r>
+              <w:rPr>
+                <w:rFonts w:ascii="Arial" w:hAnsi="Arial" w:cs="Arial"/>
+                <w:b/>
+                <w:bCs/>
+                <w:sz w:val="24"/>
+                <w:szCs w:val="24"/>
+              </w:rPr>
+              <w:t xml:space="preserve"> dan </w:t>
+            </w:r>
+            <w:proofErr w:type="spellStart"/>
+            <w:r>
+              <w:rPr>
+                <w:rFonts w:ascii="Arial" w:hAnsi="Arial" w:cs="Arial"/>
+                <w:b/>
+                <w:bCs/>
+                <w:sz w:val="24"/>
+                <w:szCs w:val="24"/>
+              </w:rPr>
+              <w:t>Tampilan</w:t>
+            </w:r>
+            <w:proofErr w:type="spellEnd"/>
+            <w:r>
+              <w:rPr>
+                <w:rFonts w:ascii="Arial" w:hAnsi="Arial" w:cs="Arial"/>
+                <w:b/>
+                <w:bCs/>
+                <w:sz w:val="24"/>
+                <w:szCs w:val="24"/>
+              </w:rPr>
+              <w:t xml:space="preserve"> Gambar</w:t>
+            </w:r>
+          </w:p>
+          <w:p>
+            <w:pPr>
+              <w:pStyle w:val="ListParagraph"/>
+              <w:jc w:val="both"/>
+              <w:rPr>
+                <w:rFonts w:ascii="Arial" w:hAnsi="Arial" w:cs="Arial"/>
+                <w:sz w:val="24"/>
+                <w:szCs w:val="24"/>
+              </w:rPr>
+            </w:pPr>
+            <w:proofErr w:type="spellStart"/>
+            <w:r>
+              <w:rPr>
+                <w:rFonts w:ascii="Arial" w:hAnsi="Arial" w:cs="Arial"/>
+                <w:sz w:val="24"/>
+                <w:szCs w:val="24"/>
+              </w:rPr>
+              <w:t>Setiap</w:t>
+            </w:r>
+            <w:proofErr w:type="spellEnd"/>
+            <w:r>
+              <w:rPr>
+                <w:rFonts w:ascii="Arial" w:hAnsi="Arial" w:cs="Arial"/>
+                <w:sz w:val="24"/>
+                <w:szCs w:val="24"/>
+              </w:rPr>
+              <w:t xml:space="preserve"> </w:t>
+            </w:r>
+            <w:proofErr w:type="spellStart"/>
+            <w:r>
+              <w:rPr>
+                <w:rFonts w:ascii="Arial" w:hAnsi="Arial" w:cs="Arial"/>
+                <w:sz w:val="24"/>
+                <w:szCs w:val="24"/>
+              </w:rPr>
+              <w:t>gambar</w:t>
+            </w:r>
+            <w:proofErr w:type="spellEnd"/>
+            <w:r>
+              <w:rPr>
+                <w:rFonts w:ascii="Arial" w:hAnsi="Arial" w:cs="Arial"/>
+                <w:sz w:val="24"/>
+                <w:szCs w:val="24"/>
+              </w:rPr>
+              <w:t xml:space="preserve"> </w:t>
+            </w:r>
+            <w:proofErr w:type="spellStart"/>
+            <w:r>
+              <w:rPr>
+                <w:rFonts w:ascii="Arial" w:hAnsi="Arial" w:cs="Arial"/>
+                <w:sz w:val="24"/>
+                <w:szCs w:val="24"/>
+              </w:rPr>
+              <w:t>menyesuaikan</w:t>
+            </w:r>
+            <w:proofErr w:type="spellEnd"/>
+            <w:r>
+              <w:rPr>
+                <w:rFonts w:ascii="Arial" w:hAnsi="Arial" w:cs="Arial"/>
+                <w:sz w:val="24"/>
+                <w:szCs w:val="24"/>
+              </w:rPr>
+              <w:t xml:space="preserve"> </w:t>
+            </w:r>
+            <w:proofErr w:type="spellStart"/>
+            <w:r>
+              <w:rPr>
+                <w:rFonts w:ascii="Arial" w:hAnsi="Arial" w:cs="Arial"/>
+                <w:sz w:val="24"/>
+                <w:szCs w:val="24"/>
+              </w:rPr>
+              <w:t>lebar</w:t>
+            </w:r>
+            <w:proofErr w:type="spellEnd"/>
+            <w:r>
+              <w:rPr>
+                <w:rFonts w:ascii="Arial" w:hAnsi="Arial" w:cs="Arial"/>
+                <w:sz w:val="24"/>
+                <w:szCs w:val="24"/>
+              </w:rPr>
+              <w:t xml:space="preserve"> </w:t>
+            </w:r>
+            <w:proofErr w:type="spellStart"/>
+            <w:r>
+              <w:rPr>
+                <w:rFonts w:ascii="Arial" w:hAnsi="Arial" w:cs="Arial"/>
+                <w:sz w:val="24"/>
+                <w:szCs w:val="24"/>
+              </w:rPr>
+              <w:t>layar</w:t>
+            </w:r>
+            <w:proofErr w:type="spellEnd"/>
+            <w:r>
+              <w:rPr>
+                <w:rFonts w:ascii="Arial" w:hAnsi="Arial" w:cs="Arial"/>
+                <w:sz w:val="24"/>
+                <w:szCs w:val="24"/>
+              </w:rPr>
+              <w:t xml:space="preserve"> dan </w:t>
+            </w:r>
+            <w:proofErr w:type="spellStart"/>
+            <w:r>
+              <w:rPr>
+                <w:rFonts w:ascii="Arial" w:hAnsi="Arial" w:cs="Arial"/>
+                <w:sz w:val="24"/>
+                <w:szCs w:val="24"/>
+              </w:rPr>
+              <w:t>tinggi</w:t>
+            </w:r>
+            <w:proofErr w:type="spellEnd"/>
+            <w:r>
+              <w:rPr>
+                <w:rFonts w:ascii="Arial" w:hAnsi="Arial" w:cs="Arial"/>
+                <w:sz w:val="24"/>
+                <w:szCs w:val="24"/>
+              </w:rPr>
+              <w:t xml:space="preserve"> </w:t>
+            </w:r>
+            <w:proofErr w:type="spellStart"/>
+            <w:r>
+              <w:rPr>
+                <w:rFonts w:ascii="Arial" w:hAnsi="Arial" w:cs="Arial"/>
+                <w:sz w:val="24"/>
+                <w:szCs w:val="24"/>
+              </w:rPr>
+              <w:t>otomatis</w:t>
+            </w:r>
+            <w:proofErr w:type="spellEnd"/>
+            <w:r>
+              <w:rPr>
+                <w:rFonts w:ascii="Arial" w:hAnsi="Arial" w:cs="Arial"/>
+                <w:sz w:val="24"/>
+                <w:szCs w:val="24"/>
+              </w:rPr>
+              <w:t xml:space="preserve"> </w:t>
+            </w:r>
+            <w:proofErr w:type="spellStart"/>
+            <w:r>
+              <w:rPr>
+                <w:rFonts w:ascii="Arial" w:hAnsi="Arial" w:cs="Arial"/>
+                <w:sz w:val="24"/>
+                <w:szCs w:val="24"/>
+              </w:rPr>
+              <w:t>sesuai</w:t>
+            </w:r>
+            <w:proofErr w:type="spellEnd"/>
+            <w:r>
+              <w:rPr>
+                <w:rFonts w:ascii="Arial" w:hAnsi="Arial" w:cs="Arial"/>
+                <w:sz w:val="24"/>
+                <w:szCs w:val="24"/>
+              </w:rPr>
+              <w:t xml:space="preserve"> </w:t>
+            </w:r>
+            <w:proofErr w:type="spellStart"/>
+            <w:r>
+              <w:rPr>
+                <w:rFonts w:ascii="Arial" w:hAnsi="Arial" w:cs="Arial"/>
+                <w:sz w:val="24"/>
+                <w:szCs w:val="24"/>
+              </w:rPr>
+              <w:t>rasio</w:t>
+            </w:r>
+            <w:proofErr w:type="spellEnd"/>
+            <w:r>
+              <w:rPr>
+                <w:rFonts w:ascii="Arial" w:hAnsi="Arial" w:cs="Arial"/>
+                <w:sz w:val="24"/>
+                <w:szCs w:val="24"/>
+              </w:rPr>
+              <w:t xml:space="preserve">. </w:t>
+            </w:r>
+            <w:proofErr w:type="spellStart"/>
+            <w:r>
+              <w:rPr>
+                <w:rFonts w:ascii="Arial" w:hAnsi="Arial" w:cs="Arial"/>
+                <w:sz w:val="24"/>
+                <w:szCs w:val="24"/>
+              </w:rPr>
+              <w:t>Tampilan</w:t>
+            </w:r>
+            <w:proofErr w:type="spellEnd"/>
+            <w:r>
+              <w:rPr>
+                <w:rFonts w:ascii="Arial" w:hAnsi="Arial" w:cs="Arial"/>
+                <w:sz w:val="24"/>
+                <w:szCs w:val="24"/>
+              </w:rPr>
+              <w:t xml:space="preserve"> </w:t>
+            </w:r>
+            <w:proofErr w:type="spellStart"/>
+            <w:r>
+              <w:rPr>
+                <w:rFonts w:ascii="Arial" w:hAnsi="Arial" w:cs="Arial"/>
+                <w:sz w:val="24"/>
+                <w:szCs w:val="24"/>
+              </w:rPr>
+              <w:t>tetap</w:t>
+            </w:r>
+            <w:proofErr w:type="spellEnd"/>
+            <w:r>
+              <w:rPr>
+                <w:rFonts w:ascii="Arial" w:hAnsi="Arial" w:cs="Arial"/>
+                <w:sz w:val="24"/>
+                <w:szCs w:val="24"/>
+              </w:rPr>
+              <w:t xml:space="preserve"> </w:t>
+            </w:r>
+            <w:proofErr w:type="spellStart"/>
+            <w:r>
+              <w:rPr>
+                <w:rFonts w:ascii="Arial" w:hAnsi="Arial" w:cs="Arial"/>
+                <w:sz w:val="24"/>
+                <w:szCs w:val="24"/>
+              </w:rPr>
+              <w:t>proporsional</w:t>
+            </w:r>
+            <w:proofErr w:type="spellEnd"/>
+            <w:r>
+              <w:rPr>
+                <w:rFonts w:ascii="Arial" w:hAnsi="Arial" w:cs="Arial"/>
+                <w:sz w:val="24"/>
+                <w:szCs w:val="24"/>
+              </w:rPr>
+              <w:t xml:space="preserve"> dan </w:t>
+            </w:r>
+            <w:proofErr w:type="spellStart"/>
+            <w:r>
+              <w:rPr>
+                <w:rFonts w:ascii="Arial" w:hAnsi="Arial" w:cs="Arial"/>
+                <w:sz w:val="24"/>
+                <w:szCs w:val="24"/>
+              </w:rPr>
+              <w:t>tidak</w:t>
+            </w:r>
+            <w:proofErr w:type="spellEnd"/>
+            <w:r>
+              <w:rPr>
+                <w:rFonts w:ascii="Arial" w:hAnsi="Arial" w:cs="Arial"/>
+                <w:sz w:val="24"/>
+                <w:szCs w:val="24"/>
+              </w:rPr>
+              <w:t xml:space="preserve"> </w:t>
+            </w:r>
+            <w:proofErr w:type="spellStart"/>
+            <w:r>
+              <w:rPr>
+                <w:rFonts w:ascii="Arial" w:hAnsi="Arial" w:cs="Arial"/>
+                <w:sz w:val="24"/>
+                <w:szCs w:val="24"/>
+              </w:rPr>
+              <w:t>terdistorsi</w:t>
+            </w:r>
+            <w:proofErr w:type="spellEnd"/>
+            <w:r>
+              <w:rPr>
+                <w:rFonts w:ascii="Arial" w:hAnsi="Arial" w:cs="Arial"/>
+                <w:sz w:val="24"/>
+                <w:szCs w:val="24"/>
+              </w:rPr>
+              <w:t>.</w:t>
+            </w:r>
+          </w:p>
+          <w:p>
+            <w:pPr>
+              <w:jc w:val="both"/>
+              <w:rPr>
+                <w:rFonts w:ascii="Arial" w:hAnsi="Arial" w:cs="Arial"/>
+                <w:sz w:val="24"/>
+                <w:szCs w:val="24"/>
+              </w:rPr>
+            </w:pPr>
+          </w:p>
+          <w:p>
+            <w:pPr>
+              <w:pStyle w:val="ListParagraph"/>
+              <w:numPr>
+                <w:ilvl w:val="0"/>
+                <w:numId w:val="17"/>
+              </w:numPr>
+              <w:jc w:val="both"/>
+              <w:rPr>
+                <w:rFonts w:ascii="Arial" w:hAnsi="Arial" w:cs="Arial"/>
+                <w:b/>
+                <w:bCs/>
+                <w:sz w:val="24"/>
+                <w:szCs w:val="24"/>
+              </w:rPr>
+            </w:pPr>
+            <w:r>
+              <w:rPr>
+                <w:rFonts w:ascii="Arial" w:hAnsi="Arial" w:cs="Arial"/>
+                <w:b/>
+                <w:bCs/>
+                <w:sz w:val="24"/>
+                <w:szCs w:val="24"/>
+              </w:rPr>
+              <w:t xml:space="preserve">Jarak </w:t>
+            </w:r>
+            <w:proofErr w:type="spellStart"/>
+            <w:r>
+              <w:rPr>
+                <w:rFonts w:ascii="Arial" w:hAnsi="Arial" w:cs="Arial"/>
+                <w:b/>
+                <w:bCs/>
+                <w:sz w:val="24"/>
+                <w:szCs w:val="24"/>
+              </w:rPr>
+              <w:t>Konten</w:t>
+            </w:r>
+            <w:proofErr w:type="spellEnd"/>
+          </w:p>
+          <w:p>
+            <w:pPr>
+              <w:pStyle w:val="ListParagraph"/>
+              <w:jc w:val="both"/>
+              <w:rPr>
+                <w:rFonts w:ascii="Arial" w:hAnsi="Arial" w:cs="Arial"/>
+                <w:sz w:val="24"/>
+                <w:szCs w:val="24"/>
+              </w:rPr>
+            </w:pPr>
+            <w:proofErr w:type="spellStart"/>
+            <w:r>
+              <w:rPr>
+                <w:rFonts w:ascii="Arial" w:hAnsi="Arial" w:cs="Arial"/>
+                <w:sz w:val="24"/>
+                <w:szCs w:val="24"/>
+              </w:rPr>
+              <w:t>Terdapat</w:t>
+            </w:r>
+            <w:proofErr w:type="spellEnd"/>
+            <w:r>
+              <w:rPr>
+                <w:rFonts w:ascii="Arial" w:hAnsi="Arial" w:cs="Arial"/>
+                <w:sz w:val="24"/>
+                <w:szCs w:val="24"/>
+              </w:rPr>
+              <w:t xml:space="preserve"> padding di </w:t>
+            </w:r>
+            <w:proofErr w:type="spellStart"/>
+            <w:r>
+              <w:rPr>
+                <w:rFonts w:ascii="Arial" w:hAnsi="Arial" w:cs="Arial"/>
+                <w:sz w:val="24"/>
+                <w:szCs w:val="24"/>
+              </w:rPr>
+              <w:t>sekeliling</w:t>
+            </w:r>
+            <w:proofErr w:type="spellEnd"/>
+            <w:r>
+              <w:rPr>
+                <w:rFonts w:ascii="Arial" w:hAnsi="Arial" w:cs="Arial"/>
+                <w:sz w:val="24"/>
+                <w:szCs w:val="24"/>
+              </w:rPr>
+              <w:t xml:space="preserve"> </w:t>
+            </w:r>
+            <w:proofErr w:type="spellStart"/>
+            <w:r>
+              <w:rPr>
+                <w:rFonts w:ascii="Arial" w:hAnsi="Arial" w:cs="Arial"/>
+                <w:sz w:val="24"/>
+                <w:szCs w:val="24"/>
+              </w:rPr>
+              <w:t>konten</w:t>
+            </w:r>
+            <w:proofErr w:type="spellEnd"/>
+            <w:r>
+              <w:rPr>
+                <w:rFonts w:ascii="Arial" w:hAnsi="Arial" w:cs="Arial"/>
+                <w:sz w:val="24"/>
+                <w:szCs w:val="24"/>
+              </w:rPr>
+              <w:t xml:space="preserve"> </w:t>
+            </w:r>
+            <w:proofErr w:type="spellStart"/>
+            <w:r>
+              <w:rPr>
+                <w:rFonts w:ascii="Arial" w:hAnsi="Arial" w:cs="Arial"/>
+                <w:sz w:val="24"/>
+                <w:szCs w:val="24"/>
+              </w:rPr>
+              <w:t>untuk</w:t>
+            </w:r>
+            <w:proofErr w:type="spellEnd"/>
+            <w:r>
+              <w:rPr>
+                <w:rFonts w:ascii="Arial" w:hAnsi="Arial" w:cs="Arial"/>
+                <w:sz w:val="24"/>
+                <w:szCs w:val="24"/>
+              </w:rPr>
+              <w:t xml:space="preserve"> </w:t>
+            </w:r>
+            <w:proofErr w:type="spellStart"/>
+            <w:r>
+              <w:rPr>
+                <w:rFonts w:ascii="Arial" w:hAnsi="Arial" w:cs="Arial"/>
+                <w:sz w:val="24"/>
+                <w:szCs w:val="24"/>
+              </w:rPr>
+              <w:t>menjaga</w:t>
+            </w:r>
+            <w:proofErr w:type="spellEnd"/>
+            <w:r>
+              <w:rPr>
+                <w:rFonts w:ascii="Arial" w:hAnsi="Arial" w:cs="Arial"/>
+                <w:sz w:val="24"/>
+                <w:szCs w:val="24"/>
+              </w:rPr>
+              <w:t xml:space="preserve"> </w:t>
+            </w:r>
+            <w:proofErr w:type="spellStart"/>
+            <w:r>
+              <w:rPr>
+                <w:rFonts w:ascii="Arial" w:hAnsi="Arial" w:cs="Arial"/>
+                <w:sz w:val="24"/>
+                <w:szCs w:val="24"/>
+              </w:rPr>
+              <w:t>jarak</w:t>
+            </w:r>
+            <w:proofErr w:type="spellEnd"/>
+            <w:r>
+              <w:rPr>
+                <w:rFonts w:ascii="Arial" w:hAnsi="Arial" w:cs="Arial"/>
+                <w:sz w:val="24"/>
+                <w:szCs w:val="24"/>
+              </w:rPr>
+              <w:t xml:space="preserve"> </w:t>
+            </w:r>
+            <w:proofErr w:type="spellStart"/>
+            <w:r>
+              <w:rPr>
+                <w:rFonts w:ascii="Arial" w:hAnsi="Arial" w:cs="Arial"/>
+                <w:sz w:val="24"/>
+                <w:szCs w:val="24"/>
+              </w:rPr>
+              <w:t>antara</w:t>
+            </w:r>
+            <w:proofErr w:type="spellEnd"/>
+            <w:r>
+              <w:rPr>
+                <w:rFonts w:ascii="Arial" w:hAnsi="Arial" w:cs="Arial"/>
+                <w:sz w:val="24"/>
+                <w:szCs w:val="24"/>
+              </w:rPr>
+              <w:t xml:space="preserve"> </w:t>
+            </w:r>
+            <w:proofErr w:type="spellStart"/>
+            <w:r>
+              <w:rPr>
+                <w:rFonts w:ascii="Arial" w:hAnsi="Arial" w:cs="Arial"/>
+                <w:sz w:val="24"/>
+                <w:szCs w:val="24"/>
+              </w:rPr>
+              <w:t>gambar</w:t>
+            </w:r>
+            <w:proofErr w:type="spellEnd"/>
+            <w:r>
+              <w:rPr>
+                <w:rFonts w:ascii="Arial" w:hAnsi="Arial" w:cs="Arial"/>
+                <w:sz w:val="24"/>
+                <w:szCs w:val="24"/>
+              </w:rPr>
+              <w:t xml:space="preserve"> dan </w:t>
+            </w:r>
+            <w:proofErr w:type="spellStart"/>
+            <w:r>
+              <w:rPr>
+                <w:rFonts w:ascii="Arial" w:hAnsi="Arial" w:cs="Arial"/>
+                <w:sz w:val="24"/>
+                <w:szCs w:val="24"/>
+              </w:rPr>
+              <w:t>tepi</w:t>
+            </w:r>
+            <w:proofErr w:type="spellEnd"/>
+            <w:r>
+              <w:rPr>
+                <w:rFonts w:ascii="Arial" w:hAnsi="Arial" w:cs="Arial"/>
+                <w:sz w:val="24"/>
+                <w:szCs w:val="24"/>
+              </w:rPr>
+              <w:t xml:space="preserve"> </w:t>
+            </w:r>
+            <w:proofErr w:type="spellStart"/>
+            <w:r>
+              <w:rPr>
+                <w:rFonts w:ascii="Arial" w:hAnsi="Arial" w:cs="Arial"/>
+                <w:sz w:val="24"/>
+                <w:szCs w:val="24"/>
+              </w:rPr>
+              <w:t>layar</w:t>
+            </w:r>
+            <w:proofErr w:type="spellEnd"/>
+            <w:r>
+              <w:rPr>
+                <w:rFonts w:ascii="Arial" w:hAnsi="Arial" w:cs="Arial"/>
+                <w:sz w:val="24"/>
+                <w:szCs w:val="24"/>
+              </w:rPr>
+              <w:t xml:space="preserve">, </w:t>
+            </w:r>
+            <w:proofErr w:type="spellStart"/>
+            <w:r>
+              <w:rPr>
+                <w:rFonts w:ascii="Arial" w:hAnsi="Arial" w:cs="Arial"/>
+                <w:sz w:val="24"/>
+                <w:szCs w:val="24"/>
+              </w:rPr>
+              <w:t>sehingga</w:t>
+            </w:r>
+            <w:proofErr w:type="spellEnd"/>
+            <w:r>
+              <w:rPr>
+                <w:rFonts w:ascii="Arial" w:hAnsi="Arial" w:cs="Arial"/>
+                <w:sz w:val="24"/>
+                <w:szCs w:val="24"/>
+              </w:rPr>
+              <w:t xml:space="preserve"> </w:t>
+            </w:r>
+            <w:proofErr w:type="spellStart"/>
+            <w:r>
+              <w:rPr>
+                <w:rFonts w:ascii="Arial" w:hAnsi="Arial" w:cs="Arial"/>
+                <w:sz w:val="24"/>
+                <w:szCs w:val="24"/>
+              </w:rPr>
+              <w:t>lebih</w:t>
+            </w:r>
+            <w:proofErr w:type="spellEnd"/>
+            <w:r>
+              <w:rPr>
+                <w:rFonts w:ascii="Arial" w:hAnsi="Arial" w:cs="Arial"/>
+                <w:sz w:val="24"/>
+                <w:szCs w:val="24"/>
+              </w:rPr>
+              <w:t xml:space="preserve"> </w:t>
+            </w:r>
+            <w:proofErr w:type="spellStart"/>
+            <w:r>
+              <w:rPr>
+                <w:rFonts w:ascii="Arial" w:hAnsi="Arial" w:cs="Arial"/>
+                <w:sz w:val="24"/>
+                <w:szCs w:val="24"/>
+              </w:rPr>
+              <w:t>nyaman</w:t>
+            </w:r>
+            <w:proofErr w:type="spellEnd"/>
+            <w:r>
+              <w:rPr>
+                <w:rFonts w:ascii="Arial" w:hAnsi="Arial" w:cs="Arial"/>
+                <w:sz w:val="24"/>
+                <w:szCs w:val="24"/>
+              </w:rPr>
+              <w:t xml:space="preserve"> </w:t>
+            </w:r>
+            <w:proofErr w:type="spellStart"/>
+            <w:r>
+              <w:rPr>
+                <w:rFonts w:ascii="Arial" w:hAnsi="Arial" w:cs="Arial"/>
+                <w:sz w:val="24"/>
+                <w:szCs w:val="24"/>
+              </w:rPr>
+              <w:t>dilihat</w:t>
+            </w:r>
+            <w:proofErr w:type="spellEnd"/>
+            <w:r>
+              <w:rPr>
+                <w:rFonts w:ascii="Arial" w:hAnsi="Arial" w:cs="Arial"/>
+                <w:sz w:val="24"/>
+                <w:szCs w:val="24"/>
+              </w:rPr>
+              <w:t>.</w:t>
+            </w:r>
+          </w:p>
+          <w:p>
+            <w:pPr>
+              <w:jc w:val="both"/>
+              <w:rPr>
+                <w:rFonts w:ascii="Arial" w:hAnsi="Arial" w:cs="Arial"/>
+                <w:sz w:val="24"/>
+                <w:szCs w:val="24"/>
+              </w:rPr>
+            </w:pPr>
+          </w:p>
+          <w:p>
+            <w:pPr>
+              <w:pStyle w:val="ListParagraph"/>
+              <w:numPr>
+                <w:ilvl w:val="0"/>
+                <w:numId w:val="15"/>
+              </w:numPr>
+              <w:jc w:val="both"/>
+              <w:rPr>
+                <w:rFonts w:ascii="Arial" w:hAnsi="Arial" w:cs="Arial"/>
+                <w:b/>
+                <w:bCs/>
+                <w:sz w:val="24"/>
+                <w:szCs w:val="24"/>
+              </w:rPr>
+            </w:pPr>
+            <w:r>
+              <w:rPr>
+                <w:rFonts w:ascii="Arial" w:hAnsi="Arial" w:cs="Arial"/>
+                <w:b/>
+                <w:bCs/>
+                <w:sz w:val="24"/>
+                <w:szCs w:val="24"/>
+              </w:rPr>
+              <w:t>Gaya Visual Umum</w:t>
+            </w:r>
+          </w:p>
+          <w:p>
+            <w:pPr>
+              <w:pStyle w:val="ListParagraph"/>
+              <w:numPr>
+                <w:ilvl w:val="0"/>
+                <w:numId w:val="17"/>
+              </w:numPr>
+              <w:jc w:val="both"/>
+              <w:rPr>
+                <w:rFonts w:ascii="Arial" w:hAnsi="Arial" w:cs="Arial"/>
+                <w:b/>
+                <w:bCs/>
+                <w:sz w:val="24"/>
+                <w:szCs w:val="24"/>
+              </w:rPr>
+            </w:pPr>
+            <w:r>
+              <w:rPr>
+                <w:rFonts w:ascii="Arial" w:hAnsi="Arial" w:cs="Arial"/>
+                <w:b/>
+                <w:bCs/>
+                <w:sz w:val="24"/>
+                <w:szCs w:val="24"/>
+              </w:rPr>
+              <w:t xml:space="preserve">Desain </w:t>
+            </w:r>
+            <w:proofErr w:type="spellStart"/>
+            <w:r>
+              <w:rPr>
+                <w:rFonts w:ascii="Arial" w:hAnsi="Arial" w:cs="Arial"/>
+                <w:b/>
+                <w:bCs/>
+                <w:sz w:val="24"/>
+                <w:szCs w:val="24"/>
+              </w:rPr>
+              <w:t>Bersih</w:t>
+            </w:r>
+            <w:proofErr w:type="spellEnd"/>
+            <w:r>
+              <w:rPr>
+                <w:rFonts w:ascii="Arial" w:hAnsi="Arial" w:cs="Arial"/>
+                <w:b/>
+                <w:bCs/>
+                <w:sz w:val="24"/>
+                <w:szCs w:val="24"/>
+              </w:rPr>
+              <w:t xml:space="preserve"> dan </w:t>
+            </w:r>
+            <w:proofErr w:type="spellStart"/>
+            <w:r>
+              <w:rPr>
+                <w:rFonts w:ascii="Arial" w:hAnsi="Arial" w:cs="Arial"/>
+                <w:b/>
+                <w:bCs/>
+                <w:sz w:val="24"/>
+                <w:szCs w:val="24"/>
+              </w:rPr>
+              <w:t>Terstruktur</w:t>
+            </w:r>
+            <w:proofErr w:type="spellEnd"/>
+          </w:p>
+          <w:p>
+            <w:pPr>
+              <w:pStyle w:val="ListParagraph"/>
+              <w:jc w:val="both"/>
+              <w:rPr>
+                <w:rFonts w:ascii="Arial" w:hAnsi="Arial" w:cs="Arial"/>
+                <w:sz w:val="24"/>
+                <w:szCs w:val="24"/>
+              </w:rPr>
+            </w:pPr>
+            <w:r>
+              <w:rPr>
+                <w:rFonts w:ascii="Arial" w:hAnsi="Arial" w:cs="Arial"/>
+                <w:sz w:val="24"/>
+                <w:szCs w:val="24"/>
+              </w:rPr>
+              <w:t xml:space="preserve">UI </w:t>
+            </w:r>
+            <w:proofErr w:type="spellStart"/>
+            <w:r>
+              <w:rPr>
+                <w:rFonts w:ascii="Arial" w:hAnsi="Arial" w:cs="Arial"/>
+                <w:sz w:val="24"/>
+                <w:szCs w:val="24"/>
+              </w:rPr>
+              <w:t>ini</w:t>
+            </w:r>
+            <w:proofErr w:type="spellEnd"/>
+            <w:r>
+              <w:rPr>
+                <w:rFonts w:ascii="Arial" w:hAnsi="Arial" w:cs="Arial"/>
+                <w:sz w:val="24"/>
+                <w:szCs w:val="24"/>
+              </w:rPr>
+              <w:t xml:space="preserve"> </w:t>
+            </w:r>
+            <w:proofErr w:type="spellStart"/>
+            <w:r>
+              <w:rPr>
+                <w:rFonts w:ascii="Arial" w:hAnsi="Arial" w:cs="Arial"/>
+                <w:sz w:val="24"/>
+                <w:szCs w:val="24"/>
+              </w:rPr>
+              <w:t>dirancang</w:t>
+            </w:r>
+            <w:proofErr w:type="spellEnd"/>
+            <w:r>
+              <w:rPr>
+                <w:rFonts w:ascii="Arial" w:hAnsi="Arial" w:cs="Arial"/>
+                <w:sz w:val="24"/>
+                <w:szCs w:val="24"/>
+              </w:rPr>
+              <w:t xml:space="preserve"> </w:t>
+            </w:r>
+            <w:proofErr w:type="spellStart"/>
+            <w:r>
+              <w:rPr>
+                <w:rFonts w:ascii="Arial" w:hAnsi="Arial" w:cs="Arial"/>
+                <w:sz w:val="24"/>
+                <w:szCs w:val="24"/>
+              </w:rPr>
+              <w:t>dengan</w:t>
+            </w:r>
+            <w:proofErr w:type="spellEnd"/>
+            <w:r>
+              <w:rPr>
+                <w:rFonts w:ascii="Arial" w:hAnsi="Arial" w:cs="Arial"/>
+                <w:sz w:val="24"/>
+                <w:szCs w:val="24"/>
+              </w:rPr>
+              <w:t xml:space="preserve"> </w:t>
+            </w:r>
+            <w:proofErr w:type="spellStart"/>
+            <w:r>
+              <w:rPr>
+                <w:rFonts w:ascii="Arial" w:hAnsi="Arial" w:cs="Arial"/>
+                <w:sz w:val="24"/>
+                <w:szCs w:val="24"/>
+              </w:rPr>
+              <w:t>struktur</w:t>
+            </w:r>
+            <w:proofErr w:type="spellEnd"/>
+            <w:r>
+              <w:rPr>
+                <w:rFonts w:ascii="Arial" w:hAnsi="Arial" w:cs="Arial"/>
+                <w:sz w:val="24"/>
+                <w:szCs w:val="24"/>
+              </w:rPr>
+              <w:t xml:space="preserve"> yang </w:t>
+            </w:r>
+            <w:proofErr w:type="spellStart"/>
+            <w:r>
+              <w:rPr>
+                <w:rFonts w:ascii="Arial" w:hAnsi="Arial" w:cs="Arial"/>
+                <w:sz w:val="24"/>
+                <w:szCs w:val="24"/>
+              </w:rPr>
+              <w:t>sederhana</w:t>
+            </w:r>
+            <w:proofErr w:type="spellEnd"/>
+            <w:r>
+              <w:rPr>
+                <w:rFonts w:ascii="Arial" w:hAnsi="Arial" w:cs="Arial"/>
+                <w:sz w:val="24"/>
+                <w:szCs w:val="24"/>
+              </w:rPr>
+              <w:t xml:space="preserve"> dan </w:t>
+            </w:r>
+            <w:proofErr w:type="spellStart"/>
+            <w:r>
+              <w:rPr>
+                <w:rFonts w:ascii="Arial" w:hAnsi="Arial" w:cs="Arial"/>
+                <w:sz w:val="24"/>
+                <w:szCs w:val="24"/>
+              </w:rPr>
+              <w:t>fokus</w:t>
+            </w:r>
+            <w:proofErr w:type="spellEnd"/>
+            <w:r>
+              <w:rPr>
+                <w:rFonts w:ascii="Arial" w:hAnsi="Arial" w:cs="Arial"/>
+                <w:sz w:val="24"/>
+                <w:szCs w:val="24"/>
+              </w:rPr>
+              <w:t xml:space="preserve"> pada </w:t>
+            </w:r>
+            <w:proofErr w:type="spellStart"/>
+            <w:r>
+              <w:rPr>
+                <w:rFonts w:ascii="Arial" w:hAnsi="Arial" w:cs="Arial"/>
+                <w:sz w:val="24"/>
+                <w:szCs w:val="24"/>
+              </w:rPr>
+              <w:t>materi</w:t>
+            </w:r>
+            <w:proofErr w:type="spellEnd"/>
+            <w:r>
+              <w:rPr>
+                <w:rFonts w:ascii="Arial" w:hAnsi="Arial" w:cs="Arial"/>
+                <w:sz w:val="24"/>
+                <w:szCs w:val="24"/>
+              </w:rPr>
+              <w:t xml:space="preserve"> </w:t>
+            </w:r>
+            <w:proofErr w:type="spellStart"/>
+            <w:r>
+              <w:rPr>
+                <w:rFonts w:ascii="Arial" w:hAnsi="Arial" w:cs="Arial"/>
+                <w:sz w:val="24"/>
+                <w:szCs w:val="24"/>
+              </w:rPr>
+              <w:t>pembelajaran</w:t>
+            </w:r>
+            <w:proofErr w:type="spellEnd"/>
+            <w:r>
+              <w:rPr>
+                <w:rFonts w:ascii="Arial" w:hAnsi="Arial" w:cs="Arial"/>
+                <w:sz w:val="24"/>
+                <w:szCs w:val="24"/>
+              </w:rPr>
+              <w:t>.</w:t>
+            </w:r>
+          </w:p>
+          <w:p>
+            <w:pPr>
+              <w:jc w:val="both"/>
+              <w:rPr>
+                <w:rFonts w:ascii="Arial" w:hAnsi="Arial" w:cs="Arial"/>
+                <w:sz w:val="24"/>
+                <w:szCs w:val="24"/>
+              </w:rPr>
+            </w:pPr>
+          </w:p>
+          <w:p>
+            <w:pPr>
+              <w:pStyle w:val="ListParagraph"/>
+              <w:numPr>
+                <w:ilvl w:val="0"/>
+                <w:numId w:val="17"/>
+              </w:numPr>
+              <w:jc w:val="both"/>
+              <w:rPr>
+                <w:rFonts w:ascii="Arial" w:hAnsi="Arial" w:cs="Arial"/>
+                <w:b/>
+                <w:bCs/>
+                <w:sz w:val="24"/>
+                <w:szCs w:val="24"/>
+              </w:rPr>
+            </w:pPr>
+            <w:proofErr w:type="spellStart"/>
+            <w:r>
+              <w:rPr>
+                <w:rFonts w:ascii="Arial" w:hAnsi="Arial" w:cs="Arial"/>
+                <w:b/>
+                <w:bCs/>
+                <w:sz w:val="24"/>
+                <w:szCs w:val="24"/>
+              </w:rPr>
+              <w:t>Konsistensi</w:t>
+            </w:r>
+            <w:proofErr w:type="spellEnd"/>
+            <w:r>
+              <w:rPr>
+                <w:rFonts w:ascii="Arial" w:hAnsi="Arial" w:cs="Arial"/>
+                <w:b/>
+                <w:bCs/>
+                <w:sz w:val="24"/>
+                <w:szCs w:val="24"/>
+              </w:rPr>
+              <w:t xml:space="preserve"> Desain</w:t>
+            </w:r>
+          </w:p>
+          <w:p>
+            <w:pPr>
+              <w:pStyle w:val="ListParagraph"/>
+              <w:jc w:val="both"/>
+              <w:rPr>
+                <w:rFonts w:ascii="Arial" w:hAnsi="Arial" w:cs="Arial"/>
+                <w:sz w:val="24"/>
+                <w:szCs w:val="24"/>
+              </w:rPr>
+            </w:pPr>
+            <w:r>
+              <w:rPr>
+                <w:noProof/>
+              </w:rPr>
+              <mc:AlternateContent>
+                <mc:Choice Requires="wps">
+                  <w:drawing>
+                    <wp:anchor distT="0" distB="0" distL="114300" distR="114300" simplePos="0" relativeHeight="251704320" behindDoc="0" locked="0" layoutInCell="1" allowOverlap="1" wp14:anchorId="5F7E6B96" wp14:editId="72B8BB0C">
+                      <wp:simplePos x="0" y="0"/>
+                      <wp:positionH relativeFrom="column">
+                        <wp:posOffset>4834145</wp:posOffset>
+                      </wp:positionH>
+                      <wp:positionV relativeFrom="paragraph">
+                        <wp:posOffset>324733</wp:posOffset>
+                      </wp:positionV>
+                      <wp:extent cx="1828800" cy="1828800"/>
+                      <wp:effectExtent l="0" t="0" r="0" b="0"/>
+                      <wp:wrapNone/>
+                      <wp:docPr id="263643423" name="Text Box 1"/>
+                      <wp:cNvGraphicFramePr/>
+                      <a:graphic xmlns:a="http://schemas.openxmlformats.org/drawingml/2006/main">
+                        <a:graphicData uri="http://schemas.microsoft.com/office/word/2010/wordprocessingShape">
+                          <wps:wsp>
+                            <wps:cNvSpPr txBox="1"/>
+                            <wps:spPr>
+                              <a:xfrm>
+                                <a:off x="0" y="0"/>
+                                <a:ext cx="1828800" cy="1828800"/>
+                              </a:xfrm>
+                              <a:prstGeom prst="rect">
+                                <a:avLst/>
+                              </a:prstGeom>
+                              <a:noFill/>
+                              <a:ln>
+                                <a:noFill/>
+                              </a:ln>
+                            </wps:spPr>
+                            <wps:txbx>
+                              <w:txbxContent>
+                                <w:p>
+                                  <w:pPr>
+                                    <w:spacing w:after="0" w:line="240" w:lineRule="auto"/>
+                                    <w:jc w:val="center"/>
+                                    <w:rPr>
+                                      <w:rFonts w:ascii="Arial" w:hAnsi="Arial" w:cs="Arial"/>
+                                      <w:bCs/>
+                                      <w:noProof/>
+                                      <w:color w:val="000000" w:themeColor="text1"/>
+                                      <w:sz w:val="40"/>
+                                      <w:szCs w:val="40"/>
+                                      <w14:shadow w14:blurRad="38100" w14:dist="19050" w14:dir="2700000" w14:sx="100000" w14:sy="100000" w14:kx="0" w14:ky="0" w14:algn="tl">
+                                        <w14:schemeClr w14:val="dk1">
+                                          <w14:alpha w14:val="60000"/>
+                                        </w14:schemeClr>
+                                      </w14:shadow>
+                                      <w14:textOutline w14:w="0" w14:cap="flat" w14:cmpd="sng" w14:algn="ctr">
+                                        <w14:noFill/>
+                                        <w14:prstDash w14:val="solid"/>
+                                        <w14:round/>
+                                      </w14:textOutline>
+                                    </w:rPr>
+                                  </w:pPr>
+                                  <w:r>
+                                    <w:rPr>
+                                      <w:rFonts w:ascii="Arial" w:hAnsi="Arial" w:cs="Arial"/>
+                                      <w:bCs/>
+                                      <w:noProof/>
+                                      <w:color w:val="000000" w:themeColor="text1"/>
+                                      <w:sz w:val="40"/>
+                                      <w:szCs w:val="40"/>
+                                      <w14:shadow w14:blurRad="38100" w14:dist="19050" w14:dir="2700000" w14:sx="100000" w14:sy="100000" w14:kx="0" w14:ky="0" w14:algn="tl">
+                                        <w14:schemeClr w14:val="dk1">
+                                          <w14:alpha w14:val="60000"/>
+                                        </w14:schemeClr>
+                                      </w14:shadow>
+                                      <w14:textOutline w14:w="0" w14:cap="flat" w14:cmpd="sng" w14:algn="ctr">
+                                        <w14:noFill/>
+                                        <w14:prstDash w14:val="solid"/>
+                                        <w14:round/>
+                                      </w14:textOutline>
+                                    </w:rPr>
+                                    <w:t>header</w:t>
+                                  </w:r>
+                                </w:p>
+                              </w:txbxContent>
+                            </wps:txbx>
+                            <wps:bodyPr rot="0" spcFirstLastPara="0" vertOverflow="overflow" horzOverflow="overflow" vert="horz" wrap="none" lIns="91440" tIns="45720" rIns="91440" bIns="45720" numCol="1" spcCol="0" rtlCol="0" fromWordArt="0" anchor="t" anchorCtr="0" forceAA="0" compatLnSpc="1">
+                              <a:prstTxWarp prst="textNoShape">
+                                <a:avLst/>
+                              </a:prstTxWarp>
+                              <a:spAutoFit/>
+                            </wps:bodyPr>
+                          </wps:wsp>
+                        </a:graphicData>
+                      </a:graphic>
+                    </wp:anchor>
+                  </w:drawing>
+                </mc:Choice>
+                <mc:Fallback>
+                  <w:pict>
+                    <v:shape w14:anchorId="5F7E6B96" id="_x0000_s1040" type="#_x0000_t202" style="position:absolute;left:0;text-align:left;margin-left:380.65pt;margin-top:25.55pt;width:2in;height:2in;z-index:251704320;visibility:visible;mso-wrap-style:none;mso-wrap-distance-left:9pt;mso-wrap-distance-top:0;mso-wrap-distance-right:9pt;mso-wrap-distance-bottom:0;mso-position-horizontal:absolute;mso-position-horizontal-relative:text;mso-position-vertical:absolute;mso-position-vertical-relative:text;v-text-anchor:top" o:gfxdata="UEsDBBQABgAIAAAAIQC2gziS/gAAAOEBAAATAAAAW0NvbnRlbnRfVHlwZXNdLnhtbJSRQU7DMBBF&#10;90jcwfIWJU67QAgl6YK0S0CoHGBkTxKLZGx5TGhvj5O2G0SRWNoz/78nu9wcxkFMGNg6quQqL6RA&#10;0s5Y6ir5vt9lD1JwBDIwOMJKHpHlpr69KfdHjyxSmriSfYz+USnWPY7AufNIadK6MEJMx9ApD/oD&#10;OlTrorhX2lFEilmcO2RdNtjC5xDF9pCuTyYBB5bi6bQ4syoJ3g9WQ0ymaiLzg5KdCXlKLjvcW893&#10;SUOqXwnz5DrgnHtJTxOsQfEKIT7DmDSUCaxw7Rqn8787ZsmRM9e2VmPeBN4uqYvTtW7jvijg9N/y&#10;JsXecLq0q+WD6m8AAAD//wMAUEsDBBQABgAIAAAAIQA4/SH/1gAAAJQBAAALAAAAX3JlbHMvLnJl&#10;bHOkkMFqwzAMhu+DvYPRfXGawxijTi+j0GvpHsDYimMaW0Yy2fr2M4PBMnrbUb/Q94l/f/hMi1qR&#10;JVI2sOt6UJgd+ZiDgffL8ekFlFSbvV0oo4EbChzGx4f9GRdb25HMsYhqlCwG5lrLq9biZkxWOiqY&#10;22YiTra2kYMu1l1tQD30/bPm3wwYN0x18gb45AdQl1tp5j/sFB2T0FQ7R0nTNEV3j6o9feQzro1i&#10;OWA14Fm+Q8a1a8+Bvu/d/dMb2JY5uiPbhG/ktn4cqGU/er3pcvwCAAD//wMAUEsDBBQABgAIAAAA&#10;IQAQzesyDQIAACoEAAAOAAAAZHJzL2Uyb0RvYy54bWysU02P2jAQvVfqf7B8LwFEWxoRVnRXVJXQ&#10;7kpstWfj2CRS7LHsgYT++o4dAnTbU9WLM+OZzMd7z4u7zjTsqHyowRZ8MhpzpqyEsrb7gv94WX+Y&#10;cxZQ2FI0YFXBTyrwu+X7d4vW5WoKFTSl8oyK2JC3ruAVosuzLMhKGRFG4JSloAZvBJLr91npRUvV&#10;TZNNx+NPWQu+dB6kCoFuH/ogX6b6WiuJT1oHhawpOM2G6fTp3MUzWy5EvvfCVbU8jyH+YQojaktN&#10;L6UeBAp28PUfpUwtPQTQOJJgMtC6lirtQNtMxm+22VbCqbQLgRPcBabw/8rKx+PWPXuG3VfoiMAI&#10;SOtCHugy7tNpb+KXJmUUJwhPF9hUh0zGn+bT+XxMIUmxwaE62fV35wN+U2BYNAruiZcElzhuAvap&#10;Q0rsZmFdN03iprG/XVDNeJNdZ4wWdruO1SV1nw0L7KA80V4eesqDk+uaem9EwGfhiWOal3SLT3To&#10;BtqCw9nirAL/82/3MZ+gpyhnLWmm4JZEzVnz3RIlXyazWZRYcmYfP0/J8beR3W3EHsw9kCgn9D6c&#10;TGbMx2YwtQfzSuJexZ4UElZS54LjYN5jr2N6HFKtVimJROUEbuzWyVg6QhdxfelehXdn8JF4e4RB&#10;WyJ/w0GfG/8MbnVAYiIRFGHuMT2jT4JMFJ8fT1T8rZ+yrk98+QsAAP//AwBQSwMEFAAGAAgAAAAh&#10;AMxdxO3eAAAACwEAAA8AAABkcnMvZG93bnJldi54bWxMj0FOwzAQRfdI3MEaJHbUdtOWJmRSoQJr&#10;SuEAbmzikHgcxW4bOD3uCpYz8/Tn/XIzuZ6dzBhaTwhyJoAZqr1uqUH4eH+5WwMLUZFWvSeD8G0C&#10;bKrrq1IV2p/pzZz2sWEphEKhEGyMQ8F5qK1xKsz8YCjdPv3oVEzj2HA9qnMKdz2fC7HiTrWUPlg1&#10;mK01dbc/OoS1cK9dl893wS1+5NJun/zz8IV4ezM9PgCLZop/MFz0kzpUyengj6QD6xHuVzJLKMJS&#10;SmAXQCzytDkgZFkugVcl/9+h+gUAAP//AwBQSwECLQAUAAYACAAAACEAtoM4kv4AAADhAQAAEwAA&#10;AAAAAAAAAAAAAAAAAAAAW0NvbnRlbnRfVHlwZXNdLnhtbFBLAQItABQABgAIAAAAIQA4/SH/1gAA&#10;AJQBAAALAAAAAAAAAAAAAAAAAC8BAABfcmVscy8ucmVsc1BLAQItABQABgAIAAAAIQAQzesyDQIA&#10;ACoEAAAOAAAAAAAAAAAAAAAAAC4CAABkcnMvZTJvRG9jLnhtbFBLAQItABQABgAIAAAAIQDMXcTt&#10;3gAAAAsBAAAPAAAAAAAAAAAAAAAAAGcEAABkcnMvZG93bnJldi54bWxQSwUGAAAAAAQABADzAAAA&#10;cgUAAAAA&#10;" filled="f" stroked="f">
+                      <v:fill o:detectmouseclick="t"/>
+                      <v:textbox style="mso-fit-shape-to-text:t">
+                        <w:txbxContent>
+                          <w:p>
+                            <w:pPr>
+                              <w:spacing w:after="0" w:line="240" w:lineRule="auto"/>
+                              <w:jc w:val="center"/>
+                              <w:rPr>
+                                <w:rFonts w:ascii="Arial" w:hAnsi="Arial" w:cs="Arial"/>
+                                <w:bCs/>
+                                <w:noProof/>
+                                <w:color w:val="000000" w:themeColor="text1"/>
+                                <w:sz w:val="40"/>
+                                <w:szCs w:val="40"/>
+                                <w14:shadow w14:blurRad="38100" w14:dist="19050" w14:dir="2700000" w14:sx="100000" w14:sy="100000" w14:kx="0" w14:ky="0" w14:algn="tl">
+                                  <w14:schemeClr w14:val="dk1">
+                                    <w14:alpha w14:val="60000"/>
+                                  </w14:schemeClr>
+                                </w14:shadow>
+                                <w14:textOutline w14:w="0" w14:cap="flat" w14:cmpd="sng" w14:algn="ctr">
+                                  <w14:noFill/>
+                                  <w14:prstDash w14:val="solid"/>
+                                  <w14:round/>
+                                </w14:textOutline>
+                              </w:rPr>
+                            </w:pPr>
+                            <w:r>
+                              <w:rPr>
+                                <w:rFonts w:ascii="Arial" w:hAnsi="Arial" w:cs="Arial"/>
+                                <w:bCs/>
+                                <w:noProof/>
+                                <w:color w:val="000000" w:themeColor="text1"/>
+                                <w:sz w:val="40"/>
+                                <w:szCs w:val="40"/>
+                                <w14:shadow w14:blurRad="38100" w14:dist="19050" w14:dir="2700000" w14:sx="100000" w14:sy="100000" w14:kx="0" w14:ky="0" w14:algn="tl">
+                                  <w14:schemeClr w14:val="dk1">
+                                    <w14:alpha w14:val="60000"/>
+                                  </w14:schemeClr>
+                                </w14:shadow>
+                                <w14:textOutline w14:w="0" w14:cap="flat" w14:cmpd="sng" w14:algn="ctr">
+                                  <w14:noFill/>
+                                  <w14:prstDash w14:val="solid"/>
+                                  <w14:round/>
+                                </w14:textOutline>
+                              </w:rPr>
+                              <w:t>header</w:t>
+                            </w:r>
+                          </w:p>
+                        </w:txbxContent>
+                      </v:textbox>
+                    </v:shape>
+                  </w:pict>
+                </mc:Fallback>
+              </mc:AlternateContent>
+            </w:r>
+            <w:r>
+              <w:rPr>
+                <w:rFonts w:ascii="Arial" w:hAnsi="Arial" w:cs="Arial"/>
+                <w:sz w:val="24"/>
+                <w:szCs w:val="24"/>
+              </w:rPr>
+              <w:t xml:space="preserve">Sama </w:t>
+            </w:r>
+            <w:proofErr w:type="spellStart"/>
+            <w:r>
+              <w:rPr>
+                <w:rFonts w:ascii="Arial" w:hAnsi="Arial" w:cs="Arial"/>
+                <w:sz w:val="24"/>
+                <w:szCs w:val="24"/>
+              </w:rPr>
+              <w:t>seperti</w:t>
+            </w:r>
+            <w:proofErr w:type="spellEnd"/>
+            <w:r>
+              <w:rPr>
+                <w:rFonts w:ascii="Arial" w:hAnsi="Arial" w:cs="Arial"/>
+                <w:sz w:val="24"/>
+                <w:szCs w:val="24"/>
+              </w:rPr>
+              <w:t xml:space="preserve"> </w:t>
+            </w:r>
+            <w:proofErr w:type="spellStart"/>
+            <w:r>
+              <w:rPr>
+                <w:rFonts w:ascii="Arial" w:hAnsi="Arial" w:cs="Arial"/>
+                <w:sz w:val="24"/>
+                <w:szCs w:val="24"/>
+              </w:rPr>
+              <w:t>halaman</w:t>
+            </w:r>
+            <w:proofErr w:type="spellEnd"/>
+            <w:r>
+              <w:rPr>
+                <w:rFonts w:ascii="Arial" w:hAnsi="Arial" w:cs="Arial"/>
+                <w:sz w:val="24"/>
+                <w:szCs w:val="24"/>
+              </w:rPr>
+              <w:t xml:space="preserve"> </w:t>
+            </w:r>
+            <w:proofErr w:type="spellStart"/>
+            <w:r>
+              <w:rPr>
+                <w:rFonts w:ascii="Arial" w:hAnsi="Arial" w:cs="Arial"/>
+                <w:sz w:val="24"/>
+                <w:szCs w:val="24"/>
+              </w:rPr>
+              <w:t>materi</w:t>
+            </w:r>
+            <w:proofErr w:type="spellEnd"/>
+            <w:r>
+              <w:rPr>
+                <w:rFonts w:ascii="Arial" w:hAnsi="Arial" w:cs="Arial"/>
+                <w:sz w:val="24"/>
+                <w:szCs w:val="24"/>
+              </w:rPr>
+              <w:t xml:space="preserve"> lain (</w:t>
+            </w:r>
+            <w:proofErr w:type="spellStart"/>
+            <w:r>
+              <w:rPr>
+                <w:rFonts w:ascii="Arial" w:hAnsi="Arial" w:cs="Arial"/>
+                <w:sz w:val="24"/>
+                <w:szCs w:val="24"/>
+              </w:rPr>
+              <w:t>misalnya</w:t>
+            </w:r>
+            <w:proofErr w:type="spellEnd"/>
+            <w:r>
+              <w:rPr>
+                <w:rFonts w:ascii="Arial" w:hAnsi="Arial" w:cs="Arial"/>
+                <w:sz w:val="24"/>
+                <w:szCs w:val="24"/>
+              </w:rPr>
+              <w:t xml:space="preserve"> </w:t>
+            </w:r>
+            <w:proofErr w:type="spellStart"/>
+            <w:r>
+              <w:rPr>
+                <w:rFonts w:ascii="Arial" w:hAnsi="Arial" w:cs="Arial"/>
+                <w:sz w:val="24"/>
+                <w:szCs w:val="24"/>
+              </w:rPr>
+              <w:t>aljabar</w:t>
+            </w:r>
+            <w:proofErr w:type="spellEnd"/>
+            <w:r>
+              <w:rPr>
+                <w:rFonts w:ascii="Arial" w:hAnsi="Arial" w:cs="Arial"/>
+                <w:sz w:val="24"/>
+                <w:szCs w:val="24"/>
+              </w:rPr>
+              <w:t xml:space="preserve">), </w:t>
+            </w:r>
+            <w:proofErr w:type="spellStart"/>
+            <w:r>
+              <w:rPr>
+                <w:rFonts w:ascii="Arial" w:hAnsi="Arial" w:cs="Arial"/>
+                <w:sz w:val="24"/>
+                <w:szCs w:val="24"/>
+              </w:rPr>
+              <w:t>desain</w:t>
+            </w:r>
+            <w:proofErr w:type="spellEnd"/>
+            <w:r>
+              <w:rPr>
+                <w:rFonts w:ascii="Arial" w:hAnsi="Arial" w:cs="Arial"/>
+                <w:sz w:val="24"/>
+                <w:szCs w:val="24"/>
+              </w:rPr>
+              <w:t xml:space="preserve"> </w:t>
+            </w:r>
+            <w:proofErr w:type="spellStart"/>
+            <w:r>
+              <w:rPr>
+                <w:rFonts w:ascii="Arial" w:hAnsi="Arial" w:cs="Arial"/>
+                <w:sz w:val="24"/>
+                <w:szCs w:val="24"/>
+              </w:rPr>
+              <w:t>ini</w:t>
+            </w:r>
+            <w:proofErr w:type="spellEnd"/>
+            <w:r>
+              <w:rPr>
+                <w:rFonts w:ascii="Arial" w:hAnsi="Arial" w:cs="Arial"/>
+                <w:sz w:val="24"/>
+                <w:szCs w:val="24"/>
+              </w:rPr>
+              <w:t xml:space="preserve"> </w:t>
+            </w:r>
+            <w:proofErr w:type="spellStart"/>
+            <w:r>
+              <w:rPr>
+                <w:rFonts w:ascii="Arial" w:hAnsi="Arial" w:cs="Arial"/>
+                <w:sz w:val="24"/>
+                <w:szCs w:val="24"/>
+              </w:rPr>
+              <w:t>konsisten</w:t>
+            </w:r>
+            <w:proofErr w:type="spellEnd"/>
+            <w:r>
+              <w:rPr>
+                <w:rFonts w:ascii="Arial" w:hAnsi="Arial" w:cs="Arial"/>
+                <w:sz w:val="24"/>
+                <w:szCs w:val="24"/>
+              </w:rPr>
+              <w:t xml:space="preserve"> agar </w:t>
+            </w:r>
+            <w:proofErr w:type="spellStart"/>
+            <w:r>
+              <w:rPr>
+                <w:rFonts w:ascii="Arial" w:hAnsi="Arial" w:cs="Arial"/>
+                <w:sz w:val="24"/>
+                <w:szCs w:val="24"/>
+              </w:rPr>
+              <w:t>pengguna</w:t>
+            </w:r>
+            <w:proofErr w:type="spellEnd"/>
+            <w:r>
+              <w:rPr>
+                <w:rFonts w:ascii="Arial" w:hAnsi="Arial" w:cs="Arial"/>
+                <w:sz w:val="24"/>
+                <w:szCs w:val="24"/>
+              </w:rPr>
+              <w:t xml:space="preserve"> </w:t>
+            </w:r>
+            <w:proofErr w:type="spellStart"/>
+            <w:r>
+              <w:rPr>
+                <w:rFonts w:ascii="Arial" w:hAnsi="Arial" w:cs="Arial"/>
+                <w:sz w:val="24"/>
+                <w:szCs w:val="24"/>
+              </w:rPr>
+              <w:t>tidak</w:t>
+            </w:r>
+            <w:proofErr w:type="spellEnd"/>
+            <w:r>
+              <w:rPr>
+                <w:rFonts w:ascii="Arial" w:hAnsi="Arial" w:cs="Arial"/>
+                <w:sz w:val="24"/>
+                <w:szCs w:val="24"/>
+              </w:rPr>
+              <w:t xml:space="preserve"> </w:t>
+            </w:r>
+            <w:proofErr w:type="spellStart"/>
+            <w:r>
+              <w:rPr>
+                <w:rFonts w:ascii="Arial" w:hAnsi="Arial" w:cs="Arial"/>
+                <w:sz w:val="24"/>
+                <w:szCs w:val="24"/>
+              </w:rPr>
+              <w:t>kebingungan</w:t>
+            </w:r>
+            <w:proofErr w:type="spellEnd"/>
+            <w:r>
+              <w:rPr>
+                <w:rFonts w:ascii="Arial" w:hAnsi="Arial" w:cs="Arial"/>
+                <w:sz w:val="24"/>
+                <w:szCs w:val="24"/>
+              </w:rPr>
+              <w:t xml:space="preserve"> </w:t>
+            </w:r>
+            <w:proofErr w:type="spellStart"/>
+            <w:r>
+              <w:rPr>
+                <w:rFonts w:ascii="Arial" w:hAnsi="Arial" w:cs="Arial"/>
+                <w:sz w:val="24"/>
+                <w:szCs w:val="24"/>
+              </w:rPr>
+              <w:t>berpindah</w:t>
+            </w:r>
+            <w:proofErr w:type="spellEnd"/>
+            <w:r>
+              <w:rPr>
+                <w:rFonts w:ascii="Arial" w:hAnsi="Arial" w:cs="Arial"/>
+                <w:sz w:val="24"/>
+                <w:szCs w:val="24"/>
+              </w:rPr>
+              <w:t xml:space="preserve"> </w:t>
+            </w:r>
+            <w:proofErr w:type="spellStart"/>
+            <w:r>
+              <w:rPr>
+                <w:rFonts w:ascii="Arial" w:hAnsi="Arial" w:cs="Arial"/>
+                <w:sz w:val="24"/>
+                <w:szCs w:val="24"/>
+              </w:rPr>
+              <w:t>antar</w:t>
+            </w:r>
+            <w:proofErr w:type="spellEnd"/>
+            <w:r>
+              <w:rPr>
+                <w:rFonts w:ascii="Arial" w:hAnsi="Arial" w:cs="Arial"/>
+                <w:sz w:val="24"/>
+                <w:szCs w:val="24"/>
+              </w:rPr>
+              <w:t xml:space="preserve"> </w:t>
+            </w:r>
+            <w:proofErr w:type="spellStart"/>
+            <w:r>
+              <w:rPr>
+                <w:rFonts w:ascii="Arial" w:hAnsi="Arial" w:cs="Arial"/>
+                <w:sz w:val="24"/>
+                <w:szCs w:val="24"/>
+              </w:rPr>
+              <w:t>materi</w:t>
+            </w:r>
+            <w:proofErr w:type="spellEnd"/>
+            <w:r>
+              <w:rPr>
+                <w:rFonts w:ascii="Arial" w:hAnsi="Arial" w:cs="Arial"/>
+                <w:sz w:val="24"/>
+                <w:szCs w:val="24"/>
+              </w:rPr>
+              <w:t>.</w:t>
+            </w:r>
+          </w:p>
+        </w:tc>
+      </w:tr>
+      <w:tr>
+        <w:tc>
+          <w:tcPr>
+            <w:tcW w:w="9350" w:type="dxa"/>
+          </w:tcPr>
+          <w:p>
+            <w:pPr>
+              <w:jc w:val="both"/>
+              <w:rPr>
+                <w:rFonts w:ascii="Arial" w:hAnsi="Arial" w:cs="Arial"/>
+                <w:b/>
+                <w:bCs/>
+                <w:sz w:val="24"/>
+                <w:szCs w:val="24"/>
+              </w:rPr>
+            </w:pPr>
+            <w:r>
+              <w:rPr>
+                <w:noProof/>
+              </w:rPr>
+              <mc:AlternateContent>
+                <mc:Choice Requires="wps">
+                  <w:drawing>
+                    <wp:anchor distT="0" distB="0" distL="114300" distR="114300" simplePos="0" relativeHeight="251706368" behindDoc="0" locked="0" layoutInCell="1" allowOverlap="1" wp14:anchorId="0CFC3472" wp14:editId="4C4820E3">
+                      <wp:simplePos x="0" y="0"/>
+                      <wp:positionH relativeFrom="column">
+                        <wp:posOffset>4913520</wp:posOffset>
+                      </wp:positionH>
+                      <wp:positionV relativeFrom="paragraph">
+                        <wp:posOffset>1177097</wp:posOffset>
+                      </wp:positionV>
+                      <wp:extent cx="1828800" cy="1828800"/>
+                      <wp:effectExtent l="0" t="0" r="0" b="0"/>
+                      <wp:wrapNone/>
+                      <wp:docPr id="756701998" name="Text Box 1"/>
+                      <wp:cNvGraphicFramePr/>
+                      <a:graphic xmlns:a="http://schemas.openxmlformats.org/drawingml/2006/main">
+                        <a:graphicData uri="http://schemas.microsoft.com/office/word/2010/wordprocessingShape">
+                          <wps:wsp>
+                            <wps:cNvSpPr txBox="1"/>
+                            <wps:spPr>
+                              <a:xfrm>
+                                <a:off x="0" y="0"/>
+                                <a:ext cx="1828800" cy="1828800"/>
+                              </a:xfrm>
+                              <a:prstGeom prst="rect">
+                                <a:avLst/>
+                              </a:prstGeom>
+                              <a:noFill/>
+                              <a:ln>
+                                <a:noFill/>
+                              </a:ln>
+                            </wps:spPr>
+                            <wps:txbx>
+                              <w:txbxContent>
+                                <w:p>
+                                  <w:pPr>
+                                    <w:jc w:val="center"/>
+                                    <w:rPr>
+                                      <w:rFonts w:ascii="Arial" w:hAnsi="Arial" w:cs="Arial"/>
+                                      <w:b/>
+                                      <w:bCs/>
+                                      <w:sz w:val="24"/>
+                                      <w:szCs w:val="24"/>
+                                    </w:rPr>
+                                  </w:pPr>
+                                  <w:r>
+                                    <w:rPr>
+                                      <w:rFonts w:ascii="Arial" w:hAnsi="Arial" w:cs="Arial"/>
+                                      <w:b/>
+                                      <w:bCs/>
+                                      <w:sz w:val="24"/>
+                                      <w:szCs w:val="24"/>
+                                    </w:rPr>
+                                    <w:t xml:space="preserve">Scrollable </w:t>
+                                  </w:r>
+                                </w:p>
+                                <w:p>
+                                  <w:pPr>
+                                    <w:spacing w:after="0" w:line="240" w:lineRule="auto"/>
+                                    <w:jc w:val="center"/>
+                                    <w:rPr>
+                                      <w:rFonts w:ascii="Arial" w:hAnsi="Arial" w:cs="Arial"/>
+                                      <w:bCs/>
+                                      <w:noProof/>
+                                      <w:color w:val="000000" w:themeColor="text1"/>
+                                      <w:sz w:val="72"/>
+                                      <w:szCs w:val="72"/>
+                                      <w14:shadow w14:blurRad="38100" w14:dist="19050" w14:dir="2700000" w14:sx="100000" w14:sy="100000" w14:kx="0" w14:ky="0" w14:algn="tl">
+                                        <w14:schemeClr w14:val="dk1">
+                                          <w14:alpha w14:val="60000"/>
+                                        </w14:schemeClr>
+                                      </w14:shadow>
+                                      <w14:textOutline w14:w="0" w14:cap="flat" w14:cmpd="sng" w14:algn="ctr">
+                                        <w14:noFill/>
+                                        <w14:prstDash w14:val="solid"/>
+                                        <w14:round/>
+                                      </w14:textOutline>
+                                    </w:rPr>
+                                  </w:pPr>
+                                  <w:r>
+                                    <w:rPr>
+                                      <w:rFonts w:ascii="Arial" w:hAnsi="Arial" w:cs="Arial"/>
+                                      <w:b/>
+                                      <w:bCs/>
+                                      <w:sz w:val="24"/>
+                                      <w:szCs w:val="24"/>
+                                    </w:rPr>
+                                    <w:t>Content</w:t>
+                                  </w:r>
+                                </w:p>
+                              </w:txbxContent>
+                            </wps:txbx>
+                            <wps:bodyPr rot="0" spcFirstLastPara="0" vertOverflow="overflow" horzOverflow="overflow" vert="horz" wrap="none" lIns="91440" tIns="45720" rIns="91440" bIns="45720" numCol="1" spcCol="0" rtlCol="0" fromWordArt="0" anchor="t" anchorCtr="0" forceAA="0" compatLnSpc="1">
+                              <a:prstTxWarp prst="textNoShape">
+                                <a:avLst/>
+                              </a:prstTxWarp>
+                              <a:spAutoFit/>
+                            </wps:bodyPr>
+                          </wps:wsp>
+                        </a:graphicData>
+                      </a:graphic>
+                    </wp:anchor>
+                  </w:drawing>
+                </mc:Choice>
+                <mc:Fallback>
+                  <w:pict>
+                    <v:shape w14:anchorId="0CFC3472" id="_x0000_s1041" type="#_x0000_t202" style="position:absolute;left:0;text-align:left;margin-left:386.9pt;margin-top:92.7pt;width:2in;height:2in;z-index:251706368;visibility:visible;mso-wrap-style:none;mso-wrap-distance-left:9pt;mso-wrap-distance-top:0;mso-wrap-distance-right:9pt;mso-wrap-distance-bottom:0;mso-position-horizontal:absolute;mso-position-horizontal-relative:text;mso-position-vertical:absolute;mso-position-vertical-relative:text;v-text-anchor:top" o:gfxdata="UEsDBBQABgAIAAAAIQC2gziS/gAAAOEBAAATAAAAW0NvbnRlbnRfVHlwZXNdLnhtbJSRQU7DMBBF&#10;90jcwfIWJU67QAgl6YK0S0CoHGBkTxKLZGx5TGhvj5O2G0SRWNoz/78nu9wcxkFMGNg6quQqL6RA&#10;0s5Y6ir5vt9lD1JwBDIwOMJKHpHlpr69KfdHjyxSmriSfYz+USnWPY7AufNIadK6MEJMx9ApD/oD&#10;OlTrorhX2lFEilmcO2RdNtjC5xDF9pCuTyYBB5bi6bQ4syoJ3g9WQ0ymaiLzg5KdCXlKLjvcW893&#10;SUOqXwnz5DrgnHtJTxOsQfEKIT7DmDSUCaxw7Rqn8787ZsmRM9e2VmPeBN4uqYvTtW7jvijg9N/y&#10;JsXecLq0q+WD6m8AAAD//wMAUEsDBBQABgAIAAAAIQA4/SH/1gAAAJQBAAALAAAAX3JlbHMvLnJl&#10;bHOkkMFqwzAMhu+DvYPRfXGawxijTi+j0GvpHsDYimMaW0Yy2fr2M4PBMnrbUb/Q94l/f/hMi1qR&#10;JVI2sOt6UJgd+ZiDgffL8ekFlFSbvV0oo4EbChzGx4f9GRdb25HMsYhqlCwG5lrLq9biZkxWOiqY&#10;22YiTra2kYMu1l1tQD30/bPm3wwYN0x18gb45AdQl1tp5j/sFB2T0FQ7R0nTNEV3j6o9feQzro1i&#10;OWA14Fm+Q8a1a8+Bvu/d/dMb2JY5uiPbhG/ktn4cqGU/er3pcvwCAAD//wMAUEsDBBQABgAIAAAA&#10;IQAsaAyuDgIAACoEAAAOAAAAZHJzL2Uyb0RvYy54bWysU99v2jAQfp+0/8Hy+wggutGIULFWTJNQ&#10;W4lOfTaOTSLFPss+SNhfv7NDCuv2NO3FufNd7sf3fV7cdaZhR+VDDbbgk9GYM2UllLXdF/zHy/rT&#10;nLOAwpaiAasKflKB3y0/fli0LldTqKAplWdUxIa8dQWvEF2eZUFWyogwAqcsBTV4I5Bcv89KL1qq&#10;bppsOh5/zlrwpfMgVQh0+9AH+TLV11pJfNI6KGRNwWk2TKdP5y6e2XIh8r0XrqrleQzxD1MYUVtq&#10;+lbqQaBgB1//UcrU0kMAjSMJJgOta6nSDrTNZPxum20lnEq7EDjBvcEU/l9Z+XjcumfPsPsKHREY&#10;AWldyANdxn067U380qSM4gTh6Q021SGT8af5dD4fU0hSbHCoTnb53fmA3xQYFo2Ce+IlwSWOm4B9&#10;6pASu1lY102TuGnsbxdUM95klxmjhd2uY3VJ3W+GBXZQnmgvDz3lwcl1Tb03IuCz8MQxzUu6xSc6&#10;dANtweFscVaB//m3+5hP0FOUs5Y0U3BLouas+W6JktvJbBYllpzZzZcpOf46sruO2IO5BxLlhN6H&#10;k8mM+dgMpvZgXkncq9iTQsJK6lxwHMx77HVMj0Oq1SolkaicwI3dOhlLR+giri/dq/DuDD4Sb48w&#10;aEvk7zjoc+Ofwa0OSEwkgiLMPaZn9EmQieLz44mKv/ZT1uWJL38BAAD//wMAUEsDBBQABgAIAAAA&#10;IQAlUlBN3wAAAAwBAAAPAAAAZHJzL2Rvd25yZXYueG1sTI/BTsMwEETvSPyDtUjcqJ02bdIQp0IF&#10;zpTCB7jxNg6J11HstoGvxz3BcXZGM2/LzWR7dsbRt44kJDMBDKl2uqVGwufH60MOzAdFWvWOUMI3&#10;ethUtzelKrS70Due96FhsYR8oSSYEIaCc18btMrP3IAUvaMbrQpRjg3Xo7rEctvzuRArblVLccGo&#10;AbcG625/shJyYd+6bj3feZv+JEuzfXYvw5eU93fT0yOwgFP4C8MVP6JDFZkO7kTas15Cli0ieohG&#10;vkyBXRNilcTTQUKaLVLgVcn/P1H9AgAA//8DAFBLAQItABQABgAIAAAAIQC2gziS/gAAAOEBAAAT&#10;AAAAAAAAAAAAAAAAAAAAAABbQ29udGVudF9UeXBlc10ueG1sUEsBAi0AFAAGAAgAAAAhADj9If/W&#10;AAAAlAEAAAsAAAAAAAAAAAAAAAAALwEAAF9yZWxzLy5yZWxzUEsBAi0AFAAGAAgAAAAhACxoDK4O&#10;AgAAKgQAAA4AAAAAAAAAAAAAAAAALgIAAGRycy9lMm9Eb2MueG1sUEsBAi0AFAAGAAgAAAAhACVS&#10;UE3fAAAADAEAAA8AAAAAAAAAAAAAAAAAaAQAAGRycy9kb3ducmV2LnhtbFBLBQYAAAAABAAEAPMA&#10;AAB0BQAAAAA=&#10;" filled="f" stroked="f">
+                      <v:fill o:detectmouseclick="t"/>
+                      <v:textbox style="mso-fit-shape-to-text:t">
+                        <w:txbxContent>
+                          <w:p>
+                            <w:pPr>
+                              <w:jc w:val="center"/>
+                              <w:rPr>
+                                <w:rFonts w:ascii="Arial" w:hAnsi="Arial" w:cs="Arial"/>
+                                <w:b/>
+                                <w:bCs/>
+                                <w:sz w:val="24"/>
+                                <w:szCs w:val="24"/>
+                              </w:rPr>
+                            </w:pPr>
+                            <w:r>
+                              <w:rPr>
+                                <w:rFonts w:ascii="Arial" w:hAnsi="Arial" w:cs="Arial"/>
+                                <w:b/>
+                                <w:bCs/>
+                                <w:sz w:val="24"/>
+                                <w:szCs w:val="24"/>
+                              </w:rPr>
+                              <w:t xml:space="preserve">Scrollable </w:t>
+                            </w:r>
+                          </w:p>
+                          <w:p>
+                            <w:pPr>
+                              <w:spacing w:after="0" w:line="240" w:lineRule="auto"/>
+                              <w:jc w:val="center"/>
+                              <w:rPr>
+                                <w:rFonts w:ascii="Arial" w:hAnsi="Arial" w:cs="Arial"/>
+                                <w:bCs/>
+                                <w:noProof/>
+                                <w:color w:val="000000" w:themeColor="text1"/>
+                                <w:sz w:val="72"/>
+                                <w:szCs w:val="72"/>
+                                <w14:shadow w14:blurRad="38100" w14:dist="19050" w14:dir="2700000" w14:sx="100000" w14:sy="100000" w14:kx="0" w14:ky="0" w14:algn="tl">
+                                  <w14:schemeClr w14:val="dk1">
+                                    <w14:alpha w14:val="60000"/>
+                                  </w14:schemeClr>
+                                </w14:shadow>
+                                <w14:textOutline w14:w="0" w14:cap="flat" w14:cmpd="sng" w14:algn="ctr">
+                                  <w14:noFill/>
+                                  <w14:prstDash w14:val="solid"/>
+                                  <w14:round/>
+                                </w14:textOutline>
+                              </w:rPr>
+                            </w:pPr>
+                            <w:r>
+                              <w:rPr>
+                                <w:rFonts w:ascii="Arial" w:hAnsi="Arial" w:cs="Arial"/>
+                                <w:b/>
+                                <w:bCs/>
+                                <w:sz w:val="24"/>
+                                <w:szCs w:val="24"/>
+                              </w:rPr>
+                              <w:t>Content</w:t>
+                            </w:r>
+                          </w:p>
+                        </w:txbxContent>
+                      </v:textbox>
+                    </v:shape>
+                  </w:pict>
+                </mc:Fallback>
+              </mc:AlternateContent>
+            </w:r>
+            <w:r>
+              <w:rPr>
+                <w:rFonts w:ascii="Arial" w:hAnsi="Arial" w:cs="Arial"/>
+                <w:b/>
+                <w:bCs/>
+                <w:noProof/>
+                <w:sz w:val="24"/>
+                <w:szCs w:val="24"/>
+              </w:rPr>
+              <mc:AlternateContent>
+                <mc:Choice Requires="wps">
+                  <w:drawing>
+                    <wp:anchor distT="0" distB="0" distL="114300" distR="114300" simplePos="0" relativeHeight="251702272" behindDoc="0" locked="0" layoutInCell="1" allowOverlap="1" wp14:anchorId="29B9168D" wp14:editId="799FADB4">
+                      <wp:simplePos x="0" y="0"/>
+                      <wp:positionH relativeFrom="column">
+                        <wp:posOffset>4484342</wp:posOffset>
+                      </wp:positionH>
+                      <wp:positionV relativeFrom="paragraph">
+                        <wp:posOffset>589970</wp:posOffset>
+                      </wp:positionV>
+                      <wp:extent cx="365401" cy="1773141"/>
+                      <wp:effectExtent l="0" t="38100" r="34925" b="55880"/>
+                      <wp:wrapNone/>
+                      <wp:docPr id="1547376330" name="Arrow: Right 31"/>
+                      <wp:cNvGraphicFramePr/>
+                      <a:graphic xmlns:a="http://schemas.openxmlformats.org/drawingml/2006/main">
+                        <a:graphicData uri="http://schemas.microsoft.com/office/word/2010/wordprocessingShape">
+                          <wps:wsp>
+                            <wps:cNvSpPr/>
+                            <wps:spPr>
+                              <a:xfrm>
+                                <a:off x="0" y="0"/>
+                                <a:ext cx="365401" cy="1773141"/>
+                              </a:xfrm>
+                              <a:prstGeom prst="rightArrow">
+                                <a:avLst/>
+                              </a:prstGeom>
+                            </wps:spPr>
+                            <wps:style>
+                              <a:lnRef idx="2">
+                                <a:schemeClr val="accent2">
+                                  <a:shade val="15000"/>
+                                </a:schemeClr>
+                              </a:lnRef>
+                              <a:fillRef idx="1">
+                                <a:schemeClr val="accent2"/>
+                              </a:fillRef>
+                              <a:effectRef idx="0">
+                                <a:schemeClr val="accent2"/>
+                              </a:effectRef>
+                              <a:fontRef idx="minor">
+                                <a:schemeClr val="lt1"/>
+                              </a:fontRef>
+                            </wps:style>
+                            <wps:bodyPr rot="0" spcFirstLastPara="0" vertOverflow="overflow" horzOverflow="overflow" vert="horz" wrap="square" lIns="91440" tIns="45720" rIns="91440" bIns="45720" numCol="1" spcCol="0" rtlCol="0" fromWordArt="0" anchor="ctr" anchorCtr="0" forceAA="0" compatLnSpc="1">
+                              <a:prstTxWarp prst="textNoShape">
+                                <a:avLst/>
+                              </a:prstTxWarp>
+                              <a:noAutofit/>
+                            </wps:bodyPr>
+                          </wps:wsp>
+                        </a:graphicData>
+                      </a:graphic>
+                    </wp:anchor>
+                  </w:drawing>
+                </mc:Choice>
+                <mc:Fallback>
+                  <w:pict>
+                    <v:shapetype w14:anchorId="7487D026" id="_x0000_t13" coordsize="21600,21600" o:spt="13" adj="16200,5400" path="m@0,l@0@1,0@1,0@2@0@2@0,21600,21600,10800xe">
+                      <v:stroke joinstyle="miter"/>
+                      <v:formulas>
+                        <v:f eqn="val #0"/>
+                        <v:f eqn="val #1"/>
+                        <v:f eqn="sum height 0 #1"/>
+                        <v:f eqn="sum 10800 0 #1"/>
+                        <v:f eqn="sum width 0 #0"/>
+                        <v:f eqn="prod @4 @3 10800"/>
+                        <v:f eqn="sum width 0 @5"/>
+                      </v:formulas>
+                      <v:path o:connecttype="custom" o:connectlocs="@0,0;0,10800;@0,21600;21600,10800" o:connectangles="270,180,90,0" textboxrect="0,@1,@6,@2"/>
+                      <v:handles>
+                        <v:h position="#0,#1" xrange="0,21600" yrange="0,10800"/>
+                      </v:handles>
+                    </v:shapetype>
+                    <v:shape id="Arrow: Right 31" o:spid="_x0000_s1026" type="#_x0000_t13" style="position:absolute;margin-left:353.1pt;margin-top:46.45pt;width:28.75pt;height:139.6pt;z-index:251702272;visibility:visible;mso-wrap-style:square;mso-wrap-distance-left:9pt;mso-wrap-distance-top:0;mso-wrap-distance-right:9pt;mso-wrap-distance-bottom:0;mso-position-horizontal:absolute;mso-position-horizontal-relative:text;mso-position-vertical:absolute;mso-position-vertical-relative:text;v-text-anchor:middle" o:gfxdata="UEsDBBQABgAIAAAAIQC2gziS/gAAAOEBAAATAAAAW0NvbnRlbnRfVHlwZXNdLnhtbJSRQU7DMBBF&#10;90jcwfIWJU67QAgl6YK0S0CoHGBkTxKLZGx5TGhvj5O2G0SRWNoz/78nu9wcxkFMGNg6quQqL6RA&#10;0s5Y6ir5vt9lD1JwBDIwOMJKHpHlpr69KfdHjyxSmriSfYz+USnWPY7AufNIadK6MEJMx9ApD/oD&#10;OlTrorhX2lFEilmcO2RdNtjC5xDF9pCuTyYBB5bi6bQ4syoJ3g9WQ0ymaiLzg5KdCXlKLjvcW893&#10;SUOqXwnz5DrgnHtJTxOsQfEKIT7DmDSUCaxw7Rqn8787ZsmRM9e2VmPeBN4uqYvTtW7jvijg9N/y&#10;JsXecLq0q+WD6m8AAAD//wMAUEsDBBQABgAIAAAAIQA4/SH/1gAAAJQBAAALAAAAX3JlbHMvLnJl&#10;bHOkkMFqwzAMhu+DvYPRfXGawxijTi+j0GvpHsDYimMaW0Yy2fr2M4PBMnrbUb/Q94l/f/hMi1qR&#10;JVI2sOt6UJgd+ZiDgffL8ekFlFSbvV0oo4EbChzGx4f9GRdb25HMsYhqlCwG5lrLq9biZkxWOiqY&#10;22YiTra2kYMu1l1tQD30/bPm3wwYN0x18gb45AdQl1tp5j/sFB2T0FQ7R0nTNEV3j6o9feQzro1i&#10;OWA14Fm+Q8a1a8+Bvu/d/dMb2JY5uiPbhG/ktn4cqGU/er3pcvwCAAD//wMAUEsDBBQABgAIAAAA&#10;IQA6BRJUXAIAABkFAAAOAAAAZHJzL2Uyb0RvYy54bWysVFFP2zAQfp+0/2D5fU1SCmwVKaqKmCYh&#10;QMDEs3HsJpLj885u0+7X7+ykKWJok6a9OHe+u8/nL9/54nLXGrZV6BuwJS8mOWfKSqgauy7596fr&#10;T58580HYShiwquR75fnl4uOHi87N1RRqMJVCRiDWzztX8joEN88yL2vVCj8BpywFNWArArm4zioU&#10;HaG3Jpvm+VnWAVYOQSrvafeqD/JFwtdayXCntVeBmZJTbyGtmNaXuGaLCzFfo3B1I4c2xD900YrG&#10;0qEj1JUIgm2w+Q2qbSSCBx0mEtoMtG6kSneg2xT5m9s81sKpdBcix7uRJv//YOXt9tHdI9HQOT/3&#10;ZMZb7DS28Uv9sV0iaz+SpXaBSdo8OTud5QVnkkLF+flJMSsim9mx2qEPXxW0LBolx2ZdhyUidIkp&#10;sb3xoS84JFL1sYtkhb1RsRFjH5RmTUXnTlN1EohaGWRbQb9WSKlsGEK1qFS/XZzmefrH1NVYkXpM&#10;gBFZN8aM2MWfsPteh/xYqpK+xuL878VjRToZbBiL28YCvgdgwoFW3ecfSOqpiSy9QLW/R4bQq9s7&#10;ed0Q4zfCh3uBJGcSPo1ouKNFG+hKDoPFWQ348739mE8qoyhnHY1Hyf2PjUDFmflmSX9fitkszlNy&#10;ZqfnU3LwdeTldcRu2hXQbyK5UHfJjPnBHEyN0D7TJC/jqRQSVtLZJZcBD84q9GNLb4FUy2VKoxly&#10;ItzYRycjeGQ1aulp9yzQDbILJNhbOIySmL/RXZ8bKy0sNwF0k0R55HXgm+YvCWd4K+KAv/ZT1vFF&#10;W/wCAAD//wMAUEsDBBQABgAIAAAAIQCH1hb94AAAAAoBAAAPAAAAZHJzL2Rvd25yZXYueG1sTI/L&#10;boMwEEX3lfoP1lTqrjEBCglhiPpQNl01aRddGjwBVD8QNoT+fd1Vsxzdo3vPlPtFKzbT6HprENar&#10;CBiZxsretAifH4eHDTDnhZFCWUMIP+RgX93elKKQ9mKONJ98y0KJcYVA6LwfCs5d05EWbmUHMiE7&#10;21ELH86x5XIUl1CuFY+jKONa9CYsdGKgl46a79OkEeqvc/L2ONk5Vcm7PfSvxzS1z4j3d8vTDpin&#10;xf/D8Kcf1KEKTrWdjHRMIeRRFgcUYRtvgQUgz5IcWI2Q5PEaeFXy6xeqXwAAAP//AwBQSwECLQAU&#10;AAYACAAAACEAtoM4kv4AAADhAQAAEwAAAAAAAAAAAAAAAAAAAAAAW0NvbnRlbnRfVHlwZXNdLnht&#10;bFBLAQItABQABgAIAAAAIQA4/SH/1gAAAJQBAAALAAAAAAAAAAAAAAAAAC8BAABfcmVscy8ucmVs&#10;c1BLAQItABQABgAIAAAAIQA6BRJUXAIAABkFAAAOAAAAAAAAAAAAAAAAAC4CAABkcnMvZTJvRG9j&#10;LnhtbFBLAQItABQABgAIAAAAIQCH1hb94AAAAAoBAAAPAAAAAAAAAAAAAAAAALYEAABkcnMvZG93&#10;bnJldi54bWxQSwUGAAAAAAQABADzAAAAwwUAAAAA&#10;" adj="10800" fillcolor="#ed7d31 [3205]" strokecolor="#261103 [485]" strokeweight="1pt"/>
+                  </w:pict>
+                </mc:Fallback>
+              </mc:AlternateContent>
+            </w:r>
+            <w:r>
+              <w:rPr>
+                <w:rFonts w:ascii="Arial" w:hAnsi="Arial" w:cs="Arial"/>
+                <w:b/>
+                <w:bCs/>
+                <w:noProof/>
+                <w:sz w:val="24"/>
+                <w:szCs w:val="24"/>
+              </w:rPr>
+              <mc:AlternateContent>
+                <mc:Choice Requires="wps">
+                  <w:drawing>
+                    <wp:anchor distT="0" distB="0" distL="114300" distR="114300" simplePos="0" relativeHeight="251701248" behindDoc="0" locked="0" layoutInCell="1" allowOverlap="1" wp14:anchorId="33DC3C05" wp14:editId="2FE47215">
+                      <wp:simplePos x="0" y="0"/>
+                      <wp:positionH relativeFrom="column">
+                        <wp:posOffset>4460489</wp:posOffset>
+                      </wp:positionH>
+                      <wp:positionV relativeFrom="paragraph">
+                        <wp:posOffset>36526</wp:posOffset>
+                      </wp:positionV>
+                      <wp:extent cx="389614" cy="299002"/>
+                      <wp:effectExtent l="0" t="19050" r="29845" b="44450"/>
+                      <wp:wrapNone/>
+                      <wp:docPr id="2038983675" name="Arrow: Right 30"/>
+                      <wp:cNvGraphicFramePr/>
+                      <a:graphic xmlns:a="http://schemas.openxmlformats.org/drawingml/2006/main">
+                        <a:graphicData uri="http://schemas.microsoft.com/office/word/2010/wordprocessingShape">
+                          <wps:wsp>
+                            <wps:cNvSpPr/>
+                            <wps:spPr>
+                              <a:xfrm>
+                                <a:off x="0" y="0"/>
+                                <a:ext cx="389614" cy="299002"/>
+                              </a:xfrm>
+                              <a:prstGeom prst="rightArrow">
+                                <a:avLst/>
+                              </a:prstGeom>
+                            </wps:spPr>
+                            <wps:style>
+                              <a:lnRef idx="2">
+                                <a:schemeClr val="accent2">
+                                  <a:shade val="15000"/>
+                                </a:schemeClr>
+                              </a:lnRef>
+                              <a:fillRef idx="1">
+                                <a:schemeClr val="accent2"/>
+                              </a:fillRef>
+                              <a:effectRef idx="0">
+                                <a:schemeClr val="accent2"/>
+                              </a:effectRef>
+                              <a:fontRef idx="minor">
+                                <a:schemeClr val="lt1"/>
+                              </a:fontRef>
+                            </wps:style>
+                            <wps:bodyPr rot="0" spcFirstLastPara="0" vertOverflow="overflow" horzOverflow="overflow" vert="horz" wrap="square" lIns="91440" tIns="45720" rIns="91440" bIns="45720" numCol="1" spcCol="0" rtlCol="0" fromWordArt="0" anchor="ctr" anchorCtr="0" forceAA="0" compatLnSpc="1">
+                              <a:prstTxWarp prst="textNoShape">
+                                <a:avLst/>
+                              </a:prstTxWarp>
+                              <a:noAutofit/>
+                            </wps:bodyPr>
+                          </wps:wsp>
+                        </a:graphicData>
+                      </a:graphic>
+                      <wp14:sizeRelH relativeFrom="margin">
+                        <wp14:pctWidth>0</wp14:pctWidth>
+                      </wp14:sizeRelH>
+                      <wp14:sizeRelV relativeFrom="margin">
+                        <wp14:pctHeight>0</wp14:pctHeight>
+                      </wp14:sizeRelV>
+                    </wp:anchor>
+                  </w:drawing>
+                </mc:Choice>
+                <mc:Fallback>
+                  <w:pict>
+                    <v:shape w14:anchorId="55B9617B" id="Arrow: Right 30" o:spid="_x0000_s1026" type="#_x0000_t13" style="position:absolute;margin-left:351.2pt;margin-top:2.9pt;width:30.7pt;height:23.55pt;z-index:251701248;visibility:visible;mso-wrap-style:square;mso-width-percent:0;mso-height-percent:0;mso-wrap-distance-left:9pt;mso-wrap-distance-top:0;mso-wrap-distance-right:9pt;mso-wrap-distance-bottom:0;mso-position-horizontal:absolute;mso-position-horizontal-relative:text;mso-position-vertical:absolute;mso-position-vertical-relative:text;mso-width-percent:0;mso-height-percent:0;mso-width-relative:margin;mso-height-relative:margin;v-text-anchor:middle" o:gfxdata="UEsDBBQABgAIAAAAIQC2gziS/gAAAOEBAAATAAAAW0NvbnRlbnRfVHlwZXNdLnhtbJSRQU7DMBBF&#10;90jcwfIWJU67QAgl6YK0S0CoHGBkTxKLZGx5TGhvj5O2G0SRWNoz/78nu9wcxkFMGNg6quQqL6RA&#10;0s5Y6ir5vt9lD1JwBDIwOMJKHpHlpr69KfdHjyxSmriSfYz+USnWPY7AufNIadK6MEJMx9ApD/oD&#10;OlTrorhX2lFEilmcO2RdNtjC5xDF9pCuTyYBB5bi6bQ4syoJ3g9WQ0ymaiLzg5KdCXlKLjvcW893&#10;SUOqXwnz5DrgnHtJTxOsQfEKIT7DmDSUCaxw7Rqn8787ZsmRM9e2VmPeBN4uqYvTtW7jvijg9N/y&#10;JsXecLq0q+WD6m8AAAD//wMAUEsDBBQABgAIAAAAIQA4/SH/1gAAAJQBAAALAAAAX3JlbHMvLnJl&#10;bHOkkMFqwzAMhu+DvYPRfXGawxijTi+j0GvpHsDYimMaW0Yy2fr2M4PBMnrbUb/Q94l/f/hMi1qR&#10;JVI2sOt6UJgd+ZiDgffL8ekFlFSbvV0oo4EbChzGx4f9GRdb25HMsYhqlCwG5lrLq9biZkxWOiqY&#10;22YiTra2kYMu1l1tQD30/bPm3wwYN0x18gb45AdQl1tp5j/sFB2T0FQ7R0nTNEV3j6o9feQzro1i&#10;OWA14Fm+Q8a1a8+Bvu/d/dMb2JY5uiPbhG/ktn4cqGU/er3pcvwCAAD//wMAUEsDBBQABgAIAAAA&#10;IQCDZL9wXQIAABgFAAAOAAAAZHJzL2Uyb0RvYy54bWysVFFP2zAQfp+0/2D5fSTpCqMVKapATJMQ&#10;VMDEs3HsJpLj885u0+7X7+ykKWJok6a9OHe+u8/nL9/54nLXGrZV6BuwJS9Ocs6UlVA1dl3y7083&#10;n84580HYShiwquR75fnl4uOHi87N1QRqMJVCRiDWzztX8joEN88yL2vVCn8CTlkKasBWBHJxnVUo&#10;OkJvTTbJ87OsA6wcglTe0+51H+SLhK+1kuFea68CMyWn3kJaMa0vcc0WF2K+RuHqRg5tiH/oohWN&#10;pUNHqGsRBNtg8xtU20gEDzqcSGgz0LqRKt2BblPkb27zWAun0l2IHO9Gmvz/g5V320e3QqKhc37u&#10;yYy32Gls45f6Y7tE1n4kS+0Ck7T5+Xx2Vkw5kxSazGZ5PolkZsdihz58VdCyaJQcm3UdlojQJaLE&#10;9taHvuCQSNXHJpIV9kbFPox9UJo1FR07SdVJH+rKINsK+rNCSmXDEKpFpfrt4jTP0y+mrsaK1GMC&#10;jMi6MWbELv6E3fc65MdSleQ1Fud/Lx4r0slgw1jcNhbwPQATioFW3ecfSOqpiSy9QLVfIUPoxe2d&#10;vGmI8Vvhw0ogqZl0TxMa7mnRBrqSw2BxVgP+fG8/5pPIKMpZR9NRcv9jI1BxZr5Zkt+smE7jOCVn&#10;evplQg6+jry8jthNewX0mwp6C5xMZswP5mBqhPaZBnkZT6WQsJLOLrkMeHCuQj+19BRItVymNBoh&#10;J8KtfXQygkdWo5aeds8C3SC7QHq9g8Mkifkb3fW5sdLCchNAN0mUR14Hvmn8knCGpyLO92s/ZR0f&#10;tMUvAAAA//8DAFBLAwQUAAYACAAAACEAG0qJtdwAAAAIAQAADwAAAGRycy9kb3ducmV2LnhtbEyP&#10;wU7DMBBE70j8g7VI3KhDaJM2xKkQKpyQEIUPcO0liWKvQ+y24e9ZTnDb0Yxm39Tb2Ttxwin2gRTc&#10;LjIQSCbYnloFH+9PN2sQMWmy2gVCBd8YYdtcXtS6suFMb3jap1ZwCcVKK+hSGispo+nQ67gIIxJ7&#10;n2HyOrGcWmknfeZy72SeZYX0uif+0OkRHzs0w/7oFbwu7eCGYrVr+9Jsime33n29GKWur+aHexAJ&#10;5/QXhl98RoeGmQ7hSDYKp6DM8iVHFax4AftlccfHgXW+AdnU8v+A5gcAAP//AwBQSwECLQAUAAYA&#10;CAAAACEAtoM4kv4AAADhAQAAEwAAAAAAAAAAAAAAAAAAAAAAW0NvbnRlbnRfVHlwZXNdLnhtbFBL&#10;AQItABQABgAIAAAAIQA4/SH/1gAAAJQBAAALAAAAAAAAAAAAAAAAAC8BAABfcmVscy8ucmVsc1BL&#10;AQItABQABgAIAAAAIQCDZL9wXQIAABgFAAAOAAAAAAAAAAAAAAAAAC4CAABkcnMvZTJvRG9jLnht&#10;bFBLAQItABQABgAIAAAAIQAbSom13AAAAAgBAAAPAAAAAAAAAAAAAAAAALcEAABkcnMvZG93bnJl&#10;di54bWxQSwUGAAAAAAQABADzAAAAwAUAAAAA&#10;" adj="13312" fillcolor="#ed7d31 [3205]" strokecolor="#261103 [485]" strokeweight="1pt"/>
+                  </w:pict>
+                </mc:Fallback>
+              </mc:AlternateContent>
+            </w:r>
+            <w:r>
+              <w:rPr>
+                <w:rFonts w:ascii="Arial" w:hAnsi="Arial" w:cs="Arial"/>
+                <w:b/>
+                <w:bCs/>
+                <w:sz w:val="24"/>
+                <w:szCs w:val="24"/>
+              </w:rPr>
+              <w:drawing>
+                <wp:inline distT="0" distB="0" distL="0" distR="0" wp14:anchorId="3A5CA3B5" wp14:editId="2832B729">
+                  <wp:extent cx="1431235" cy="2553524"/>
+                  <wp:effectExtent l="19050" t="19050" r="17145" b="18415"/>
+                  <wp:docPr id="1765563957" name="Picture 1"/>
+                  <wp:cNvGraphicFramePr>
+                    <a:graphicFrameLocks xmlns:a="http://schemas.openxmlformats.org/drawingml/2006/main" noChangeAspect="1"/>
+                  </wp:cNvGraphicFramePr>
+                  <a:graphic xmlns:a="http://schemas.openxmlformats.org/drawingml/2006/main">
+                    <a:graphicData uri="http://schemas.openxmlformats.org/drawingml/2006/picture">
+                      <pic:pic xmlns:pic="http://schemas.openxmlformats.org/drawingml/2006/picture">
+                        <pic:nvPicPr>
+                          <pic:cNvPr id="1765563957" name=""/>
+                          <pic:cNvPicPr/>
+                        </pic:nvPicPr>
+                        <pic:blipFill>
+                          <a:blip r:embed="rId15"/>
+                          <a:stretch>
+                            <a:fillRect/>
+                          </a:stretch>
+                        </pic:blipFill>
+                        <pic:spPr>
+                          <a:xfrm>
+                            <a:off x="0" y="0"/>
+                            <a:ext cx="1439452" cy="2568185"/>
+                          </a:xfrm>
+                          <a:prstGeom prst="rect">
+                            <a:avLst/>
+                          </a:prstGeom>
+                          <a:ln>
+                            <a:solidFill>
+                              <a:schemeClr val="accent1"/>
+                            </a:solidFill>
+                          </a:ln>
+                        </pic:spPr>
+                      </pic:pic>
+                    </a:graphicData>
+                  </a:graphic>
+                </wp:inline>
+              </w:drawing>
+            </w:r>
+            <w:r>
+              <w:rPr>
+                <w:rFonts w:ascii="Arial" w:hAnsi="Arial" w:cs="Arial"/>
+                <w:b/>
+                <w:bCs/>
+                <w:sz w:val="24"/>
+                <w:szCs w:val="24"/>
+              </w:rPr>
+              <w:drawing>
+                <wp:inline distT="0" distB="0" distL="0" distR="0" wp14:anchorId="1596191E" wp14:editId="4CAFF2F8">
+                  <wp:extent cx="1430655" cy="2553770"/>
+                  <wp:effectExtent l="19050" t="19050" r="17145" b="18415"/>
+                  <wp:docPr id="1917697090" name="Picture 1"/>
+                  <wp:cNvGraphicFramePr>
+                    <a:graphicFrameLocks xmlns:a="http://schemas.openxmlformats.org/drawingml/2006/main" noChangeAspect="1"/>
+                  </wp:cNvGraphicFramePr>
+                  <a:graphic xmlns:a="http://schemas.openxmlformats.org/drawingml/2006/main">
+                    <a:graphicData uri="http://schemas.openxmlformats.org/drawingml/2006/picture">
+                      <pic:pic xmlns:pic="http://schemas.openxmlformats.org/drawingml/2006/picture">
+                        <pic:nvPicPr>
+                          <pic:cNvPr id="1917697090" name=""/>
+                          <pic:cNvPicPr/>
+                        </pic:nvPicPr>
+                        <pic:blipFill>
+                          <a:blip r:embed="rId16"/>
+                          <a:stretch>
+                            <a:fillRect/>
+                          </a:stretch>
+                        </pic:blipFill>
+                        <pic:spPr>
+                          <a:xfrm>
+                            <a:off x="0" y="0"/>
+                            <a:ext cx="1448408" cy="2585460"/>
+                          </a:xfrm>
+                          <a:prstGeom prst="rect">
+                            <a:avLst/>
+                          </a:prstGeom>
+                          <a:ln>
+                            <a:solidFill>
+                              <a:schemeClr val="accent1"/>
+                            </a:solidFill>
+                          </a:ln>
+                        </pic:spPr>
+                      </pic:pic>
+                    </a:graphicData>
+                  </a:graphic>
+                </wp:inline>
+              </w:drawing>
+            </w:r>
+            <w:r>
+              <w:rPr>
+                <w:rFonts w:ascii="Arial" w:hAnsi="Arial" w:cs="Arial"/>
+                <w:b/>
+                <w:bCs/>
+                <w:sz w:val="24"/>
+                <w:szCs w:val="24"/>
+              </w:rPr>
+              <w:drawing>
+                <wp:inline distT="0" distB="0" distL="0" distR="0" wp14:anchorId="104BE611" wp14:editId="5BB7D606">
+                  <wp:extent cx="1408502" cy="2527758"/>
+                  <wp:effectExtent l="19050" t="19050" r="20320" b="25400"/>
+                  <wp:docPr id="2144840072" name="Picture 1"/>
+                  <wp:cNvGraphicFramePr>
+                    <a:graphicFrameLocks xmlns:a="http://schemas.openxmlformats.org/drawingml/2006/main" noChangeAspect="1"/>
+                  </wp:cNvGraphicFramePr>
+                  <a:graphic xmlns:a="http://schemas.openxmlformats.org/drawingml/2006/main">
+                    <a:graphicData uri="http://schemas.openxmlformats.org/drawingml/2006/picture">
+                      <pic:pic xmlns:pic="http://schemas.openxmlformats.org/drawingml/2006/picture">
+                        <pic:nvPicPr>
+                          <pic:cNvPr id="2144840072" name=""/>
+                          <pic:cNvPicPr/>
+                        </pic:nvPicPr>
+                        <pic:blipFill>
+                          <a:blip r:embed="rId17"/>
+                          <a:stretch>
+                            <a:fillRect/>
+                          </a:stretch>
+                        </pic:blipFill>
+                        <pic:spPr>
+                          <a:xfrm>
+                            <a:off x="0" y="0"/>
+                            <a:ext cx="1424443" cy="2556367"/>
+                          </a:xfrm>
+                          <a:prstGeom prst="rect">
+                            <a:avLst/>
+                          </a:prstGeom>
+                          <a:ln>
+                            <a:solidFill>
+                              <a:schemeClr val="accent1"/>
+                            </a:solidFill>
+                          </a:ln>
+                        </pic:spPr>
+                      </pic:pic>
+                    </a:graphicData>
+                  </a:graphic>
+                </wp:inline>
+              </w:drawing>
+            </w:r>
+          </w:p>
+        </w:tc>
+      </w:tr>
+    </w:tbl>
+    <w:p>
+      <w:pPr>
+        <w:jc w:val="both"/>
+        <w:rPr>
+          <w:rFonts w:ascii="Arial" w:hAnsi="Arial" w:cs="Arial"/>
+          <w:b/>
+          <w:bCs/>
+          <w:sz w:val="24"/>
+          <w:szCs w:val="24"/>
+        </w:rPr>
+      </w:pPr>
+    </w:p>
     <w:sectPr>
       <w:pgSz w:w="12240" w:h="20160" w:code="5"/>
       <w:pgMar w:top="1440" w:right="1440" w:bottom="1440" w:left="1440" w:header="708" w:footer="708" w:gutter="0"/>
@@ -14313,9 +18004,122 @@
     </w:lvl>
   </w:abstractNum>
   <w:abstractNum w:abstractNumId="8" w15:restartNumberingAfterBreak="0">
+    <w:nsid w:val="44745139"/>
+    <w:multiLevelType w:val="hybridMultilevel"/>
+    <w:tmpl w:val="9BF6CEC4"/>
+    <w:lvl w:ilvl="0" w:tplc="38090001">
+      <w:start w:val="1"/>
+      <w:numFmt w:val="bullet"/>
+      <w:lvlText w:val=""/>
+      <w:lvlJc w:val="left"/>
+      <w:pPr>
+        <w:ind w:left="720" w:hanging="360"/>
+      </w:pPr>
+      <w:rPr>
+        <w:rFonts w:ascii="Symbol" w:hAnsi="Symbol" w:hint="default"/>
+      </w:rPr>
+    </w:lvl>
+    <w:lvl w:ilvl="1" w:tplc="38090003" w:tentative="1">
+      <w:start w:val="1"/>
+      <w:numFmt w:val="bullet"/>
+      <w:lvlText w:val="o"/>
+      <w:lvlJc w:val="left"/>
+      <w:pPr>
+        <w:ind w:left="1440" w:hanging="360"/>
+      </w:pPr>
+      <w:rPr>
+        <w:rFonts w:ascii="Courier New" w:hAnsi="Courier New" w:cs="Courier New" w:hint="default"/>
+      </w:rPr>
+    </w:lvl>
+    <w:lvl w:ilvl="2" w:tplc="38090005" w:tentative="1">
+      <w:start w:val="1"/>
+      <w:numFmt w:val="bullet"/>
+      <w:lvlText w:val=""/>
+      <w:lvlJc w:val="left"/>
+      <w:pPr>
+        <w:ind w:left="2160" w:hanging="360"/>
+      </w:pPr>
+      <w:rPr>
+        <w:rFonts w:ascii="Wingdings" w:hAnsi="Wingdings" w:hint="default"/>
+      </w:rPr>
+    </w:lvl>
+    <w:lvl w:ilvl="3" w:tplc="38090001" w:tentative="1">
+      <w:start w:val="1"/>
+      <w:numFmt w:val="bullet"/>
+      <w:lvlText w:val=""/>
+      <w:lvlJc w:val="left"/>
+      <w:pPr>
+        <w:ind w:left="2880" w:hanging="360"/>
+      </w:pPr>
+      <w:rPr>
+        <w:rFonts w:ascii="Symbol" w:hAnsi="Symbol" w:hint="default"/>
+      </w:rPr>
+    </w:lvl>
+    <w:lvl w:ilvl="4" w:tplc="38090003" w:tentative="1">
+      <w:start w:val="1"/>
+      <w:numFmt w:val="bullet"/>
+      <w:lvlText w:val="o"/>
+      <w:lvlJc w:val="left"/>
+      <w:pPr>
+        <w:ind w:left="3600" w:hanging="360"/>
+      </w:pPr>
+      <w:rPr>
+        <w:rFonts w:ascii="Courier New" w:hAnsi="Courier New" w:cs="Courier New" w:hint="default"/>
+      </w:rPr>
+    </w:lvl>
+    <w:lvl w:ilvl="5" w:tplc="38090005" w:tentative="1">
+      <w:start w:val="1"/>
+      <w:numFmt w:val="bullet"/>
+      <w:lvlText w:val=""/>
+      <w:lvlJc w:val="left"/>
+      <w:pPr>
+        <w:ind w:left="4320" w:hanging="360"/>
+      </w:pPr>
+      <w:rPr>
+        <w:rFonts w:ascii="Wingdings" w:hAnsi="Wingdings" w:hint="default"/>
+      </w:rPr>
+    </w:lvl>
+    <w:lvl w:ilvl="6" w:tplc="38090001" w:tentative="1">
+      <w:start w:val="1"/>
+      <w:numFmt w:val="bullet"/>
+      <w:lvlText w:val=""/>
+      <w:lvlJc w:val="left"/>
+      <w:pPr>
+        <w:ind w:left="5040" w:hanging="360"/>
+      </w:pPr>
+      <w:rPr>
+        <w:rFonts w:ascii="Symbol" w:hAnsi="Symbol" w:hint="default"/>
+      </w:rPr>
+    </w:lvl>
+    <w:lvl w:ilvl="7" w:tplc="38090003" w:tentative="1">
+      <w:start w:val="1"/>
+      <w:numFmt w:val="bullet"/>
+      <w:lvlText w:val="o"/>
+      <w:lvlJc w:val="left"/>
+      <w:pPr>
+        <w:ind w:left="5760" w:hanging="360"/>
+      </w:pPr>
+      <w:rPr>
+        <w:rFonts w:ascii="Courier New" w:hAnsi="Courier New" w:cs="Courier New" w:hint="default"/>
+      </w:rPr>
+    </w:lvl>
+    <w:lvl w:ilvl="8" w:tplc="38090005" w:tentative="1">
+      <w:start w:val="1"/>
+      <w:numFmt w:val="bullet"/>
+      <w:lvlText w:val=""/>
+      <w:lvlJc w:val="left"/>
+      <w:pPr>
+        <w:ind w:left="6480" w:hanging="360"/>
+      </w:pPr>
+      <w:rPr>
+        <w:rFonts w:ascii="Wingdings" w:hAnsi="Wingdings" w:hint="default"/>
+      </w:rPr>
+    </w:lvl>
+  </w:abstractNum>
+  <w:abstractNum w:abstractNumId="9" w15:restartNumberingAfterBreak="0">
     <w:nsid w:val="50C96725"/>
     <w:multiLevelType w:val="hybridMultilevel"/>
-    <w:tmpl w:val="62E8DFD4"/>
+    <w:tmpl w:val="46A48D94"/>
     <w:lvl w:ilvl="0" w:tplc="3809000F">
       <w:start w:val="1"/>
       <w:numFmt w:val="decimal"/>
@@ -14398,7 +18202,7 @@
       </w:pPr>
     </w:lvl>
   </w:abstractNum>
-  <w:abstractNum w:abstractNumId="9" w15:restartNumberingAfterBreak="0">
+  <w:abstractNum w:abstractNumId="10" w15:restartNumberingAfterBreak="0">
     <w:nsid w:val="582E195C"/>
     <w:multiLevelType w:val="hybridMultilevel"/>
     <w:tmpl w:val="0ACC77BC"/>
@@ -14487,7 +18291,7 @@
       </w:pPr>
     </w:lvl>
   </w:abstractNum>
-  <w:abstractNum w:abstractNumId="10" w15:restartNumberingAfterBreak="0">
+  <w:abstractNum w:abstractNumId="11" w15:restartNumberingAfterBreak="0">
     <w:nsid w:val="5BB4594D"/>
     <w:multiLevelType w:val="hybridMultilevel"/>
     <w:tmpl w:val="63065D88"/>
@@ -14573,7 +18377,7 @@
       </w:pPr>
     </w:lvl>
   </w:abstractNum>
-  <w:abstractNum w:abstractNumId="11" w15:restartNumberingAfterBreak="0">
+  <w:abstractNum w:abstractNumId="12" w15:restartNumberingAfterBreak="0">
     <w:nsid w:val="63BE3AA3"/>
     <w:multiLevelType w:val="hybridMultilevel"/>
     <w:tmpl w:val="674661D6"/>
@@ -14659,11 +18463,186 @@
       </w:pPr>
     </w:lvl>
   </w:abstractNum>
+  <w:abstractNum w:abstractNumId="13" w15:restartNumberingAfterBreak="0">
+    <w:nsid w:val="6E9063F5"/>
+    <w:multiLevelType w:val="hybridMultilevel"/>
+    <w:tmpl w:val="53C0476A"/>
+    <w:lvl w:ilvl="0" w:tplc="38090001">
+      <w:start w:val="1"/>
+      <w:numFmt w:val="bullet"/>
+      <w:lvlText w:val=""/>
+      <w:lvlJc w:val="left"/>
+      <w:pPr>
+        <w:ind w:left="720" w:hanging="360"/>
+      </w:pPr>
+      <w:rPr>
+        <w:rFonts w:ascii="Symbol" w:hAnsi="Symbol" w:hint="default"/>
+      </w:rPr>
+    </w:lvl>
+    <w:lvl w:ilvl="1" w:tplc="FFFFFFFF" w:tentative="1">
+      <w:start w:val="1"/>
+      <w:numFmt w:val="lowerLetter"/>
+      <w:lvlText w:val="%2."/>
+      <w:lvlJc w:val="left"/>
+      <w:pPr>
+        <w:ind w:left="1440" w:hanging="360"/>
+      </w:pPr>
+    </w:lvl>
+    <w:lvl w:ilvl="2" w:tplc="FFFFFFFF" w:tentative="1">
+      <w:start w:val="1"/>
+      <w:numFmt w:val="lowerRoman"/>
+      <w:lvlText w:val="%3."/>
+      <w:lvlJc w:val="right"/>
+      <w:pPr>
+        <w:ind w:left="2160" w:hanging="180"/>
+      </w:pPr>
+    </w:lvl>
+    <w:lvl w:ilvl="3" w:tplc="FFFFFFFF" w:tentative="1">
+      <w:start w:val="1"/>
+      <w:numFmt w:val="decimal"/>
+      <w:lvlText w:val="%4."/>
+      <w:lvlJc w:val="left"/>
+      <w:pPr>
+        <w:ind w:left="2880" w:hanging="360"/>
+      </w:pPr>
+    </w:lvl>
+    <w:lvl w:ilvl="4" w:tplc="FFFFFFFF" w:tentative="1">
+      <w:start w:val="1"/>
+      <w:numFmt w:val="lowerLetter"/>
+      <w:lvlText w:val="%5."/>
+      <w:lvlJc w:val="left"/>
+      <w:pPr>
+        <w:ind w:left="3600" w:hanging="360"/>
+      </w:pPr>
+    </w:lvl>
+    <w:lvl w:ilvl="5" w:tplc="FFFFFFFF" w:tentative="1">
+      <w:start w:val="1"/>
+      <w:numFmt w:val="lowerRoman"/>
+      <w:lvlText w:val="%6."/>
+      <w:lvlJc w:val="right"/>
+      <w:pPr>
+        <w:ind w:left="4320" w:hanging="180"/>
+      </w:pPr>
+    </w:lvl>
+    <w:lvl w:ilvl="6" w:tplc="FFFFFFFF" w:tentative="1">
+      <w:start w:val="1"/>
+      <w:numFmt w:val="decimal"/>
+      <w:lvlText w:val="%7."/>
+      <w:lvlJc w:val="left"/>
+      <w:pPr>
+        <w:ind w:left="5040" w:hanging="360"/>
+      </w:pPr>
+    </w:lvl>
+    <w:lvl w:ilvl="7" w:tplc="FFFFFFFF" w:tentative="1">
+      <w:start w:val="1"/>
+      <w:numFmt w:val="lowerLetter"/>
+      <w:lvlText w:val="%8."/>
+      <w:lvlJc w:val="left"/>
+      <w:pPr>
+        <w:ind w:left="5760" w:hanging="360"/>
+      </w:pPr>
+    </w:lvl>
+    <w:lvl w:ilvl="8" w:tplc="FFFFFFFF" w:tentative="1">
+      <w:start w:val="1"/>
+      <w:numFmt w:val="lowerRoman"/>
+      <w:lvlText w:val="%9."/>
+      <w:lvlJc w:val="right"/>
+      <w:pPr>
+        <w:ind w:left="6480" w:hanging="180"/>
+      </w:pPr>
+    </w:lvl>
+  </w:abstractNum>
+  <w:abstractNum w:abstractNumId="14" w15:restartNumberingAfterBreak="0">
+    <w:nsid w:val="781354AD"/>
+    <w:multiLevelType w:val="hybridMultilevel"/>
+    <w:tmpl w:val="BEA6A05C"/>
+    <w:lvl w:ilvl="0" w:tplc="38090019">
+      <w:start w:val="1"/>
+      <w:numFmt w:val="lowerLetter"/>
+      <w:lvlText w:val="%1."/>
+      <w:lvlJc w:val="left"/>
+      <w:pPr>
+        <w:ind w:left="720" w:hanging="360"/>
+      </w:pPr>
+    </w:lvl>
+    <w:lvl w:ilvl="1" w:tplc="38090019" w:tentative="1">
+      <w:start w:val="1"/>
+      <w:numFmt w:val="lowerLetter"/>
+      <w:lvlText w:val="%2."/>
+      <w:lvlJc w:val="left"/>
+      <w:pPr>
+        <w:ind w:left="1440" w:hanging="360"/>
+      </w:pPr>
+    </w:lvl>
+    <w:lvl w:ilvl="2" w:tplc="3809001B" w:tentative="1">
+      <w:start w:val="1"/>
+      <w:numFmt w:val="lowerRoman"/>
+      <w:lvlText w:val="%3."/>
+      <w:lvlJc w:val="right"/>
+      <w:pPr>
+        <w:ind w:left="2160" w:hanging="180"/>
+      </w:pPr>
+    </w:lvl>
+    <w:lvl w:ilvl="3" w:tplc="3809000F" w:tentative="1">
+      <w:start w:val="1"/>
+      <w:numFmt w:val="decimal"/>
+      <w:lvlText w:val="%4."/>
+      <w:lvlJc w:val="left"/>
+      <w:pPr>
+        <w:ind w:left="2880" w:hanging="360"/>
+      </w:pPr>
+    </w:lvl>
+    <w:lvl w:ilvl="4" w:tplc="38090019" w:tentative="1">
+      <w:start w:val="1"/>
+      <w:numFmt w:val="lowerLetter"/>
+      <w:lvlText w:val="%5."/>
+      <w:lvlJc w:val="left"/>
+      <w:pPr>
+        <w:ind w:left="3600" w:hanging="360"/>
+      </w:pPr>
+    </w:lvl>
+    <w:lvl w:ilvl="5" w:tplc="3809001B" w:tentative="1">
+      <w:start w:val="1"/>
+      <w:numFmt w:val="lowerRoman"/>
+      <w:lvlText w:val="%6."/>
+      <w:lvlJc w:val="right"/>
+      <w:pPr>
+        <w:ind w:left="4320" w:hanging="180"/>
+      </w:pPr>
+    </w:lvl>
+    <w:lvl w:ilvl="6" w:tplc="3809000F" w:tentative="1">
+      <w:start w:val="1"/>
+      <w:numFmt w:val="decimal"/>
+      <w:lvlText w:val="%7."/>
+      <w:lvlJc w:val="left"/>
+      <w:pPr>
+        <w:ind w:left="5040" w:hanging="360"/>
+      </w:pPr>
+    </w:lvl>
+    <w:lvl w:ilvl="7" w:tplc="38090019" w:tentative="1">
+      <w:start w:val="1"/>
+      <w:numFmt w:val="lowerLetter"/>
+      <w:lvlText w:val="%8."/>
+      <w:lvlJc w:val="left"/>
+      <w:pPr>
+        <w:ind w:left="5760" w:hanging="360"/>
+      </w:pPr>
+    </w:lvl>
+    <w:lvl w:ilvl="8" w:tplc="3809001B" w:tentative="1">
+      <w:start w:val="1"/>
+      <w:numFmt w:val="lowerRoman"/>
+      <w:lvlText w:val="%9."/>
+      <w:lvlJc w:val="right"/>
+      <w:pPr>
+        <w:ind w:left="6480" w:hanging="180"/>
+      </w:pPr>
+    </w:lvl>
+  </w:abstractNum>
   <w:num w:numId="1" w16cid:durableId="758403811">
-    <w:abstractNumId w:val="9"/>
+    <w:abstractNumId w:val="10"/>
   </w:num>
   <w:num w:numId="2" w16cid:durableId="1276332468">
-    <w:abstractNumId w:val="8"/>
+    <w:abstractNumId w:val="9"/>
   </w:num>
   <w:num w:numId="3" w16cid:durableId="1909002035">
     <w:abstractNumId w:val="7"/>
@@ -14678,7 +18657,7 @@
     <w:abstractNumId w:val="5"/>
   </w:num>
   <w:num w:numId="7" w16cid:durableId="1916934153">
-    <w:abstractNumId w:val="8"/>
+    <w:abstractNumId w:val="9"/>
   </w:num>
   <w:num w:numId="8" w16cid:durableId="868183977">
     <w:abstractNumId w:val="0"/>
@@ -14696,10 +18675,19 @@
     <w:abstractNumId w:val="6"/>
   </w:num>
   <w:num w:numId="13" w16cid:durableId="448014907">
-    <w:abstractNumId w:val="10"/>
+    <w:abstractNumId w:val="11"/>
   </w:num>
   <w:num w:numId="14" w16cid:durableId="393818754">
-    <w:abstractNumId w:val="11"/>
+    <w:abstractNumId w:val="12"/>
+  </w:num>
+  <w:num w:numId="15" w16cid:durableId="790630236">
+    <w:abstractNumId w:val="14"/>
+  </w:num>
+  <w:num w:numId="16" w16cid:durableId="539904136">
+    <w:abstractNumId w:val="8"/>
+  </w:num>
+  <w:num w:numId="17" w16cid:durableId="1868450016">
+    <w:abstractNumId w:val="13"/>
   </w:num>
 </w:numbering>
 </file>

</xml_diff>